<commit_message>
avancement dans les test_DAOs.py
</commit_message>
<xml_diff>
--- a/TP1/enonce/TP1_Log3430_201.docx
+++ b/TP1/enonce/TP1_Log3430_201.docx
@@ -1,6 +1,6 @@
 
 <file path=word/document.xml><?xml version="1.0" encoding="utf-8"?>
-<w:document xmlns:wpc="http://schemas.microsoft.com/office/word/2010/wordprocessingCanvas" xmlns:cx="http://schemas.microsoft.com/office/drawing/2014/chartex" xmlns:cx1="http://schemas.microsoft.com/office/drawing/2015/9/8/chartex" xmlns:cx2="http://schemas.microsoft.com/office/drawing/2015/10/21/chartex" xmlns:cx3="http://schemas.microsoft.com/office/drawing/2016/5/9/chartex" xmlns:cx4="http://schemas.microsoft.com/office/drawing/2016/5/10/chartex" xmlns:cx5="http://schemas.microsoft.com/office/drawing/2016/5/11/chartex" xmlns:cx6="http://schemas.microsoft.com/office/drawing/2016/5/12/chartex" xmlns:cx7="http://schemas.microsoft.com/office/drawing/2016/5/13/chartex" xmlns:cx8="http://schemas.microsoft.com/office/drawing/2016/5/14/chartex" xmlns:mc="http://schemas.openxmlformats.org/markup-compatibility/2006" xmlns:aink="http://schemas.microsoft.com/office/drawing/2016/ink" xmlns:am3d="http://schemas.microsoft.com/office/drawing/2017/model3d" xmlns:o="urn:schemas-microsoft-com:office:office" xmlns:r="http://schemas.openxmlformats.org/officeDocument/2006/relationships" xmlns:m="http://schemas.openxmlformats.org/officeDocument/2006/math" xmlns:v="urn:schemas-microsoft-com:vml" xmlns:wp14="http://schemas.microsoft.com/office/word/2010/wordprocessingDrawing" xmlns:wp="http://schemas.openxmlformats.org/drawingml/2006/wordprocessingDrawing" xmlns:w10="urn:schemas-microsoft-com:office:word" xmlns:w="http://schemas.openxmlformats.org/wordprocessingml/2006/main" xmlns:w14="http://schemas.microsoft.com/office/word/2010/wordml" xmlns:w15="http://schemas.microsoft.com/office/word/2012/wordml" xmlns:w16cid="http://schemas.microsoft.com/office/word/2016/wordml/cid" xmlns:w16se="http://schemas.microsoft.com/office/word/2015/wordml/symex" xmlns:wpg="http://schemas.microsoft.com/office/word/2010/wordprocessingGroup" xmlns:wpi="http://schemas.microsoft.com/office/word/2010/wordprocessingInk" xmlns:wne="http://schemas.microsoft.com/office/word/2006/wordml" xmlns:wps="http://schemas.microsoft.com/office/word/2010/wordprocessingShape" mc:Ignorable="w14 w15 w16se w16cid wp14">
+<w:document xmlns:wpc="http://schemas.microsoft.com/office/word/2010/wordprocessingCanvas" xmlns:cx="http://schemas.microsoft.com/office/drawing/2014/chartex" xmlns:mc="http://schemas.openxmlformats.org/markup-compatibility/2006" xmlns:o="urn:schemas-microsoft-com:office:office" xmlns:r="http://schemas.openxmlformats.org/officeDocument/2006/relationships" xmlns:m="http://schemas.openxmlformats.org/officeDocument/2006/math" xmlns:v="urn:schemas-microsoft-com:vml" xmlns:wp14="http://schemas.microsoft.com/office/word/2010/wordprocessingDrawing" xmlns:wp="http://schemas.openxmlformats.org/drawingml/2006/wordprocessingDrawing" xmlns:w10="urn:schemas-microsoft-com:office:word" xmlns:w="http://schemas.openxmlformats.org/wordprocessingml/2006/main" xmlns:w14="http://schemas.microsoft.com/office/word/2010/wordml" xmlns:w15="http://schemas.microsoft.com/office/word/2012/wordml" xmlns:w16se="http://schemas.microsoft.com/office/word/2015/wordml/symex" xmlns:wpg="http://schemas.microsoft.com/office/word/2010/wordprocessingGroup" xmlns:wpi="http://schemas.microsoft.com/office/word/2010/wordprocessingInk" xmlns:wne="http://schemas.microsoft.com/office/word/2006/wordml" xmlns:wps="http://schemas.microsoft.com/office/word/2010/wordprocessingShape" mc:Ignorable="w14 w15 w16se wp14">
   <w:body>
     <w:p>
       <w:pPr>
@@ -21,6 +21,7 @@
           <w:spacing w:val="-7"/>
           <w:sz w:val="40"/>
           <w:szCs w:val="40"/>
+          <w:lang w:eastAsia="fr-CA"/>
         </w:rPr>
         <mc:AlternateContent>
           <mc:Choice Requires="wps">
@@ -72,7 +73,7 @@
               </wp:anchor>
             </w:drawing>
           </mc:Choice>
-          <mc:Fallback>
+          <mc:Fallback xmlns:w16cid="http://schemas.microsoft.com/office/word/2016/wordml/cid" xmlns:am3d="http://schemas.microsoft.com/office/drawing/2017/model3d" xmlns:aink="http://schemas.microsoft.com/office/drawing/2016/ink" xmlns:cx8="http://schemas.microsoft.com/office/drawing/2016/5/14/chartex" xmlns:cx7="http://schemas.microsoft.com/office/drawing/2016/5/13/chartex" xmlns:cx6="http://schemas.microsoft.com/office/drawing/2016/5/12/chartex" xmlns:cx5="http://schemas.microsoft.com/office/drawing/2016/5/11/chartex" xmlns:cx4="http://schemas.microsoft.com/office/drawing/2016/5/10/chartex" xmlns:cx3="http://schemas.microsoft.com/office/drawing/2016/5/9/chartex" xmlns:cx2="http://schemas.microsoft.com/office/drawing/2015/10/21/chartex" xmlns:cx1="http://schemas.microsoft.com/office/drawing/2015/9/8/chartex">
             <w:pict>
               <v:line w14:anchorId="3D4CD247" id="Connecteur droit 2" o:spid="_x0000_s1026" style="position:absolute;flip:y;z-index:251659264;visibility:visible;mso-wrap-style:square;mso-wrap-distance-left:9pt;mso-wrap-distance-top:0;mso-wrap-distance-right:9pt;mso-wrap-distance-bottom:0;mso-position-horizontal:left;mso-position-horizontal-relative:margin;mso-position-vertical:absolute;mso-position-vertical-relative:text" from="0,74.65pt" to="463.15pt,77.35pt" o:gfxdata="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" strokecolor="black [3200]" strokeweight=".5pt">
                 <v:stroke joinstyle="miter"/>
@@ -266,6 +267,7 @@
         <w:rPr>
           <w:rFonts w:ascii="Arial Rounded MT Bold" w:hAnsi="Arial Rounded MT Bold"/>
           <w:noProof/>
+          <w:lang w:eastAsia="fr-CA"/>
         </w:rPr>
         <w:drawing>
           <wp:inline distT="0" distB="0" distL="0" distR="0" wp14:anchorId="3FA1F060" wp14:editId="428F61A0">
@@ -497,7 +499,7 @@
     </w:p>
     <w:p>
       <w:pPr>
-        <w:pStyle w:val="ListParagraph"/>
+        <w:pStyle w:val="Paragraphedeliste"/>
         <w:numPr>
           <w:ilvl w:val="0"/>
           <w:numId w:val="5"/>
@@ -528,7 +530,7 @@
     </w:p>
     <w:p>
       <w:pPr>
-        <w:pStyle w:val="ListParagraph"/>
+        <w:pStyle w:val="Paragraphedeliste"/>
         <w:spacing w:before="120" w:after="120"/>
         <w:ind w:right="102"/>
         <w:jc w:val="both"/>
@@ -542,7 +544,7 @@
     </w:p>
     <w:p>
       <w:pPr>
-        <w:pStyle w:val="ListParagraph"/>
+        <w:pStyle w:val="Paragraphedeliste"/>
         <w:spacing w:before="120" w:after="120"/>
         <w:ind w:right="102"/>
         <w:jc w:val="both"/>
@@ -584,7 +586,7 @@
     </w:p>
     <w:p>
       <w:pPr>
-        <w:pStyle w:val="ListParagraph"/>
+        <w:pStyle w:val="Paragraphedeliste"/>
         <w:spacing w:after="240"/>
         <w:ind w:right="102"/>
         <w:jc w:val="both"/>
@@ -598,7 +600,7 @@
     </w:p>
     <w:p>
       <w:pPr>
-        <w:pStyle w:val="ListParagraph"/>
+        <w:pStyle w:val="Paragraphedeliste"/>
         <w:spacing w:after="240"/>
         <w:ind w:right="102"/>
         <w:jc w:val="both"/>
@@ -678,7 +680,7 @@
     </w:p>
     <w:p>
       <w:pPr>
-        <w:pStyle w:val="ListParagraph"/>
+        <w:pStyle w:val="Paragraphedeliste"/>
         <w:spacing w:after="240"/>
         <w:ind w:right="102"/>
         <w:jc w:val="both"/>
@@ -692,7 +694,7 @@
     </w:p>
     <w:p>
       <w:pPr>
-        <w:pStyle w:val="ListParagraph"/>
+        <w:pStyle w:val="Paragraphedeliste"/>
         <w:spacing w:after="240"/>
         <w:ind w:right="102"/>
         <w:jc w:val="both"/>
@@ -782,7 +784,7 @@
     </w:p>
     <w:p>
       <w:pPr>
-        <w:pStyle w:val="ListParagraph"/>
+        <w:pStyle w:val="Paragraphedeliste"/>
         <w:spacing w:after="240"/>
         <w:ind w:right="102"/>
         <w:jc w:val="both"/>
@@ -796,7 +798,7 @@
     </w:p>
     <w:p>
       <w:pPr>
-        <w:pStyle w:val="ListParagraph"/>
+        <w:pStyle w:val="Paragraphedeliste"/>
         <w:spacing w:after="240"/>
         <w:ind w:right="102"/>
         <w:jc w:val="both"/>
@@ -872,12 +874,32 @@
           <w:szCs w:val="24"/>
           <w:lang w:val="fr-CA"/>
         </w:rPr>
-        <w:t xml:space="preserve"> les plus populaires on trouve JUnit pour Java, </w:t>
+        <w:t xml:space="preserve"> les plus populaires on trouve </w:t>
       </w:r>
       <w:proofErr w:type="spellStart"/>
       <w:r>
         <w:rPr>
           <w:rFonts w:ascii="Arial Rounded MT Bold" w:hAnsi="Arial Rounded MT Bold"/>
+          <w:sz w:val="24"/>
+          <w:szCs w:val="24"/>
+          <w:lang w:val="fr-CA"/>
+        </w:rPr>
+        <w:t>JUnit</w:t>
+      </w:r>
+      <w:proofErr w:type="spellEnd"/>
+      <w:r>
+        <w:rPr>
+          <w:rFonts w:ascii="Arial Rounded MT Bold" w:hAnsi="Arial Rounded MT Bold"/>
+          <w:sz w:val="24"/>
+          <w:szCs w:val="24"/>
+          <w:lang w:val="fr-CA"/>
+        </w:rPr>
+        <w:t xml:space="preserve"> pour Java, </w:t>
+      </w:r>
+      <w:proofErr w:type="spellStart"/>
+      <w:r>
+        <w:rPr>
+          <w:rFonts w:ascii="Arial Rounded MT Bold" w:hAnsi="Arial Rounded MT Bold"/>
           <w:bCs/>
           <w:sz w:val="24"/>
           <w:szCs w:val="24"/>
@@ -988,7 +1010,7 @@
     </w:p>
     <w:p>
       <w:pPr>
-        <w:pStyle w:val="ListParagraph"/>
+        <w:pStyle w:val="Paragraphedeliste"/>
         <w:spacing w:after="240"/>
         <w:ind w:right="102"/>
         <w:jc w:val="both"/>
@@ -1002,7 +1024,7 @@
     </w:p>
     <w:p>
       <w:pPr>
-        <w:pStyle w:val="ListParagraph"/>
+        <w:pStyle w:val="Paragraphedeliste"/>
         <w:spacing w:after="240"/>
         <w:ind w:right="102"/>
         <w:jc w:val="both"/>
@@ -1025,7 +1047,7 @@
     </w:p>
     <w:p>
       <w:pPr>
-        <w:pStyle w:val="ListParagraph"/>
+        <w:pStyle w:val="Paragraphedeliste"/>
         <w:spacing w:after="240"/>
         <w:ind w:right="102"/>
         <w:jc w:val="both"/>
@@ -1039,7 +1061,7 @@
     </w:p>
     <w:p>
       <w:pPr>
-        <w:pStyle w:val="ListParagraph"/>
+        <w:pStyle w:val="Paragraphedeliste"/>
         <w:numPr>
           <w:ilvl w:val="0"/>
           <w:numId w:val="6"/>
@@ -1054,22 +1076,42 @@
           <w:lang w:val="fr-CA"/>
         </w:rPr>
       </w:pPr>
-      <w:hyperlink r:id="rId9" w:history="1">
-        <w:r>
-          <w:rPr>
-            <w:rStyle w:val="Hyperlink"/>
-            <w:rFonts w:ascii="Arial Rounded MT Bold" w:hAnsi="Arial Rounded MT Bold"/>
-            <w:sz w:val="24"/>
-            <w:szCs w:val="24"/>
-            <w:lang w:val="fr-CA"/>
-          </w:rPr>
-          <w:t>https://docs.python.org/fr/3.8/library/unittest.html</w:t>
-        </w:r>
-      </w:hyperlink>
-    </w:p>
-    <w:p>
-      <w:pPr>
-        <w:pStyle w:val="ListParagraph"/>
+      <w:r>
+        <w:fldChar w:fldCharType="begin"/>
+      </w:r>
+      <w:r>
+        <w:rPr>
+          <w:lang w:val="fr-CA"/>
+        </w:rPr>
+        <w:instrText xml:space="preserve"> HYPERLINK "https://docs.python.org/fr/3.8/library/unittest.html" </w:instrText>
+      </w:r>
+      <w:r>
+        <w:fldChar w:fldCharType="separate"/>
+      </w:r>
+      <w:r>
+        <w:rPr>
+          <w:rStyle w:val="Lienhypertexte"/>
+          <w:rFonts w:ascii="Arial Rounded MT Bold" w:hAnsi="Arial Rounded MT Bold"/>
+          <w:sz w:val="24"/>
+          <w:szCs w:val="24"/>
+          <w:lang w:val="fr-CA"/>
+        </w:rPr>
+        <w:t>https://docs.python.org/fr/3.8/library/unittest.html</w:t>
+      </w:r>
+      <w:r>
+        <w:rPr>
+          <w:rStyle w:val="Lienhypertexte"/>
+          <w:rFonts w:ascii="Arial Rounded MT Bold" w:hAnsi="Arial Rounded MT Bold"/>
+          <w:sz w:val="24"/>
+          <w:szCs w:val="24"/>
+          <w:lang w:val="fr-CA"/>
+        </w:rPr>
+        <w:fldChar w:fldCharType="end"/>
+      </w:r>
+    </w:p>
+    <w:p>
+      <w:pPr>
+        <w:pStyle w:val="Paragraphedeliste"/>
         <w:numPr>
           <w:ilvl w:val="0"/>
           <w:numId w:val="6"/>
@@ -1078,7 +1120,7 @@
         <w:ind w:right="102"/>
         <w:jc w:val="both"/>
         <w:rPr>
-          <w:rStyle w:val="Hyperlink"/>
+          <w:rStyle w:val="Lienhypertexte"/>
           <w:rFonts w:ascii="Arial Rounded MT Bold" w:hAnsi="Arial Rounded MT Bold"/>
           <w:color w:val="auto"/>
           <w:sz w:val="24"/>
@@ -1087,42 +1129,48 @@
           <w:lang w:val="fr-CA"/>
         </w:rPr>
       </w:pPr>
-      <w:hyperlink r:id="rId10" w:history="1">
-        <w:r>
-          <w:rPr>
-            <w:rStyle w:val="Hyperlink"/>
-            <w:rFonts w:ascii="Arial Rounded MT Bold" w:hAnsi="Arial Rounded MT Bold"/>
-            <w:sz w:val="24"/>
-            <w:szCs w:val="24"/>
-            <w:lang w:val="fr-CA"/>
-          </w:rPr>
-          <w:t>https://docs.python.org/3/library</w:t>
-        </w:r>
-        <w:r>
-          <w:rPr>
-            <w:rStyle w:val="Hyperlink"/>
-            <w:rFonts w:ascii="Arial Rounded MT Bold" w:hAnsi="Arial Rounded MT Bold"/>
-            <w:sz w:val="24"/>
-            <w:szCs w:val="24"/>
-            <w:lang w:val="fr-CA"/>
-          </w:rPr>
-          <w:t>/</w:t>
-        </w:r>
-        <w:r>
-          <w:rPr>
-            <w:rStyle w:val="Hyperlink"/>
-            <w:rFonts w:ascii="Arial Rounded MT Bold" w:hAnsi="Arial Rounded MT Bold"/>
-            <w:sz w:val="24"/>
-            <w:szCs w:val="24"/>
-            <w:lang w:val="fr-CA"/>
-          </w:rPr>
-          <w:t>unittest.mock.html</w:t>
-        </w:r>
-      </w:hyperlink>
-    </w:p>
-    <w:p>
-      <w:pPr>
-        <w:pStyle w:val="ListParagraph"/>
+      <w:r>
+        <w:fldChar w:fldCharType="begin"/>
+      </w:r>
+      <w:r>
+        <w:rPr>
+          <w:lang w:val="fr-CA"/>
+        </w:rPr>
+        <w:instrText xml:space="preserve"> HYPERLINK "https://docs.python.org/3/</w:instrText>
+      </w:r>
+      <w:r>
+        <w:rPr>
+          <w:lang w:val="fr-CA"/>
+        </w:rPr>
+        <w:instrText xml:space="preserve">library/unittest.mock.html" </w:instrText>
+      </w:r>
+      <w:r>
+        <w:fldChar w:fldCharType="separate"/>
+      </w:r>
+      <w:r>
+        <w:rPr>
+          <w:rStyle w:val="Lienhypertexte"/>
+          <w:rFonts w:ascii="Arial Rounded MT Bold" w:hAnsi="Arial Rounded MT Bold"/>
+          <w:sz w:val="24"/>
+          <w:szCs w:val="24"/>
+          <w:lang w:val="fr-CA"/>
+        </w:rPr>
+        <w:t>https://docs.python.org/3/library/unittest.mock.html</w:t>
+      </w:r>
+      <w:r>
+        <w:rPr>
+          <w:rStyle w:val="Lienhypertexte"/>
+          <w:rFonts w:ascii="Arial Rounded MT Bold" w:hAnsi="Arial Rounded MT Bold"/>
+          <w:sz w:val="24"/>
+          <w:szCs w:val="24"/>
+          <w:lang w:val="fr-CA"/>
+        </w:rPr>
+        <w:fldChar w:fldCharType="end"/>
+      </w:r>
+    </w:p>
+    <w:p>
+      <w:pPr>
+        <w:pStyle w:val="Paragraphedeliste"/>
         <w:numPr>
           <w:ilvl w:val="0"/>
           <w:numId w:val="6"/>
@@ -1137,22 +1185,42 @@
           <w:lang w:val="fr-CA"/>
         </w:rPr>
       </w:pPr>
-      <w:hyperlink r:id="rId11" w:anchor="unittest.TestCase.debug" w:history="1">
-        <w:r>
-          <w:rPr>
-            <w:rStyle w:val="Hyperlink"/>
-            <w:rFonts w:ascii="Arial Rounded MT Bold" w:hAnsi="Arial Rounded MT Bold"/>
-            <w:sz w:val="24"/>
-            <w:szCs w:val="24"/>
-            <w:lang w:val="fr-CA"/>
-          </w:rPr>
-          <w:t>https://docs.python.org/3/library/unittest.html#unittest.TestCase.debug</w:t>
-        </w:r>
-      </w:hyperlink>
-    </w:p>
-    <w:p>
-      <w:pPr>
-        <w:pStyle w:val="ListParagraph"/>
+      <w:r>
+        <w:fldChar w:fldCharType="begin"/>
+      </w:r>
+      <w:r>
+        <w:rPr>
+          <w:lang w:val="fr-CA"/>
+        </w:rPr>
+        <w:instrText xml:space="preserve"> HYPERLINK "https://docs.python.org/3/library/unittest.html" \l "unittest.TestCase.debug" </w:instrText>
+      </w:r>
+      <w:r>
+        <w:fldChar w:fldCharType="separate"/>
+      </w:r>
+      <w:r>
+        <w:rPr>
+          <w:rStyle w:val="Lienhypertexte"/>
+          <w:rFonts w:ascii="Arial Rounded MT Bold" w:hAnsi="Arial Rounded MT Bold"/>
+          <w:sz w:val="24"/>
+          <w:szCs w:val="24"/>
+          <w:lang w:val="fr-CA"/>
+        </w:rPr>
+        <w:t>https://docs.python.org/3/library/unittest.html#unittest.TestCase.debug</w:t>
+      </w:r>
+      <w:r>
+        <w:rPr>
+          <w:rStyle w:val="Lienhypertexte"/>
+          <w:rFonts w:ascii="Arial Rounded MT Bold" w:hAnsi="Arial Rounded MT Bold"/>
+          <w:sz w:val="24"/>
+          <w:szCs w:val="24"/>
+          <w:lang w:val="fr-CA"/>
+        </w:rPr>
+        <w:fldChar w:fldCharType="end"/>
+      </w:r>
+    </w:p>
+    <w:p>
+      <w:pPr>
+        <w:pStyle w:val="Paragraphedeliste"/>
         <w:spacing w:after="240"/>
         <w:ind w:right="102"/>
         <w:jc w:val="both"/>
@@ -1166,7 +1234,7 @@
     </w:p>
     <w:p>
       <w:pPr>
-        <w:pStyle w:val="ListParagraph"/>
+        <w:pStyle w:val="Paragraphedeliste"/>
         <w:numPr>
           <w:ilvl w:val="0"/>
           <w:numId w:val="5"/>
@@ -1195,7 +1263,7 @@
     </w:p>
     <w:p>
       <w:pPr>
-        <w:pStyle w:val="ListParagraph"/>
+        <w:pStyle w:val="Paragraphedeliste"/>
         <w:spacing w:after="240"/>
         <w:ind w:right="102"/>
         <w:jc w:val="both"/>
@@ -1209,7 +1277,7 @@
     </w:p>
     <w:p>
       <w:pPr>
-        <w:pStyle w:val="ListParagraph"/>
+        <w:pStyle w:val="Paragraphedeliste"/>
         <w:numPr>
           <w:ilvl w:val="0"/>
           <w:numId w:val="8"/>
@@ -1236,7 +1304,7 @@
     </w:p>
     <w:p>
       <w:pPr>
-        <w:pStyle w:val="ListParagraph"/>
+        <w:pStyle w:val="Paragraphedeliste"/>
         <w:numPr>
           <w:ilvl w:val="0"/>
           <w:numId w:val="8"/>
@@ -1263,7 +1331,7 @@
     </w:p>
     <w:p>
       <w:pPr>
-        <w:pStyle w:val="ListParagraph"/>
+        <w:pStyle w:val="Paragraphedeliste"/>
         <w:numPr>
           <w:ilvl w:val="0"/>
           <w:numId w:val="8"/>
@@ -1290,7 +1358,7 @@
     </w:p>
     <w:p>
       <w:pPr>
-        <w:pStyle w:val="ListParagraph"/>
+        <w:pStyle w:val="Paragraphedeliste"/>
         <w:numPr>
           <w:ilvl w:val="0"/>
           <w:numId w:val="8"/>
@@ -1326,7 +1394,7 @@
     </w:p>
     <w:p>
       <w:pPr>
-        <w:pStyle w:val="ListParagraph"/>
+        <w:pStyle w:val="Paragraphedeliste"/>
         <w:spacing w:after="240"/>
         <w:ind w:right="102"/>
         <w:jc w:val="both"/>
@@ -1340,7 +1408,7 @@
     </w:p>
     <w:p>
       <w:pPr>
-        <w:pStyle w:val="ListParagraph"/>
+        <w:pStyle w:val="Paragraphedeliste"/>
         <w:spacing w:after="240"/>
         <w:ind w:right="102"/>
         <w:jc w:val="both"/>
@@ -1354,7 +1422,7 @@
     </w:p>
     <w:p>
       <w:pPr>
-        <w:pStyle w:val="ListParagraph"/>
+        <w:pStyle w:val="Paragraphedeliste"/>
         <w:spacing w:after="240"/>
         <w:ind w:right="102"/>
         <w:jc w:val="both"/>
@@ -1368,7 +1436,7 @@
     </w:p>
     <w:p>
       <w:pPr>
-        <w:pStyle w:val="ListParagraph"/>
+        <w:pStyle w:val="Paragraphedeliste"/>
         <w:spacing w:after="240"/>
         <w:ind w:right="102"/>
         <w:jc w:val="both"/>
@@ -1382,7 +1450,7 @@
     </w:p>
     <w:p>
       <w:pPr>
-        <w:pStyle w:val="ListParagraph"/>
+        <w:pStyle w:val="Paragraphedeliste"/>
         <w:numPr>
           <w:ilvl w:val="0"/>
           <w:numId w:val="5"/>
@@ -1411,7 +1479,7 @@
     </w:p>
     <w:p>
       <w:pPr>
-        <w:pStyle w:val="ListParagraph"/>
+        <w:pStyle w:val="Paragraphedeliste"/>
         <w:spacing w:after="240"/>
         <w:ind w:right="102"/>
         <w:jc w:val="both"/>
@@ -1425,7 +1493,7 @@
     </w:p>
     <w:p>
       <w:pPr>
-        <w:pStyle w:val="ListParagraph"/>
+        <w:pStyle w:val="Paragraphedeliste"/>
         <w:spacing w:after="240"/>
         <w:ind w:right="102"/>
         <w:jc w:val="both"/>
@@ -1646,7 +1714,7 @@
     </w:p>
     <w:p>
       <w:pPr>
-        <w:pStyle w:val="ListParagraph"/>
+        <w:pStyle w:val="Paragraphedeliste"/>
         <w:spacing w:after="240"/>
         <w:ind w:right="102"/>
         <w:jc w:val="both"/>
@@ -1660,7 +1728,7 @@
     </w:p>
     <w:p>
       <w:pPr>
-        <w:pStyle w:val="ListParagraph"/>
+        <w:pStyle w:val="Paragraphedeliste"/>
         <w:spacing w:after="240"/>
         <w:ind w:right="102"/>
         <w:jc w:val="both"/>
@@ -1683,7 +1751,7 @@
     </w:p>
     <w:p>
       <w:pPr>
-        <w:pStyle w:val="ListParagraph"/>
+        <w:pStyle w:val="Paragraphedeliste"/>
         <w:spacing w:after="240"/>
         <w:ind w:right="102"/>
         <w:jc w:val="both"/>
@@ -1697,7 +1765,7 @@
     </w:p>
     <w:p>
       <w:pPr>
-        <w:pStyle w:val="ListParagraph"/>
+        <w:pStyle w:val="Paragraphedeliste"/>
         <w:spacing w:after="240"/>
         <w:ind w:left="709" w:right="102" w:firstLine="284"/>
         <w:jc w:val="both"/>
@@ -1738,7 +1806,7 @@
     </w:p>
     <w:p>
       <w:pPr>
-        <w:pStyle w:val="ListParagraph"/>
+        <w:pStyle w:val="Paragraphedeliste"/>
         <w:spacing w:after="240"/>
         <w:ind w:right="102"/>
         <w:jc w:val="both"/>
@@ -1754,7 +1822,7 @@
     </w:p>
     <w:p>
       <w:pPr>
-        <w:pStyle w:val="ListParagraph"/>
+        <w:pStyle w:val="Paragraphedeliste"/>
         <w:spacing w:after="240"/>
         <w:ind w:right="102"/>
         <w:jc w:val="both"/>
@@ -1961,7 +2029,7 @@
     </w:p>
     <w:p>
       <w:pPr>
-        <w:pStyle w:val="ListParagraph"/>
+        <w:pStyle w:val="Paragraphedeliste"/>
         <w:spacing w:after="240"/>
         <w:ind w:right="102"/>
         <w:jc w:val="both"/>
@@ -1975,7 +2043,7 @@
     </w:p>
     <w:p>
       <w:pPr>
-        <w:pStyle w:val="ListParagraph"/>
+        <w:pStyle w:val="Paragraphedeliste"/>
         <w:spacing w:after="240"/>
         <w:ind w:right="102"/>
         <w:jc w:val="both"/>
@@ -2194,7 +2262,7 @@
     </w:p>
     <w:p>
       <w:pPr>
-        <w:pStyle w:val="ListParagraph"/>
+        <w:pStyle w:val="Paragraphedeliste"/>
         <w:spacing w:after="240"/>
         <w:ind w:right="102"/>
         <w:jc w:val="both"/>
@@ -2208,7 +2276,7 @@
     </w:p>
     <w:p>
       <w:pPr>
-        <w:pStyle w:val="ListParagraph"/>
+        <w:pStyle w:val="Paragraphedeliste"/>
         <w:spacing w:after="240"/>
         <w:ind w:right="102"/>
         <w:jc w:val="both"/>
@@ -2339,7 +2407,7 @@
     </w:p>
     <w:p>
       <w:pPr>
-        <w:pStyle w:val="ListParagraph"/>
+        <w:pStyle w:val="Paragraphedeliste"/>
         <w:spacing w:after="240"/>
         <w:ind w:right="102"/>
         <w:jc w:val="both"/>
@@ -2353,7 +2421,7 @@
     </w:p>
     <w:p>
       <w:pPr>
-        <w:pStyle w:val="ListParagraph"/>
+        <w:pStyle w:val="Paragraphedeliste"/>
         <w:spacing w:after="240"/>
         <w:ind w:right="102"/>
         <w:jc w:val="both"/>
@@ -2376,7 +2444,7 @@
     </w:p>
     <w:p>
       <w:pPr>
-        <w:pStyle w:val="ListParagraph"/>
+        <w:pStyle w:val="Paragraphedeliste"/>
         <w:spacing w:after="240"/>
         <w:ind w:right="102"/>
         <w:jc w:val="both"/>
@@ -2390,7 +2458,7 @@
     </w:p>
     <w:p>
       <w:pPr>
-        <w:pStyle w:val="ListParagraph"/>
+        <w:pStyle w:val="Paragraphedeliste"/>
         <w:spacing w:after="240"/>
         <w:ind w:right="102"/>
         <w:jc w:val="both"/>
@@ -2454,7 +2522,7 @@
       <w:proofErr w:type="spellEnd"/>
       <w:r>
         <w:rPr>
-          <w:rStyle w:val="FootnoteReference"/>
+          <w:rStyle w:val="Appelnotedebasdep"/>
           <w:rFonts w:ascii="Arial Rounded MT Bold" w:hAnsi="Arial Rounded MT Bold"/>
           <w:sz w:val="24"/>
           <w:szCs w:val="24"/>
@@ -2849,7 +2917,7 @@
     </w:p>
     <w:p>
       <w:pPr>
-        <w:pStyle w:val="ListParagraph"/>
+        <w:pStyle w:val="Paragraphedeliste"/>
         <w:spacing w:after="240"/>
         <w:ind w:right="102"/>
         <w:jc w:val="both"/>
@@ -2865,7 +2933,7 @@
     </w:p>
     <w:p>
       <w:pPr>
-        <w:pStyle w:val="ListParagraph"/>
+        <w:pStyle w:val="Paragraphedeliste"/>
         <w:spacing w:after="240"/>
         <w:ind w:right="102"/>
         <w:jc w:val="both"/>
@@ -2891,7 +2959,7 @@
       <w:proofErr w:type="spellEnd"/>
       <w:r>
         <w:rPr>
-          <w:rStyle w:val="FootnoteReference"/>
+          <w:rStyle w:val="Appelnotedebasdep"/>
           <w:rFonts w:ascii="Arial Rounded MT Bold" w:hAnsi="Arial Rounded MT Bold"/>
           <w:b/>
           <w:bCs/>
@@ -2923,7 +2991,7 @@
       <w:proofErr w:type="spellEnd"/>
       <w:r>
         <w:rPr>
-          <w:rStyle w:val="FootnoteReference"/>
+          <w:rStyle w:val="Appelnotedebasdep"/>
           <w:rFonts w:ascii="Arial Rounded MT Bold" w:hAnsi="Arial Rounded MT Bold"/>
           <w:sz w:val="24"/>
           <w:szCs w:val="24"/>
@@ -3083,7 +3151,7 @@
     </w:p>
     <w:p>
       <w:pPr>
-        <w:pStyle w:val="ListParagraph"/>
+        <w:pStyle w:val="Paragraphedeliste"/>
         <w:spacing w:after="240"/>
         <w:ind w:right="102"/>
         <w:jc w:val="both"/>
@@ -3101,9 +3169,20 @@
           <w:bCs/>
           <w:sz w:val="24"/>
           <w:szCs w:val="24"/>
+          <w:lang w:val="fr-CA"/>
+        </w:rPr>
+        <w:t xml:space="preserve"> </w:t>
+      </w:r>
+      <w:r>
+        <w:rPr>
+          <w:rFonts w:ascii="Arial Rounded MT Bold" w:hAnsi="Arial Rounded MT Bold"/>
+          <w:b/>
+          <w:bCs/>
+          <w:sz w:val="24"/>
+          <w:szCs w:val="24"/>
           <w:lang w:val="en-CA"/>
         </w:rPr>
-        <w:t xml:space="preserve"> c</w:t>
+        <w:t>c</w:t>
       </w:r>
       <w:r>
         <w:rPr>
@@ -3183,7 +3262,7 @@
     </w:p>
     <w:p>
       <w:pPr>
-        <w:pStyle w:val="ListParagraph"/>
+        <w:pStyle w:val="Paragraphedeliste"/>
         <w:spacing w:after="240"/>
         <w:ind w:right="102"/>
         <w:jc w:val="both"/>
@@ -3197,7 +3276,7 @@
     </w:p>
     <w:p>
       <w:pPr>
-        <w:pStyle w:val="ListParagraph"/>
+        <w:pStyle w:val="Paragraphedeliste"/>
         <w:numPr>
           <w:ilvl w:val="0"/>
           <w:numId w:val="5"/>
@@ -3228,7 +3307,7 @@
     </w:p>
     <w:p>
       <w:pPr>
-        <w:pStyle w:val="ListParagraph"/>
+        <w:pStyle w:val="Paragraphedeliste"/>
         <w:spacing w:after="240"/>
         <w:ind w:right="102"/>
         <w:jc w:val="both"/>
@@ -3242,7 +3321,7 @@
     </w:p>
     <w:p>
       <w:pPr>
-        <w:pStyle w:val="ListParagraph"/>
+        <w:pStyle w:val="Paragraphedeliste"/>
         <w:numPr>
           <w:ilvl w:val="1"/>
           <w:numId w:val="5"/>
@@ -3312,7 +3391,7 @@
     </w:p>
     <w:p>
       <w:pPr>
-        <w:pStyle w:val="ListParagraph"/>
+        <w:pStyle w:val="Paragraphedeliste"/>
         <w:spacing w:after="240"/>
         <w:ind w:left="993" w:right="102"/>
         <w:jc w:val="both"/>
@@ -3330,7 +3409,17 @@
           <w:szCs w:val="24"/>
           <w:lang w:val="fr-CA"/>
         </w:rPr>
-        <w:t>Y a-t-il un test qui a échoué, si oui proposez une correction du code</w:t>
+        <w:t xml:space="preserve">Y a-t-il un test qui a échoué, si oui proposez une correction du </w:t>
+      </w:r>
+      <w:proofErr w:type="gramStart"/>
+      <w:r>
+        <w:rPr>
+          <w:rFonts w:ascii="Arial Rounded MT Bold" w:hAnsi="Arial Rounded MT Bold"/>
+          <w:sz w:val="24"/>
+          <w:szCs w:val="24"/>
+          <w:lang w:val="fr-CA"/>
+        </w:rPr>
+        <w:t>code</w:t>
       </w:r>
       <w:r>
         <w:rPr>
@@ -3341,10 +3430,27 @@
         </w:rPr>
         <w:t>?</w:t>
       </w:r>
-    </w:p>
-    <w:p>
-      <w:pPr>
-        <w:pStyle w:val="ListParagraph"/>
+      <w:proofErr w:type="gramEnd"/>
+    </w:p>
+    <w:p>
+      <w:pPr>
+        <w:pStyle w:val="Paragraphedeliste"/>
+        <w:spacing w:after="240"/>
+        <w:ind w:left="993" w:right="102"/>
+        <w:jc w:val="both"/>
+        <w:rPr>
+          <w:rFonts w:ascii="Arial Rounded MT Bold" w:hAnsi="Arial Rounded MT Bold"/>
+          <w:sz w:val="24"/>
+          <w:szCs w:val="24"/>
+          <w:lang w:val="fr-CA"/>
+        </w:rPr>
+      </w:pPr>
+      <w:bookmarkStart w:id="0" w:name="_GoBack"/>
+      <w:bookmarkEnd w:id="0"/>
+    </w:p>
+    <w:p>
+      <w:pPr>
+        <w:pStyle w:val="Paragraphedeliste"/>
         <w:spacing w:after="240"/>
         <w:ind w:right="102"/>
         <w:jc w:val="both"/>
@@ -3358,7 +3464,7 @@
     </w:p>
     <w:p>
       <w:pPr>
-        <w:pStyle w:val="ListParagraph"/>
+        <w:pStyle w:val="Paragraphedeliste"/>
         <w:numPr>
           <w:ilvl w:val="1"/>
           <w:numId w:val="5"/>
@@ -3415,7 +3521,7 @@
     </w:p>
     <w:p>
       <w:pPr>
-        <w:pStyle w:val="ListParagraph"/>
+        <w:pStyle w:val="Paragraphedeliste"/>
         <w:spacing w:after="240"/>
         <w:ind w:left="993" w:right="102"/>
         <w:jc w:val="both"/>
@@ -3526,7 +3632,7 @@
     </w:p>
     <w:p>
       <w:pPr>
-        <w:pStyle w:val="ListParagraph"/>
+        <w:pStyle w:val="Paragraphedeliste"/>
         <w:spacing w:after="240"/>
         <w:ind w:right="102"/>
         <w:jc w:val="both"/>
@@ -3540,7 +3646,7 @@
     </w:p>
     <w:p>
       <w:pPr>
-        <w:pStyle w:val="ListParagraph"/>
+        <w:pStyle w:val="Paragraphedeliste"/>
         <w:numPr>
           <w:ilvl w:val="1"/>
           <w:numId w:val="5"/>
@@ -3759,7 +3865,7 @@
     </w:p>
     <w:p>
       <w:pPr>
-        <w:pStyle w:val="ListParagraph"/>
+        <w:pStyle w:val="Paragraphedeliste"/>
         <w:spacing w:after="240"/>
         <w:ind w:right="102"/>
         <w:jc w:val="both"/>
@@ -3773,7 +3879,7 @@
     </w:p>
     <w:p>
       <w:pPr>
-        <w:pStyle w:val="ListParagraph"/>
+        <w:pStyle w:val="Paragraphedeliste"/>
         <w:numPr>
           <w:ilvl w:val="1"/>
           <w:numId w:val="5"/>
@@ -3829,7 +3935,7 @@
     </w:p>
     <w:p>
       <w:pPr>
-        <w:pStyle w:val="ListParagraph"/>
+        <w:pStyle w:val="Paragraphedeliste"/>
         <w:spacing w:before="240" w:after="240"/>
         <w:ind w:left="1134" w:right="102"/>
         <w:jc w:val="both"/>
@@ -3840,10 +3946,10 @@
           <w:lang w:val="fr-CA"/>
         </w:rPr>
       </w:pPr>
-      <w:bookmarkStart w:id="0" w:name="_GoBack"/>
       <w:r>
         <w:rPr>
           <w:noProof/>
+          <w:lang w:val="fr-CA" w:eastAsia="fr-CA"/>
         </w:rPr>
         <w:lastRenderedPageBreak/>
         <w:drawing>
@@ -3862,7 +3968,7 @@
                     <pic:cNvPicPr/>
                   </pic:nvPicPr>
                   <pic:blipFill>
-                    <a:blip r:embed="rId12"/>
+                    <a:blip r:embed="rId9"/>
                     <a:stretch>
                       <a:fillRect/>
                     </a:stretch>
@@ -3883,10 +3989,9 @@
         </w:drawing>
       </w:r>
     </w:p>
-    <w:bookmarkEnd w:id="0"/>
-    <w:p>
-      <w:pPr>
-        <w:pStyle w:val="ListParagraph"/>
+    <w:p>
+      <w:pPr>
+        <w:pStyle w:val="Paragraphedeliste"/>
         <w:spacing w:after="240"/>
         <w:ind w:right="102"/>
         <w:jc w:val="both"/>
@@ -3900,7 +4005,7 @@
     </w:p>
     <w:p>
       <w:pPr>
-        <w:pStyle w:val="ListParagraph"/>
+        <w:pStyle w:val="Paragraphedeliste"/>
         <w:numPr>
           <w:ilvl w:val="1"/>
           <w:numId w:val="5"/>
@@ -3987,6 +4092,7 @@
           <w:noProof/>
           <w:sz w:val="24"/>
           <w:szCs w:val="24"/>
+          <w:lang w:eastAsia="fr-CA"/>
         </w:rPr>
         <w:lastRenderedPageBreak/>
         <w:drawing>
@@ -4007,7 +4113,7 @@
                     </pic:cNvPicPr>
                   </pic:nvPicPr>
                   <pic:blipFill>
-                    <a:blip r:embed="rId13">
+                    <a:blip r:embed="rId10">
                       <a:extLst>
                         <a:ext uri="{28A0092B-C50C-407E-A947-70E740481C1C}">
                           <a14:useLocalDpi xmlns:a14="http://schemas.microsoft.com/office/drawing/2010/main" val="0"/>
@@ -4041,7 +4147,7 @@
     </w:p>
     <w:p>
       <w:pPr>
-        <w:pStyle w:val="ListParagraph"/>
+        <w:pStyle w:val="Paragraphedeliste"/>
         <w:spacing w:after="240"/>
         <w:ind w:right="102"/>
         <w:jc w:val="both"/>
@@ -4055,7 +4161,7 @@
     </w:p>
     <w:p>
       <w:pPr>
-        <w:pStyle w:val="ListParagraph"/>
+        <w:pStyle w:val="Paragraphedeliste"/>
         <w:numPr>
           <w:ilvl w:val="0"/>
           <w:numId w:val="5"/>
@@ -4086,7 +4192,7 @@
     </w:p>
     <w:p>
       <w:pPr>
-        <w:pStyle w:val="ListParagraph"/>
+        <w:pStyle w:val="Paragraphedeliste"/>
         <w:spacing w:after="240"/>
         <w:ind w:right="102"/>
         <w:jc w:val="both"/>
@@ -4100,7 +4206,7 @@
     </w:p>
     <w:p>
       <w:pPr>
-        <w:pStyle w:val="ListParagraph"/>
+        <w:pStyle w:val="Paragraphedeliste"/>
         <w:spacing w:before="120" w:after="120"/>
         <w:ind w:right="102"/>
         <w:jc w:val="both"/>
@@ -4123,7 +4229,7 @@
     </w:p>
     <w:p>
       <w:pPr>
-        <w:pStyle w:val="ListParagraph"/>
+        <w:pStyle w:val="Paragraphedeliste"/>
         <w:spacing w:before="120" w:after="120"/>
         <w:ind w:right="102"/>
         <w:jc w:val="both"/>
@@ -4137,7 +4243,7 @@
     </w:p>
     <w:p>
       <w:pPr>
-        <w:pStyle w:val="ListParagraph"/>
+        <w:pStyle w:val="Paragraphedeliste"/>
         <w:numPr>
           <w:ilvl w:val="0"/>
           <w:numId w:val="7"/>
@@ -4183,7 +4289,7 @@
     </w:p>
     <w:p>
       <w:pPr>
-        <w:pStyle w:val="ListParagraph"/>
+        <w:pStyle w:val="Paragraphedeliste"/>
         <w:numPr>
           <w:ilvl w:val="0"/>
           <w:numId w:val="7"/>
@@ -4210,7 +4316,7 @@
     </w:p>
     <w:p>
       <w:pPr>
-        <w:pStyle w:val="ListParagraph"/>
+        <w:pStyle w:val="Paragraphedeliste"/>
         <w:spacing w:after="240"/>
         <w:ind w:right="102"/>
         <w:jc w:val="both"/>
@@ -4224,7 +4330,7 @@
     </w:p>
     <w:p>
       <w:pPr>
-        <w:pStyle w:val="ListParagraph"/>
+        <w:pStyle w:val="Paragraphedeliste"/>
         <w:spacing w:after="240"/>
         <w:ind w:right="102"/>
         <w:jc w:val="both"/>
@@ -4301,7 +4407,7 @@
     </w:p>
     <w:p>
       <w:pPr>
-        <w:pStyle w:val="ListParagraph"/>
+        <w:pStyle w:val="Paragraphedeliste"/>
         <w:spacing w:after="240"/>
         <w:ind w:right="102"/>
         <w:jc w:val="both"/>
@@ -4315,7 +4421,7 @@
     </w:p>
     <w:p>
       <w:pPr>
-        <w:pStyle w:val="ListParagraph"/>
+        <w:pStyle w:val="Paragraphedeliste"/>
         <w:spacing w:after="240"/>
         <w:ind w:right="102"/>
         <w:jc w:val="both"/>
@@ -4338,7 +4444,7 @@
     </w:p>
     <w:p>
       <w:pPr>
-        <w:pStyle w:val="ListParagraph"/>
+        <w:pStyle w:val="Paragraphedeliste"/>
         <w:spacing w:after="240"/>
         <w:ind w:right="102"/>
         <w:jc w:val="both"/>
@@ -4352,7 +4458,7 @@
     </w:p>
     <w:p>
       <w:pPr>
-        <w:pStyle w:val="ListParagraph"/>
+        <w:pStyle w:val="Paragraphedeliste"/>
         <w:spacing w:after="240"/>
         <w:ind w:right="102"/>
         <w:jc w:val="both"/>
@@ -4385,7 +4491,7 @@
     </w:p>
     <w:p>
       <w:pPr>
-        <w:pStyle w:val="ListParagraph"/>
+        <w:pStyle w:val="Paragraphedeliste"/>
         <w:spacing w:after="240"/>
         <w:ind w:left="0" w:right="102"/>
         <w:jc w:val="both"/>
@@ -4398,12 +4504,12 @@
       </w:pPr>
     </w:p>
     <w:sectPr>
-      <w:headerReference w:type="even" r:id="rId14"/>
-      <w:headerReference w:type="default" r:id="rId15"/>
-      <w:footerReference w:type="even" r:id="rId16"/>
-      <w:footerReference w:type="default" r:id="rId17"/>
-      <w:headerReference w:type="first" r:id="rId18"/>
-      <w:footerReference w:type="first" r:id="rId19"/>
+      <w:headerReference w:type="even" r:id="rId11"/>
+      <w:headerReference w:type="default" r:id="rId12"/>
+      <w:footerReference w:type="even" r:id="rId13"/>
+      <w:footerReference w:type="default" r:id="rId14"/>
+      <w:headerReference w:type="first" r:id="rId15"/>
+      <w:footerReference w:type="first" r:id="rId16"/>
       <w:pgSz w:w="12240" w:h="15840"/>
       <w:pgMar w:top="1380" w:right="1320" w:bottom="280" w:left="1320" w:header="0" w:footer="834" w:gutter="0"/>
       <w:pgNumType w:start="1"/>
@@ -4414,7 +4520,7 @@
 </file>
 
 <file path=word/endnotes.xml><?xml version="1.0" encoding="utf-8"?>
-<w:endnotes xmlns:wpc="http://schemas.microsoft.com/office/word/2010/wordprocessingCanvas" xmlns:cx="http://schemas.microsoft.com/office/drawing/2014/chartex" xmlns:cx1="http://schemas.microsoft.com/office/drawing/2015/9/8/chartex" xmlns:cx2="http://schemas.microsoft.com/office/drawing/2015/10/21/chartex" xmlns:cx3="http://schemas.microsoft.com/office/drawing/2016/5/9/chartex" xmlns:cx4="http://schemas.microsoft.com/office/drawing/2016/5/10/chartex" xmlns:cx5="http://schemas.microsoft.com/office/drawing/2016/5/11/chartex" xmlns:cx6="http://schemas.microsoft.com/office/drawing/2016/5/12/chartex" xmlns:cx7="http://schemas.microsoft.com/office/drawing/2016/5/13/chartex" xmlns:cx8="http://schemas.microsoft.com/office/drawing/2016/5/14/chartex" xmlns:mc="http://schemas.openxmlformats.org/markup-compatibility/2006" xmlns:aink="http://schemas.microsoft.com/office/drawing/2016/ink" xmlns:am3d="http://schemas.microsoft.com/office/drawing/2017/model3d" xmlns:o="urn:schemas-microsoft-com:office:office" xmlns:r="http://schemas.openxmlformats.org/officeDocument/2006/relationships" xmlns:m="http://schemas.openxmlformats.org/officeDocument/2006/math" xmlns:v="urn:schemas-microsoft-com:vml" xmlns:wp14="http://schemas.microsoft.com/office/word/2010/wordprocessingDrawing" xmlns:wp="http://schemas.openxmlformats.org/drawingml/2006/wordprocessingDrawing" xmlns:w10="urn:schemas-microsoft-com:office:word" xmlns:w="http://schemas.openxmlformats.org/wordprocessingml/2006/main" xmlns:w14="http://schemas.microsoft.com/office/word/2010/wordml" xmlns:w15="http://schemas.microsoft.com/office/word/2012/wordml" xmlns:w16cid="http://schemas.microsoft.com/office/word/2016/wordml/cid" xmlns:w16se="http://schemas.microsoft.com/office/word/2015/wordml/symex" xmlns:wpg="http://schemas.microsoft.com/office/word/2010/wordprocessingGroup" xmlns:wpi="http://schemas.microsoft.com/office/word/2010/wordprocessingInk" xmlns:wne="http://schemas.microsoft.com/office/word/2006/wordml" xmlns:wps="http://schemas.microsoft.com/office/word/2010/wordprocessingShape" mc:Ignorable="w14 w15 w16se w16cid wp14">
+<w:endnotes xmlns:wpc="http://schemas.microsoft.com/office/word/2010/wordprocessingCanvas" xmlns:cx="http://schemas.microsoft.com/office/drawing/2014/chartex" xmlns:mc="http://schemas.openxmlformats.org/markup-compatibility/2006" xmlns:o="urn:schemas-microsoft-com:office:office" xmlns:r="http://schemas.openxmlformats.org/officeDocument/2006/relationships" xmlns:m="http://schemas.openxmlformats.org/officeDocument/2006/math" xmlns:v="urn:schemas-microsoft-com:vml" xmlns:wp14="http://schemas.microsoft.com/office/word/2010/wordprocessingDrawing" xmlns:wp="http://schemas.openxmlformats.org/drawingml/2006/wordprocessingDrawing" xmlns:w10="urn:schemas-microsoft-com:office:word" xmlns:w="http://schemas.openxmlformats.org/wordprocessingml/2006/main" xmlns:w14="http://schemas.microsoft.com/office/word/2010/wordml" xmlns:w15="http://schemas.microsoft.com/office/word/2012/wordml" xmlns:w16se="http://schemas.microsoft.com/office/word/2015/wordml/symex" xmlns:wpg="http://schemas.microsoft.com/office/word/2010/wordprocessingGroup" xmlns:wpi="http://schemas.microsoft.com/office/word/2010/wordprocessingInk" xmlns:wne="http://schemas.microsoft.com/office/word/2006/wordml" xmlns:wps="http://schemas.microsoft.com/office/word/2010/wordprocessingShape" mc:Ignorable="w14 w15 w16se wp14">
   <w:endnote w:type="separator" w:id="-1">
     <w:p>
       <w:pPr>
@@ -4439,17 +4545,17 @@
 </file>
 
 <file path=word/footer1.xml><?xml version="1.0" encoding="utf-8"?>
-<w:ftr xmlns:wpc="http://schemas.microsoft.com/office/word/2010/wordprocessingCanvas" xmlns:cx="http://schemas.microsoft.com/office/drawing/2014/chartex" xmlns:cx1="http://schemas.microsoft.com/office/drawing/2015/9/8/chartex" xmlns:cx2="http://schemas.microsoft.com/office/drawing/2015/10/21/chartex" xmlns:cx3="http://schemas.microsoft.com/office/drawing/2016/5/9/chartex" xmlns:cx4="http://schemas.microsoft.com/office/drawing/2016/5/10/chartex" xmlns:cx5="http://schemas.microsoft.com/office/drawing/2016/5/11/chartex" xmlns:cx6="http://schemas.microsoft.com/office/drawing/2016/5/12/chartex" xmlns:cx7="http://schemas.microsoft.com/office/drawing/2016/5/13/chartex" xmlns:cx8="http://schemas.microsoft.com/office/drawing/2016/5/14/chartex" xmlns:mc="http://schemas.openxmlformats.org/markup-compatibility/2006" xmlns:aink="http://schemas.microsoft.com/office/drawing/2016/ink" xmlns:am3d="http://schemas.microsoft.com/office/drawing/2017/model3d" xmlns:o="urn:schemas-microsoft-com:office:office" xmlns:r="http://schemas.openxmlformats.org/officeDocument/2006/relationships" xmlns:m="http://schemas.openxmlformats.org/officeDocument/2006/math" xmlns:v="urn:schemas-microsoft-com:vml" xmlns:wp14="http://schemas.microsoft.com/office/word/2010/wordprocessingDrawing" xmlns:wp="http://schemas.openxmlformats.org/drawingml/2006/wordprocessingDrawing" xmlns:w10="urn:schemas-microsoft-com:office:word" xmlns:w="http://schemas.openxmlformats.org/wordprocessingml/2006/main" xmlns:w14="http://schemas.microsoft.com/office/word/2010/wordml" xmlns:w15="http://schemas.microsoft.com/office/word/2012/wordml" xmlns:w16cid="http://schemas.microsoft.com/office/word/2016/wordml/cid" xmlns:w16se="http://schemas.microsoft.com/office/word/2015/wordml/symex" xmlns:wpg="http://schemas.microsoft.com/office/word/2010/wordprocessingGroup" xmlns:wpi="http://schemas.microsoft.com/office/word/2010/wordprocessingInk" xmlns:wne="http://schemas.microsoft.com/office/word/2006/wordml" xmlns:wps="http://schemas.microsoft.com/office/word/2010/wordprocessingShape" mc:Ignorable="w14 w15 w16se w16cid wp14">
+<w:ftr xmlns:wpc="http://schemas.microsoft.com/office/word/2010/wordprocessingCanvas" xmlns:cx="http://schemas.microsoft.com/office/drawing/2014/chartex" xmlns:mc="http://schemas.openxmlformats.org/markup-compatibility/2006" xmlns:o="urn:schemas-microsoft-com:office:office" xmlns:r="http://schemas.openxmlformats.org/officeDocument/2006/relationships" xmlns:m="http://schemas.openxmlformats.org/officeDocument/2006/math" xmlns:v="urn:schemas-microsoft-com:vml" xmlns:wp14="http://schemas.microsoft.com/office/word/2010/wordprocessingDrawing" xmlns:wp="http://schemas.openxmlformats.org/drawingml/2006/wordprocessingDrawing" xmlns:w10="urn:schemas-microsoft-com:office:word" xmlns:w="http://schemas.openxmlformats.org/wordprocessingml/2006/main" xmlns:w14="http://schemas.microsoft.com/office/word/2010/wordml" xmlns:w15="http://schemas.microsoft.com/office/word/2012/wordml" xmlns:w16se="http://schemas.microsoft.com/office/word/2015/wordml/symex" xmlns:wpg="http://schemas.microsoft.com/office/word/2010/wordprocessingGroup" xmlns:wpi="http://schemas.microsoft.com/office/word/2010/wordprocessingInk" xmlns:wne="http://schemas.microsoft.com/office/word/2006/wordml" xmlns:wps="http://schemas.microsoft.com/office/word/2010/wordprocessingShape" mc:Ignorable="w14 w15 w16se wp14">
   <w:p>
     <w:pPr>
-      <w:pStyle w:val="Footer"/>
+      <w:pStyle w:val="Pieddepage"/>
     </w:pPr>
   </w:p>
 </w:ftr>
 </file>
 
 <file path=word/footer2.xml><?xml version="1.0" encoding="utf-8"?>
-<w:ftr xmlns:wpc="http://schemas.microsoft.com/office/word/2010/wordprocessingCanvas" xmlns:cx="http://schemas.microsoft.com/office/drawing/2014/chartex" xmlns:cx1="http://schemas.microsoft.com/office/drawing/2015/9/8/chartex" xmlns:cx2="http://schemas.microsoft.com/office/drawing/2015/10/21/chartex" xmlns:cx3="http://schemas.microsoft.com/office/drawing/2016/5/9/chartex" xmlns:cx4="http://schemas.microsoft.com/office/drawing/2016/5/10/chartex" xmlns:cx5="http://schemas.microsoft.com/office/drawing/2016/5/11/chartex" xmlns:cx6="http://schemas.microsoft.com/office/drawing/2016/5/12/chartex" xmlns:cx7="http://schemas.microsoft.com/office/drawing/2016/5/13/chartex" xmlns:cx8="http://schemas.microsoft.com/office/drawing/2016/5/14/chartex" xmlns:mc="http://schemas.openxmlformats.org/markup-compatibility/2006" xmlns:aink="http://schemas.microsoft.com/office/drawing/2016/ink" xmlns:am3d="http://schemas.microsoft.com/office/drawing/2017/model3d" xmlns:o="urn:schemas-microsoft-com:office:office" xmlns:r="http://schemas.openxmlformats.org/officeDocument/2006/relationships" xmlns:m="http://schemas.openxmlformats.org/officeDocument/2006/math" xmlns:v="urn:schemas-microsoft-com:vml" xmlns:wp14="http://schemas.microsoft.com/office/word/2010/wordprocessingDrawing" xmlns:wp="http://schemas.openxmlformats.org/drawingml/2006/wordprocessingDrawing" xmlns:w10="urn:schemas-microsoft-com:office:word" xmlns:w="http://schemas.openxmlformats.org/wordprocessingml/2006/main" xmlns:w14="http://schemas.microsoft.com/office/word/2010/wordml" xmlns:w15="http://schemas.microsoft.com/office/word/2012/wordml" xmlns:w16cid="http://schemas.microsoft.com/office/word/2016/wordml/cid" xmlns:w16se="http://schemas.microsoft.com/office/word/2015/wordml/symex" xmlns:wpg="http://schemas.microsoft.com/office/word/2010/wordprocessingGroup" xmlns:wpi="http://schemas.microsoft.com/office/word/2010/wordprocessingInk" xmlns:wne="http://schemas.microsoft.com/office/word/2006/wordml" xmlns:wps="http://schemas.microsoft.com/office/word/2010/wordprocessingShape" mc:Ignorable="w14 w15 w16se w16cid wp14">
+<w:ftr xmlns:wpc="http://schemas.microsoft.com/office/word/2010/wordprocessingCanvas" xmlns:cx="http://schemas.microsoft.com/office/drawing/2014/chartex" xmlns:mc="http://schemas.openxmlformats.org/markup-compatibility/2006" xmlns:o="urn:schemas-microsoft-com:office:office" xmlns:r="http://schemas.openxmlformats.org/officeDocument/2006/relationships" xmlns:m="http://schemas.openxmlformats.org/officeDocument/2006/math" xmlns:v="urn:schemas-microsoft-com:vml" xmlns:wp14="http://schemas.microsoft.com/office/word/2010/wordprocessingDrawing" xmlns:wp="http://schemas.openxmlformats.org/drawingml/2006/wordprocessingDrawing" xmlns:w10="urn:schemas-microsoft-com:office:word" xmlns:w="http://schemas.openxmlformats.org/wordprocessingml/2006/main" xmlns:w14="http://schemas.microsoft.com/office/word/2010/wordml" xmlns:w15="http://schemas.microsoft.com/office/word/2012/wordml" xmlns:w16se="http://schemas.microsoft.com/office/word/2015/wordml/symex" xmlns:wpg="http://schemas.microsoft.com/office/word/2010/wordprocessingGroup" xmlns:wpi="http://schemas.microsoft.com/office/word/2010/wordprocessingInk" xmlns:wne="http://schemas.microsoft.com/office/word/2006/wordml" xmlns:wps="http://schemas.microsoft.com/office/word/2010/wordprocessingShape" mc:Ignorable="w14 w15 w16se wp14">
   <w:sdt>
     <w:sdtPr>
       <w:rPr>
@@ -4482,7 +4588,7 @@
         <w:sdtContent>
           <w:p>
             <w:pPr>
-              <w:pStyle w:val="Footer"/>
+              <w:pStyle w:val="Pieddepage"/>
               <w:pBdr>
                 <w:top w:val="single" w:sz="4" w:space="1" w:color="auto"/>
               </w:pBdr>
@@ -4537,11 +4643,11 @@
                 <w:rFonts w:ascii="Arial" w:hAnsi="Arial" w:cs="Arial"/>
                 <w:b/>
                 <w:bCs/>
+                <w:noProof/>
                 <w:sz w:val="16"/>
                 <w:szCs w:val="16"/>
-                <w:lang w:val="fr-FR"/>
               </w:rPr>
-              <w:t>2</w:t>
+              <w:t>7</w:t>
             </w:r>
             <w:r>
               <w:rPr>
@@ -4597,11 +4703,11 @@
                 <w:rFonts w:ascii="Arial" w:hAnsi="Arial" w:cs="Arial"/>
                 <w:b/>
                 <w:bCs/>
+                <w:noProof/>
                 <w:sz w:val="16"/>
                 <w:szCs w:val="16"/>
-                <w:lang w:val="fr-FR"/>
               </w:rPr>
-              <w:t>2</w:t>
+              <w:t>7</w:t>
             </w:r>
             <w:r>
               <w:rPr>
@@ -4620,24 +4726,24 @@
   </w:sdt>
   <w:p>
     <w:pPr>
-      <w:pStyle w:val="Footer"/>
+      <w:pStyle w:val="Pieddepage"/>
     </w:pPr>
   </w:p>
 </w:ftr>
 </file>
 
 <file path=word/footer3.xml><?xml version="1.0" encoding="utf-8"?>
-<w:ftr xmlns:wpc="http://schemas.microsoft.com/office/word/2010/wordprocessingCanvas" xmlns:cx="http://schemas.microsoft.com/office/drawing/2014/chartex" xmlns:cx1="http://schemas.microsoft.com/office/drawing/2015/9/8/chartex" xmlns:cx2="http://schemas.microsoft.com/office/drawing/2015/10/21/chartex" xmlns:cx3="http://schemas.microsoft.com/office/drawing/2016/5/9/chartex" xmlns:cx4="http://schemas.microsoft.com/office/drawing/2016/5/10/chartex" xmlns:cx5="http://schemas.microsoft.com/office/drawing/2016/5/11/chartex" xmlns:cx6="http://schemas.microsoft.com/office/drawing/2016/5/12/chartex" xmlns:cx7="http://schemas.microsoft.com/office/drawing/2016/5/13/chartex" xmlns:cx8="http://schemas.microsoft.com/office/drawing/2016/5/14/chartex" xmlns:mc="http://schemas.openxmlformats.org/markup-compatibility/2006" xmlns:aink="http://schemas.microsoft.com/office/drawing/2016/ink" xmlns:am3d="http://schemas.microsoft.com/office/drawing/2017/model3d" xmlns:o="urn:schemas-microsoft-com:office:office" xmlns:r="http://schemas.openxmlformats.org/officeDocument/2006/relationships" xmlns:m="http://schemas.openxmlformats.org/officeDocument/2006/math" xmlns:v="urn:schemas-microsoft-com:vml" xmlns:wp14="http://schemas.microsoft.com/office/word/2010/wordprocessingDrawing" xmlns:wp="http://schemas.openxmlformats.org/drawingml/2006/wordprocessingDrawing" xmlns:w10="urn:schemas-microsoft-com:office:word" xmlns:w="http://schemas.openxmlformats.org/wordprocessingml/2006/main" xmlns:w14="http://schemas.microsoft.com/office/word/2010/wordml" xmlns:w15="http://schemas.microsoft.com/office/word/2012/wordml" xmlns:w16cid="http://schemas.microsoft.com/office/word/2016/wordml/cid" xmlns:w16se="http://schemas.microsoft.com/office/word/2015/wordml/symex" xmlns:wpg="http://schemas.microsoft.com/office/word/2010/wordprocessingGroup" xmlns:wpi="http://schemas.microsoft.com/office/word/2010/wordprocessingInk" xmlns:wne="http://schemas.microsoft.com/office/word/2006/wordml" xmlns:wps="http://schemas.microsoft.com/office/word/2010/wordprocessingShape" mc:Ignorable="w14 w15 w16se w16cid wp14">
+<w:ftr xmlns:wpc="http://schemas.microsoft.com/office/word/2010/wordprocessingCanvas" xmlns:cx="http://schemas.microsoft.com/office/drawing/2014/chartex" xmlns:mc="http://schemas.openxmlformats.org/markup-compatibility/2006" xmlns:o="urn:schemas-microsoft-com:office:office" xmlns:r="http://schemas.openxmlformats.org/officeDocument/2006/relationships" xmlns:m="http://schemas.openxmlformats.org/officeDocument/2006/math" xmlns:v="urn:schemas-microsoft-com:vml" xmlns:wp14="http://schemas.microsoft.com/office/word/2010/wordprocessingDrawing" xmlns:wp="http://schemas.openxmlformats.org/drawingml/2006/wordprocessingDrawing" xmlns:w10="urn:schemas-microsoft-com:office:word" xmlns:w="http://schemas.openxmlformats.org/wordprocessingml/2006/main" xmlns:w14="http://schemas.microsoft.com/office/word/2010/wordml" xmlns:w15="http://schemas.microsoft.com/office/word/2012/wordml" xmlns:w16se="http://schemas.microsoft.com/office/word/2015/wordml/symex" xmlns:wpg="http://schemas.microsoft.com/office/word/2010/wordprocessingGroup" xmlns:wpi="http://schemas.microsoft.com/office/word/2010/wordprocessingInk" xmlns:wne="http://schemas.microsoft.com/office/word/2006/wordml" xmlns:wps="http://schemas.microsoft.com/office/word/2010/wordprocessingShape" mc:Ignorable="w14 w15 w16se wp14">
   <w:p>
     <w:pPr>
-      <w:pStyle w:val="Footer"/>
+      <w:pStyle w:val="Pieddepage"/>
     </w:pPr>
   </w:p>
 </w:ftr>
 </file>
 
 <file path=word/footnotes.xml><?xml version="1.0" encoding="utf-8"?>
-<w:footnotes xmlns:wpc="http://schemas.microsoft.com/office/word/2010/wordprocessingCanvas" xmlns:cx="http://schemas.microsoft.com/office/drawing/2014/chartex" xmlns:cx1="http://schemas.microsoft.com/office/drawing/2015/9/8/chartex" xmlns:cx2="http://schemas.microsoft.com/office/drawing/2015/10/21/chartex" xmlns:cx3="http://schemas.microsoft.com/office/drawing/2016/5/9/chartex" xmlns:cx4="http://schemas.microsoft.com/office/drawing/2016/5/10/chartex" xmlns:cx5="http://schemas.microsoft.com/office/drawing/2016/5/11/chartex" xmlns:cx6="http://schemas.microsoft.com/office/drawing/2016/5/12/chartex" xmlns:cx7="http://schemas.microsoft.com/office/drawing/2016/5/13/chartex" xmlns:cx8="http://schemas.microsoft.com/office/drawing/2016/5/14/chartex" xmlns:mc="http://schemas.openxmlformats.org/markup-compatibility/2006" xmlns:aink="http://schemas.microsoft.com/office/drawing/2016/ink" xmlns:am3d="http://schemas.microsoft.com/office/drawing/2017/model3d" xmlns:o="urn:schemas-microsoft-com:office:office" xmlns:r="http://schemas.openxmlformats.org/officeDocument/2006/relationships" xmlns:m="http://schemas.openxmlformats.org/officeDocument/2006/math" xmlns:v="urn:schemas-microsoft-com:vml" xmlns:wp14="http://schemas.microsoft.com/office/word/2010/wordprocessingDrawing" xmlns:wp="http://schemas.openxmlformats.org/drawingml/2006/wordprocessingDrawing" xmlns:w10="urn:schemas-microsoft-com:office:word" xmlns:w="http://schemas.openxmlformats.org/wordprocessingml/2006/main" xmlns:w14="http://schemas.microsoft.com/office/word/2010/wordml" xmlns:w15="http://schemas.microsoft.com/office/word/2012/wordml" xmlns:w16cid="http://schemas.microsoft.com/office/word/2016/wordml/cid" xmlns:w16se="http://schemas.microsoft.com/office/word/2015/wordml/symex" xmlns:wpg="http://schemas.microsoft.com/office/word/2010/wordprocessingGroup" xmlns:wpi="http://schemas.microsoft.com/office/word/2010/wordprocessingInk" xmlns:wne="http://schemas.microsoft.com/office/word/2006/wordml" xmlns:wps="http://schemas.microsoft.com/office/word/2010/wordprocessingShape" mc:Ignorable="w14 w15 w16se w16cid wp14">
+<w:footnotes xmlns:wpc="http://schemas.microsoft.com/office/word/2010/wordprocessingCanvas" xmlns:cx="http://schemas.microsoft.com/office/drawing/2014/chartex" xmlns:mc="http://schemas.openxmlformats.org/markup-compatibility/2006" xmlns:o="urn:schemas-microsoft-com:office:office" xmlns:r="http://schemas.openxmlformats.org/officeDocument/2006/relationships" xmlns:m="http://schemas.openxmlformats.org/officeDocument/2006/math" xmlns:v="urn:schemas-microsoft-com:vml" xmlns:wp14="http://schemas.microsoft.com/office/word/2010/wordprocessingDrawing" xmlns:wp="http://schemas.openxmlformats.org/drawingml/2006/wordprocessingDrawing" xmlns:w10="urn:schemas-microsoft-com:office:word" xmlns:w="http://schemas.openxmlformats.org/wordprocessingml/2006/main" xmlns:w14="http://schemas.microsoft.com/office/word/2010/wordml" xmlns:w15="http://schemas.microsoft.com/office/word/2012/wordml" xmlns:w16se="http://schemas.microsoft.com/office/word/2015/wordml/symex" xmlns:wpg="http://schemas.microsoft.com/office/word/2010/wordprocessingGroup" xmlns:wpi="http://schemas.microsoft.com/office/word/2010/wordprocessingInk" xmlns:wne="http://schemas.microsoft.com/office/word/2006/wordml" xmlns:wps="http://schemas.microsoft.com/office/word/2010/wordprocessingShape" mc:Ignorable="w14 w15 w16se wp14">
   <w:footnote w:type="separator" w:id="-1">
     <w:p>
       <w:pPr>
@@ -4661,11 +4767,11 @@
   <w:footnote w:id="1">
     <w:p>
       <w:pPr>
-        <w:pStyle w:val="FootnoteText"/>
-      </w:pPr>
-      <w:r>
-        <w:rPr>
-          <w:rStyle w:val="FootnoteReference"/>
+        <w:pStyle w:val="Notedebasdepage"/>
+      </w:pPr>
+      <w:r>
+        <w:rPr>
+          <w:rStyle w:val="Appelnotedebasdep"/>
         </w:rPr>
         <w:footnoteRef/>
       </w:r>
@@ -4677,11 +4783,11 @@
   <w:footnote w:id="2">
     <w:p>
       <w:pPr>
-        <w:pStyle w:val="FootnoteText"/>
-      </w:pPr>
-      <w:r>
-        <w:rPr>
-          <w:rStyle w:val="FootnoteReference"/>
+        <w:pStyle w:val="Notedebasdepage"/>
+      </w:pPr>
+      <w:r>
+        <w:rPr>
+          <w:rStyle w:val="Appelnotedebasdep"/>
         </w:rPr>
         <w:footnoteRef/>
       </w:r>
@@ -4699,11 +4805,11 @@
   <w:footnote w:id="3">
     <w:p>
       <w:pPr>
-        <w:pStyle w:val="FootnoteText"/>
-      </w:pPr>
-      <w:r>
-        <w:rPr>
-          <w:rStyle w:val="FootnoteReference"/>
+        <w:pStyle w:val="Notedebasdepage"/>
+      </w:pPr>
+      <w:r>
+        <w:rPr>
+          <w:rStyle w:val="Appelnotedebasdep"/>
         </w:rPr>
         <w:footnoteRef/>
       </w:r>
@@ -4725,37 +4831,37 @@
 </file>
 
 <file path=word/header1.xml><?xml version="1.0" encoding="utf-8"?>
-<w:hdr xmlns:wpc="http://schemas.microsoft.com/office/word/2010/wordprocessingCanvas" xmlns:cx="http://schemas.microsoft.com/office/drawing/2014/chartex" xmlns:cx1="http://schemas.microsoft.com/office/drawing/2015/9/8/chartex" xmlns:cx2="http://schemas.microsoft.com/office/drawing/2015/10/21/chartex" xmlns:cx3="http://schemas.microsoft.com/office/drawing/2016/5/9/chartex" xmlns:cx4="http://schemas.microsoft.com/office/drawing/2016/5/10/chartex" xmlns:cx5="http://schemas.microsoft.com/office/drawing/2016/5/11/chartex" xmlns:cx6="http://schemas.microsoft.com/office/drawing/2016/5/12/chartex" xmlns:cx7="http://schemas.microsoft.com/office/drawing/2016/5/13/chartex" xmlns:cx8="http://schemas.microsoft.com/office/drawing/2016/5/14/chartex" xmlns:mc="http://schemas.openxmlformats.org/markup-compatibility/2006" xmlns:aink="http://schemas.microsoft.com/office/drawing/2016/ink" xmlns:am3d="http://schemas.microsoft.com/office/drawing/2017/model3d" xmlns:o="urn:schemas-microsoft-com:office:office" xmlns:r="http://schemas.openxmlformats.org/officeDocument/2006/relationships" xmlns:m="http://schemas.openxmlformats.org/officeDocument/2006/math" xmlns:v="urn:schemas-microsoft-com:vml" xmlns:wp14="http://schemas.microsoft.com/office/word/2010/wordprocessingDrawing" xmlns:wp="http://schemas.openxmlformats.org/drawingml/2006/wordprocessingDrawing" xmlns:w10="urn:schemas-microsoft-com:office:word" xmlns:w="http://schemas.openxmlformats.org/wordprocessingml/2006/main" xmlns:w14="http://schemas.microsoft.com/office/word/2010/wordml" xmlns:w15="http://schemas.microsoft.com/office/word/2012/wordml" xmlns:w16cid="http://schemas.microsoft.com/office/word/2016/wordml/cid" xmlns:w16se="http://schemas.microsoft.com/office/word/2015/wordml/symex" xmlns:wpg="http://schemas.microsoft.com/office/word/2010/wordprocessingGroup" xmlns:wpi="http://schemas.microsoft.com/office/word/2010/wordprocessingInk" xmlns:wne="http://schemas.microsoft.com/office/word/2006/wordml" xmlns:wps="http://schemas.microsoft.com/office/word/2010/wordprocessingShape" mc:Ignorable="w14 w15 w16se w16cid wp14">
+<w:hdr xmlns:wpc="http://schemas.microsoft.com/office/word/2010/wordprocessingCanvas" xmlns:cx="http://schemas.microsoft.com/office/drawing/2014/chartex" xmlns:mc="http://schemas.openxmlformats.org/markup-compatibility/2006" xmlns:o="urn:schemas-microsoft-com:office:office" xmlns:r="http://schemas.openxmlformats.org/officeDocument/2006/relationships" xmlns:m="http://schemas.openxmlformats.org/officeDocument/2006/math" xmlns:v="urn:schemas-microsoft-com:vml" xmlns:wp14="http://schemas.microsoft.com/office/word/2010/wordprocessingDrawing" xmlns:wp="http://schemas.openxmlformats.org/drawingml/2006/wordprocessingDrawing" xmlns:w10="urn:schemas-microsoft-com:office:word" xmlns:w="http://schemas.openxmlformats.org/wordprocessingml/2006/main" xmlns:w14="http://schemas.microsoft.com/office/word/2010/wordml" xmlns:w15="http://schemas.microsoft.com/office/word/2012/wordml" xmlns:w16se="http://schemas.microsoft.com/office/word/2015/wordml/symex" xmlns:wpg="http://schemas.microsoft.com/office/word/2010/wordprocessingGroup" xmlns:wpi="http://schemas.microsoft.com/office/word/2010/wordprocessingInk" xmlns:wne="http://schemas.microsoft.com/office/word/2006/wordml" xmlns:wps="http://schemas.microsoft.com/office/word/2010/wordprocessingShape" mc:Ignorable="w14 w15 w16se wp14">
   <w:p>
     <w:pPr>
-      <w:pStyle w:val="Header"/>
+      <w:pStyle w:val="En-tte"/>
     </w:pPr>
   </w:p>
 </w:hdr>
 </file>
 
 <file path=word/header2.xml><?xml version="1.0" encoding="utf-8"?>
-<w:hdr xmlns:wpc="http://schemas.microsoft.com/office/word/2010/wordprocessingCanvas" xmlns:cx="http://schemas.microsoft.com/office/drawing/2014/chartex" xmlns:cx1="http://schemas.microsoft.com/office/drawing/2015/9/8/chartex" xmlns:cx2="http://schemas.microsoft.com/office/drawing/2015/10/21/chartex" xmlns:cx3="http://schemas.microsoft.com/office/drawing/2016/5/9/chartex" xmlns:cx4="http://schemas.microsoft.com/office/drawing/2016/5/10/chartex" xmlns:cx5="http://schemas.microsoft.com/office/drawing/2016/5/11/chartex" xmlns:cx6="http://schemas.microsoft.com/office/drawing/2016/5/12/chartex" xmlns:cx7="http://schemas.microsoft.com/office/drawing/2016/5/13/chartex" xmlns:cx8="http://schemas.microsoft.com/office/drawing/2016/5/14/chartex" xmlns:mc="http://schemas.openxmlformats.org/markup-compatibility/2006" xmlns:aink="http://schemas.microsoft.com/office/drawing/2016/ink" xmlns:am3d="http://schemas.microsoft.com/office/drawing/2017/model3d" xmlns:o="urn:schemas-microsoft-com:office:office" xmlns:r="http://schemas.openxmlformats.org/officeDocument/2006/relationships" xmlns:m="http://schemas.openxmlformats.org/officeDocument/2006/math" xmlns:v="urn:schemas-microsoft-com:vml" xmlns:wp14="http://schemas.microsoft.com/office/word/2010/wordprocessingDrawing" xmlns:wp="http://schemas.openxmlformats.org/drawingml/2006/wordprocessingDrawing" xmlns:w10="urn:schemas-microsoft-com:office:word" xmlns:w="http://schemas.openxmlformats.org/wordprocessingml/2006/main" xmlns:w14="http://schemas.microsoft.com/office/word/2010/wordml" xmlns:w15="http://schemas.microsoft.com/office/word/2012/wordml" xmlns:w16cid="http://schemas.microsoft.com/office/word/2016/wordml/cid" xmlns:w16se="http://schemas.microsoft.com/office/word/2015/wordml/symex" xmlns:wpg="http://schemas.microsoft.com/office/word/2010/wordprocessingGroup" xmlns:wpi="http://schemas.microsoft.com/office/word/2010/wordprocessingInk" xmlns:wne="http://schemas.microsoft.com/office/word/2006/wordml" xmlns:wps="http://schemas.microsoft.com/office/word/2010/wordprocessingShape" mc:Ignorable="w14 w15 w16se w16cid wp14">
+<w:hdr xmlns:wpc="http://schemas.microsoft.com/office/word/2010/wordprocessingCanvas" xmlns:cx="http://schemas.microsoft.com/office/drawing/2014/chartex" xmlns:mc="http://schemas.openxmlformats.org/markup-compatibility/2006" xmlns:o="urn:schemas-microsoft-com:office:office" xmlns:r="http://schemas.openxmlformats.org/officeDocument/2006/relationships" xmlns:m="http://schemas.openxmlformats.org/officeDocument/2006/math" xmlns:v="urn:schemas-microsoft-com:vml" xmlns:wp14="http://schemas.microsoft.com/office/word/2010/wordprocessingDrawing" xmlns:wp="http://schemas.openxmlformats.org/drawingml/2006/wordprocessingDrawing" xmlns:w10="urn:schemas-microsoft-com:office:word" xmlns:w="http://schemas.openxmlformats.org/wordprocessingml/2006/main" xmlns:w14="http://schemas.microsoft.com/office/word/2010/wordml" xmlns:w15="http://schemas.microsoft.com/office/word/2012/wordml" xmlns:w16se="http://schemas.microsoft.com/office/word/2015/wordml/symex" xmlns:wpg="http://schemas.microsoft.com/office/word/2010/wordprocessingGroup" xmlns:wpi="http://schemas.microsoft.com/office/word/2010/wordprocessingInk" xmlns:wne="http://schemas.microsoft.com/office/word/2006/wordml" xmlns:wps="http://schemas.microsoft.com/office/word/2010/wordprocessingShape" mc:Ignorable="w14 w15 w16se wp14">
   <w:p>
     <w:pPr>
-      <w:pStyle w:val="Header"/>
+      <w:pStyle w:val="En-tte"/>
     </w:pPr>
   </w:p>
 </w:hdr>
 </file>
 
 <file path=word/header3.xml><?xml version="1.0" encoding="utf-8"?>
-<w:hdr xmlns:wpc="http://schemas.microsoft.com/office/word/2010/wordprocessingCanvas" xmlns:cx="http://schemas.microsoft.com/office/drawing/2014/chartex" xmlns:cx1="http://schemas.microsoft.com/office/drawing/2015/9/8/chartex" xmlns:cx2="http://schemas.microsoft.com/office/drawing/2015/10/21/chartex" xmlns:cx3="http://schemas.microsoft.com/office/drawing/2016/5/9/chartex" xmlns:cx4="http://schemas.microsoft.com/office/drawing/2016/5/10/chartex" xmlns:cx5="http://schemas.microsoft.com/office/drawing/2016/5/11/chartex" xmlns:cx6="http://schemas.microsoft.com/office/drawing/2016/5/12/chartex" xmlns:cx7="http://schemas.microsoft.com/office/drawing/2016/5/13/chartex" xmlns:cx8="http://schemas.microsoft.com/office/drawing/2016/5/14/chartex" xmlns:mc="http://schemas.openxmlformats.org/markup-compatibility/2006" xmlns:aink="http://schemas.microsoft.com/office/drawing/2016/ink" xmlns:am3d="http://schemas.microsoft.com/office/drawing/2017/model3d" xmlns:o="urn:schemas-microsoft-com:office:office" xmlns:r="http://schemas.openxmlformats.org/officeDocument/2006/relationships" xmlns:m="http://schemas.openxmlformats.org/officeDocument/2006/math" xmlns:v="urn:schemas-microsoft-com:vml" xmlns:wp14="http://schemas.microsoft.com/office/word/2010/wordprocessingDrawing" xmlns:wp="http://schemas.openxmlformats.org/drawingml/2006/wordprocessingDrawing" xmlns:w10="urn:schemas-microsoft-com:office:word" xmlns:w="http://schemas.openxmlformats.org/wordprocessingml/2006/main" xmlns:w14="http://schemas.microsoft.com/office/word/2010/wordml" xmlns:w15="http://schemas.microsoft.com/office/word/2012/wordml" xmlns:w16cid="http://schemas.microsoft.com/office/word/2016/wordml/cid" xmlns:w16se="http://schemas.microsoft.com/office/word/2015/wordml/symex" xmlns:wpg="http://schemas.microsoft.com/office/word/2010/wordprocessingGroup" xmlns:wpi="http://schemas.microsoft.com/office/word/2010/wordprocessingInk" xmlns:wne="http://schemas.microsoft.com/office/word/2006/wordml" xmlns:wps="http://schemas.microsoft.com/office/word/2010/wordprocessingShape" mc:Ignorable="w14 w15 w16se w16cid wp14">
+<w:hdr xmlns:wpc="http://schemas.microsoft.com/office/word/2010/wordprocessingCanvas" xmlns:cx="http://schemas.microsoft.com/office/drawing/2014/chartex" xmlns:mc="http://schemas.openxmlformats.org/markup-compatibility/2006" xmlns:o="urn:schemas-microsoft-com:office:office" xmlns:r="http://schemas.openxmlformats.org/officeDocument/2006/relationships" xmlns:m="http://schemas.openxmlformats.org/officeDocument/2006/math" xmlns:v="urn:schemas-microsoft-com:vml" xmlns:wp14="http://schemas.microsoft.com/office/word/2010/wordprocessingDrawing" xmlns:wp="http://schemas.openxmlformats.org/drawingml/2006/wordprocessingDrawing" xmlns:w10="urn:schemas-microsoft-com:office:word" xmlns:w="http://schemas.openxmlformats.org/wordprocessingml/2006/main" xmlns:w14="http://schemas.microsoft.com/office/word/2010/wordml" xmlns:w15="http://schemas.microsoft.com/office/word/2012/wordml" xmlns:w16se="http://schemas.microsoft.com/office/word/2015/wordml/symex" xmlns:wpg="http://schemas.microsoft.com/office/word/2010/wordprocessingGroup" xmlns:wpi="http://schemas.microsoft.com/office/word/2010/wordprocessingInk" xmlns:wne="http://schemas.microsoft.com/office/word/2006/wordml" xmlns:wps="http://schemas.microsoft.com/office/word/2010/wordprocessingShape" mc:Ignorable="w14 w15 w16se wp14">
   <w:p>
     <w:pPr>
-      <w:pStyle w:val="Header"/>
+      <w:pStyle w:val="En-tte"/>
     </w:pPr>
   </w:p>
 </w:hdr>
 </file>
 
 <file path=word/numbering.xml><?xml version="1.0" encoding="utf-8"?>
-<w:numbering xmlns:wpc="http://schemas.microsoft.com/office/word/2010/wordprocessingCanvas" xmlns:cx="http://schemas.microsoft.com/office/drawing/2014/chartex" xmlns:cx1="http://schemas.microsoft.com/office/drawing/2015/9/8/chartex" xmlns:cx2="http://schemas.microsoft.com/office/drawing/2015/10/21/chartex" xmlns:cx3="http://schemas.microsoft.com/office/drawing/2016/5/9/chartex" xmlns:cx4="http://schemas.microsoft.com/office/drawing/2016/5/10/chartex" xmlns:cx5="http://schemas.microsoft.com/office/drawing/2016/5/11/chartex" xmlns:cx6="http://schemas.microsoft.com/office/drawing/2016/5/12/chartex" xmlns:cx7="http://schemas.microsoft.com/office/drawing/2016/5/13/chartex" xmlns:cx8="http://schemas.microsoft.com/office/drawing/2016/5/14/chartex" xmlns:mc="http://schemas.openxmlformats.org/markup-compatibility/2006" xmlns:aink="http://schemas.microsoft.com/office/drawing/2016/ink" xmlns:am3d="http://schemas.microsoft.com/office/drawing/2017/model3d" xmlns:o="urn:schemas-microsoft-com:office:office" xmlns:r="http://schemas.openxmlformats.org/officeDocument/2006/relationships" xmlns:m="http://schemas.openxmlformats.org/officeDocument/2006/math" xmlns:v="urn:schemas-microsoft-com:vml" xmlns:wp14="http://schemas.microsoft.com/office/word/2010/wordprocessingDrawing" xmlns:wp="http://schemas.openxmlformats.org/drawingml/2006/wordprocessingDrawing" xmlns:w10="urn:schemas-microsoft-com:office:word" xmlns:w="http://schemas.openxmlformats.org/wordprocessingml/2006/main" xmlns:w14="http://schemas.microsoft.com/office/word/2010/wordml" xmlns:w15="http://schemas.microsoft.com/office/word/2012/wordml" xmlns:w16cid="http://schemas.microsoft.com/office/word/2016/wordml/cid" xmlns:w16se="http://schemas.microsoft.com/office/word/2015/wordml/symex" xmlns:wpg="http://schemas.microsoft.com/office/word/2010/wordprocessingGroup" xmlns:wpi="http://schemas.microsoft.com/office/word/2010/wordprocessingInk" xmlns:wne="http://schemas.microsoft.com/office/word/2006/wordml" xmlns:wps="http://schemas.microsoft.com/office/word/2010/wordprocessingShape" mc:Ignorable="w14 w15 w16se w16cid wp14">
+<w:numbering xmlns:wpc="http://schemas.microsoft.com/office/word/2010/wordprocessingCanvas" xmlns:cx="http://schemas.microsoft.com/office/drawing/2014/chartex" xmlns:mc="http://schemas.openxmlformats.org/markup-compatibility/2006" xmlns:o="urn:schemas-microsoft-com:office:office" xmlns:r="http://schemas.openxmlformats.org/officeDocument/2006/relationships" xmlns:m="http://schemas.openxmlformats.org/officeDocument/2006/math" xmlns:v="urn:schemas-microsoft-com:vml" xmlns:wp14="http://schemas.microsoft.com/office/word/2010/wordprocessingDrawing" xmlns:wp="http://schemas.openxmlformats.org/drawingml/2006/wordprocessingDrawing" xmlns:w10="urn:schemas-microsoft-com:office:word" xmlns:w="http://schemas.openxmlformats.org/wordprocessingml/2006/main" xmlns:w14="http://schemas.microsoft.com/office/word/2010/wordml" xmlns:w15="http://schemas.microsoft.com/office/word/2012/wordml" xmlns:w16se="http://schemas.microsoft.com/office/word/2015/wordml/symex" xmlns:wpg="http://schemas.microsoft.com/office/word/2010/wordprocessingGroup" xmlns:wpi="http://schemas.microsoft.com/office/word/2010/wordprocessingInk" xmlns:wne="http://schemas.microsoft.com/office/word/2006/wordml" xmlns:wps="http://schemas.microsoft.com/office/word/2010/wordprocessingShape" mc:Ignorable="w14 w15 w16se wp14">
   <w:abstractNum w:abstractNumId="0" w15:restartNumberingAfterBreak="0">
     <w:nsid w:val="04C408B5"/>
     <w:multiLevelType w:val="hybridMultilevel"/>
@@ -5330,7 +5436,7 @@
     <w:lvl w:ilvl="0">
       <w:start w:val="1"/>
       <w:numFmt w:val="decimal"/>
-      <w:pStyle w:val="Heading1"/>
+      <w:pStyle w:val="Titre1"/>
       <w:lvlText w:val="%1."/>
       <w:lvlJc w:val="left"/>
       <w:pPr>
@@ -5343,7 +5449,7 @@
     <w:lvl w:ilvl="1">
       <w:start w:val="1"/>
       <w:numFmt w:val="decimal"/>
-      <w:pStyle w:val="Heading2"/>
+      <w:pStyle w:val="Titre2"/>
       <w:lvlText w:val="%2."/>
       <w:lvlJc w:val="left"/>
       <w:pPr>
@@ -5356,7 +5462,7 @@
     <w:lvl w:ilvl="2">
       <w:start w:val="1"/>
       <w:numFmt w:val="decimal"/>
-      <w:pStyle w:val="Heading3"/>
+      <w:pStyle w:val="Titre3"/>
       <w:lvlText w:val="%3."/>
       <w:lvlJc w:val="left"/>
       <w:pPr>
@@ -5369,7 +5475,7 @@
     <w:lvl w:ilvl="3">
       <w:start w:val="1"/>
       <w:numFmt w:val="decimal"/>
-      <w:pStyle w:val="Heading4"/>
+      <w:pStyle w:val="Titre4"/>
       <w:lvlText w:val="%4."/>
       <w:lvlJc w:val="left"/>
       <w:pPr>
@@ -5382,7 +5488,7 @@
     <w:lvl w:ilvl="4">
       <w:start w:val="1"/>
       <w:numFmt w:val="decimal"/>
-      <w:pStyle w:val="Heading5"/>
+      <w:pStyle w:val="Titre5"/>
       <w:lvlText w:val="%5."/>
       <w:lvlJc w:val="left"/>
       <w:pPr>
@@ -5395,7 +5501,7 @@
     <w:lvl w:ilvl="5">
       <w:start w:val="1"/>
       <w:numFmt w:val="decimal"/>
-      <w:pStyle w:val="Heading6"/>
+      <w:pStyle w:val="Titre6"/>
       <w:lvlText w:val="%6."/>
       <w:lvlJc w:val="left"/>
       <w:pPr>
@@ -5408,7 +5514,7 @@
     <w:lvl w:ilvl="6">
       <w:start w:val="1"/>
       <w:numFmt w:val="decimal"/>
-      <w:pStyle w:val="Heading7"/>
+      <w:pStyle w:val="Titre7"/>
       <w:lvlText w:val="%7."/>
       <w:lvlJc w:val="left"/>
       <w:pPr>
@@ -5421,7 +5527,7 @@
     <w:lvl w:ilvl="7">
       <w:start w:val="1"/>
       <w:numFmt w:val="decimal"/>
-      <w:pStyle w:val="Heading8"/>
+      <w:pStyle w:val="Titre8"/>
       <w:lvlText w:val="%8."/>
       <w:lvlJc w:val="left"/>
       <w:pPr>
@@ -5434,7 +5540,7 @@
     <w:lvl w:ilvl="8">
       <w:start w:val="1"/>
       <w:numFmt w:val="decimal"/>
-      <w:pStyle w:val="Heading9"/>
+      <w:pStyle w:val="Titre9"/>
       <w:lvlText w:val="%9."/>
       <w:lvlJc w:val="left"/>
       <w:pPr>
@@ -5791,7 +5897,7 @@
 </file>
 
 <file path=word/styles.xml><?xml version="1.0" encoding="utf-8"?>
-<w:styles xmlns:mc="http://schemas.openxmlformats.org/markup-compatibility/2006" xmlns:r="http://schemas.openxmlformats.org/officeDocument/2006/relationships" xmlns:w="http://schemas.openxmlformats.org/wordprocessingml/2006/main" xmlns:w14="http://schemas.microsoft.com/office/word/2010/wordml" xmlns:w15="http://schemas.microsoft.com/office/word/2012/wordml" xmlns:w16cid="http://schemas.microsoft.com/office/word/2016/wordml/cid" xmlns:w16se="http://schemas.microsoft.com/office/word/2015/wordml/symex" mc:Ignorable="w14 w15 w16se w16cid">
+<w:styles xmlns:mc="http://schemas.openxmlformats.org/markup-compatibility/2006" xmlns:r="http://schemas.openxmlformats.org/officeDocument/2006/relationships" xmlns:w="http://schemas.openxmlformats.org/wordprocessingml/2006/main" xmlns:w14="http://schemas.microsoft.com/office/word/2010/wordml" xmlns:w15="http://schemas.microsoft.com/office/word/2012/wordml" xmlns:w16se="http://schemas.microsoft.com/office/word/2015/wordml/symex" mc:Ignorable="w14 w15 w16se">
   <w:docDefaults>
     <w:rPrDefault>
       <w:rPr>
@@ -5807,7 +5913,7 @@
       </w:pPr>
     </w:pPrDefault>
   </w:docDefaults>
-  <w:latentStyles w:defLockedState="0" w:defUIPriority="99" w:defSemiHidden="0" w:defUnhideWhenUsed="0" w:defQFormat="0" w:count="375">
+  <w:latentStyles w:defLockedState="0" w:defUIPriority="99" w:defSemiHidden="0" w:defUnhideWhenUsed="0" w:defQFormat="0" w:count="371">
     <w:lsdException w:name="Normal" w:uiPriority="0" w:qFormat="1"/>
     <w:lsdException w:name="heading 1" w:uiPriority="9" w:qFormat="1"/>
     <w:lsdException w:name="heading 2" w:semiHidden="1" w:uiPriority="9" w:unhideWhenUsed="1" w:qFormat="1"/>
@@ -6179,20 +6285,16 @@
     <w:lsdException w:name="List Table 5 Dark Accent 6" w:uiPriority="50"/>
     <w:lsdException w:name="List Table 6 Colorful Accent 6" w:uiPriority="51"/>
     <w:lsdException w:name="List Table 7 Colorful Accent 6" w:uiPriority="52"/>
-    <w:lsdException w:name="Mention" w:semiHidden="1" w:unhideWhenUsed="1"/>
-    <w:lsdException w:name="Smart Hyperlink" w:semiHidden="1" w:unhideWhenUsed="1"/>
-    <w:lsdException w:name="Hashtag" w:semiHidden="1" w:unhideWhenUsed="1"/>
-    <w:lsdException w:name="Unresolved Mention" w:semiHidden="1" w:unhideWhenUsed="1"/>
   </w:latentStyles>
   <w:style w:type="paragraph" w:default="1" w:styleId="Normal">
     <w:name w:val="Normal"/>
     <w:qFormat/>
   </w:style>
-  <w:style w:type="paragraph" w:styleId="Heading1">
+  <w:style w:type="paragraph" w:styleId="Titre1">
     <w:name w:val="heading 1"/>
     <w:basedOn w:val="Normal"/>
     <w:next w:val="Normal"/>
-    <w:link w:val="Heading1Char"/>
+    <w:link w:val="Titre1Car"/>
     <w:uiPriority w:val="9"/>
     <w:qFormat/>
     <w:rsid w:val="00620C20"/>
@@ -6214,11 +6316,11 @@
       <w:lang w:val="en-US" w:eastAsia="en-US"/>
     </w:rPr>
   </w:style>
-  <w:style w:type="paragraph" w:styleId="Heading2">
+  <w:style w:type="paragraph" w:styleId="Titre2">
     <w:name w:val="heading 2"/>
     <w:basedOn w:val="Normal"/>
     <w:next w:val="Normal"/>
-    <w:link w:val="Heading2Char"/>
+    <w:link w:val="Titre2Car"/>
     <w:uiPriority w:val="9"/>
     <w:semiHidden/>
     <w:unhideWhenUsed/>
@@ -6244,11 +6346,11 @@
       <w:lang w:val="en-US" w:eastAsia="en-US"/>
     </w:rPr>
   </w:style>
-  <w:style w:type="paragraph" w:styleId="Heading3">
+  <w:style w:type="paragraph" w:styleId="Titre3">
     <w:name w:val="heading 3"/>
     <w:basedOn w:val="Normal"/>
     <w:next w:val="Normal"/>
-    <w:link w:val="Heading3Char"/>
+    <w:link w:val="Titre3Car"/>
     <w:uiPriority w:val="9"/>
     <w:semiHidden/>
     <w:unhideWhenUsed/>
@@ -6272,11 +6374,11 @@
       <w:lang w:val="en-US" w:eastAsia="en-US"/>
     </w:rPr>
   </w:style>
-  <w:style w:type="paragraph" w:styleId="Heading4">
+  <w:style w:type="paragraph" w:styleId="Titre4">
     <w:name w:val="heading 4"/>
     <w:basedOn w:val="Normal"/>
     <w:next w:val="Normal"/>
-    <w:link w:val="Heading4Char"/>
+    <w:link w:val="Titre4Car"/>
     <w:uiPriority w:val="9"/>
     <w:semiHidden/>
     <w:unhideWhenUsed/>
@@ -6299,11 +6401,11 @@
       <w:lang w:val="en-US" w:eastAsia="en-US"/>
     </w:rPr>
   </w:style>
-  <w:style w:type="paragraph" w:styleId="Heading5">
+  <w:style w:type="paragraph" w:styleId="Titre5">
     <w:name w:val="heading 5"/>
     <w:basedOn w:val="Normal"/>
     <w:next w:val="Normal"/>
-    <w:link w:val="Heading5Char"/>
+    <w:link w:val="Titre5Car"/>
     <w:uiPriority w:val="9"/>
     <w:semiHidden/>
     <w:unhideWhenUsed/>
@@ -6327,11 +6429,11 @@
       <w:lang w:val="en-US" w:eastAsia="en-US"/>
     </w:rPr>
   </w:style>
-  <w:style w:type="paragraph" w:styleId="Heading6">
+  <w:style w:type="paragraph" w:styleId="Titre6">
     <w:name w:val="heading 6"/>
     <w:basedOn w:val="Normal"/>
     <w:next w:val="Normal"/>
-    <w:link w:val="Heading6Char"/>
+    <w:link w:val="Titre6Car"/>
     <w:qFormat/>
     <w:rsid w:val="00620C20"/>
     <w:pPr>
@@ -6349,11 +6451,11 @@
       <w:lang w:val="en-US" w:eastAsia="en-US"/>
     </w:rPr>
   </w:style>
-  <w:style w:type="paragraph" w:styleId="Heading7">
+  <w:style w:type="paragraph" w:styleId="Titre7">
     <w:name w:val="heading 7"/>
     <w:basedOn w:val="Normal"/>
     <w:next w:val="Normal"/>
-    <w:link w:val="Heading7Char"/>
+    <w:link w:val="Titre7Car"/>
     <w:uiPriority w:val="9"/>
     <w:semiHidden/>
     <w:unhideWhenUsed/>
@@ -6373,11 +6475,11 @@
       <w:lang w:val="en-US" w:eastAsia="en-US"/>
     </w:rPr>
   </w:style>
-  <w:style w:type="paragraph" w:styleId="Heading8">
+  <w:style w:type="paragraph" w:styleId="Titre8">
     <w:name w:val="heading 8"/>
     <w:basedOn w:val="Normal"/>
     <w:next w:val="Normal"/>
-    <w:link w:val="Heading8Char"/>
+    <w:link w:val="Titre8Car"/>
     <w:uiPriority w:val="9"/>
     <w:semiHidden/>
     <w:unhideWhenUsed/>
@@ -6399,11 +6501,11 @@
       <w:lang w:val="en-US" w:eastAsia="en-US"/>
     </w:rPr>
   </w:style>
-  <w:style w:type="paragraph" w:styleId="Heading9">
+  <w:style w:type="paragraph" w:styleId="Titre9">
     <w:name w:val="heading 9"/>
     <w:basedOn w:val="Normal"/>
     <w:next w:val="Normal"/>
-    <w:link w:val="Heading9Char"/>
+    <w:link w:val="Titre9Car"/>
     <w:uiPriority w:val="9"/>
     <w:semiHidden/>
     <w:unhideWhenUsed/>
@@ -6422,13 +6524,13 @@
       <w:lang w:val="en-US" w:eastAsia="en-US"/>
     </w:rPr>
   </w:style>
-  <w:style w:type="character" w:default="1" w:styleId="DefaultParagraphFont">
+  <w:style w:type="character" w:default="1" w:styleId="Policepardfaut">
     <w:name w:val="Default Paragraph Font"/>
     <w:uiPriority w:val="1"/>
     <w:semiHidden/>
     <w:unhideWhenUsed/>
   </w:style>
-  <w:style w:type="table" w:default="1" w:styleId="TableNormal">
+  <w:style w:type="table" w:default="1" w:styleId="TableauNormal">
     <w:name w:val="Normal Table"/>
     <w:uiPriority w:val="99"/>
     <w:semiHidden/>
@@ -6443,13 +6545,13 @@
       </w:tblCellMar>
     </w:tblPr>
   </w:style>
-  <w:style w:type="numbering" w:default="1" w:styleId="NoList">
+  <w:style w:type="numbering" w:default="1" w:styleId="Aucuneliste">
     <w:name w:val="No List"/>
     <w:uiPriority w:val="99"/>
     <w:semiHidden/>
     <w:unhideWhenUsed/>
   </w:style>
-  <w:style w:type="paragraph" w:styleId="ListParagraph">
+  <w:style w:type="paragraph" w:styleId="Paragraphedeliste">
     <w:name w:val="List Paragraph"/>
     <w:basedOn w:val="Normal"/>
     <w:uiPriority w:val="34"/>
@@ -6467,10 +6569,10 @@
       <w:lang w:val="en-US" w:eastAsia="en-US"/>
     </w:rPr>
   </w:style>
-  <w:style w:type="character" w:customStyle="1" w:styleId="Heading1Char">
-    <w:name w:val="Heading 1 Char"/>
-    <w:basedOn w:val="DefaultParagraphFont"/>
-    <w:link w:val="Heading1"/>
+  <w:style w:type="character" w:customStyle="1" w:styleId="Titre1Car">
+    <w:name w:val="Titre 1 Car"/>
+    <w:basedOn w:val="Policepardfaut"/>
+    <w:link w:val="Titre1"/>
     <w:uiPriority w:val="9"/>
     <w:rsid w:val="00620C20"/>
     <w:rPr>
@@ -6483,10 +6585,10 @@
       <w:lang w:val="en-US" w:eastAsia="en-US"/>
     </w:rPr>
   </w:style>
-  <w:style w:type="character" w:customStyle="1" w:styleId="Heading2Char">
-    <w:name w:val="Heading 2 Char"/>
-    <w:basedOn w:val="DefaultParagraphFont"/>
-    <w:link w:val="Heading2"/>
+  <w:style w:type="character" w:customStyle="1" w:styleId="Titre2Car">
+    <w:name w:val="Titre 2 Car"/>
+    <w:basedOn w:val="Policepardfaut"/>
+    <w:link w:val="Titre2"/>
     <w:uiPriority w:val="9"/>
     <w:semiHidden/>
     <w:rsid w:val="00620C20"/>
@@ -6501,10 +6603,10 @@
       <w:lang w:val="en-US" w:eastAsia="en-US"/>
     </w:rPr>
   </w:style>
-  <w:style w:type="character" w:customStyle="1" w:styleId="Heading3Char">
-    <w:name w:val="Heading 3 Char"/>
-    <w:basedOn w:val="DefaultParagraphFont"/>
-    <w:link w:val="Heading3"/>
+  <w:style w:type="character" w:customStyle="1" w:styleId="Titre3Car">
+    <w:name w:val="Titre 3 Car"/>
+    <w:basedOn w:val="Policepardfaut"/>
+    <w:link w:val="Titre3"/>
     <w:uiPriority w:val="9"/>
     <w:semiHidden/>
     <w:rsid w:val="00620C20"/>
@@ -6517,10 +6619,10 @@
       <w:lang w:val="en-US" w:eastAsia="en-US"/>
     </w:rPr>
   </w:style>
-  <w:style w:type="character" w:customStyle="1" w:styleId="Heading4Char">
-    <w:name w:val="Heading 4 Char"/>
-    <w:basedOn w:val="DefaultParagraphFont"/>
-    <w:link w:val="Heading4"/>
+  <w:style w:type="character" w:customStyle="1" w:styleId="Titre4Car">
+    <w:name w:val="Titre 4 Car"/>
+    <w:basedOn w:val="Policepardfaut"/>
+    <w:link w:val="Titre4"/>
     <w:uiPriority w:val="9"/>
     <w:semiHidden/>
     <w:rsid w:val="00620C20"/>
@@ -6532,10 +6634,10 @@
       <w:lang w:val="en-US" w:eastAsia="en-US"/>
     </w:rPr>
   </w:style>
-  <w:style w:type="character" w:customStyle="1" w:styleId="Heading5Char">
-    <w:name w:val="Heading 5 Char"/>
-    <w:basedOn w:val="DefaultParagraphFont"/>
-    <w:link w:val="Heading5"/>
+  <w:style w:type="character" w:customStyle="1" w:styleId="Titre5Car">
+    <w:name w:val="Titre 5 Car"/>
+    <w:basedOn w:val="Policepardfaut"/>
+    <w:link w:val="Titre5"/>
     <w:uiPriority w:val="9"/>
     <w:semiHidden/>
     <w:rsid w:val="00620C20"/>
@@ -6549,10 +6651,10 @@
       <w:lang w:val="en-US" w:eastAsia="en-US"/>
     </w:rPr>
   </w:style>
-  <w:style w:type="character" w:customStyle="1" w:styleId="Heading6Char">
-    <w:name w:val="Heading 6 Char"/>
-    <w:basedOn w:val="DefaultParagraphFont"/>
-    <w:link w:val="Heading6"/>
+  <w:style w:type="character" w:customStyle="1" w:styleId="Titre6Car">
+    <w:name w:val="Titre 6 Car"/>
+    <w:basedOn w:val="Policepardfaut"/>
+    <w:link w:val="Titre6"/>
     <w:rsid w:val="00620C20"/>
     <w:rPr>
       <w:rFonts w:ascii="Times New Roman" w:eastAsia="Times New Roman" w:hAnsi="Times New Roman" w:cs="Times New Roman"/>
@@ -6561,10 +6663,10 @@
       <w:lang w:val="en-US" w:eastAsia="en-US"/>
     </w:rPr>
   </w:style>
-  <w:style w:type="character" w:customStyle="1" w:styleId="Heading7Char">
-    <w:name w:val="Heading 7 Char"/>
-    <w:basedOn w:val="DefaultParagraphFont"/>
-    <w:link w:val="Heading7"/>
+  <w:style w:type="character" w:customStyle="1" w:styleId="Titre7Car">
+    <w:name w:val="Titre 7 Car"/>
+    <w:basedOn w:val="Policepardfaut"/>
+    <w:link w:val="Titre7"/>
     <w:uiPriority w:val="9"/>
     <w:semiHidden/>
     <w:rsid w:val="00620C20"/>
@@ -6574,10 +6676,10 @@
       <w:lang w:val="en-US" w:eastAsia="en-US"/>
     </w:rPr>
   </w:style>
-  <w:style w:type="character" w:customStyle="1" w:styleId="Heading8Char">
-    <w:name w:val="Heading 8 Char"/>
-    <w:basedOn w:val="DefaultParagraphFont"/>
-    <w:link w:val="Heading8"/>
+  <w:style w:type="character" w:customStyle="1" w:styleId="Titre8Car">
+    <w:name w:val="Titre 8 Car"/>
+    <w:basedOn w:val="Policepardfaut"/>
+    <w:link w:val="Titre8"/>
     <w:uiPriority w:val="9"/>
     <w:semiHidden/>
     <w:rsid w:val="00620C20"/>
@@ -6589,10 +6691,10 @@
       <w:lang w:val="en-US" w:eastAsia="en-US"/>
     </w:rPr>
   </w:style>
-  <w:style w:type="character" w:customStyle="1" w:styleId="Heading9Char">
-    <w:name w:val="Heading 9 Char"/>
-    <w:basedOn w:val="DefaultParagraphFont"/>
-    <w:link w:val="Heading9"/>
+  <w:style w:type="character" w:customStyle="1" w:styleId="Titre9Car">
+    <w:name w:val="Titre 9 Car"/>
+    <w:basedOn w:val="Policepardfaut"/>
+    <w:link w:val="Titre9"/>
     <w:uiPriority w:val="9"/>
     <w:semiHidden/>
     <w:rsid w:val="00620C20"/>
@@ -6601,10 +6703,10 @@
       <w:lang w:val="en-US" w:eastAsia="en-US"/>
     </w:rPr>
   </w:style>
-  <w:style w:type="paragraph" w:styleId="Header">
+  <w:style w:type="paragraph" w:styleId="En-tte">
     <w:name w:val="header"/>
     <w:basedOn w:val="Normal"/>
-    <w:link w:val="HeaderChar"/>
+    <w:link w:val="En-tteCar"/>
     <w:uiPriority w:val="99"/>
     <w:unhideWhenUsed/>
     <w:rsid w:val="0026212E"/>
@@ -6616,17 +6718,17 @@
       <w:spacing w:after="0" w:line="240" w:lineRule="auto"/>
     </w:pPr>
   </w:style>
-  <w:style w:type="character" w:customStyle="1" w:styleId="HeaderChar">
-    <w:name w:val="Header Char"/>
-    <w:basedOn w:val="DefaultParagraphFont"/>
-    <w:link w:val="Header"/>
+  <w:style w:type="character" w:customStyle="1" w:styleId="En-tteCar">
+    <w:name w:val="En-tête Car"/>
+    <w:basedOn w:val="Policepardfaut"/>
+    <w:link w:val="En-tte"/>
     <w:uiPriority w:val="99"/>
     <w:rsid w:val="0026212E"/>
   </w:style>
-  <w:style w:type="paragraph" w:styleId="Footer">
+  <w:style w:type="paragraph" w:styleId="Pieddepage">
     <w:name w:val="footer"/>
     <w:basedOn w:val="Normal"/>
-    <w:link w:val="FooterChar"/>
+    <w:link w:val="PieddepageCar"/>
     <w:uiPriority w:val="99"/>
     <w:unhideWhenUsed/>
     <w:rsid w:val="0026212E"/>
@@ -6638,16 +6740,16 @@
       <w:spacing w:after="0" w:line="240" w:lineRule="auto"/>
     </w:pPr>
   </w:style>
-  <w:style w:type="character" w:customStyle="1" w:styleId="FooterChar">
-    <w:name w:val="Footer Char"/>
-    <w:basedOn w:val="DefaultParagraphFont"/>
-    <w:link w:val="Footer"/>
+  <w:style w:type="character" w:customStyle="1" w:styleId="PieddepageCar">
+    <w:name w:val="Pied de page Car"/>
+    <w:basedOn w:val="Policepardfaut"/>
+    <w:link w:val="Pieddepage"/>
     <w:uiPriority w:val="99"/>
     <w:rsid w:val="0026212E"/>
   </w:style>
-  <w:style w:type="character" w:styleId="Hyperlink">
+  <w:style w:type="character" w:styleId="Lienhypertexte">
     <w:name w:val="Hyperlink"/>
-    <w:basedOn w:val="DefaultParagraphFont"/>
+    <w:basedOn w:val="Policepardfaut"/>
     <w:uiPriority w:val="99"/>
     <w:unhideWhenUsed/>
     <w:rsid w:val="0086273D"/>
@@ -6656,9 +6758,9 @@
       <w:u w:val="single"/>
     </w:rPr>
   </w:style>
-  <w:style w:type="character" w:styleId="UnresolvedMention">
+  <w:style w:type="character" w:customStyle="1" w:styleId="UnresolvedMention">
     <w:name w:val="Unresolved Mention"/>
-    <w:basedOn w:val="DefaultParagraphFont"/>
+    <w:basedOn w:val="Policepardfaut"/>
     <w:uiPriority w:val="99"/>
     <w:semiHidden/>
     <w:unhideWhenUsed/>
@@ -6668,10 +6770,10 @@
       <w:shd w:val="clear" w:color="auto" w:fill="E1DFDD"/>
     </w:rPr>
   </w:style>
-  <w:style w:type="paragraph" w:styleId="BalloonText">
+  <w:style w:type="paragraph" w:styleId="Textedebulles">
     <w:name w:val="Balloon Text"/>
     <w:basedOn w:val="Normal"/>
-    <w:link w:val="BalloonTextChar"/>
+    <w:link w:val="TextedebullesCar"/>
     <w:uiPriority w:val="99"/>
     <w:semiHidden/>
     <w:unhideWhenUsed/>
@@ -6685,10 +6787,10 @@
       <w:szCs w:val="18"/>
     </w:rPr>
   </w:style>
-  <w:style w:type="character" w:customStyle="1" w:styleId="BalloonTextChar">
-    <w:name w:val="Balloon Text Char"/>
-    <w:basedOn w:val="DefaultParagraphFont"/>
-    <w:link w:val="BalloonText"/>
+  <w:style w:type="character" w:customStyle="1" w:styleId="TextedebullesCar">
+    <w:name w:val="Texte de bulles Car"/>
+    <w:basedOn w:val="Policepardfaut"/>
+    <w:link w:val="Textedebulles"/>
     <w:uiPriority w:val="99"/>
     <w:semiHidden/>
     <w:rsid w:val="00EC224C"/>
@@ -6698,9 +6800,9 @@
       <w:szCs w:val="18"/>
     </w:rPr>
   </w:style>
-  <w:style w:type="character" w:styleId="CommentReference">
+  <w:style w:type="character" w:styleId="Marquedecommentaire">
     <w:name w:val="annotation reference"/>
-    <w:basedOn w:val="DefaultParagraphFont"/>
+    <w:basedOn w:val="Policepardfaut"/>
     <w:uiPriority w:val="99"/>
     <w:semiHidden/>
     <w:unhideWhenUsed/>
@@ -6710,10 +6812,10 @@
       <w:szCs w:val="16"/>
     </w:rPr>
   </w:style>
-  <w:style w:type="paragraph" w:styleId="CommentText">
+  <w:style w:type="paragraph" w:styleId="Commentaire">
     <w:name w:val="annotation text"/>
     <w:basedOn w:val="Normal"/>
-    <w:link w:val="CommentTextChar"/>
+    <w:link w:val="CommentaireCar"/>
     <w:uiPriority w:val="99"/>
     <w:semiHidden/>
     <w:unhideWhenUsed/>
@@ -6726,10 +6828,10 @@
       <w:szCs w:val="20"/>
     </w:rPr>
   </w:style>
-  <w:style w:type="character" w:customStyle="1" w:styleId="CommentTextChar">
-    <w:name w:val="Comment Text Char"/>
-    <w:basedOn w:val="DefaultParagraphFont"/>
-    <w:link w:val="CommentText"/>
+  <w:style w:type="character" w:customStyle="1" w:styleId="CommentaireCar">
+    <w:name w:val="Commentaire Car"/>
+    <w:basedOn w:val="Policepardfaut"/>
+    <w:link w:val="Commentaire"/>
     <w:uiPriority w:val="99"/>
     <w:semiHidden/>
     <w:rsid w:val="00F778D5"/>
@@ -6738,11 +6840,11 @@
       <w:szCs w:val="20"/>
     </w:rPr>
   </w:style>
-  <w:style w:type="paragraph" w:styleId="CommentSubject">
+  <w:style w:type="paragraph" w:styleId="Objetducommentaire">
     <w:name w:val="annotation subject"/>
-    <w:basedOn w:val="CommentText"/>
-    <w:next w:val="CommentText"/>
-    <w:link w:val="CommentSubjectChar"/>
+    <w:basedOn w:val="Commentaire"/>
+    <w:next w:val="Commentaire"/>
+    <w:link w:val="ObjetducommentaireCar"/>
     <w:uiPriority w:val="99"/>
     <w:semiHidden/>
     <w:unhideWhenUsed/>
@@ -6752,10 +6854,10 @@
       <w:bCs/>
     </w:rPr>
   </w:style>
-  <w:style w:type="character" w:customStyle="1" w:styleId="CommentSubjectChar">
-    <w:name w:val="Comment Subject Char"/>
-    <w:basedOn w:val="CommentTextChar"/>
-    <w:link w:val="CommentSubject"/>
+  <w:style w:type="character" w:customStyle="1" w:styleId="ObjetducommentaireCar">
+    <w:name w:val="Objet du commentaire Car"/>
+    <w:basedOn w:val="CommentaireCar"/>
+    <w:link w:val="Objetducommentaire"/>
     <w:uiPriority w:val="99"/>
     <w:semiHidden/>
     <w:rsid w:val="00F778D5"/>
@@ -6766,9 +6868,9 @@
       <w:szCs w:val="20"/>
     </w:rPr>
   </w:style>
-  <w:style w:type="character" w:styleId="FollowedHyperlink">
+  <w:style w:type="character" w:styleId="Lienhypertextesuivivisit">
     <w:name w:val="FollowedHyperlink"/>
-    <w:basedOn w:val="DefaultParagraphFont"/>
+    <w:basedOn w:val="Policepardfaut"/>
     <w:uiPriority w:val="99"/>
     <w:semiHidden/>
     <w:unhideWhenUsed/>
@@ -6778,10 +6880,10 @@
       <w:u w:val="single"/>
     </w:rPr>
   </w:style>
-  <w:style w:type="paragraph" w:styleId="FootnoteText">
+  <w:style w:type="paragraph" w:styleId="Notedebasdepage">
     <w:name w:val="footnote text"/>
     <w:basedOn w:val="Normal"/>
-    <w:link w:val="FootnoteTextChar"/>
+    <w:link w:val="NotedebasdepageCar"/>
     <w:uiPriority w:val="99"/>
     <w:semiHidden/>
     <w:unhideWhenUsed/>
@@ -6794,10 +6896,10 @@
       <w:szCs w:val="20"/>
     </w:rPr>
   </w:style>
-  <w:style w:type="character" w:customStyle="1" w:styleId="FootnoteTextChar">
-    <w:name w:val="Footnote Text Char"/>
-    <w:basedOn w:val="DefaultParagraphFont"/>
-    <w:link w:val="FootnoteText"/>
+  <w:style w:type="character" w:customStyle="1" w:styleId="NotedebasdepageCar">
+    <w:name w:val="Note de bas de page Car"/>
+    <w:basedOn w:val="Policepardfaut"/>
+    <w:link w:val="Notedebasdepage"/>
     <w:uiPriority w:val="99"/>
     <w:semiHidden/>
     <w:rsid w:val="002C7EED"/>
@@ -6806,9 +6908,9 @@
       <w:szCs w:val="20"/>
     </w:rPr>
   </w:style>
-  <w:style w:type="character" w:styleId="FootnoteReference">
+  <w:style w:type="character" w:styleId="Appelnotedebasdep">
     <w:name w:val="footnote reference"/>
-    <w:basedOn w:val="DefaultParagraphFont"/>
+    <w:basedOn w:val="Policepardfaut"/>
     <w:uiPriority w:val="99"/>
     <w:semiHidden/>
     <w:unhideWhenUsed/>
@@ -7120,7 +7222,7 @@
 </file>
 
 <file path=customXml/itemProps1.xml><?xml version="1.0" encoding="utf-8"?>
-<ds:datastoreItem xmlns:ds="http://schemas.openxmlformats.org/officeDocument/2006/customXml" ds:itemID="{3D9BF3FC-0D4E-4303-8005-A9E5518AEB98}">
+<ds:datastoreItem xmlns:ds="http://schemas.openxmlformats.org/officeDocument/2006/customXml" ds:itemID="{631F7FCE-0F57-454C-AEEF-43480517FD24}">
   <ds:schemaRefs>
     <ds:schemaRef ds:uri="http://schemas.openxmlformats.org/officeDocument/2006/bibliography"/>
   </ds:schemaRefs>

</xml_diff>

<commit_message>
RZ : Add a test to TestContactService
</commit_message>
<xml_diff>
--- a/TP1/enonce/TP1_Log3430_201.docx
+++ b/TP1/enonce/TP1_Log3430_201.docx
@@ -1,6 +1,6 @@
 
 <file path=word/document.xml><?xml version="1.0" encoding="utf-8"?>
-<w:document xmlns:wpc="http://schemas.microsoft.com/office/word/2010/wordprocessingCanvas" xmlns:cx="http://schemas.microsoft.com/office/drawing/2014/chartex" xmlns:mc="http://schemas.openxmlformats.org/markup-compatibility/2006" xmlns:o="urn:schemas-microsoft-com:office:office" xmlns:r="http://schemas.openxmlformats.org/officeDocument/2006/relationships" xmlns:m="http://schemas.openxmlformats.org/officeDocument/2006/math" xmlns:v="urn:schemas-microsoft-com:vml" xmlns:wp14="http://schemas.microsoft.com/office/word/2010/wordprocessingDrawing" xmlns:wp="http://schemas.openxmlformats.org/drawingml/2006/wordprocessingDrawing" xmlns:w10="urn:schemas-microsoft-com:office:word" xmlns:w="http://schemas.openxmlformats.org/wordprocessingml/2006/main" xmlns:w14="http://schemas.microsoft.com/office/word/2010/wordml" xmlns:w15="http://schemas.microsoft.com/office/word/2012/wordml" xmlns:w16se="http://schemas.microsoft.com/office/word/2015/wordml/symex" xmlns:wpg="http://schemas.microsoft.com/office/word/2010/wordprocessingGroup" xmlns:wpi="http://schemas.microsoft.com/office/word/2010/wordprocessingInk" xmlns:wne="http://schemas.microsoft.com/office/word/2006/wordml" xmlns:wps="http://schemas.microsoft.com/office/word/2010/wordprocessingShape" mc:Ignorable="w14 w15 w16se wp14">
+<w:document xmlns:wpc="http://schemas.microsoft.com/office/word/2010/wordprocessingCanvas" xmlns:cx="http://schemas.microsoft.com/office/drawing/2014/chartex" xmlns:cx1="http://schemas.microsoft.com/office/drawing/2015/9/8/chartex" xmlns:cx2="http://schemas.microsoft.com/office/drawing/2015/10/21/chartex" xmlns:cx3="http://schemas.microsoft.com/office/drawing/2016/5/9/chartex" xmlns:cx4="http://schemas.microsoft.com/office/drawing/2016/5/10/chartex" xmlns:cx5="http://schemas.microsoft.com/office/drawing/2016/5/11/chartex" xmlns:cx6="http://schemas.microsoft.com/office/drawing/2016/5/12/chartex" xmlns:cx7="http://schemas.microsoft.com/office/drawing/2016/5/13/chartex" xmlns:cx8="http://schemas.microsoft.com/office/drawing/2016/5/14/chartex" xmlns:mc="http://schemas.openxmlformats.org/markup-compatibility/2006" xmlns:aink="http://schemas.microsoft.com/office/drawing/2016/ink" xmlns:am3d="http://schemas.microsoft.com/office/drawing/2017/model3d" xmlns:o="urn:schemas-microsoft-com:office:office" xmlns:r="http://schemas.openxmlformats.org/officeDocument/2006/relationships" xmlns:m="http://schemas.openxmlformats.org/officeDocument/2006/math" xmlns:v="urn:schemas-microsoft-com:vml" xmlns:wp14="http://schemas.microsoft.com/office/word/2010/wordprocessingDrawing" xmlns:wp="http://schemas.openxmlformats.org/drawingml/2006/wordprocessingDrawing" xmlns:w10="urn:schemas-microsoft-com:office:word" xmlns:w="http://schemas.openxmlformats.org/wordprocessingml/2006/main" xmlns:w14="http://schemas.microsoft.com/office/word/2010/wordml" xmlns:w15="http://schemas.microsoft.com/office/word/2012/wordml" xmlns:w16cid="http://schemas.microsoft.com/office/word/2016/wordml/cid" xmlns:w16se="http://schemas.microsoft.com/office/word/2015/wordml/symex" xmlns:wpg="http://schemas.microsoft.com/office/word/2010/wordprocessingGroup" xmlns:wpi="http://schemas.microsoft.com/office/word/2010/wordprocessingInk" xmlns:wne="http://schemas.microsoft.com/office/word/2006/wordml" xmlns:wps="http://schemas.microsoft.com/office/word/2010/wordprocessingShape" mc:Ignorable="w14 w15 w16se w16cid wp14">
   <w:body>
     <w:p>
       <w:pPr>
@@ -73,7 +73,7 @@
               </wp:anchor>
             </w:drawing>
           </mc:Choice>
-          <mc:Fallback xmlns:w16cid="http://schemas.microsoft.com/office/word/2016/wordml/cid" xmlns:am3d="http://schemas.microsoft.com/office/drawing/2017/model3d" xmlns:aink="http://schemas.microsoft.com/office/drawing/2016/ink" xmlns:cx8="http://schemas.microsoft.com/office/drawing/2016/5/14/chartex" xmlns:cx7="http://schemas.microsoft.com/office/drawing/2016/5/13/chartex" xmlns:cx6="http://schemas.microsoft.com/office/drawing/2016/5/12/chartex" xmlns:cx5="http://schemas.microsoft.com/office/drawing/2016/5/11/chartex" xmlns:cx4="http://schemas.microsoft.com/office/drawing/2016/5/10/chartex" xmlns:cx3="http://schemas.microsoft.com/office/drawing/2016/5/9/chartex" xmlns:cx2="http://schemas.microsoft.com/office/drawing/2015/10/21/chartex" xmlns:cx1="http://schemas.microsoft.com/office/drawing/2015/9/8/chartex">
+          <mc:Fallback>
             <w:pict>
               <v:line w14:anchorId="3D4CD247" id="Connecteur droit 2" o:spid="_x0000_s1026" style="position:absolute;flip:y;z-index:251659264;visibility:visible;mso-wrap-style:square;mso-wrap-distance-left:9pt;mso-wrap-distance-top:0;mso-wrap-distance-right:9pt;mso-wrap-distance-bottom:0;mso-position-horizontal:left;mso-position-horizontal-relative:margin;mso-position-vertical:absolute;mso-position-vertical-relative:text" from="0,74.65pt" to="463.15pt,77.35pt" o:gfxdata="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" strokecolor="black [3200]" strokeweight=".5pt">
                 <v:stroke joinstyle="miter"/>
@@ -655,27 +655,7 @@
           <w:szCs w:val="24"/>
           <w:lang w:val="fr-CA"/>
         </w:rPr>
-        <w:t xml:space="preserve"> qui peut appartenir à une classe de base ou à une classe dérivée. Les tests unitaires ne doivent jamais interagir avec des éléments d’une base de données ou des objets spécifiques </w:t>
-      </w:r>
-      <w:proofErr w:type="spellStart"/>
-      <w:r>
-        <w:rPr>
-          <w:rFonts w:ascii="Arial Rounded MT Bold" w:hAnsi="Arial Rounded MT Bold"/>
-          <w:sz w:val="24"/>
-          <w:szCs w:val="24"/>
-          <w:lang w:val="fr-CA"/>
-        </w:rPr>
-        <w:t>a</w:t>
-      </w:r>
-      <w:proofErr w:type="spellEnd"/>
-      <w:r>
-        <w:rPr>
-          <w:rFonts w:ascii="Arial Rounded MT Bold" w:hAnsi="Arial Rounded MT Bold"/>
-          <w:sz w:val="24"/>
-          <w:szCs w:val="24"/>
-          <w:lang w:val="fr-CA"/>
-        </w:rPr>
-        <w:t xml:space="preserve"> certains environnements, ou bien à des systèmes externes. Si un test échoue sur une machine parce qu’il requiert une configuration appropriée, alors il ne s’agit pas d’un test unitaire.</w:t>
+        <w:t xml:space="preserve"> qui peut appartenir à une classe de base ou à une classe dérivée. Les tests unitaires ne doivent jamais interagir avec des éléments d’une base de données ou des objets spécifiques a certains environnements, ou bien à des systèmes externes. Si un test échoue sur une machine parce qu’il requiert une configuration appropriée, alors il ne s’agit pas d’un test unitaire.</w:t>
       </w:r>
     </w:p>
     <w:p>
@@ -732,7 +712,6 @@
         </w:rPr>
         <w:t xml:space="preserve"> dans les notes de cours, les </w:t>
       </w:r>
-      <w:proofErr w:type="spellStart"/>
       <w:r>
         <w:rPr>
           <w:rFonts w:ascii="Arial Rounded MT Bold" w:hAnsi="Arial Rounded MT Bold"/>
@@ -749,37 +728,7 @@
           <w:szCs w:val="24"/>
           <w:lang w:val="fr-CA"/>
         </w:rPr>
-        <w:t>rameworks</w:t>
-      </w:r>
-      <w:proofErr w:type="spellEnd"/>
-      <w:r>
-        <w:rPr>
-          <w:rFonts w:ascii="Arial Rounded MT Bold" w:hAnsi="Arial Rounded MT Bold"/>
-          <w:sz w:val="24"/>
-          <w:szCs w:val="24"/>
-          <w:lang w:val="fr-CA"/>
-        </w:rPr>
-        <w:t xml:space="preserve"> des tests unitaires, les pilotes “Drivers”, les Stubs, Spies et les faux objets “</w:t>
-      </w:r>
-      <w:proofErr w:type="spellStart"/>
-      <w:r>
-        <w:rPr>
-          <w:rFonts w:ascii="Arial Rounded MT Bold" w:hAnsi="Arial Rounded MT Bold"/>
-          <w:sz w:val="24"/>
-          <w:szCs w:val="24"/>
-          <w:lang w:val="fr-CA"/>
-        </w:rPr>
-        <w:t>Mocks</w:t>
-      </w:r>
-      <w:proofErr w:type="spellEnd"/>
-      <w:r>
-        <w:rPr>
-          <w:rFonts w:ascii="Arial Rounded MT Bold" w:hAnsi="Arial Rounded MT Bold"/>
-          <w:sz w:val="24"/>
-          <w:szCs w:val="24"/>
-          <w:lang w:val="fr-CA"/>
-        </w:rPr>
-        <w:t>” sont utilisés pour faciliter les tests unitaires.</w:t>
+        <w:t>rameworks des tests unitaires, les pilotes “Drivers”, les Stubs, Spies et les faux objets “Mocks” sont utilisés pour faciliter les tests unitaires.</w:t>
       </w:r>
     </w:p>
     <w:p>
@@ -816,9 +765,26 @@
           <w:szCs w:val="24"/>
           <w:lang w:val="fr-CA"/>
         </w:rPr>
-        <w:t xml:space="preserve">Il existe plusieurs </w:t>
-      </w:r>
-      <w:proofErr w:type="spellStart"/>
+        <w:t>Il existe plusieurs Framework</w:t>
+      </w:r>
+      <w:r>
+        <w:rPr>
+          <w:rFonts w:ascii="Arial Rounded MT Bold" w:hAnsi="Arial Rounded MT Bold"/>
+          <w:sz w:val="24"/>
+          <w:szCs w:val="24"/>
+          <w:lang w:val="fr-CA"/>
+        </w:rPr>
+        <w:t>s</w:t>
+      </w:r>
+      <w:r>
+        <w:rPr>
+          <w:rFonts w:ascii="Arial Rounded MT Bold" w:hAnsi="Arial Rounded MT Bold"/>
+          <w:sz w:val="24"/>
+          <w:szCs w:val="24"/>
+          <w:lang w:val="fr-CA"/>
+        </w:rPr>
+        <w:t xml:space="preserve"> de tests unitaires spécifiques à chaque langage. Parmi les </w:t>
+      </w:r>
       <w:r>
         <w:rPr>
           <w:rFonts w:ascii="Arial Rounded MT Bold" w:hAnsi="Arial Rounded MT Bold"/>
@@ -837,66 +803,15 @@
         </w:rPr>
         <w:t>s</w:t>
       </w:r>
-      <w:proofErr w:type="spellEnd"/>
-      <w:r>
-        <w:rPr>
-          <w:rFonts w:ascii="Arial Rounded MT Bold" w:hAnsi="Arial Rounded MT Bold"/>
-          <w:sz w:val="24"/>
-          <w:szCs w:val="24"/>
-          <w:lang w:val="fr-CA"/>
-        </w:rPr>
-        <w:t xml:space="preserve"> de tests unitaires spécifiques à chaque langage. Parmi les </w:t>
-      </w:r>
-      <w:proofErr w:type="spellStart"/>
-      <w:r>
-        <w:rPr>
-          <w:rFonts w:ascii="Arial Rounded MT Bold" w:hAnsi="Arial Rounded MT Bold"/>
-          <w:sz w:val="24"/>
-          <w:szCs w:val="24"/>
-          <w:lang w:val="fr-CA"/>
-        </w:rPr>
-        <w:t>Framework</w:t>
-      </w:r>
-      <w:r>
-        <w:rPr>
-          <w:rFonts w:ascii="Arial Rounded MT Bold" w:hAnsi="Arial Rounded MT Bold"/>
-          <w:sz w:val="24"/>
-          <w:szCs w:val="24"/>
-          <w:lang w:val="fr-CA"/>
-        </w:rPr>
-        <w:t>s</w:t>
-      </w:r>
-      <w:proofErr w:type="spellEnd"/>
-      <w:r>
-        <w:rPr>
-          <w:rFonts w:ascii="Arial Rounded MT Bold" w:hAnsi="Arial Rounded MT Bold"/>
-          <w:sz w:val="24"/>
-          <w:szCs w:val="24"/>
-          <w:lang w:val="fr-CA"/>
-        </w:rPr>
-        <w:t xml:space="preserve"> les plus populaires on trouve </w:t>
-      </w:r>
-      <w:proofErr w:type="spellStart"/>
-      <w:r>
-        <w:rPr>
-          <w:rFonts w:ascii="Arial Rounded MT Bold" w:hAnsi="Arial Rounded MT Bold"/>
-          <w:sz w:val="24"/>
-          <w:szCs w:val="24"/>
-          <w:lang w:val="fr-CA"/>
-        </w:rPr>
-        <w:t>JUnit</w:t>
-      </w:r>
-      <w:proofErr w:type="spellEnd"/>
-      <w:r>
-        <w:rPr>
-          <w:rFonts w:ascii="Arial Rounded MT Bold" w:hAnsi="Arial Rounded MT Bold"/>
-          <w:sz w:val="24"/>
-          <w:szCs w:val="24"/>
-          <w:lang w:val="fr-CA"/>
-        </w:rPr>
-        <w:t xml:space="preserve"> pour Java, </w:t>
-      </w:r>
-      <w:proofErr w:type="spellStart"/>
+      <w:r>
+        <w:rPr>
+          <w:rFonts w:ascii="Arial Rounded MT Bold" w:hAnsi="Arial Rounded MT Bold"/>
+          <w:sz w:val="24"/>
+          <w:szCs w:val="24"/>
+          <w:lang w:val="fr-CA"/>
+        </w:rPr>
+        <w:t xml:space="preserve"> les plus populaires on trouve JUnit pour Java, </w:t>
+      </w:r>
       <w:r>
         <w:rPr>
           <w:rFonts w:ascii="Arial Rounded MT Bold" w:hAnsi="Arial Rounded MT Bold"/>
@@ -905,9 +820,8 @@
           <w:szCs w:val="24"/>
           <w:lang w:val="fr-CA"/>
         </w:rPr>
-        <w:t>Unittest</w:t>
-      </w:r>
-      <w:proofErr w:type="spellEnd"/>
+        <w:t xml:space="preserve">Unittest </w:t>
+      </w:r>
       <w:r>
         <w:rPr>
           <w:rFonts w:ascii="Arial Rounded MT Bold" w:hAnsi="Arial Rounded MT Bold"/>
@@ -916,7 +830,7 @@
           <w:szCs w:val="24"/>
           <w:lang w:val="fr-CA"/>
         </w:rPr>
-        <w:t xml:space="preserve"> </w:t>
+        <w:t xml:space="preserve">et Pytest </w:t>
       </w:r>
       <w:r>
         <w:rPr>
@@ -926,38 +840,6 @@
           <w:szCs w:val="24"/>
           <w:lang w:val="fr-CA"/>
         </w:rPr>
-        <w:t xml:space="preserve">et </w:t>
-      </w:r>
-      <w:proofErr w:type="spellStart"/>
-      <w:r>
-        <w:rPr>
-          <w:rFonts w:ascii="Arial Rounded MT Bold" w:hAnsi="Arial Rounded MT Bold"/>
-          <w:bCs/>
-          <w:sz w:val="24"/>
-          <w:szCs w:val="24"/>
-          <w:lang w:val="fr-CA"/>
-        </w:rPr>
-        <w:t>Pytest</w:t>
-      </w:r>
-      <w:proofErr w:type="spellEnd"/>
-      <w:r>
-        <w:rPr>
-          <w:rFonts w:ascii="Arial Rounded MT Bold" w:hAnsi="Arial Rounded MT Bold"/>
-          <w:bCs/>
-          <w:sz w:val="24"/>
-          <w:szCs w:val="24"/>
-          <w:lang w:val="fr-CA"/>
-        </w:rPr>
-        <w:t xml:space="preserve"> </w:t>
-      </w:r>
-      <w:r>
-        <w:rPr>
-          <w:rFonts w:ascii="Arial Rounded MT Bold" w:hAnsi="Arial Rounded MT Bold"/>
-          <w:bCs/>
-          <w:sz w:val="24"/>
-          <w:szCs w:val="24"/>
-          <w:lang w:val="fr-CA"/>
-        </w:rPr>
         <w:t>pour Python</w:t>
       </w:r>
       <w:r>
@@ -967,27 +849,7 @@
           <w:szCs w:val="24"/>
           <w:lang w:val="fr-CA"/>
         </w:rPr>
-        <w:t xml:space="preserve">, </w:t>
-      </w:r>
-      <w:proofErr w:type="spellStart"/>
-      <w:r>
-        <w:rPr>
-          <w:rFonts w:ascii="Arial Rounded MT Bold" w:hAnsi="Arial Rounded MT Bold"/>
-          <w:sz w:val="24"/>
-          <w:szCs w:val="24"/>
-          <w:lang w:val="fr-CA"/>
-        </w:rPr>
-        <w:t>RSpec</w:t>
-      </w:r>
-      <w:proofErr w:type="spellEnd"/>
-      <w:r>
-        <w:rPr>
-          <w:rFonts w:ascii="Arial Rounded MT Bold" w:hAnsi="Arial Rounded MT Bold"/>
-          <w:sz w:val="24"/>
-          <w:szCs w:val="24"/>
-          <w:lang w:val="fr-CA"/>
-        </w:rPr>
-        <w:t xml:space="preserve"> pour Ruby, Karma, Jasmine, Mocha, Chai et </w:t>
+        <w:t xml:space="preserve">, RSpec pour Ruby, Karma, Jasmine, Mocha, Chai et </w:t>
       </w:r>
       <w:r>
         <w:rPr>
@@ -1076,38 +938,18 @@
           <w:lang w:val="fr-CA"/>
         </w:rPr>
       </w:pPr>
-      <w:r>
-        <w:fldChar w:fldCharType="begin"/>
-      </w:r>
-      <w:r>
-        <w:rPr>
-          <w:lang w:val="fr-CA"/>
-        </w:rPr>
-        <w:instrText xml:space="preserve"> HYPERLINK "https://docs.python.org/fr/3.8/library/unittest.html" </w:instrText>
-      </w:r>
-      <w:r>
-        <w:fldChar w:fldCharType="separate"/>
-      </w:r>
-      <w:r>
-        <w:rPr>
-          <w:rStyle w:val="Lienhypertexte"/>
-          <w:rFonts w:ascii="Arial Rounded MT Bold" w:hAnsi="Arial Rounded MT Bold"/>
-          <w:sz w:val="24"/>
-          <w:szCs w:val="24"/>
-          <w:lang w:val="fr-CA"/>
-        </w:rPr>
-        <w:t>https://docs.python.org/fr/3.8/library/unittest.html</w:t>
-      </w:r>
-      <w:r>
-        <w:rPr>
-          <w:rStyle w:val="Lienhypertexte"/>
-          <w:rFonts w:ascii="Arial Rounded MT Bold" w:hAnsi="Arial Rounded MT Bold"/>
-          <w:sz w:val="24"/>
-          <w:szCs w:val="24"/>
-          <w:lang w:val="fr-CA"/>
-        </w:rPr>
-        <w:fldChar w:fldCharType="end"/>
-      </w:r>
+      <w:hyperlink r:id="rId9" w:history="1">
+        <w:r>
+          <w:rPr>
+            <w:rStyle w:val="Lienhypertexte"/>
+            <w:rFonts w:ascii="Arial Rounded MT Bold" w:hAnsi="Arial Rounded MT Bold"/>
+            <w:sz w:val="24"/>
+            <w:szCs w:val="24"/>
+            <w:lang w:val="fr-CA"/>
+          </w:rPr>
+          <w:t>https://docs.python.org/fr/3.8/library/unittest.html</w:t>
+        </w:r>
+      </w:hyperlink>
     </w:p>
     <w:p>
       <w:pPr>
@@ -1129,44 +971,18 @@
           <w:lang w:val="fr-CA"/>
         </w:rPr>
       </w:pPr>
-      <w:r>
-        <w:fldChar w:fldCharType="begin"/>
-      </w:r>
-      <w:r>
-        <w:rPr>
-          <w:lang w:val="fr-CA"/>
-        </w:rPr>
-        <w:instrText xml:space="preserve"> HYPERLINK "https://docs.python.org/3/</w:instrText>
-      </w:r>
-      <w:r>
-        <w:rPr>
-          <w:lang w:val="fr-CA"/>
-        </w:rPr>
-        <w:instrText xml:space="preserve">library/unittest.mock.html" </w:instrText>
-      </w:r>
-      <w:r>
-        <w:fldChar w:fldCharType="separate"/>
-      </w:r>
-      <w:r>
-        <w:rPr>
-          <w:rStyle w:val="Lienhypertexte"/>
-          <w:rFonts w:ascii="Arial Rounded MT Bold" w:hAnsi="Arial Rounded MT Bold"/>
-          <w:sz w:val="24"/>
-          <w:szCs w:val="24"/>
-          <w:lang w:val="fr-CA"/>
-        </w:rPr>
-        <w:t>https://docs.python.org/3/library/unittest.mock.html</w:t>
-      </w:r>
-      <w:r>
-        <w:rPr>
-          <w:rStyle w:val="Lienhypertexte"/>
-          <w:rFonts w:ascii="Arial Rounded MT Bold" w:hAnsi="Arial Rounded MT Bold"/>
-          <w:sz w:val="24"/>
-          <w:szCs w:val="24"/>
-          <w:lang w:val="fr-CA"/>
-        </w:rPr>
-        <w:fldChar w:fldCharType="end"/>
-      </w:r>
+      <w:hyperlink r:id="rId10" w:history="1">
+        <w:r>
+          <w:rPr>
+            <w:rStyle w:val="Lienhypertexte"/>
+            <w:rFonts w:ascii="Arial Rounded MT Bold" w:hAnsi="Arial Rounded MT Bold"/>
+            <w:sz w:val="24"/>
+            <w:szCs w:val="24"/>
+            <w:lang w:val="fr-CA"/>
+          </w:rPr>
+          <w:t>https://docs.python.org/3/library/unittest.mock.html</w:t>
+        </w:r>
+      </w:hyperlink>
     </w:p>
     <w:p>
       <w:pPr>
@@ -1185,38 +1001,18 @@
           <w:lang w:val="fr-CA"/>
         </w:rPr>
       </w:pPr>
-      <w:r>
-        <w:fldChar w:fldCharType="begin"/>
-      </w:r>
-      <w:r>
-        <w:rPr>
-          <w:lang w:val="fr-CA"/>
-        </w:rPr>
-        <w:instrText xml:space="preserve"> HYPERLINK "https://docs.python.org/3/library/unittest.html" \l "unittest.TestCase.debug" </w:instrText>
-      </w:r>
-      <w:r>
-        <w:fldChar w:fldCharType="separate"/>
-      </w:r>
-      <w:r>
-        <w:rPr>
-          <w:rStyle w:val="Lienhypertexte"/>
-          <w:rFonts w:ascii="Arial Rounded MT Bold" w:hAnsi="Arial Rounded MT Bold"/>
-          <w:sz w:val="24"/>
-          <w:szCs w:val="24"/>
-          <w:lang w:val="fr-CA"/>
-        </w:rPr>
-        <w:t>https://docs.python.org/3/library/unittest.html#unittest.TestCase.debug</w:t>
-      </w:r>
-      <w:r>
-        <w:rPr>
-          <w:rStyle w:val="Lienhypertexte"/>
-          <w:rFonts w:ascii="Arial Rounded MT Bold" w:hAnsi="Arial Rounded MT Bold"/>
-          <w:sz w:val="24"/>
-          <w:szCs w:val="24"/>
-          <w:lang w:val="fr-CA"/>
-        </w:rPr>
-        <w:fldChar w:fldCharType="end"/>
-      </w:r>
+      <w:hyperlink r:id="rId11" w:anchor="unittest.TestCase.debug" w:history="1">
+        <w:r>
+          <w:rPr>
+            <w:rStyle w:val="Lienhypertexte"/>
+            <w:rFonts w:ascii="Arial Rounded MT Bold" w:hAnsi="Arial Rounded MT Bold"/>
+            <w:sz w:val="24"/>
+            <w:szCs w:val="24"/>
+            <w:lang w:val="fr-CA"/>
+          </w:rPr>
+          <w:t>https://docs.python.org/3/library/unittest.html#unittest.TestCase.debug</w:t>
+        </w:r>
+      </w:hyperlink>
     </w:p>
     <w:p>
       <w:pPr>
@@ -1869,17 +1665,7 @@
           <w:szCs w:val="24"/>
           <w:lang w:val="fr-CA"/>
         </w:rPr>
-        <w:t xml:space="preserve"> les attributs suivants (id, </w:t>
-      </w:r>
-      <w:proofErr w:type="spellStart"/>
-      <w:r>
-        <w:rPr>
-          <w:rFonts w:ascii="Arial Rounded MT Bold" w:hAnsi="Arial Rounded MT Bold"/>
-          <w:sz w:val="24"/>
-          <w:szCs w:val="24"/>
-          <w:lang w:val="fr-CA"/>
-        </w:rPr>
-        <w:t>first</w:t>
+        <w:t xml:space="preserve"> les attributs suivants (id, first</w:t>
       </w:r>
       <w:r>
         <w:rPr>
@@ -1897,27 +1683,7 @@
           <w:szCs w:val="24"/>
           <w:lang w:val="fr-CA"/>
         </w:rPr>
-        <w:t>name</w:t>
-      </w:r>
-      <w:proofErr w:type="spellEnd"/>
-      <w:r>
-        <w:rPr>
-          <w:rFonts w:ascii="Arial Rounded MT Bold" w:hAnsi="Arial Rounded MT Bold"/>
-          <w:sz w:val="24"/>
-          <w:szCs w:val="24"/>
-          <w:lang w:val="fr-CA"/>
-        </w:rPr>
-        <w:t xml:space="preserve">, </w:t>
-      </w:r>
-      <w:proofErr w:type="spellStart"/>
-      <w:r>
-        <w:rPr>
-          <w:rFonts w:ascii="Arial Rounded MT Bold" w:hAnsi="Arial Rounded MT Bold"/>
-          <w:sz w:val="24"/>
-          <w:szCs w:val="24"/>
-          <w:lang w:val="fr-CA"/>
-        </w:rPr>
-        <w:t>last</w:t>
+        <w:t>name, last</w:t>
       </w:r>
       <w:r>
         <w:rPr>
@@ -1935,47 +1701,7 @@
           <w:szCs w:val="24"/>
           <w:lang w:val="fr-CA"/>
         </w:rPr>
-        <w:t>name</w:t>
-      </w:r>
-      <w:proofErr w:type="spellEnd"/>
-      <w:r>
-        <w:rPr>
-          <w:rFonts w:ascii="Arial Rounded MT Bold" w:hAnsi="Arial Rounded MT Bold"/>
-          <w:sz w:val="24"/>
-          <w:szCs w:val="24"/>
-          <w:lang w:val="fr-CA"/>
-        </w:rPr>
-        <w:t xml:space="preserve">, phone, mail, </w:t>
-      </w:r>
-      <w:proofErr w:type="spellStart"/>
-      <w:r>
-        <w:rPr>
-          <w:rFonts w:ascii="Arial Rounded MT Bold" w:hAnsi="Arial Rounded MT Bold"/>
-          <w:sz w:val="24"/>
-          <w:szCs w:val="24"/>
-          <w:lang w:val="fr-CA"/>
-        </w:rPr>
-        <w:t>updated</w:t>
-      </w:r>
-      <w:proofErr w:type="spellEnd"/>
-      <w:r>
-        <w:rPr>
-          <w:rFonts w:ascii="Arial Rounded MT Bold" w:hAnsi="Arial Rounded MT Bold"/>
-          <w:sz w:val="24"/>
-          <w:szCs w:val="24"/>
-          <w:lang w:val="fr-CA"/>
-        </w:rPr>
-        <w:t xml:space="preserve">, </w:t>
-      </w:r>
-      <w:proofErr w:type="spellStart"/>
-      <w:r>
-        <w:rPr>
-          <w:rFonts w:ascii="Arial Rounded MT Bold" w:hAnsi="Arial Rounded MT Bold"/>
-          <w:sz w:val="24"/>
-          <w:szCs w:val="24"/>
-          <w:lang w:val="fr-CA"/>
-        </w:rPr>
-        <w:t>updated</w:t>
+        <w:t>name, phone, mail, updated, updated</w:t>
       </w:r>
       <w:r>
         <w:rPr>
@@ -1993,17 +1719,7 @@
           <w:szCs w:val="24"/>
           <w:lang w:val="fr-CA"/>
         </w:rPr>
-        <w:t>date</w:t>
-      </w:r>
-      <w:proofErr w:type="spellEnd"/>
-      <w:r>
-        <w:rPr>
-          <w:rFonts w:ascii="Arial Rounded MT Bold" w:hAnsi="Arial Rounded MT Bold"/>
-          <w:sz w:val="24"/>
-          <w:szCs w:val="24"/>
-          <w:lang w:val="fr-CA"/>
-        </w:rPr>
-        <w:t xml:space="preserve">). Vous la trouvez dans le fichier </w:t>
+        <w:t xml:space="preserve">date). Vous la trouvez dans le fichier </w:t>
       </w:r>
       <w:r>
         <w:rPr>
@@ -2054,7 +1770,6 @@
           <w:lang w:val="fr-CA"/>
         </w:rPr>
       </w:pPr>
-      <w:proofErr w:type="spellStart"/>
       <w:r>
         <w:rPr>
           <w:rFonts w:ascii="Arial Rounded MT Bold" w:hAnsi="Arial Rounded MT Bold"/>
@@ -2066,7 +1781,6 @@
         </w:rPr>
         <w:t>ContactDAO</w:t>
       </w:r>
-      <w:proofErr w:type="spellEnd"/>
       <w:r>
         <w:rPr>
           <w:rFonts w:ascii="Arial Rounded MT Bold" w:hAnsi="Arial Rounded MT Bold"/>
@@ -2287,7 +2001,6 @@
           <w:lang w:val="fr-CA"/>
         </w:rPr>
       </w:pPr>
-      <w:proofErr w:type="spellStart"/>
       <w:r>
         <w:rPr>
           <w:rFonts w:ascii="Arial Rounded MT Bold" w:hAnsi="Arial Rounded MT Bold"/>
@@ -2299,7 +2012,6 @@
         </w:rPr>
         <w:t>ContactService</w:t>
       </w:r>
-      <w:proofErr w:type="spellEnd"/>
       <w:r>
         <w:rPr>
           <w:rFonts w:ascii="Arial Rounded MT Bold" w:hAnsi="Arial Rounded MT Bold"/>
@@ -2361,27 +2073,7 @@
           <w:szCs w:val="24"/>
           <w:lang w:val="fr-CA"/>
         </w:rPr>
-        <w:t xml:space="preserve">es directement par une interface graphique (par exemple). Elle dépend de la classe </w:t>
-      </w:r>
-      <w:proofErr w:type="spellStart"/>
-      <w:r>
-        <w:rPr>
-          <w:rFonts w:ascii="Arial Rounded MT Bold" w:hAnsi="Arial Rounded MT Bold"/>
-          <w:sz w:val="24"/>
-          <w:szCs w:val="24"/>
-          <w:lang w:val="fr-CA"/>
-        </w:rPr>
-        <w:t>ContactDAO</w:t>
-      </w:r>
-      <w:proofErr w:type="spellEnd"/>
-      <w:r>
-        <w:rPr>
-          <w:rFonts w:ascii="Arial Rounded MT Bold" w:hAnsi="Arial Rounded MT Bold"/>
-          <w:sz w:val="24"/>
-          <w:szCs w:val="24"/>
-          <w:lang w:val="fr-CA"/>
-        </w:rPr>
-        <w:t xml:space="preserve"> pour sauvegarder les traitements dans la base des données. Vous la trouvez dans le fichier </w:t>
+        <w:t xml:space="preserve">es directement par une interface graphique (par exemple). Elle dépend de la classe ContactDAO pour sauvegarder les traitements dans la base des données. Vous la trouvez dans le fichier </w:t>
       </w:r>
       <w:r>
         <w:rPr>
@@ -2469,7 +2161,6 @@
           <w:lang w:val="fr-CA"/>
         </w:rPr>
       </w:pPr>
-      <w:proofErr w:type="spellStart"/>
       <w:r>
         <w:rPr>
           <w:rFonts w:ascii="Arial Rounded MT Bold" w:hAnsi="Arial Rounded MT Bold"/>
@@ -2481,7 +2172,6 @@
         </w:rPr>
         <w:t>TestContactDAO</w:t>
       </w:r>
-      <w:proofErr w:type="spellEnd"/>
       <w:r>
         <w:rPr>
           <w:rFonts w:ascii="Arial Rounded MT Bold" w:hAnsi="Arial Rounded MT Bold"/>
@@ -2507,19 +2197,8 @@
           <w:szCs w:val="24"/>
           <w:lang w:val="fr-CA"/>
         </w:rPr>
-        <w:t xml:space="preserve"> de la classe </w:t>
-      </w:r>
-      <w:proofErr w:type="spellStart"/>
-      <w:r>
-        <w:rPr>
-          <w:rFonts w:ascii="Arial Rounded MT Bold" w:hAnsi="Arial Rounded MT Bold"/>
-          <w:sz w:val="24"/>
-          <w:szCs w:val="24"/>
-          <w:lang w:val="fr-CA"/>
-        </w:rPr>
-        <w:t>ContactDAO</w:t>
-      </w:r>
-      <w:proofErr w:type="spellEnd"/>
+        <w:t xml:space="preserve"> de la classe ContactDAO</w:t>
+      </w:r>
       <w:r>
         <w:rPr>
           <w:rStyle w:val="Appelnotedebasdep"/>
@@ -2557,7 +2236,6 @@
         </w:rPr>
         <w:t xml:space="preserve"> </w:t>
       </w:r>
-      <w:proofErr w:type="spellStart"/>
       <w:r>
         <w:rPr>
           <w:rFonts w:ascii="Arial Rounded MT Bold" w:hAnsi="Arial Rounded MT Bold"/>
@@ -2570,7 +2248,6 @@
         </w:rPr>
         <w:t>setUp</w:t>
       </w:r>
-      <w:proofErr w:type="spellEnd"/>
       <w:r>
         <w:rPr>
           <w:rFonts w:ascii="Arial Rounded MT Bold" w:hAnsi="Arial Rounded MT Bold"/>
@@ -2590,7 +2267,6 @@
         </w:rPr>
         <w:t xml:space="preserve">et </w:t>
       </w:r>
-      <w:proofErr w:type="spellStart"/>
       <w:r>
         <w:rPr>
           <w:rFonts w:ascii="Arial Rounded MT Bold" w:hAnsi="Arial Rounded MT Bold"/>
@@ -2603,7 +2279,6 @@
         </w:rPr>
         <w:t>tearDown</w:t>
       </w:r>
-      <w:proofErr w:type="spellEnd"/>
       <w:r>
         <w:rPr>
           <w:rFonts w:ascii="Arial Rounded MT Bold" w:hAnsi="Arial Rounded MT Bold"/>
@@ -2694,7 +2369,6 @@
         </w:rPr>
         <w:t xml:space="preserve"> </w:t>
       </w:r>
-      <w:proofErr w:type="spellStart"/>
       <w:r>
         <w:rPr>
           <w:rFonts w:ascii="Arial Rounded MT Bold" w:hAnsi="Arial Rounded MT Bold"/>
@@ -2707,7 +2381,6 @@
         </w:rPr>
         <w:t>setUp</w:t>
       </w:r>
-      <w:proofErr w:type="spellEnd"/>
       <w:r>
         <w:rPr>
           <w:rFonts w:ascii="Arial Rounded MT Bold" w:hAnsi="Arial Rounded MT Bold"/>
@@ -2763,7 +2436,6 @@
         <w:lastRenderedPageBreak/>
         <w:t xml:space="preserve">table de données. En deuxième lieu, la méthode </w:t>
       </w:r>
-      <w:proofErr w:type="spellStart"/>
       <w:r>
         <w:rPr>
           <w:rFonts w:ascii="Arial Rounded MT Bold" w:hAnsi="Arial Rounded MT Bold"/>
@@ -2776,7 +2448,6 @@
         </w:rPr>
         <w:t>tearDown</w:t>
       </w:r>
-      <w:proofErr w:type="spellEnd"/>
       <w:r>
         <w:rPr>
           <w:rFonts w:ascii="Arial Rounded MT Bold" w:hAnsi="Arial Rounded MT Bold"/>
@@ -2870,7 +2541,6 @@
         </w:rPr>
         <w:t xml:space="preserve">-m </w:t>
       </w:r>
-      <w:proofErr w:type="spellStart"/>
       <w:r>
         <w:rPr>
           <w:rFonts w:ascii="Arial Rounded MT Bold" w:hAnsi="Arial Rounded MT Bold"/>
@@ -2882,7 +2552,6 @@
         </w:rPr>
         <w:t>unittest</w:t>
       </w:r>
-      <w:proofErr w:type="spellEnd"/>
       <w:r>
         <w:rPr>
           <w:rFonts w:ascii="Arial Rounded MT Bold" w:hAnsi="Arial Rounded MT Bold"/>
@@ -2944,7 +2613,6 @@
           <w:lang w:val="fr-CA"/>
         </w:rPr>
       </w:pPr>
-      <w:proofErr w:type="spellStart"/>
       <w:r>
         <w:rPr>
           <w:rFonts w:ascii="Arial Rounded MT Bold" w:hAnsi="Arial Rounded MT Bold"/>
@@ -2956,7 +2624,6 @@
         </w:rPr>
         <w:t>TestContactService</w:t>
       </w:r>
-      <w:proofErr w:type="spellEnd"/>
       <w:r>
         <w:rPr>
           <w:rStyle w:val="Appelnotedebasdep"/>
@@ -2976,19 +2643,8 @@
           <w:szCs w:val="24"/>
           <w:lang w:val="fr-CA"/>
         </w:rPr>
-        <w:t xml:space="preserve"> est la classe de test qui contient les tests unitaires pour les méthodes de la classe </w:t>
-      </w:r>
-      <w:proofErr w:type="spellStart"/>
-      <w:r>
-        <w:rPr>
-          <w:rFonts w:ascii="Arial Rounded MT Bold" w:hAnsi="Arial Rounded MT Bold"/>
-          <w:sz w:val="24"/>
-          <w:szCs w:val="24"/>
-          <w:lang w:val="fr-CA"/>
-        </w:rPr>
-        <w:t>ContactService</w:t>
-      </w:r>
-      <w:proofErr w:type="spellEnd"/>
+        <w:t xml:space="preserve"> est la classe de test qui contient les tests unitaires pour les méthodes de la classe ContactService</w:t>
+      </w:r>
       <w:r>
         <w:rPr>
           <w:rStyle w:val="Appelnotedebasdep"/>
@@ -3026,7 +2682,6 @@
         </w:rPr>
         <w:t xml:space="preserve"> </w:t>
       </w:r>
-      <w:proofErr w:type="spellStart"/>
       <w:r>
         <w:rPr>
           <w:rFonts w:ascii="Arial Rounded MT Bold" w:hAnsi="Arial Rounded MT Bold"/>
@@ -3039,75 +2694,14 @@
         </w:rPr>
         <w:t>setUp</w:t>
       </w:r>
-      <w:proofErr w:type="spellEnd"/>
-      <w:r>
-        <w:rPr>
-          <w:rFonts w:ascii="Arial Rounded MT Bold" w:hAnsi="Arial Rounded MT Bold"/>
-          <w:sz w:val="24"/>
-          <w:szCs w:val="24"/>
-          <w:lang w:val="fr-CA"/>
-        </w:rPr>
-        <w:t xml:space="preserve"> qui va permettre de créer un </w:t>
-      </w:r>
-      <w:proofErr w:type="spellStart"/>
-      <w:r>
-        <w:rPr>
-          <w:rFonts w:ascii="Arial Rounded MT Bold" w:hAnsi="Arial Rounded MT Bold"/>
-          <w:sz w:val="24"/>
-          <w:szCs w:val="24"/>
-          <w:lang w:val="fr-CA"/>
-        </w:rPr>
-        <w:t>mock</w:t>
-      </w:r>
-      <w:proofErr w:type="spellEnd"/>
-      <w:r>
-        <w:rPr>
-          <w:rFonts w:ascii="Arial Rounded MT Bold" w:hAnsi="Arial Rounded MT Bold"/>
-          <w:sz w:val="24"/>
-          <w:szCs w:val="24"/>
-          <w:lang w:val="fr-CA"/>
-        </w:rPr>
-        <w:t xml:space="preserve"> pour l’objet </w:t>
-      </w:r>
-      <w:proofErr w:type="spellStart"/>
-      <w:r>
-        <w:rPr>
-          <w:rFonts w:ascii="Arial Rounded MT Bold" w:hAnsi="Arial Rounded MT Bold"/>
-          <w:sz w:val="24"/>
-          <w:szCs w:val="24"/>
-          <w:lang w:val="fr-CA"/>
-        </w:rPr>
-        <w:t>ContactDAO</w:t>
-      </w:r>
-      <w:proofErr w:type="spellEnd"/>
-      <w:r>
-        <w:rPr>
-          <w:rFonts w:ascii="Arial Rounded MT Bold" w:hAnsi="Arial Rounded MT Bold"/>
-          <w:sz w:val="24"/>
-          <w:szCs w:val="24"/>
-          <w:lang w:val="fr-CA"/>
-        </w:rPr>
-        <w:t xml:space="preserve"> et le connecter à la classe </w:t>
-      </w:r>
-      <w:proofErr w:type="spellStart"/>
-      <w:r>
-        <w:rPr>
-          <w:rFonts w:ascii="Arial Rounded MT Bold" w:hAnsi="Arial Rounded MT Bold"/>
-          <w:sz w:val="24"/>
-          <w:szCs w:val="24"/>
-          <w:lang w:val="fr-CA"/>
-        </w:rPr>
-        <w:t>ContactService</w:t>
-      </w:r>
-      <w:proofErr w:type="spellEnd"/>
-      <w:r>
-        <w:rPr>
-          <w:rFonts w:ascii="Arial Rounded MT Bold" w:hAnsi="Arial Rounded MT Bold"/>
-          <w:sz w:val="24"/>
-          <w:szCs w:val="24"/>
-          <w:lang w:val="fr-CA"/>
-        </w:rPr>
-        <w:t xml:space="preserve"> sous test pour pouvoir isoler la logique de la classe de </w:t>
+      <w:r>
+        <w:rPr>
+          <w:rFonts w:ascii="Arial Rounded MT Bold" w:hAnsi="Arial Rounded MT Bold"/>
+          <w:sz w:val="24"/>
+          <w:szCs w:val="24"/>
+          <w:lang w:val="fr-CA"/>
+        </w:rPr>
+        <w:t xml:space="preserve"> qui va permettre de créer un mock pour l’objet ContactDAO et le connecter à la classe ContactService sous test pour pouvoir isoler la logique de la classe de </w:t>
       </w:r>
       <w:r>
         <w:rPr>
@@ -3213,31 +2807,7 @@
           <w:szCs w:val="24"/>
           <w:lang w:val="en-CA"/>
         </w:rPr>
-        <w:t xml:space="preserve">-m </w:t>
-      </w:r>
-      <w:proofErr w:type="spellStart"/>
-      <w:r>
-        <w:rPr>
-          <w:rFonts w:ascii="Arial Rounded MT Bold" w:hAnsi="Arial Rounded MT Bold"/>
-          <w:i/>
-          <w:iCs/>
-          <w:sz w:val="24"/>
-          <w:szCs w:val="24"/>
-          <w:lang w:val="en-CA"/>
-        </w:rPr>
-        <w:t>unittest</w:t>
-      </w:r>
-      <w:proofErr w:type="spellEnd"/>
-      <w:r>
-        <w:rPr>
-          <w:rFonts w:ascii="Arial Rounded MT Bold" w:hAnsi="Arial Rounded MT Bold"/>
-          <w:i/>
-          <w:iCs/>
-          <w:sz w:val="24"/>
-          <w:szCs w:val="24"/>
-          <w:lang w:val="en-CA"/>
-        </w:rPr>
-        <w:t xml:space="preserve"> </w:t>
+        <w:t xml:space="preserve">-m unittest </w:t>
       </w:r>
       <w:r>
         <w:rPr>
@@ -3356,7 +2926,6 @@
         </w:rPr>
         <w:t xml:space="preserve"> la classe </w:t>
       </w:r>
-      <w:proofErr w:type="spellStart"/>
       <w:r>
         <w:rPr>
           <w:rFonts w:ascii="Arial Rounded MT Bold" w:hAnsi="Arial Rounded MT Bold"/>
@@ -3368,7 +2937,6 @@
         </w:rPr>
         <w:t>TestContactDAO</w:t>
       </w:r>
-      <w:proofErr w:type="spellEnd"/>
       <w:r>
         <w:rPr>
           <w:rFonts w:ascii="Arial Rounded MT Bold" w:hAnsi="Arial Rounded MT Bold"/>
@@ -3409,17 +2977,7 @@
           <w:szCs w:val="24"/>
           <w:lang w:val="fr-CA"/>
         </w:rPr>
-        <w:t xml:space="preserve">Y a-t-il un test qui a échoué, si oui proposez une correction du </w:t>
-      </w:r>
-      <w:proofErr w:type="gramStart"/>
-      <w:r>
-        <w:rPr>
-          <w:rFonts w:ascii="Arial Rounded MT Bold" w:hAnsi="Arial Rounded MT Bold"/>
-          <w:sz w:val="24"/>
-          <w:szCs w:val="24"/>
-          <w:lang w:val="fr-CA"/>
-        </w:rPr>
-        <w:t>code</w:t>
+        <w:t>Y a-t-il un test qui a échoué, si oui proposez une correction du code</w:t>
       </w:r>
       <w:r>
         <w:rPr>
@@ -3430,7 +2988,6 @@
         </w:rPr>
         <w:t>?</w:t>
       </w:r>
-      <w:proofErr w:type="gramEnd"/>
     </w:p>
     <w:p>
       <w:pPr>
@@ -3439,12 +2996,48 @@
         <w:ind w:left="993" w:right="102"/>
         <w:jc w:val="both"/>
         <w:rPr>
-          <w:rFonts w:ascii="Arial Rounded MT Bold" w:hAnsi="Arial Rounded MT Bold"/>
-          <w:sz w:val="24"/>
-          <w:szCs w:val="24"/>
-          <w:lang w:val="fr-CA"/>
-        </w:rPr>
-      </w:pPr>
+          <w:rFonts w:asciiTheme="majorBidi" w:hAnsiTheme="majorBidi" w:cstheme="majorBidi"/>
+          <w:sz w:val="24"/>
+          <w:szCs w:val="24"/>
+          <w:lang w:val="fr-CA"/>
+        </w:rPr>
+      </w:pPr>
+      <w:r>
+        <w:rPr>
+          <w:rFonts w:asciiTheme="majorBidi" w:hAnsiTheme="majorBidi" w:cstheme="majorBidi"/>
+          <w:sz w:val="24"/>
+          <w:szCs w:val="24"/>
+          <w:lang w:val="fr-CA"/>
+        </w:rPr>
+        <w:t xml:space="preserve">Non, </w:t>
+      </w:r>
+      <w:r>
+        <w:rPr>
+          <w:rFonts w:asciiTheme="majorBidi" w:hAnsiTheme="majorBidi" w:cstheme="majorBidi"/>
+          <w:sz w:val="24"/>
+          <w:szCs w:val="24"/>
+          <w:lang w:val="fr-CA"/>
+        </w:rPr>
+        <w:t>nous n’avons</w:t>
+      </w:r>
+      <w:r>
+        <w:rPr>
+          <w:rFonts w:asciiTheme="majorBidi" w:hAnsiTheme="majorBidi" w:cstheme="majorBidi"/>
+          <w:sz w:val="24"/>
+          <w:szCs w:val="24"/>
+          <w:lang w:val="fr-CA"/>
+        </w:rPr>
+        <w:t xml:space="preserve"> pas de test qui échoue </w:t>
+      </w:r>
+      <w:r>
+        <w:rPr>
+          <w:rFonts w:asciiTheme="majorBidi" w:hAnsiTheme="majorBidi" w:cstheme="majorBidi"/>
+          <w:sz w:val="24"/>
+          <w:szCs w:val="24"/>
+          <w:lang w:val="fr-CA"/>
+        </w:rPr>
+        <w:t>pour la classe TestContactDAO.</w:t>
+      </w:r>
       <w:bookmarkStart w:id="0" w:name="_GoBack"/>
       <w:bookmarkEnd w:id="0"/>
     </w:p>
@@ -3486,27 +3079,7 @@
           <w:szCs w:val="24"/>
           <w:lang w:val="fr-CA"/>
         </w:rPr>
-        <w:t xml:space="preserve">Complétez la classe </w:t>
-      </w:r>
-      <w:proofErr w:type="spellStart"/>
-      <w:r>
-        <w:rPr>
-          <w:rFonts w:ascii="Arial Rounded MT Bold" w:hAnsi="Arial Rounded MT Bold"/>
-          <w:sz w:val="24"/>
-          <w:szCs w:val="24"/>
-          <w:lang w:val="fr-CA"/>
-        </w:rPr>
-        <w:t>TestContactService</w:t>
-      </w:r>
-      <w:proofErr w:type="spellEnd"/>
-      <w:r>
-        <w:rPr>
-          <w:rFonts w:ascii="Arial Rounded MT Bold" w:hAnsi="Arial Rounded MT Bold"/>
-          <w:sz w:val="24"/>
-          <w:szCs w:val="24"/>
-          <w:lang w:val="fr-CA"/>
-        </w:rPr>
-        <w:t xml:space="preserve">. </w:t>
+        <w:t xml:space="preserve">Complétez la classe TestContactService. </w:t>
       </w:r>
       <w:r>
         <w:rPr>
@@ -3541,7 +3114,6 @@
         </w:rPr>
         <w:t xml:space="preserve">En suivant la même logique, proposez un ou plusieurs tests unitaires pour la méthode </w:t>
       </w:r>
-      <w:proofErr w:type="spellStart"/>
       <w:r>
         <w:rPr>
           <w:rFonts w:ascii="Arial Rounded MT Bold" w:hAnsi="Arial Rounded MT Bold"/>
@@ -3597,7 +3169,6 @@
         </w:rPr>
         <w:t>status</w:t>
       </w:r>
-      <w:proofErr w:type="spellEnd"/>
       <w:r>
         <w:rPr>
           <w:rFonts w:ascii="Arial Rounded MT Bold" w:hAnsi="Arial Rounded MT Bold"/>
@@ -3607,7 +3178,6 @@
         </w:rPr>
         <w:t xml:space="preserve"> en l’ajoutant à la classe </w:t>
       </w:r>
-      <w:proofErr w:type="spellStart"/>
       <w:r>
         <w:rPr>
           <w:rFonts w:ascii="Arial Rounded MT Bold" w:hAnsi="Arial Rounded MT Bold"/>
@@ -3619,7 +3189,6 @@
         </w:rPr>
         <w:t>TestContactService</w:t>
       </w:r>
-      <w:proofErr w:type="spellEnd"/>
       <w:r>
         <w:rPr>
           <w:rFonts w:ascii="Arial Rounded MT Bold" w:hAnsi="Arial Rounded MT Bold"/>
@@ -3670,7 +3239,6 @@
         </w:rPr>
         <w:t xml:space="preserve">Complétez les deux fonctions de la classe </w:t>
       </w:r>
-      <w:proofErr w:type="spellStart"/>
       <w:r>
         <w:rPr>
           <w:rFonts w:ascii="Arial Rounded MT Bold" w:hAnsi="Arial Rounded MT Bold"/>
@@ -3682,7 +3250,6 @@
         </w:rPr>
         <w:t>TestContactService</w:t>
       </w:r>
-      <w:proofErr w:type="spellEnd"/>
       <w:r>
         <w:rPr>
           <w:rFonts w:ascii="Arial Rounded MT Bold" w:hAnsi="Arial Rounded MT Bold"/>
@@ -3692,7 +3259,6 @@
         </w:rPr>
         <w:t xml:space="preserve"> : </w:t>
       </w:r>
-      <w:proofErr w:type="spellStart"/>
       <w:r>
         <w:rPr>
           <w:rFonts w:ascii="Arial Rounded MT Bold" w:hAnsi="Arial Rounded MT Bold"/>
@@ -3726,7 +3292,6 @@
         </w:rPr>
         <w:t>phone</w:t>
       </w:r>
-      <w:proofErr w:type="spellEnd"/>
       <w:r>
         <w:rPr>
           <w:rFonts w:ascii="Arial Rounded MT Bold" w:hAnsi="Arial Rounded MT Bold"/>
@@ -3736,7 +3301,6 @@
         </w:rPr>
         <w:t xml:space="preserve"> et </w:t>
       </w:r>
-      <w:proofErr w:type="spellStart"/>
       <w:r>
         <w:rPr>
           <w:rFonts w:ascii="Arial Rounded MT Bold" w:hAnsi="Arial Rounded MT Bold"/>
@@ -3770,7 +3334,6 @@
         </w:rPr>
         <w:t>mail</w:t>
       </w:r>
-      <w:proofErr w:type="spellEnd"/>
       <w:r>
         <w:rPr>
           <w:rFonts w:ascii="Arial Rounded MT Bold" w:hAnsi="Arial Rounded MT Bold"/>
@@ -3968,7 +3531,7 @@
                     <pic:cNvPicPr/>
                   </pic:nvPicPr>
                   <pic:blipFill>
-                    <a:blip r:embed="rId9"/>
+                    <a:blip r:embed="rId12"/>
                     <a:stretch>
                       <a:fillRect/>
                     </a:stretch>
@@ -4113,7 +3676,7 @@
                     </pic:cNvPicPr>
                   </pic:nvPicPr>
                   <pic:blipFill>
-                    <a:blip r:embed="rId10">
+                    <a:blip r:embed="rId13">
                       <a:extLst>
                         <a:ext uri="{28A0092B-C50C-407E-A947-70E740481C1C}">
                           <a14:useLocalDpi xmlns:a14="http://schemas.microsoft.com/office/drawing/2010/main" val="0"/>
@@ -4504,12 +4067,12 @@
       </w:pPr>
     </w:p>
     <w:sectPr>
-      <w:headerReference w:type="even" r:id="rId11"/>
-      <w:headerReference w:type="default" r:id="rId12"/>
-      <w:footerReference w:type="even" r:id="rId13"/>
-      <w:footerReference w:type="default" r:id="rId14"/>
-      <w:headerReference w:type="first" r:id="rId15"/>
-      <w:footerReference w:type="first" r:id="rId16"/>
+      <w:headerReference w:type="even" r:id="rId14"/>
+      <w:headerReference w:type="default" r:id="rId15"/>
+      <w:footerReference w:type="even" r:id="rId16"/>
+      <w:footerReference w:type="default" r:id="rId17"/>
+      <w:headerReference w:type="first" r:id="rId18"/>
+      <w:footerReference w:type="first" r:id="rId19"/>
       <w:pgSz w:w="12240" w:h="15840"/>
       <w:pgMar w:top="1380" w:right="1320" w:bottom="280" w:left="1320" w:header="0" w:footer="834" w:gutter="0"/>
       <w:pgNumType w:start="1"/>
@@ -4520,7 +4083,7 @@
 </file>
 
 <file path=word/endnotes.xml><?xml version="1.0" encoding="utf-8"?>
-<w:endnotes xmlns:wpc="http://schemas.microsoft.com/office/word/2010/wordprocessingCanvas" xmlns:cx="http://schemas.microsoft.com/office/drawing/2014/chartex" xmlns:mc="http://schemas.openxmlformats.org/markup-compatibility/2006" xmlns:o="urn:schemas-microsoft-com:office:office" xmlns:r="http://schemas.openxmlformats.org/officeDocument/2006/relationships" xmlns:m="http://schemas.openxmlformats.org/officeDocument/2006/math" xmlns:v="urn:schemas-microsoft-com:vml" xmlns:wp14="http://schemas.microsoft.com/office/word/2010/wordprocessingDrawing" xmlns:wp="http://schemas.openxmlformats.org/drawingml/2006/wordprocessingDrawing" xmlns:w10="urn:schemas-microsoft-com:office:word" xmlns:w="http://schemas.openxmlformats.org/wordprocessingml/2006/main" xmlns:w14="http://schemas.microsoft.com/office/word/2010/wordml" xmlns:w15="http://schemas.microsoft.com/office/word/2012/wordml" xmlns:w16se="http://schemas.microsoft.com/office/word/2015/wordml/symex" xmlns:wpg="http://schemas.microsoft.com/office/word/2010/wordprocessingGroup" xmlns:wpi="http://schemas.microsoft.com/office/word/2010/wordprocessingInk" xmlns:wne="http://schemas.microsoft.com/office/word/2006/wordml" xmlns:wps="http://schemas.microsoft.com/office/word/2010/wordprocessingShape" mc:Ignorable="w14 w15 w16se wp14">
+<w:endnotes xmlns:wpc="http://schemas.microsoft.com/office/word/2010/wordprocessingCanvas" xmlns:cx="http://schemas.microsoft.com/office/drawing/2014/chartex" xmlns:cx1="http://schemas.microsoft.com/office/drawing/2015/9/8/chartex" xmlns:cx2="http://schemas.microsoft.com/office/drawing/2015/10/21/chartex" xmlns:cx3="http://schemas.microsoft.com/office/drawing/2016/5/9/chartex" xmlns:cx4="http://schemas.microsoft.com/office/drawing/2016/5/10/chartex" xmlns:cx5="http://schemas.microsoft.com/office/drawing/2016/5/11/chartex" xmlns:cx6="http://schemas.microsoft.com/office/drawing/2016/5/12/chartex" xmlns:cx7="http://schemas.microsoft.com/office/drawing/2016/5/13/chartex" xmlns:cx8="http://schemas.microsoft.com/office/drawing/2016/5/14/chartex" xmlns:mc="http://schemas.openxmlformats.org/markup-compatibility/2006" xmlns:aink="http://schemas.microsoft.com/office/drawing/2016/ink" xmlns:am3d="http://schemas.microsoft.com/office/drawing/2017/model3d" xmlns:o="urn:schemas-microsoft-com:office:office" xmlns:r="http://schemas.openxmlformats.org/officeDocument/2006/relationships" xmlns:m="http://schemas.openxmlformats.org/officeDocument/2006/math" xmlns:v="urn:schemas-microsoft-com:vml" xmlns:wp14="http://schemas.microsoft.com/office/word/2010/wordprocessingDrawing" xmlns:wp="http://schemas.openxmlformats.org/drawingml/2006/wordprocessingDrawing" xmlns:w10="urn:schemas-microsoft-com:office:word" xmlns:w="http://schemas.openxmlformats.org/wordprocessingml/2006/main" xmlns:w14="http://schemas.microsoft.com/office/word/2010/wordml" xmlns:w15="http://schemas.microsoft.com/office/word/2012/wordml" xmlns:w16cid="http://schemas.microsoft.com/office/word/2016/wordml/cid" xmlns:w16se="http://schemas.microsoft.com/office/word/2015/wordml/symex" xmlns:wpg="http://schemas.microsoft.com/office/word/2010/wordprocessingGroup" xmlns:wpi="http://schemas.microsoft.com/office/word/2010/wordprocessingInk" xmlns:wne="http://schemas.microsoft.com/office/word/2006/wordml" xmlns:wps="http://schemas.microsoft.com/office/word/2010/wordprocessingShape" mc:Ignorable="w14 w15 w16se w16cid wp14">
   <w:endnote w:type="separator" w:id="-1">
     <w:p>
       <w:pPr>
@@ -4545,7 +4108,7 @@
 </file>
 
 <file path=word/footer1.xml><?xml version="1.0" encoding="utf-8"?>
-<w:ftr xmlns:wpc="http://schemas.microsoft.com/office/word/2010/wordprocessingCanvas" xmlns:cx="http://schemas.microsoft.com/office/drawing/2014/chartex" xmlns:mc="http://schemas.openxmlformats.org/markup-compatibility/2006" xmlns:o="urn:schemas-microsoft-com:office:office" xmlns:r="http://schemas.openxmlformats.org/officeDocument/2006/relationships" xmlns:m="http://schemas.openxmlformats.org/officeDocument/2006/math" xmlns:v="urn:schemas-microsoft-com:vml" xmlns:wp14="http://schemas.microsoft.com/office/word/2010/wordprocessingDrawing" xmlns:wp="http://schemas.openxmlformats.org/drawingml/2006/wordprocessingDrawing" xmlns:w10="urn:schemas-microsoft-com:office:word" xmlns:w="http://schemas.openxmlformats.org/wordprocessingml/2006/main" xmlns:w14="http://schemas.microsoft.com/office/word/2010/wordml" xmlns:w15="http://schemas.microsoft.com/office/word/2012/wordml" xmlns:w16se="http://schemas.microsoft.com/office/word/2015/wordml/symex" xmlns:wpg="http://schemas.microsoft.com/office/word/2010/wordprocessingGroup" xmlns:wpi="http://schemas.microsoft.com/office/word/2010/wordprocessingInk" xmlns:wne="http://schemas.microsoft.com/office/word/2006/wordml" xmlns:wps="http://schemas.microsoft.com/office/word/2010/wordprocessingShape" mc:Ignorable="w14 w15 w16se wp14">
+<w:ftr xmlns:wpc="http://schemas.microsoft.com/office/word/2010/wordprocessingCanvas" xmlns:cx="http://schemas.microsoft.com/office/drawing/2014/chartex" xmlns:cx1="http://schemas.microsoft.com/office/drawing/2015/9/8/chartex" xmlns:cx2="http://schemas.microsoft.com/office/drawing/2015/10/21/chartex" xmlns:cx3="http://schemas.microsoft.com/office/drawing/2016/5/9/chartex" xmlns:cx4="http://schemas.microsoft.com/office/drawing/2016/5/10/chartex" xmlns:cx5="http://schemas.microsoft.com/office/drawing/2016/5/11/chartex" xmlns:cx6="http://schemas.microsoft.com/office/drawing/2016/5/12/chartex" xmlns:cx7="http://schemas.microsoft.com/office/drawing/2016/5/13/chartex" xmlns:cx8="http://schemas.microsoft.com/office/drawing/2016/5/14/chartex" xmlns:mc="http://schemas.openxmlformats.org/markup-compatibility/2006" xmlns:aink="http://schemas.microsoft.com/office/drawing/2016/ink" xmlns:am3d="http://schemas.microsoft.com/office/drawing/2017/model3d" xmlns:o="urn:schemas-microsoft-com:office:office" xmlns:r="http://schemas.openxmlformats.org/officeDocument/2006/relationships" xmlns:m="http://schemas.openxmlformats.org/officeDocument/2006/math" xmlns:v="urn:schemas-microsoft-com:vml" xmlns:wp14="http://schemas.microsoft.com/office/word/2010/wordprocessingDrawing" xmlns:wp="http://schemas.openxmlformats.org/drawingml/2006/wordprocessingDrawing" xmlns:w10="urn:schemas-microsoft-com:office:word" xmlns:w="http://schemas.openxmlformats.org/wordprocessingml/2006/main" xmlns:w14="http://schemas.microsoft.com/office/word/2010/wordml" xmlns:w15="http://schemas.microsoft.com/office/word/2012/wordml" xmlns:w16cid="http://schemas.microsoft.com/office/word/2016/wordml/cid" xmlns:w16se="http://schemas.microsoft.com/office/word/2015/wordml/symex" xmlns:wpg="http://schemas.microsoft.com/office/word/2010/wordprocessingGroup" xmlns:wpi="http://schemas.microsoft.com/office/word/2010/wordprocessingInk" xmlns:wne="http://schemas.microsoft.com/office/word/2006/wordml" xmlns:wps="http://schemas.microsoft.com/office/word/2010/wordprocessingShape" mc:Ignorable="w14 w15 w16se w16cid wp14">
   <w:p>
     <w:pPr>
       <w:pStyle w:val="Pieddepage"/>
@@ -4555,7 +4118,7 @@
 </file>
 
 <file path=word/footer2.xml><?xml version="1.0" encoding="utf-8"?>
-<w:ftr xmlns:wpc="http://schemas.microsoft.com/office/word/2010/wordprocessingCanvas" xmlns:cx="http://schemas.microsoft.com/office/drawing/2014/chartex" xmlns:mc="http://schemas.openxmlformats.org/markup-compatibility/2006" xmlns:o="urn:schemas-microsoft-com:office:office" xmlns:r="http://schemas.openxmlformats.org/officeDocument/2006/relationships" xmlns:m="http://schemas.openxmlformats.org/officeDocument/2006/math" xmlns:v="urn:schemas-microsoft-com:vml" xmlns:wp14="http://schemas.microsoft.com/office/word/2010/wordprocessingDrawing" xmlns:wp="http://schemas.openxmlformats.org/drawingml/2006/wordprocessingDrawing" xmlns:w10="urn:schemas-microsoft-com:office:word" xmlns:w="http://schemas.openxmlformats.org/wordprocessingml/2006/main" xmlns:w14="http://schemas.microsoft.com/office/word/2010/wordml" xmlns:w15="http://schemas.microsoft.com/office/word/2012/wordml" xmlns:w16se="http://schemas.microsoft.com/office/word/2015/wordml/symex" xmlns:wpg="http://schemas.microsoft.com/office/word/2010/wordprocessingGroup" xmlns:wpi="http://schemas.microsoft.com/office/word/2010/wordprocessingInk" xmlns:wne="http://schemas.microsoft.com/office/word/2006/wordml" xmlns:wps="http://schemas.microsoft.com/office/word/2010/wordprocessingShape" mc:Ignorable="w14 w15 w16se wp14">
+<w:ftr xmlns:wpc="http://schemas.microsoft.com/office/word/2010/wordprocessingCanvas" xmlns:cx="http://schemas.microsoft.com/office/drawing/2014/chartex" xmlns:cx1="http://schemas.microsoft.com/office/drawing/2015/9/8/chartex" xmlns:cx2="http://schemas.microsoft.com/office/drawing/2015/10/21/chartex" xmlns:cx3="http://schemas.microsoft.com/office/drawing/2016/5/9/chartex" xmlns:cx4="http://schemas.microsoft.com/office/drawing/2016/5/10/chartex" xmlns:cx5="http://schemas.microsoft.com/office/drawing/2016/5/11/chartex" xmlns:cx6="http://schemas.microsoft.com/office/drawing/2016/5/12/chartex" xmlns:cx7="http://schemas.microsoft.com/office/drawing/2016/5/13/chartex" xmlns:cx8="http://schemas.microsoft.com/office/drawing/2016/5/14/chartex" xmlns:mc="http://schemas.openxmlformats.org/markup-compatibility/2006" xmlns:aink="http://schemas.microsoft.com/office/drawing/2016/ink" xmlns:am3d="http://schemas.microsoft.com/office/drawing/2017/model3d" xmlns:o="urn:schemas-microsoft-com:office:office" xmlns:r="http://schemas.openxmlformats.org/officeDocument/2006/relationships" xmlns:m="http://schemas.openxmlformats.org/officeDocument/2006/math" xmlns:v="urn:schemas-microsoft-com:vml" xmlns:wp14="http://schemas.microsoft.com/office/word/2010/wordprocessingDrawing" xmlns:wp="http://schemas.openxmlformats.org/drawingml/2006/wordprocessingDrawing" xmlns:w10="urn:schemas-microsoft-com:office:word" xmlns:w="http://schemas.openxmlformats.org/wordprocessingml/2006/main" xmlns:w14="http://schemas.microsoft.com/office/word/2010/wordml" xmlns:w15="http://schemas.microsoft.com/office/word/2012/wordml" xmlns:w16cid="http://schemas.microsoft.com/office/word/2016/wordml/cid" xmlns:w16se="http://schemas.microsoft.com/office/word/2015/wordml/symex" xmlns:wpg="http://schemas.microsoft.com/office/word/2010/wordprocessingGroup" xmlns:wpi="http://schemas.microsoft.com/office/word/2010/wordprocessingInk" xmlns:wne="http://schemas.microsoft.com/office/word/2006/wordml" xmlns:wps="http://schemas.microsoft.com/office/word/2010/wordprocessingShape" mc:Ignorable="w14 w15 w16se w16cid wp14">
   <w:sdt>
     <w:sdtPr>
       <w:rPr>
@@ -4733,7 +4296,7 @@
 </file>
 
 <file path=word/footer3.xml><?xml version="1.0" encoding="utf-8"?>
-<w:ftr xmlns:wpc="http://schemas.microsoft.com/office/word/2010/wordprocessingCanvas" xmlns:cx="http://schemas.microsoft.com/office/drawing/2014/chartex" xmlns:mc="http://schemas.openxmlformats.org/markup-compatibility/2006" xmlns:o="urn:schemas-microsoft-com:office:office" xmlns:r="http://schemas.openxmlformats.org/officeDocument/2006/relationships" xmlns:m="http://schemas.openxmlformats.org/officeDocument/2006/math" xmlns:v="urn:schemas-microsoft-com:vml" xmlns:wp14="http://schemas.microsoft.com/office/word/2010/wordprocessingDrawing" xmlns:wp="http://schemas.openxmlformats.org/drawingml/2006/wordprocessingDrawing" xmlns:w10="urn:schemas-microsoft-com:office:word" xmlns:w="http://schemas.openxmlformats.org/wordprocessingml/2006/main" xmlns:w14="http://schemas.microsoft.com/office/word/2010/wordml" xmlns:w15="http://schemas.microsoft.com/office/word/2012/wordml" xmlns:w16se="http://schemas.microsoft.com/office/word/2015/wordml/symex" xmlns:wpg="http://schemas.microsoft.com/office/word/2010/wordprocessingGroup" xmlns:wpi="http://schemas.microsoft.com/office/word/2010/wordprocessingInk" xmlns:wne="http://schemas.microsoft.com/office/word/2006/wordml" xmlns:wps="http://schemas.microsoft.com/office/word/2010/wordprocessingShape" mc:Ignorable="w14 w15 w16se wp14">
+<w:ftr xmlns:wpc="http://schemas.microsoft.com/office/word/2010/wordprocessingCanvas" xmlns:cx="http://schemas.microsoft.com/office/drawing/2014/chartex" xmlns:cx1="http://schemas.microsoft.com/office/drawing/2015/9/8/chartex" xmlns:cx2="http://schemas.microsoft.com/office/drawing/2015/10/21/chartex" xmlns:cx3="http://schemas.microsoft.com/office/drawing/2016/5/9/chartex" xmlns:cx4="http://schemas.microsoft.com/office/drawing/2016/5/10/chartex" xmlns:cx5="http://schemas.microsoft.com/office/drawing/2016/5/11/chartex" xmlns:cx6="http://schemas.microsoft.com/office/drawing/2016/5/12/chartex" xmlns:cx7="http://schemas.microsoft.com/office/drawing/2016/5/13/chartex" xmlns:cx8="http://schemas.microsoft.com/office/drawing/2016/5/14/chartex" xmlns:mc="http://schemas.openxmlformats.org/markup-compatibility/2006" xmlns:aink="http://schemas.microsoft.com/office/drawing/2016/ink" xmlns:am3d="http://schemas.microsoft.com/office/drawing/2017/model3d" xmlns:o="urn:schemas-microsoft-com:office:office" xmlns:r="http://schemas.openxmlformats.org/officeDocument/2006/relationships" xmlns:m="http://schemas.openxmlformats.org/officeDocument/2006/math" xmlns:v="urn:schemas-microsoft-com:vml" xmlns:wp14="http://schemas.microsoft.com/office/word/2010/wordprocessingDrawing" xmlns:wp="http://schemas.openxmlformats.org/drawingml/2006/wordprocessingDrawing" xmlns:w10="urn:schemas-microsoft-com:office:word" xmlns:w="http://schemas.openxmlformats.org/wordprocessingml/2006/main" xmlns:w14="http://schemas.microsoft.com/office/word/2010/wordml" xmlns:w15="http://schemas.microsoft.com/office/word/2012/wordml" xmlns:w16cid="http://schemas.microsoft.com/office/word/2016/wordml/cid" xmlns:w16se="http://schemas.microsoft.com/office/word/2015/wordml/symex" xmlns:wpg="http://schemas.microsoft.com/office/word/2010/wordprocessingGroup" xmlns:wpi="http://schemas.microsoft.com/office/word/2010/wordprocessingInk" xmlns:wne="http://schemas.microsoft.com/office/word/2006/wordml" xmlns:wps="http://schemas.microsoft.com/office/word/2010/wordprocessingShape" mc:Ignorable="w14 w15 w16se w16cid wp14">
   <w:p>
     <w:pPr>
       <w:pStyle w:val="Pieddepage"/>
@@ -4743,7 +4306,7 @@
 </file>
 
 <file path=word/footnotes.xml><?xml version="1.0" encoding="utf-8"?>
-<w:footnotes xmlns:wpc="http://schemas.microsoft.com/office/word/2010/wordprocessingCanvas" xmlns:cx="http://schemas.microsoft.com/office/drawing/2014/chartex" xmlns:mc="http://schemas.openxmlformats.org/markup-compatibility/2006" xmlns:o="urn:schemas-microsoft-com:office:office" xmlns:r="http://schemas.openxmlformats.org/officeDocument/2006/relationships" xmlns:m="http://schemas.openxmlformats.org/officeDocument/2006/math" xmlns:v="urn:schemas-microsoft-com:vml" xmlns:wp14="http://schemas.microsoft.com/office/word/2010/wordprocessingDrawing" xmlns:wp="http://schemas.openxmlformats.org/drawingml/2006/wordprocessingDrawing" xmlns:w10="urn:schemas-microsoft-com:office:word" xmlns:w="http://schemas.openxmlformats.org/wordprocessingml/2006/main" xmlns:w14="http://schemas.microsoft.com/office/word/2010/wordml" xmlns:w15="http://schemas.microsoft.com/office/word/2012/wordml" xmlns:w16se="http://schemas.microsoft.com/office/word/2015/wordml/symex" xmlns:wpg="http://schemas.microsoft.com/office/word/2010/wordprocessingGroup" xmlns:wpi="http://schemas.microsoft.com/office/word/2010/wordprocessingInk" xmlns:wne="http://schemas.microsoft.com/office/word/2006/wordml" xmlns:wps="http://schemas.microsoft.com/office/word/2010/wordprocessingShape" mc:Ignorable="w14 w15 w16se wp14">
+<w:footnotes xmlns:wpc="http://schemas.microsoft.com/office/word/2010/wordprocessingCanvas" xmlns:cx="http://schemas.microsoft.com/office/drawing/2014/chartex" xmlns:cx1="http://schemas.microsoft.com/office/drawing/2015/9/8/chartex" xmlns:cx2="http://schemas.microsoft.com/office/drawing/2015/10/21/chartex" xmlns:cx3="http://schemas.microsoft.com/office/drawing/2016/5/9/chartex" xmlns:cx4="http://schemas.microsoft.com/office/drawing/2016/5/10/chartex" xmlns:cx5="http://schemas.microsoft.com/office/drawing/2016/5/11/chartex" xmlns:cx6="http://schemas.microsoft.com/office/drawing/2016/5/12/chartex" xmlns:cx7="http://schemas.microsoft.com/office/drawing/2016/5/13/chartex" xmlns:cx8="http://schemas.microsoft.com/office/drawing/2016/5/14/chartex" xmlns:mc="http://schemas.openxmlformats.org/markup-compatibility/2006" xmlns:aink="http://schemas.microsoft.com/office/drawing/2016/ink" xmlns:am3d="http://schemas.microsoft.com/office/drawing/2017/model3d" xmlns:o="urn:schemas-microsoft-com:office:office" xmlns:r="http://schemas.openxmlformats.org/officeDocument/2006/relationships" xmlns:m="http://schemas.openxmlformats.org/officeDocument/2006/math" xmlns:v="urn:schemas-microsoft-com:vml" xmlns:wp14="http://schemas.microsoft.com/office/word/2010/wordprocessingDrawing" xmlns:wp="http://schemas.openxmlformats.org/drawingml/2006/wordprocessingDrawing" xmlns:w10="urn:schemas-microsoft-com:office:word" xmlns:w="http://schemas.openxmlformats.org/wordprocessingml/2006/main" xmlns:w14="http://schemas.microsoft.com/office/word/2010/wordml" xmlns:w15="http://schemas.microsoft.com/office/word/2012/wordml" xmlns:w16cid="http://schemas.microsoft.com/office/word/2016/wordml/cid" xmlns:w16se="http://schemas.microsoft.com/office/word/2015/wordml/symex" xmlns:wpg="http://schemas.microsoft.com/office/word/2010/wordprocessingGroup" xmlns:wpi="http://schemas.microsoft.com/office/word/2010/wordprocessingInk" xmlns:wne="http://schemas.microsoft.com/office/word/2006/wordml" xmlns:wps="http://schemas.microsoft.com/office/word/2010/wordprocessingShape" mc:Ignorable="w14 w15 w16se w16cid wp14">
   <w:footnote w:type="separator" w:id="-1">
     <w:p>
       <w:pPr>
@@ -4831,7 +4394,7 @@
 </file>
 
 <file path=word/header1.xml><?xml version="1.0" encoding="utf-8"?>
-<w:hdr xmlns:wpc="http://schemas.microsoft.com/office/word/2010/wordprocessingCanvas" xmlns:cx="http://schemas.microsoft.com/office/drawing/2014/chartex" xmlns:mc="http://schemas.openxmlformats.org/markup-compatibility/2006" xmlns:o="urn:schemas-microsoft-com:office:office" xmlns:r="http://schemas.openxmlformats.org/officeDocument/2006/relationships" xmlns:m="http://schemas.openxmlformats.org/officeDocument/2006/math" xmlns:v="urn:schemas-microsoft-com:vml" xmlns:wp14="http://schemas.microsoft.com/office/word/2010/wordprocessingDrawing" xmlns:wp="http://schemas.openxmlformats.org/drawingml/2006/wordprocessingDrawing" xmlns:w10="urn:schemas-microsoft-com:office:word" xmlns:w="http://schemas.openxmlformats.org/wordprocessingml/2006/main" xmlns:w14="http://schemas.microsoft.com/office/word/2010/wordml" xmlns:w15="http://schemas.microsoft.com/office/word/2012/wordml" xmlns:w16se="http://schemas.microsoft.com/office/word/2015/wordml/symex" xmlns:wpg="http://schemas.microsoft.com/office/word/2010/wordprocessingGroup" xmlns:wpi="http://schemas.microsoft.com/office/word/2010/wordprocessingInk" xmlns:wne="http://schemas.microsoft.com/office/word/2006/wordml" xmlns:wps="http://schemas.microsoft.com/office/word/2010/wordprocessingShape" mc:Ignorable="w14 w15 w16se wp14">
+<w:hdr xmlns:wpc="http://schemas.microsoft.com/office/word/2010/wordprocessingCanvas" xmlns:cx="http://schemas.microsoft.com/office/drawing/2014/chartex" xmlns:cx1="http://schemas.microsoft.com/office/drawing/2015/9/8/chartex" xmlns:cx2="http://schemas.microsoft.com/office/drawing/2015/10/21/chartex" xmlns:cx3="http://schemas.microsoft.com/office/drawing/2016/5/9/chartex" xmlns:cx4="http://schemas.microsoft.com/office/drawing/2016/5/10/chartex" xmlns:cx5="http://schemas.microsoft.com/office/drawing/2016/5/11/chartex" xmlns:cx6="http://schemas.microsoft.com/office/drawing/2016/5/12/chartex" xmlns:cx7="http://schemas.microsoft.com/office/drawing/2016/5/13/chartex" xmlns:cx8="http://schemas.microsoft.com/office/drawing/2016/5/14/chartex" xmlns:mc="http://schemas.openxmlformats.org/markup-compatibility/2006" xmlns:aink="http://schemas.microsoft.com/office/drawing/2016/ink" xmlns:am3d="http://schemas.microsoft.com/office/drawing/2017/model3d" xmlns:o="urn:schemas-microsoft-com:office:office" xmlns:r="http://schemas.openxmlformats.org/officeDocument/2006/relationships" xmlns:m="http://schemas.openxmlformats.org/officeDocument/2006/math" xmlns:v="urn:schemas-microsoft-com:vml" xmlns:wp14="http://schemas.microsoft.com/office/word/2010/wordprocessingDrawing" xmlns:wp="http://schemas.openxmlformats.org/drawingml/2006/wordprocessingDrawing" xmlns:w10="urn:schemas-microsoft-com:office:word" xmlns:w="http://schemas.openxmlformats.org/wordprocessingml/2006/main" xmlns:w14="http://schemas.microsoft.com/office/word/2010/wordml" xmlns:w15="http://schemas.microsoft.com/office/word/2012/wordml" xmlns:w16cid="http://schemas.microsoft.com/office/word/2016/wordml/cid" xmlns:w16se="http://schemas.microsoft.com/office/word/2015/wordml/symex" xmlns:wpg="http://schemas.microsoft.com/office/word/2010/wordprocessingGroup" xmlns:wpi="http://schemas.microsoft.com/office/word/2010/wordprocessingInk" xmlns:wne="http://schemas.microsoft.com/office/word/2006/wordml" xmlns:wps="http://schemas.microsoft.com/office/word/2010/wordprocessingShape" mc:Ignorable="w14 w15 w16se w16cid wp14">
   <w:p>
     <w:pPr>
       <w:pStyle w:val="En-tte"/>
@@ -4841,7 +4404,7 @@
 </file>
 
 <file path=word/header2.xml><?xml version="1.0" encoding="utf-8"?>
-<w:hdr xmlns:wpc="http://schemas.microsoft.com/office/word/2010/wordprocessingCanvas" xmlns:cx="http://schemas.microsoft.com/office/drawing/2014/chartex" xmlns:mc="http://schemas.openxmlformats.org/markup-compatibility/2006" xmlns:o="urn:schemas-microsoft-com:office:office" xmlns:r="http://schemas.openxmlformats.org/officeDocument/2006/relationships" xmlns:m="http://schemas.openxmlformats.org/officeDocument/2006/math" xmlns:v="urn:schemas-microsoft-com:vml" xmlns:wp14="http://schemas.microsoft.com/office/word/2010/wordprocessingDrawing" xmlns:wp="http://schemas.openxmlformats.org/drawingml/2006/wordprocessingDrawing" xmlns:w10="urn:schemas-microsoft-com:office:word" xmlns:w="http://schemas.openxmlformats.org/wordprocessingml/2006/main" xmlns:w14="http://schemas.microsoft.com/office/word/2010/wordml" xmlns:w15="http://schemas.microsoft.com/office/word/2012/wordml" xmlns:w16se="http://schemas.microsoft.com/office/word/2015/wordml/symex" xmlns:wpg="http://schemas.microsoft.com/office/word/2010/wordprocessingGroup" xmlns:wpi="http://schemas.microsoft.com/office/word/2010/wordprocessingInk" xmlns:wne="http://schemas.microsoft.com/office/word/2006/wordml" xmlns:wps="http://schemas.microsoft.com/office/word/2010/wordprocessingShape" mc:Ignorable="w14 w15 w16se wp14">
+<w:hdr xmlns:wpc="http://schemas.microsoft.com/office/word/2010/wordprocessingCanvas" xmlns:cx="http://schemas.microsoft.com/office/drawing/2014/chartex" xmlns:cx1="http://schemas.microsoft.com/office/drawing/2015/9/8/chartex" xmlns:cx2="http://schemas.microsoft.com/office/drawing/2015/10/21/chartex" xmlns:cx3="http://schemas.microsoft.com/office/drawing/2016/5/9/chartex" xmlns:cx4="http://schemas.microsoft.com/office/drawing/2016/5/10/chartex" xmlns:cx5="http://schemas.microsoft.com/office/drawing/2016/5/11/chartex" xmlns:cx6="http://schemas.microsoft.com/office/drawing/2016/5/12/chartex" xmlns:cx7="http://schemas.microsoft.com/office/drawing/2016/5/13/chartex" xmlns:cx8="http://schemas.microsoft.com/office/drawing/2016/5/14/chartex" xmlns:mc="http://schemas.openxmlformats.org/markup-compatibility/2006" xmlns:aink="http://schemas.microsoft.com/office/drawing/2016/ink" xmlns:am3d="http://schemas.microsoft.com/office/drawing/2017/model3d" xmlns:o="urn:schemas-microsoft-com:office:office" xmlns:r="http://schemas.openxmlformats.org/officeDocument/2006/relationships" xmlns:m="http://schemas.openxmlformats.org/officeDocument/2006/math" xmlns:v="urn:schemas-microsoft-com:vml" xmlns:wp14="http://schemas.microsoft.com/office/word/2010/wordprocessingDrawing" xmlns:wp="http://schemas.openxmlformats.org/drawingml/2006/wordprocessingDrawing" xmlns:w10="urn:schemas-microsoft-com:office:word" xmlns:w="http://schemas.openxmlformats.org/wordprocessingml/2006/main" xmlns:w14="http://schemas.microsoft.com/office/word/2010/wordml" xmlns:w15="http://schemas.microsoft.com/office/word/2012/wordml" xmlns:w16cid="http://schemas.microsoft.com/office/word/2016/wordml/cid" xmlns:w16se="http://schemas.microsoft.com/office/word/2015/wordml/symex" xmlns:wpg="http://schemas.microsoft.com/office/word/2010/wordprocessingGroup" xmlns:wpi="http://schemas.microsoft.com/office/word/2010/wordprocessingInk" xmlns:wne="http://schemas.microsoft.com/office/word/2006/wordml" xmlns:wps="http://schemas.microsoft.com/office/word/2010/wordprocessingShape" mc:Ignorable="w14 w15 w16se w16cid wp14">
   <w:p>
     <w:pPr>
       <w:pStyle w:val="En-tte"/>
@@ -4851,7 +4414,7 @@
 </file>
 
 <file path=word/header3.xml><?xml version="1.0" encoding="utf-8"?>
-<w:hdr xmlns:wpc="http://schemas.microsoft.com/office/word/2010/wordprocessingCanvas" xmlns:cx="http://schemas.microsoft.com/office/drawing/2014/chartex" xmlns:mc="http://schemas.openxmlformats.org/markup-compatibility/2006" xmlns:o="urn:schemas-microsoft-com:office:office" xmlns:r="http://schemas.openxmlformats.org/officeDocument/2006/relationships" xmlns:m="http://schemas.openxmlformats.org/officeDocument/2006/math" xmlns:v="urn:schemas-microsoft-com:vml" xmlns:wp14="http://schemas.microsoft.com/office/word/2010/wordprocessingDrawing" xmlns:wp="http://schemas.openxmlformats.org/drawingml/2006/wordprocessingDrawing" xmlns:w10="urn:schemas-microsoft-com:office:word" xmlns:w="http://schemas.openxmlformats.org/wordprocessingml/2006/main" xmlns:w14="http://schemas.microsoft.com/office/word/2010/wordml" xmlns:w15="http://schemas.microsoft.com/office/word/2012/wordml" xmlns:w16se="http://schemas.microsoft.com/office/word/2015/wordml/symex" xmlns:wpg="http://schemas.microsoft.com/office/word/2010/wordprocessingGroup" xmlns:wpi="http://schemas.microsoft.com/office/word/2010/wordprocessingInk" xmlns:wne="http://schemas.microsoft.com/office/word/2006/wordml" xmlns:wps="http://schemas.microsoft.com/office/word/2010/wordprocessingShape" mc:Ignorable="w14 w15 w16se wp14">
+<w:hdr xmlns:wpc="http://schemas.microsoft.com/office/word/2010/wordprocessingCanvas" xmlns:cx="http://schemas.microsoft.com/office/drawing/2014/chartex" xmlns:cx1="http://schemas.microsoft.com/office/drawing/2015/9/8/chartex" xmlns:cx2="http://schemas.microsoft.com/office/drawing/2015/10/21/chartex" xmlns:cx3="http://schemas.microsoft.com/office/drawing/2016/5/9/chartex" xmlns:cx4="http://schemas.microsoft.com/office/drawing/2016/5/10/chartex" xmlns:cx5="http://schemas.microsoft.com/office/drawing/2016/5/11/chartex" xmlns:cx6="http://schemas.microsoft.com/office/drawing/2016/5/12/chartex" xmlns:cx7="http://schemas.microsoft.com/office/drawing/2016/5/13/chartex" xmlns:cx8="http://schemas.microsoft.com/office/drawing/2016/5/14/chartex" xmlns:mc="http://schemas.openxmlformats.org/markup-compatibility/2006" xmlns:aink="http://schemas.microsoft.com/office/drawing/2016/ink" xmlns:am3d="http://schemas.microsoft.com/office/drawing/2017/model3d" xmlns:o="urn:schemas-microsoft-com:office:office" xmlns:r="http://schemas.openxmlformats.org/officeDocument/2006/relationships" xmlns:m="http://schemas.openxmlformats.org/officeDocument/2006/math" xmlns:v="urn:schemas-microsoft-com:vml" xmlns:wp14="http://schemas.microsoft.com/office/word/2010/wordprocessingDrawing" xmlns:wp="http://schemas.openxmlformats.org/drawingml/2006/wordprocessingDrawing" xmlns:w10="urn:schemas-microsoft-com:office:word" xmlns:w="http://schemas.openxmlformats.org/wordprocessingml/2006/main" xmlns:w14="http://schemas.microsoft.com/office/word/2010/wordml" xmlns:w15="http://schemas.microsoft.com/office/word/2012/wordml" xmlns:w16cid="http://schemas.microsoft.com/office/word/2016/wordml/cid" xmlns:w16se="http://schemas.microsoft.com/office/word/2015/wordml/symex" xmlns:wpg="http://schemas.microsoft.com/office/word/2010/wordprocessingGroup" xmlns:wpi="http://schemas.microsoft.com/office/word/2010/wordprocessingInk" xmlns:wne="http://schemas.microsoft.com/office/word/2006/wordml" xmlns:wps="http://schemas.microsoft.com/office/word/2010/wordprocessingShape" mc:Ignorable="w14 w15 w16se w16cid wp14">
   <w:p>
     <w:pPr>
       <w:pStyle w:val="En-tte"/>
@@ -4861,7 +4424,7 @@
 </file>
 
 <file path=word/numbering.xml><?xml version="1.0" encoding="utf-8"?>
-<w:numbering xmlns:wpc="http://schemas.microsoft.com/office/word/2010/wordprocessingCanvas" xmlns:cx="http://schemas.microsoft.com/office/drawing/2014/chartex" xmlns:mc="http://schemas.openxmlformats.org/markup-compatibility/2006" xmlns:o="urn:schemas-microsoft-com:office:office" xmlns:r="http://schemas.openxmlformats.org/officeDocument/2006/relationships" xmlns:m="http://schemas.openxmlformats.org/officeDocument/2006/math" xmlns:v="urn:schemas-microsoft-com:vml" xmlns:wp14="http://schemas.microsoft.com/office/word/2010/wordprocessingDrawing" xmlns:wp="http://schemas.openxmlformats.org/drawingml/2006/wordprocessingDrawing" xmlns:w10="urn:schemas-microsoft-com:office:word" xmlns:w="http://schemas.openxmlformats.org/wordprocessingml/2006/main" xmlns:w14="http://schemas.microsoft.com/office/word/2010/wordml" xmlns:w15="http://schemas.microsoft.com/office/word/2012/wordml" xmlns:w16se="http://schemas.microsoft.com/office/word/2015/wordml/symex" xmlns:wpg="http://schemas.microsoft.com/office/word/2010/wordprocessingGroup" xmlns:wpi="http://schemas.microsoft.com/office/word/2010/wordprocessingInk" xmlns:wne="http://schemas.microsoft.com/office/word/2006/wordml" xmlns:wps="http://schemas.microsoft.com/office/word/2010/wordprocessingShape" mc:Ignorable="w14 w15 w16se wp14">
+<w:numbering xmlns:wpc="http://schemas.microsoft.com/office/word/2010/wordprocessingCanvas" xmlns:cx="http://schemas.microsoft.com/office/drawing/2014/chartex" xmlns:cx1="http://schemas.microsoft.com/office/drawing/2015/9/8/chartex" xmlns:cx2="http://schemas.microsoft.com/office/drawing/2015/10/21/chartex" xmlns:cx3="http://schemas.microsoft.com/office/drawing/2016/5/9/chartex" xmlns:cx4="http://schemas.microsoft.com/office/drawing/2016/5/10/chartex" xmlns:cx5="http://schemas.microsoft.com/office/drawing/2016/5/11/chartex" xmlns:cx6="http://schemas.microsoft.com/office/drawing/2016/5/12/chartex" xmlns:cx7="http://schemas.microsoft.com/office/drawing/2016/5/13/chartex" xmlns:cx8="http://schemas.microsoft.com/office/drawing/2016/5/14/chartex" xmlns:mc="http://schemas.openxmlformats.org/markup-compatibility/2006" xmlns:aink="http://schemas.microsoft.com/office/drawing/2016/ink" xmlns:am3d="http://schemas.microsoft.com/office/drawing/2017/model3d" xmlns:o="urn:schemas-microsoft-com:office:office" xmlns:r="http://schemas.openxmlformats.org/officeDocument/2006/relationships" xmlns:m="http://schemas.openxmlformats.org/officeDocument/2006/math" xmlns:v="urn:schemas-microsoft-com:vml" xmlns:wp14="http://schemas.microsoft.com/office/word/2010/wordprocessingDrawing" xmlns:wp="http://schemas.openxmlformats.org/drawingml/2006/wordprocessingDrawing" xmlns:w10="urn:schemas-microsoft-com:office:word" xmlns:w="http://schemas.openxmlformats.org/wordprocessingml/2006/main" xmlns:w14="http://schemas.microsoft.com/office/word/2010/wordml" xmlns:w15="http://schemas.microsoft.com/office/word/2012/wordml" xmlns:w16cid="http://schemas.microsoft.com/office/word/2016/wordml/cid" xmlns:w16se="http://schemas.microsoft.com/office/word/2015/wordml/symex" xmlns:wpg="http://schemas.microsoft.com/office/word/2010/wordprocessingGroup" xmlns:wpi="http://schemas.microsoft.com/office/word/2010/wordprocessingInk" xmlns:wne="http://schemas.microsoft.com/office/word/2006/wordml" xmlns:wps="http://schemas.microsoft.com/office/word/2010/wordprocessingShape" mc:Ignorable="w14 w15 w16se w16cid wp14">
   <w:abstractNum w:abstractNumId="0" w15:restartNumberingAfterBreak="0">
     <w:nsid w:val="04C408B5"/>
     <w:multiLevelType w:val="hybridMultilevel"/>
@@ -5897,7 +5460,7 @@
 </file>
 
 <file path=word/styles.xml><?xml version="1.0" encoding="utf-8"?>
-<w:styles xmlns:mc="http://schemas.openxmlformats.org/markup-compatibility/2006" xmlns:r="http://schemas.openxmlformats.org/officeDocument/2006/relationships" xmlns:w="http://schemas.openxmlformats.org/wordprocessingml/2006/main" xmlns:w14="http://schemas.microsoft.com/office/word/2010/wordml" xmlns:w15="http://schemas.microsoft.com/office/word/2012/wordml" xmlns:w16se="http://schemas.microsoft.com/office/word/2015/wordml/symex" mc:Ignorable="w14 w15 w16se">
+<w:styles xmlns:mc="http://schemas.openxmlformats.org/markup-compatibility/2006" xmlns:r="http://schemas.openxmlformats.org/officeDocument/2006/relationships" xmlns:w="http://schemas.openxmlformats.org/wordprocessingml/2006/main" xmlns:w14="http://schemas.microsoft.com/office/word/2010/wordml" xmlns:w15="http://schemas.microsoft.com/office/word/2012/wordml" xmlns:w16cid="http://schemas.microsoft.com/office/word/2016/wordml/cid" xmlns:w16se="http://schemas.microsoft.com/office/word/2015/wordml/symex" mc:Ignorable="w14 w15 w16se w16cid">
   <w:docDefaults>
     <w:rPrDefault>
       <w:rPr>
@@ -5913,7 +5476,7 @@
       </w:pPr>
     </w:pPrDefault>
   </w:docDefaults>
-  <w:latentStyles w:defLockedState="0" w:defUIPriority="99" w:defSemiHidden="0" w:defUnhideWhenUsed="0" w:defQFormat="0" w:count="371">
+  <w:latentStyles w:defLockedState="0" w:defUIPriority="99" w:defSemiHidden="0" w:defUnhideWhenUsed="0" w:defQFormat="0" w:count="376">
     <w:lsdException w:name="Normal" w:uiPriority="0" w:qFormat="1"/>
     <w:lsdException w:name="heading 1" w:uiPriority="9" w:qFormat="1"/>
     <w:lsdException w:name="heading 2" w:semiHidden="1" w:uiPriority="9" w:unhideWhenUsed="1" w:qFormat="1"/>
@@ -6019,7 +5582,6 @@
     <w:lsdException w:name="HTML Sample" w:semiHidden="1" w:unhideWhenUsed="1"/>
     <w:lsdException w:name="HTML Typewriter" w:semiHidden="1" w:unhideWhenUsed="1"/>
     <w:lsdException w:name="HTML Variable" w:semiHidden="1" w:unhideWhenUsed="1"/>
-    <w:lsdException w:name="Normal Table" w:semiHidden="1" w:unhideWhenUsed="1"/>
     <w:lsdException w:name="annotation subject" w:semiHidden="1" w:unhideWhenUsed="1"/>
     <w:lsdException w:name="No List" w:semiHidden="1" w:unhideWhenUsed="1"/>
     <w:lsdException w:name="Outline List 1" w:semiHidden="1" w:unhideWhenUsed="1"/>
@@ -6062,11 +5624,8 @@
     <w:lsdException w:name="Table Contemporary" w:semiHidden="1" w:unhideWhenUsed="1"/>
     <w:lsdException w:name="Table Elegant" w:semiHidden="1" w:unhideWhenUsed="1"/>
     <w:lsdException w:name="Table Professional" w:semiHidden="1" w:unhideWhenUsed="1"/>
-    <w:lsdException w:name="Table Subtle 1" w:semiHidden="1" w:unhideWhenUsed="1"/>
     <w:lsdException w:name="Table Subtle 2" w:semiHidden="1" w:unhideWhenUsed="1"/>
     <w:lsdException w:name="Table Web 1" w:semiHidden="1" w:unhideWhenUsed="1"/>
-    <w:lsdException w:name="Table Web 2" w:semiHidden="1" w:unhideWhenUsed="1"/>
-    <w:lsdException w:name="Table Web 3" w:semiHidden="1" w:unhideWhenUsed="1"/>
     <w:lsdException w:name="Balloon Text" w:semiHidden="1" w:unhideWhenUsed="1"/>
     <w:lsdException w:name="Table Grid" w:uiPriority="39"/>
     <w:lsdException w:name="Table Theme" w:semiHidden="1" w:unhideWhenUsed="1"/>
@@ -6285,6 +5844,11 @@
     <w:lsdException w:name="List Table 5 Dark Accent 6" w:uiPriority="50"/>
     <w:lsdException w:name="List Table 6 Colorful Accent 6" w:uiPriority="51"/>
     <w:lsdException w:name="List Table 7 Colorful Accent 6" w:uiPriority="52"/>
+    <w:lsdException w:name="Mention" w:semiHidden="1" w:unhideWhenUsed="1"/>
+    <w:lsdException w:name="Smart Hyperlink" w:semiHidden="1" w:unhideWhenUsed="1"/>
+    <w:lsdException w:name="Hashtag" w:semiHidden="1" w:unhideWhenUsed="1"/>
+    <w:lsdException w:name="Unresolved Mention" w:semiHidden="1" w:unhideWhenUsed="1"/>
+    <w:lsdException w:name="Smart Link" w:semiHidden="1" w:unhideWhenUsed="1"/>
   </w:latentStyles>
   <w:style w:type="paragraph" w:default="1" w:styleId="Normal">
     <w:name w:val="Normal"/>
@@ -6758,8 +6322,8 @@
       <w:u w:val="single"/>
     </w:rPr>
   </w:style>
-  <w:style w:type="character" w:customStyle="1" w:styleId="UnresolvedMention">
-    <w:name w:val="Unresolved Mention"/>
+  <w:style w:type="character" w:customStyle="1" w:styleId="Mentionnonrsolue1">
+    <w:name w:val="Mention non résolue1"/>
     <w:basedOn w:val="Policepardfaut"/>
     <w:uiPriority w:val="99"/>
     <w:semiHidden/>
@@ -7222,7 +6786,7 @@
 </file>
 
 <file path=customXml/itemProps1.xml><?xml version="1.0" encoding="utf-8"?>
-<ds:datastoreItem xmlns:ds="http://schemas.openxmlformats.org/officeDocument/2006/customXml" ds:itemID="{631F7FCE-0F57-454C-AEEF-43480517FD24}">
+<ds:datastoreItem xmlns:ds="http://schemas.openxmlformats.org/officeDocument/2006/customXml" ds:itemID="{9DEF87B8-B257-40AE-A7AC-17557E493AB8}">
   <ds:schemaRefs>
     <ds:schemaRef ds:uri="http://schemas.openxmlformats.org/officeDocument/2006/bibliography"/>
   </ds:schemaRefs>

</xml_diff>

<commit_message>
HP : Change answer for first question and finish adding comments to TestDAO
</commit_message>
<xml_diff>
--- a/TP1/enonce/TP1_Log3430_201.docx
+++ b/TP1/enonce/TP1_Log3430_201.docx
@@ -499,7 +499,7 @@
     </w:p>
     <w:p>
       <w:pPr>
-        <w:pStyle w:val="Paragraphedeliste"/>
+        <w:pStyle w:val="ListParagraph"/>
         <w:numPr>
           <w:ilvl w:val="0"/>
           <w:numId w:val="5"/>
@@ -530,7 +530,7 @@
     </w:p>
     <w:p>
       <w:pPr>
-        <w:pStyle w:val="Paragraphedeliste"/>
+        <w:pStyle w:val="ListParagraph"/>
         <w:spacing w:before="120" w:after="120"/>
         <w:ind w:right="102"/>
         <w:jc w:val="both"/>
@@ -544,7 +544,7 @@
     </w:p>
     <w:p>
       <w:pPr>
-        <w:pStyle w:val="Paragraphedeliste"/>
+        <w:pStyle w:val="ListParagraph"/>
         <w:spacing w:before="120" w:after="120"/>
         <w:ind w:right="102"/>
         <w:jc w:val="both"/>
@@ -586,7 +586,7 @@
     </w:p>
     <w:p>
       <w:pPr>
-        <w:pStyle w:val="Paragraphedeliste"/>
+        <w:pStyle w:val="ListParagraph"/>
         <w:spacing w:after="240"/>
         <w:ind w:right="102"/>
         <w:jc w:val="both"/>
@@ -600,7 +600,7 @@
     </w:p>
     <w:p>
       <w:pPr>
-        <w:pStyle w:val="Paragraphedeliste"/>
+        <w:pStyle w:val="ListParagraph"/>
         <w:spacing w:after="240"/>
         <w:ind w:right="102"/>
         <w:jc w:val="both"/>
@@ -655,12 +655,30 @@
           <w:szCs w:val="24"/>
           <w:lang w:val="fr-CA"/>
         </w:rPr>
-        <w:t xml:space="preserve"> qui peut appartenir à une classe de base ou à une classe dérivée. Les tests unitaires ne doivent jamais interagir avec des éléments d’une base de données ou des objets spécifiques a certains environnements, ou bien à des systèmes externes. Si un test échoue sur une machine parce qu’il requiert une configuration appropriée, alors il ne s’agit pas d’un test unitaire.</w:t>
-      </w:r>
-    </w:p>
-    <w:p>
-      <w:pPr>
-        <w:pStyle w:val="Paragraphedeliste"/>
+        <w:t xml:space="preserve"> qui peut appartenir à une classe de base ou à une classe dérivée. Les tests unitaires ne doivent jamais interagir avec des éléments d’une base de données ou des objets spécifiques </w:t>
+      </w:r>
+      <w:r>
+        <w:rPr>
+          <w:rFonts w:ascii="Arial Rounded MT Bold" w:hAnsi="Arial Rounded MT Bold"/>
+          <w:sz w:val="24"/>
+          <w:szCs w:val="24"/>
+          <w:lang w:val="fr-FR"/>
+        </w:rPr>
+        <w:t>à</w:t>
+      </w:r>
+      <w:r>
+        <w:rPr>
+          <w:rFonts w:ascii="Arial Rounded MT Bold" w:hAnsi="Arial Rounded MT Bold"/>
+          <w:sz w:val="24"/>
+          <w:szCs w:val="24"/>
+          <w:lang w:val="fr-CA"/>
+        </w:rPr>
+        <w:t xml:space="preserve"> certains environnements, ou bien à des systèmes externes. Si un test échoue sur une machine parce qu’il requiert une configuration appropriée, alors il ne s’agit pas d’un test unitaire.</w:t>
+      </w:r>
+    </w:p>
+    <w:p>
+      <w:pPr>
+        <w:pStyle w:val="ListParagraph"/>
         <w:spacing w:after="240"/>
         <w:ind w:right="102"/>
         <w:jc w:val="both"/>
@@ -674,7 +692,7 @@
     </w:p>
     <w:p>
       <w:pPr>
-        <w:pStyle w:val="Paragraphedeliste"/>
+        <w:pStyle w:val="ListParagraph"/>
         <w:spacing w:after="240"/>
         <w:ind w:right="102"/>
         <w:jc w:val="both"/>
@@ -733,7 +751,7 @@
     </w:p>
     <w:p>
       <w:pPr>
-        <w:pStyle w:val="Paragraphedeliste"/>
+        <w:pStyle w:val="ListParagraph"/>
         <w:spacing w:after="240"/>
         <w:ind w:right="102"/>
         <w:jc w:val="both"/>
@@ -747,7 +765,7 @@
     </w:p>
     <w:p>
       <w:pPr>
-        <w:pStyle w:val="Paragraphedeliste"/>
+        <w:pStyle w:val="ListParagraph"/>
         <w:spacing w:after="240"/>
         <w:ind w:right="102"/>
         <w:jc w:val="both"/>
@@ -872,7 +890,7 @@
     </w:p>
     <w:p>
       <w:pPr>
-        <w:pStyle w:val="Paragraphedeliste"/>
+        <w:pStyle w:val="ListParagraph"/>
         <w:spacing w:after="240"/>
         <w:ind w:right="102"/>
         <w:jc w:val="both"/>
@@ -886,7 +904,7 @@
     </w:p>
     <w:p>
       <w:pPr>
-        <w:pStyle w:val="Paragraphedeliste"/>
+        <w:pStyle w:val="ListParagraph"/>
         <w:spacing w:after="240"/>
         <w:ind w:right="102"/>
         <w:jc w:val="both"/>
@@ -909,7 +927,7 @@
     </w:p>
     <w:p>
       <w:pPr>
-        <w:pStyle w:val="Paragraphedeliste"/>
+        <w:pStyle w:val="ListParagraph"/>
         <w:spacing w:after="240"/>
         <w:ind w:right="102"/>
         <w:jc w:val="both"/>
@@ -923,7 +941,7 @@
     </w:p>
     <w:p>
       <w:pPr>
-        <w:pStyle w:val="Paragraphedeliste"/>
+        <w:pStyle w:val="ListParagraph"/>
         <w:numPr>
           <w:ilvl w:val="0"/>
           <w:numId w:val="6"/>
@@ -941,7 +959,7 @@
       <w:hyperlink r:id="rId9" w:history="1">
         <w:r>
           <w:rPr>
-            <w:rStyle w:val="Lienhypertexte"/>
+            <w:rStyle w:val="Hyperlink"/>
             <w:rFonts w:ascii="Arial Rounded MT Bold" w:hAnsi="Arial Rounded MT Bold"/>
             <w:sz w:val="24"/>
             <w:szCs w:val="24"/>
@@ -953,7 +971,7 @@
     </w:p>
     <w:p>
       <w:pPr>
-        <w:pStyle w:val="Paragraphedeliste"/>
+        <w:pStyle w:val="ListParagraph"/>
         <w:numPr>
           <w:ilvl w:val="0"/>
           <w:numId w:val="6"/>
@@ -962,7 +980,7 @@
         <w:ind w:right="102"/>
         <w:jc w:val="both"/>
         <w:rPr>
-          <w:rStyle w:val="Lienhypertexte"/>
+          <w:rStyle w:val="Hyperlink"/>
           <w:rFonts w:ascii="Arial Rounded MT Bold" w:hAnsi="Arial Rounded MT Bold"/>
           <w:color w:val="auto"/>
           <w:sz w:val="24"/>
@@ -974,7 +992,7 @@
       <w:hyperlink r:id="rId10" w:history="1">
         <w:r>
           <w:rPr>
-            <w:rStyle w:val="Lienhypertexte"/>
+            <w:rStyle w:val="Hyperlink"/>
             <w:rFonts w:ascii="Arial Rounded MT Bold" w:hAnsi="Arial Rounded MT Bold"/>
             <w:sz w:val="24"/>
             <w:szCs w:val="24"/>
@@ -986,7 +1004,7 @@
     </w:p>
     <w:p>
       <w:pPr>
-        <w:pStyle w:val="Paragraphedeliste"/>
+        <w:pStyle w:val="ListParagraph"/>
         <w:numPr>
           <w:ilvl w:val="0"/>
           <w:numId w:val="6"/>
@@ -1004,7 +1022,7 @@
       <w:hyperlink r:id="rId11" w:anchor="unittest.TestCase.debug" w:history="1">
         <w:r>
           <w:rPr>
-            <w:rStyle w:val="Lienhypertexte"/>
+            <w:rStyle w:val="Hyperlink"/>
             <w:rFonts w:ascii="Arial Rounded MT Bold" w:hAnsi="Arial Rounded MT Bold"/>
             <w:sz w:val="24"/>
             <w:szCs w:val="24"/>
@@ -1016,7 +1034,7 @@
     </w:p>
     <w:p>
       <w:pPr>
-        <w:pStyle w:val="Paragraphedeliste"/>
+        <w:pStyle w:val="ListParagraph"/>
         <w:spacing w:after="240"/>
         <w:ind w:right="102"/>
         <w:jc w:val="both"/>
@@ -1030,7 +1048,7 @@
     </w:p>
     <w:p>
       <w:pPr>
-        <w:pStyle w:val="Paragraphedeliste"/>
+        <w:pStyle w:val="ListParagraph"/>
         <w:numPr>
           <w:ilvl w:val="0"/>
           <w:numId w:val="5"/>
@@ -1059,7 +1077,7 @@
     </w:p>
     <w:p>
       <w:pPr>
-        <w:pStyle w:val="Paragraphedeliste"/>
+        <w:pStyle w:val="ListParagraph"/>
         <w:spacing w:after="240"/>
         <w:ind w:right="102"/>
         <w:jc w:val="both"/>
@@ -1073,7 +1091,7 @@
     </w:p>
     <w:p>
       <w:pPr>
-        <w:pStyle w:val="Paragraphedeliste"/>
+        <w:pStyle w:val="ListParagraph"/>
         <w:numPr>
           <w:ilvl w:val="0"/>
           <w:numId w:val="8"/>
@@ -1100,7 +1118,7 @@
     </w:p>
     <w:p>
       <w:pPr>
-        <w:pStyle w:val="Paragraphedeliste"/>
+        <w:pStyle w:val="ListParagraph"/>
         <w:numPr>
           <w:ilvl w:val="0"/>
           <w:numId w:val="8"/>
@@ -1127,7 +1145,7 @@
     </w:p>
     <w:p>
       <w:pPr>
-        <w:pStyle w:val="Paragraphedeliste"/>
+        <w:pStyle w:val="ListParagraph"/>
         <w:numPr>
           <w:ilvl w:val="0"/>
           <w:numId w:val="8"/>
@@ -1154,7 +1172,7 @@
     </w:p>
     <w:p>
       <w:pPr>
-        <w:pStyle w:val="Paragraphedeliste"/>
+        <w:pStyle w:val="ListParagraph"/>
         <w:numPr>
           <w:ilvl w:val="0"/>
           <w:numId w:val="8"/>
@@ -1190,7 +1208,7 @@
     </w:p>
     <w:p>
       <w:pPr>
-        <w:pStyle w:val="Paragraphedeliste"/>
+        <w:pStyle w:val="ListParagraph"/>
         <w:spacing w:after="240"/>
         <w:ind w:right="102"/>
         <w:jc w:val="both"/>
@@ -1204,7 +1222,7 @@
     </w:p>
     <w:p>
       <w:pPr>
-        <w:pStyle w:val="Paragraphedeliste"/>
+        <w:pStyle w:val="ListParagraph"/>
         <w:spacing w:after="240"/>
         <w:ind w:right="102"/>
         <w:jc w:val="both"/>
@@ -1218,7 +1236,7 @@
     </w:p>
     <w:p>
       <w:pPr>
-        <w:pStyle w:val="Paragraphedeliste"/>
+        <w:pStyle w:val="ListParagraph"/>
         <w:spacing w:after="240"/>
         <w:ind w:right="102"/>
         <w:jc w:val="both"/>
@@ -1232,7 +1250,7 @@
     </w:p>
     <w:p>
       <w:pPr>
-        <w:pStyle w:val="Paragraphedeliste"/>
+        <w:pStyle w:val="ListParagraph"/>
         <w:spacing w:after="240"/>
         <w:ind w:right="102"/>
         <w:jc w:val="both"/>
@@ -1246,7 +1264,7 @@
     </w:p>
     <w:p>
       <w:pPr>
-        <w:pStyle w:val="Paragraphedeliste"/>
+        <w:pStyle w:val="ListParagraph"/>
         <w:numPr>
           <w:ilvl w:val="0"/>
           <w:numId w:val="5"/>
@@ -1275,7 +1293,7 @@
     </w:p>
     <w:p>
       <w:pPr>
-        <w:pStyle w:val="Paragraphedeliste"/>
+        <w:pStyle w:val="ListParagraph"/>
         <w:spacing w:after="240"/>
         <w:ind w:right="102"/>
         <w:jc w:val="both"/>
@@ -1289,7 +1307,7 @@
     </w:p>
     <w:p>
       <w:pPr>
-        <w:pStyle w:val="Paragraphedeliste"/>
+        <w:pStyle w:val="ListParagraph"/>
         <w:spacing w:after="240"/>
         <w:ind w:right="102"/>
         <w:jc w:val="both"/>
@@ -1510,7 +1528,7 @@
     </w:p>
     <w:p>
       <w:pPr>
-        <w:pStyle w:val="Paragraphedeliste"/>
+        <w:pStyle w:val="ListParagraph"/>
         <w:spacing w:after="240"/>
         <w:ind w:right="102"/>
         <w:jc w:val="both"/>
@@ -1524,7 +1542,7 @@
     </w:p>
     <w:p>
       <w:pPr>
-        <w:pStyle w:val="Paragraphedeliste"/>
+        <w:pStyle w:val="ListParagraph"/>
         <w:spacing w:after="240"/>
         <w:ind w:right="102"/>
         <w:jc w:val="both"/>
@@ -1547,7 +1565,7 @@
     </w:p>
     <w:p>
       <w:pPr>
-        <w:pStyle w:val="Paragraphedeliste"/>
+        <w:pStyle w:val="ListParagraph"/>
         <w:spacing w:after="240"/>
         <w:ind w:right="102"/>
         <w:jc w:val="both"/>
@@ -1561,7 +1579,7 @@
     </w:p>
     <w:p>
       <w:pPr>
-        <w:pStyle w:val="Paragraphedeliste"/>
+        <w:pStyle w:val="ListParagraph"/>
         <w:spacing w:after="240"/>
         <w:ind w:left="709" w:right="102" w:firstLine="284"/>
         <w:jc w:val="both"/>
@@ -1602,7 +1620,7 @@
     </w:p>
     <w:p>
       <w:pPr>
-        <w:pStyle w:val="Paragraphedeliste"/>
+        <w:pStyle w:val="ListParagraph"/>
         <w:spacing w:after="240"/>
         <w:ind w:right="102"/>
         <w:jc w:val="both"/>
@@ -1618,7 +1636,7 @@
     </w:p>
     <w:p>
       <w:pPr>
-        <w:pStyle w:val="Paragraphedeliste"/>
+        <w:pStyle w:val="ListParagraph"/>
         <w:spacing w:after="240"/>
         <w:ind w:right="102"/>
         <w:jc w:val="both"/>
@@ -1745,7 +1763,7 @@
     </w:p>
     <w:p>
       <w:pPr>
-        <w:pStyle w:val="Paragraphedeliste"/>
+        <w:pStyle w:val="ListParagraph"/>
         <w:spacing w:after="240"/>
         <w:ind w:right="102"/>
         <w:jc w:val="both"/>
@@ -1759,7 +1777,7 @@
     </w:p>
     <w:p>
       <w:pPr>
-        <w:pStyle w:val="Paragraphedeliste"/>
+        <w:pStyle w:val="ListParagraph"/>
         <w:spacing w:after="240"/>
         <w:ind w:right="102"/>
         <w:jc w:val="both"/>
@@ -1976,7 +1994,7 @@
     </w:p>
     <w:p>
       <w:pPr>
-        <w:pStyle w:val="Paragraphedeliste"/>
+        <w:pStyle w:val="ListParagraph"/>
         <w:spacing w:after="240"/>
         <w:ind w:right="102"/>
         <w:jc w:val="both"/>
@@ -1990,7 +2008,7 @@
     </w:p>
     <w:p>
       <w:pPr>
-        <w:pStyle w:val="Paragraphedeliste"/>
+        <w:pStyle w:val="ListParagraph"/>
         <w:spacing w:after="240"/>
         <w:ind w:right="102"/>
         <w:jc w:val="both"/>
@@ -2099,7 +2117,7 @@
     </w:p>
     <w:p>
       <w:pPr>
-        <w:pStyle w:val="Paragraphedeliste"/>
+        <w:pStyle w:val="ListParagraph"/>
         <w:spacing w:after="240"/>
         <w:ind w:right="102"/>
         <w:jc w:val="both"/>
@@ -2113,7 +2131,7 @@
     </w:p>
     <w:p>
       <w:pPr>
-        <w:pStyle w:val="Paragraphedeliste"/>
+        <w:pStyle w:val="ListParagraph"/>
         <w:spacing w:after="240"/>
         <w:ind w:right="102"/>
         <w:jc w:val="both"/>
@@ -2136,7 +2154,7 @@
     </w:p>
     <w:p>
       <w:pPr>
-        <w:pStyle w:val="Paragraphedeliste"/>
+        <w:pStyle w:val="ListParagraph"/>
         <w:spacing w:after="240"/>
         <w:ind w:right="102"/>
         <w:jc w:val="both"/>
@@ -2150,7 +2168,7 @@
     </w:p>
     <w:p>
       <w:pPr>
-        <w:pStyle w:val="Paragraphedeliste"/>
+        <w:pStyle w:val="ListParagraph"/>
         <w:spacing w:after="240"/>
         <w:ind w:right="102"/>
         <w:jc w:val="both"/>
@@ -2201,7 +2219,7 @@
       </w:r>
       <w:r>
         <w:rPr>
-          <w:rStyle w:val="Appelnotedebasdep"/>
+          <w:rStyle w:val="FootnoteReference"/>
           <w:rFonts w:ascii="Arial Rounded MT Bold" w:hAnsi="Arial Rounded MT Bold"/>
           <w:sz w:val="24"/>
           <w:szCs w:val="24"/>
@@ -2586,7 +2604,7 @@
     </w:p>
     <w:p>
       <w:pPr>
-        <w:pStyle w:val="Paragraphedeliste"/>
+        <w:pStyle w:val="ListParagraph"/>
         <w:spacing w:after="240"/>
         <w:ind w:right="102"/>
         <w:jc w:val="both"/>
@@ -2602,7 +2620,7 @@
     </w:p>
     <w:p>
       <w:pPr>
-        <w:pStyle w:val="Paragraphedeliste"/>
+        <w:pStyle w:val="ListParagraph"/>
         <w:spacing w:after="240"/>
         <w:ind w:right="102"/>
         <w:jc w:val="both"/>
@@ -2626,7 +2644,7 @@
       </w:r>
       <w:r>
         <w:rPr>
-          <w:rStyle w:val="Appelnotedebasdep"/>
+          <w:rStyle w:val="FootnoteReference"/>
           <w:rFonts w:ascii="Arial Rounded MT Bold" w:hAnsi="Arial Rounded MT Bold"/>
           <w:b/>
           <w:bCs/>
@@ -2647,7 +2665,7 @@
       </w:r>
       <w:r>
         <w:rPr>
-          <w:rStyle w:val="Appelnotedebasdep"/>
+          <w:rStyle w:val="FootnoteReference"/>
           <w:rFonts w:ascii="Arial Rounded MT Bold" w:hAnsi="Arial Rounded MT Bold"/>
           <w:sz w:val="24"/>
           <w:szCs w:val="24"/>
@@ -2745,7 +2763,7 @@
     </w:p>
     <w:p>
       <w:pPr>
-        <w:pStyle w:val="Paragraphedeliste"/>
+        <w:pStyle w:val="ListParagraph"/>
         <w:spacing w:after="240"/>
         <w:ind w:right="102"/>
         <w:jc w:val="both"/>
@@ -2832,7 +2850,7 @@
     </w:p>
     <w:p>
       <w:pPr>
-        <w:pStyle w:val="Paragraphedeliste"/>
+        <w:pStyle w:val="ListParagraph"/>
         <w:spacing w:after="240"/>
         <w:ind w:right="102"/>
         <w:jc w:val="both"/>
@@ -2846,7 +2864,7 @@
     </w:p>
     <w:p>
       <w:pPr>
-        <w:pStyle w:val="Paragraphedeliste"/>
+        <w:pStyle w:val="ListParagraph"/>
         <w:numPr>
           <w:ilvl w:val="0"/>
           <w:numId w:val="5"/>
@@ -2877,7 +2895,7 @@
     </w:p>
     <w:p>
       <w:pPr>
-        <w:pStyle w:val="Paragraphedeliste"/>
+        <w:pStyle w:val="ListParagraph"/>
         <w:spacing w:after="240"/>
         <w:ind w:right="102"/>
         <w:jc w:val="both"/>
@@ -2891,7 +2909,7 @@
     </w:p>
     <w:p>
       <w:pPr>
-        <w:pStyle w:val="Paragraphedeliste"/>
+        <w:pStyle w:val="ListParagraph"/>
         <w:numPr>
           <w:ilvl w:val="1"/>
           <w:numId w:val="5"/>
@@ -2959,7 +2977,7 @@
     </w:p>
     <w:p>
       <w:pPr>
-        <w:pStyle w:val="Paragraphedeliste"/>
+        <w:pStyle w:val="ListParagraph"/>
         <w:spacing w:after="240"/>
         <w:ind w:left="993" w:right="102"/>
         <w:jc w:val="both"/>
@@ -2991,7 +3009,7 @@
     </w:p>
     <w:p>
       <w:pPr>
-        <w:pStyle w:val="Paragraphedeliste"/>
+        <w:pStyle w:val="ListParagraph"/>
         <w:spacing w:after="240"/>
         <w:ind w:left="993" w:right="102"/>
         <w:jc w:val="both"/>
@@ -2999,7 +3017,7 @@
           <w:rFonts w:asciiTheme="majorBidi" w:hAnsiTheme="majorBidi" w:cstheme="majorBidi"/>
           <w:sz w:val="24"/>
           <w:szCs w:val="24"/>
-          <w:lang w:val="fr-CA"/>
+          <w:lang w:val="fr-FR"/>
         </w:rPr>
       </w:pPr>
       <w:r>
@@ -3007,43 +3025,251 @@
           <w:rFonts w:asciiTheme="majorBidi" w:hAnsiTheme="majorBidi" w:cstheme="majorBidi"/>
           <w:sz w:val="24"/>
           <w:szCs w:val="24"/>
-          <w:lang w:val="fr-CA"/>
-        </w:rPr>
-        <w:t xml:space="preserve">Non, </w:t>
+          <w:lang w:val="fr-FR"/>
+        </w:rPr>
+        <w:t>Oui,</w:t>
       </w:r>
       <w:r>
         <w:rPr>
           <w:rFonts w:asciiTheme="majorBidi" w:hAnsiTheme="majorBidi" w:cstheme="majorBidi"/>
           <w:sz w:val="24"/>
           <w:szCs w:val="24"/>
-          <w:lang w:val="fr-CA"/>
-        </w:rPr>
-        <w:t>nous n’avons</w:t>
+          <w:lang w:val="fr-FR"/>
+        </w:rPr>
+        <w:t xml:space="preserve"> le test de la méthode delete_by_names échouait tout le temps. Cela était dû au fait que, dans le code source, la requête SQL qui devait effectuer la suppression était suivi d</w:t>
       </w:r>
       <w:r>
         <w:rPr>
           <w:rFonts w:asciiTheme="majorBidi" w:hAnsiTheme="majorBidi" w:cstheme="majorBidi"/>
           <w:sz w:val="24"/>
           <w:szCs w:val="24"/>
-          <w:lang w:val="fr-CA"/>
-        </w:rPr>
-        <w:t xml:space="preserve"> pas de test qui échoue </w:t>
+          <w:lang w:val="fr-FR"/>
+        </w:rPr>
+        <w:t>e</w:t>
       </w:r>
       <w:r>
         <w:rPr>
           <w:rFonts w:asciiTheme="majorBidi" w:hAnsiTheme="majorBidi" w:cstheme="majorBidi"/>
           <w:sz w:val="24"/>
           <w:szCs w:val="24"/>
-          <w:lang w:val="fr-CA"/>
-        </w:rPr>
-        <w:t>pour la classe TestContactDAO.</w:t>
+          <w:lang w:val="fr-FR"/>
+        </w:rPr>
+        <w:t xml:space="preserve"> </w:t>
+      </w:r>
+      <w:proofErr w:type="gramStart"/>
+      <w:r>
+        <w:rPr>
+          <w:rFonts w:asciiTheme="majorBidi" w:hAnsiTheme="majorBidi" w:cstheme="majorBidi"/>
+          <w:i/>
+          <w:iCs/>
+          <w:sz w:val="24"/>
+          <w:szCs w:val="24"/>
+          <w:lang w:val="fr-FR"/>
+        </w:rPr>
+        <w:t>connection.</w:t>
+      </w:r>
+      <w:r>
+        <w:rPr>
+          <w:rFonts w:asciiTheme="majorBidi" w:hAnsiTheme="majorBidi" w:cstheme="majorBidi"/>
+          <w:i/>
+          <w:iCs/>
+          <w:sz w:val="24"/>
+          <w:szCs w:val="24"/>
+          <w:lang w:val="fr-FR"/>
+        </w:rPr>
+        <w:t>close</w:t>
+      </w:r>
+      <w:proofErr w:type="gramEnd"/>
+      <w:r>
+        <w:rPr>
+          <w:rFonts w:asciiTheme="majorBidi" w:hAnsiTheme="majorBidi" w:cstheme="majorBidi"/>
+          <w:i/>
+          <w:iCs/>
+          <w:sz w:val="24"/>
+          <w:szCs w:val="24"/>
+          <w:lang w:val="fr-FR"/>
+        </w:rPr>
+        <w:t>()</w:t>
+      </w:r>
+      <w:r>
+        <w:rPr>
+          <w:rFonts w:asciiTheme="majorBidi" w:hAnsiTheme="majorBidi" w:cstheme="majorBidi"/>
+          <w:sz w:val="24"/>
+          <w:szCs w:val="24"/>
+          <w:lang w:val="fr-FR"/>
+        </w:rPr>
+        <w:t xml:space="preserve"> au lieu d</w:t>
+      </w:r>
+      <w:r>
+        <w:rPr>
+          <w:rFonts w:asciiTheme="majorBidi" w:hAnsiTheme="majorBidi" w:cstheme="majorBidi"/>
+          <w:sz w:val="24"/>
+          <w:szCs w:val="24"/>
+          <w:lang w:val="fr-FR"/>
+        </w:rPr>
+        <w:t>e</w:t>
+      </w:r>
+      <w:r>
+        <w:rPr>
+          <w:rFonts w:asciiTheme="majorBidi" w:hAnsiTheme="majorBidi" w:cstheme="majorBidi"/>
+          <w:sz w:val="24"/>
+          <w:szCs w:val="24"/>
+          <w:lang w:val="fr-FR"/>
+        </w:rPr>
+        <w:t xml:space="preserve"> </w:t>
+      </w:r>
+      <w:r>
+        <w:rPr>
+          <w:rFonts w:asciiTheme="majorBidi" w:hAnsiTheme="majorBidi" w:cstheme="majorBidi"/>
+          <w:i/>
+          <w:iCs/>
+          <w:sz w:val="24"/>
+          <w:szCs w:val="24"/>
+          <w:lang w:val="fr-FR"/>
+        </w:rPr>
+        <w:t>connection.</w:t>
+      </w:r>
+      <w:r>
+        <w:rPr>
+          <w:rFonts w:asciiTheme="majorBidi" w:hAnsiTheme="majorBidi" w:cstheme="majorBidi"/>
+          <w:i/>
+          <w:iCs/>
+          <w:sz w:val="24"/>
+          <w:szCs w:val="24"/>
+          <w:lang w:val="fr-FR"/>
+        </w:rPr>
+        <w:t>commit</w:t>
+      </w:r>
+      <w:r>
+        <w:rPr>
+          <w:rFonts w:asciiTheme="majorBidi" w:hAnsiTheme="majorBidi" w:cstheme="majorBidi"/>
+          <w:i/>
+          <w:iCs/>
+          <w:sz w:val="24"/>
+          <w:szCs w:val="24"/>
+          <w:lang w:val="fr-FR"/>
+        </w:rPr>
+        <w:t>()</w:t>
+      </w:r>
+      <w:r>
+        <w:rPr>
+          <w:rFonts w:asciiTheme="majorBidi" w:hAnsiTheme="majorBidi" w:cstheme="majorBidi"/>
+          <w:sz w:val="24"/>
+          <w:szCs w:val="24"/>
+          <w:lang w:val="fr-FR"/>
+        </w:rPr>
+        <w:t xml:space="preserve">. Il suffit de remplacer le </w:t>
+      </w:r>
+      <w:proofErr w:type="gramStart"/>
+      <w:r>
+        <w:rPr>
+          <w:rFonts w:asciiTheme="majorBidi" w:hAnsiTheme="majorBidi" w:cstheme="majorBidi"/>
+          <w:i/>
+          <w:iCs/>
+          <w:sz w:val="24"/>
+          <w:szCs w:val="24"/>
+          <w:lang w:val="fr-FR"/>
+        </w:rPr>
+        <w:t>connection.</w:t>
+      </w:r>
+      <w:r>
+        <w:rPr>
+          <w:rFonts w:asciiTheme="majorBidi" w:hAnsiTheme="majorBidi" w:cstheme="majorBidi"/>
+          <w:i/>
+          <w:iCs/>
+          <w:sz w:val="24"/>
+          <w:szCs w:val="24"/>
+          <w:lang w:val="fr-FR"/>
+        </w:rPr>
+        <w:t>close</w:t>
+      </w:r>
+      <w:proofErr w:type="gramEnd"/>
+      <w:r>
+        <w:rPr>
+          <w:rFonts w:asciiTheme="majorBidi" w:hAnsiTheme="majorBidi" w:cstheme="majorBidi"/>
+          <w:i/>
+          <w:iCs/>
+          <w:sz w:val="24"/>
+          <w:szCs w:val="24"/>
+          <w:lang w:val="fr-FR"/>
+        </w:rPr>
+        <w:t>()</w:t>
+      </w:r>
+      <w:r>
+        <w:rPr>
+          <w:rFonts w:asciiTheme="majorBidi" w:hAnsiTheme="majorBidi" w:cstheme="majorBidi"/>
+          <w:sz w:val="24"/>
+          <w:szCs w:val="24"/>
+          <w:lang w:val="fr-FR"/>
+        </w:rPr>
+        <w:t xml:space="preserve"> par </w:t>
+      </w:r>
+      <w:r>
+        <w:rPr>
+          <w:rFonts w:asciiTheme="majorBidi" w:hAnsiTheme="majorBidi" w:cstheme="majorBidi"/>
+          <w:i/>
+          <w:iCs/>
+          <w:sz w:val="24"/>
+          <w:szCs w:val="24"/>
+          <w:lang w:val="fr-FR"/>
+        </w:rPr>
+        <w:t>connection.</w:t>
+      </w:r>
+      <w:r>
+        <w:rPr>
+          <w:rFonts w:asciiTheme="majorBidi" w:hAnsiTheme="majorBidi" w:cstheme="majorBidi"/>
+          <w:i/>
+          <w:iCs/>
+          <w:sz w:val="24"/>
+          <w:szCs w:val="24"/>
+          <w:lang w:val="fr-FR"/>
+        </w:rPr>
+        <w:t>commit</w:t>
+      </w:r>
+      <w:r>
+        <w:rPr>
+          <w:rFonts w:asciiTheme="majorBidi" w:hAnsiTheme="majorBidi" w:cstheme="majorBidi"/>
+          <w:i/>
+          <w:iCs/>
+          <w:sz w:val="24"/>
+          <w:szCs w:val="24"/>
+          <w:lang w:val="fr-FR"/>
+        </w:rPr>
+        <w:t>()</w:t>
+      </w:r>
+      <w:r>
+        <w:rPr>
+          <w:rFonts w:asciiTheme="majorBidi" w:hAnsiTheme="majorBidi" w:cstheme="majorBidi"/>
+          <w:sz w:val="24"/>
+          <w:szCs w:val="24"/>
+          <w:lang w:val="fr-FR"/>
+        </w:rPr>
+        <w:t xml:space="preserve"> pour corriger l’erreur</w:t>
+      </w:r>
+      <w:r>
+        <w:rPr>
+          <w:rFonts w:asciiTheme="majorBidi" w:hAnsiTheme="majorBidi" w:cstheme="majorBidi"/>
+          <w:sz w:val="24"/>
+          <w:szCs w:val="24"/>
+          <w:lang w:val="fr-FR"/>
+        </w:rPr>
+        <w:t xml:space="preserve"> (voir figure 1)</w:t>
+      </w:r>
+      <w:r>
+        <w:rPr>
+          <w:rFonts w:asciiTheme="majorBidi" w:hAnsiTheme="majorBidi" w:cstheme="majorBidi"/>
+          <w:sz w:val="24"/>
+          <w:szCs w:val="24"/>
+          <w:lang w:val="fr-FR"/>
+        </w:rPr>
+        <w:t>.</w:t>
       </w:r>
       <w:bookmarkStart w:id="0" w:name="_GoBack"/>
       <w:bookmarkEnd w:id="0"/>
     </w:p>
     <w:p>
       <w:pPr>
-        <w:pStyle w:val="Paragraphedeliste"/>
+        <w:pStyle w:val="ListParagraph"/>
         <w:spacing w:after="240"/>
         <w:ind w:right="102"/>
         <w:jc w:val="both"/>
@@ -3051,13 +3277,13 @@
           <w:rFonts w:ascii="Arial Rounded MT Bold" w:hAnsi="Arial Rounded MT Bold"/>
           <w:sz w:val="24"/>
           <w:szCs w:val="24"/>
-          <w:lang w:val="fr-CA"/>
-        </w:rPr>
-      </w:pPr>
-    </w:p>
-    <w:p>
-      <w:pPr>
-        <w:pStyle w:val="Paragraphedeliste"/>
+          <w:lang w:val="fr-FR"/>
+        </w:rPr>
+      </w:pPr>
+    </w:p>
+    <w:p>
+      <w:pPr>
+        <w:pStyle w:val="ListParagraph"/>
         <w:numPr>
           <w:ilvl w:val="1"/>
           <w:numId w:val="5"/>
@@ -3094,7 +3320,7 @@
     </w:p>
     <w:p>
       <w:pPr>
-        <w:pStyle w:val="Paragraphedeliste"/>
+        <w:pStyle w:val="ListParagraph"/>
         <w:spacing w:after="240"/>
         <w:ind w:left="993" w:right="102"/>
         <w:jc w:val="both"/>
@@ -3201,7 +3427,7 @@
     </w:p>
     <w:p>
       <w:pPr>
-        <w:pStyle w:val="Paragraphedeliste"/>
+        <w:pStyle w:val="ListParagraph"/>
         <w:spacing w:after="240"/>
         <w:ind w:right="102"/>
         <w:jc w:val="both"/>
@@ -3215,7 +3441,7 @@
     </w:p>
     <w:p>
       <w:pPr>
-        <w:pStyle w:val="Paragraphedeliste"/>
+        <w:pStyle w:val="ListParagraph"/>
         <w:numPr>
           <w:ilvl w:val="1"/>
           <w:numId w:val="5"/>
@@ -3428,7 +3654,7 @@
     </w:p>
     <w:p>
       <w:pPr>
-        <w:pStyle w:val="Paragraphedeliste"/>
+        <w:pStyle w:val="ListParagraph"/>
         <w:spacing w:after="240"/>
         <w:ind w:right="102"/>
         <w:jc w:val="both"/>
@@ -3442,7 +3668,7 @@
     </w:p>
     <w:p>
       <w:pPr>
-        <w:pStyle w:val="Paragraphedeliste"/>
+        <w:pStyle w:val="ListParagraph"/>
         <w:numPr>
           <w:ilvl w:val="1"/>
           <w:numId w:val="5"/>
@@ -3498,7 +3724,7 @@
     </w:p>
     <w:p>
       <w:pPr>
-        <w:pStyle w:val="Paragraphedeliste"/>
+        <w:pStyle w:val="ListParagraph"/>
         <w:spacing w:before="240" w:after="240"/>
         <w:ind w:left="1134" w:right="102"/>
         <w:jc w:val="both"/>
@@ -3554,7 +3780,7 @@
     </w:p>
     <w:p>
       <w:pPr>
-        <w:pStyle w:val="Paragraphedeliste"/>
+        <w:pStyle w:val="ListParagraph"/>
         <w:spacing w:after="240"/>
         <w:ind w:right="102"/>
         <w:jc w:val="both"/>
@@ -3568,7 +3794,7 @@
     </w:p>
     <w:p>
       <w:pPr>
-        <w:pStyle w:val="Paragraphedeliste"/>
+        <w:pStyle w:val="ListParagraph"/>
         <w:numPr>
           <w:ilvl w:val="1"/>
           <w:numId w:val="5"/>
@@ -3710,7 +3936,7 @@
     </w:p>
     <w:p>
       <w:pPr>
-        <w:pStyle w:val="Paragraphedeliste"/>
+        <w:pStyle w:val="ListParagraph"/>
         <w:spacing w:after="240"/>
         <w:ind w:right="102"/>
         <w:jc w:val="both"/>
@@ -3724,7 +3950,7 @@
     </w:p>
     <w:p>
       <w:pPr>
-        <w:pStyle w:val="Paragraphedeliste"/>
+        <w:pStyle w:val="ListParagraph"/>
         <w:numPr>
           <w:ilvl w:val="0"/>
           <w:numId w:val="5"/>
@@ -3755,7 +3981,7 @@
     </w:p>
     <w:p>
       <w:pPr>
-        <w:pStyle w:val="Paragraphedeliste"/>
+        <w:pStyle w:val="ListParagraph"/>
         <w:spacing w:after="240"/>
         <w:ind w:right="102"/>
         <w:jc w:val="both"/>
@@ -3769,7 +3995,7 @@
     </w:p>
     <w:p>
       <w:pPr>
-        <w:pStyle w:val="Paragraphedeliste"/>
+        <w:pStyle w:val="ListParagraph"/>
         <w:spacing w:before="120" w:after="120"/>
         <w:ind w:right="102"/>
         <w:jc w:val="both"/>
@@ -3792,7 +4018,7 @@
     </w:p>
     <w:p>
       <w:pPr>
-        <w:pStyle w:val="Paragraphedeliste"/>
+        <w:pStyle w:val="ListParagraph"/>
         <w:spacing w:before="120" w:after="120"/>
         <w:ind w:right="102"/>
         <w:jc w:val="both"/>
@@ -3806,7 +4032,7 @@
     </w:p>
     <w:p>
       <w:pPr>
-        <w:pStyle w:val="Paragraphedeliste"/>
+        <w:pStyle w:val="ListParagraph"/>
         <w:numPr>
           <w:ilvl w:val="0"/>
           <w:numId w:val="7"/>
@@ -3852,7 +4078,7 @@
     </w:p>
     <w:p>
       <w:pPr>
-        <w:pStyle w:val="Paragraphedeliste"/>
+        <w:pStyle w:val="ListParagraph"/>
         <w:numPr>
           <w:ilvl w:val="0"/>
           <w:numId w:val="7"/>
@@ -3879,7 +4105,7 @@
     </w:p>
     <w:p>
       <w:pPr>
-        <w:pStyle w:val="Paragraphedeliste"/>
+        <w:pStyle w:val="ListParagraph"/>
         <w:spacing w:after="240"/>
         <w:ind w:right="102"/>
         <w:jc w:val="both"/>
@@ -3893,7 +4119,7 @@
     </w:p>
     <w:p>
       <w:pPr>
-        <w:pStyle w:val="Paragraphedeliste"/>
+        <w:pStyle w:val="ListParagraph"/>
         <w:spacing w:after="240"/>
         <w:ind w:right="102"/>
         <w:jc w:val="both"/>
@@ -3970,7 +4196,7 @@
     </w:p>
     <w:p>
       <w:pPr>
-        <w:pStyle w:val="Paragraphedeliste"/>
+        <w:pStyle w:val="ListParagraph"/>
         <w:spacing w:after="240"/>
         <w:ind w:right="102"/>
         <w:jc w:val="both"/>
@@ -3984,7 +4210,7 @@
     </w:p>
     <w:p>
       <w:pPr>
-        <w:pStyle w:val="Paragraphedeliste"/>
+        <w:pStyle w:val="ListParagraph"/>
         <w:spacing w:after="240"/>
         <w:ind w:right="102"/>
         <w:jc w:val="both"/>
@@ -4007,7 +4233,7 @@
     </w:p>
     <w:p>
       <w:pPr>
-        <w:pStyle w:val="Paragraphedeliste"/>
+        <w:pStyle w:val="ListParagraph"/>
         <w:spacing w:after="240"/>
         <w:ind w:right="102"/>
         <w:jc w:val="both"/>
@@ -4021,7 +4247,7 @@
     </w:p>
     <w:p>
       <w:pPr>
-        <w:pStyle w:val="Paragraphedeliste"/>
+        <w:pStyle w:val="ListParagraph"/>
         <w:spacing w:after="240"/>
         <w:ind w:right="102"/>
         <w:jc w:val="both"/>
@@ -4054,7 +4280,7 @@
     </w:p>
     <w:p>
       <w:pPr>
-        <w:pStyle w:val="Paragraphedeliste"/>
+        <w:pStyle w:val="ListParagraph"/>
         <w:spacing w:after="240"/>
         <w:ind w:left="0" w:right="102"/>
         <w:jc w:val="both"/>
@@ -4111,7 +4337,7 @@
 <w:ftr xmlns:wpc="http://schemas.microsoft.com/office/word/2010/wordprocessingCanvas" xmlns:cx="http://schemas.microsoft.com/office/drawing/2014/chartex" xmlns:cx1="http://schemas.microsoft.com/office/drawing/2015/9/8/chartex" xmlns:cx2="http://schemas.microsoft.com/office/drawing/2015/10/21/chartex" xmlns:cx3="http://schemas.microsoft.com/office/drawing/2016/5/9/chartex" xmlns:cx4="http://schemas.microsoft.com/office/drawing/2016/5/10/chartex" xmlns:cx5="http://schemas.microsoft.com/office/drawing/2016/5/11/chartex" xmlns:cx6="http://schemas.microsoft.com/office/drawing/2016/5/12/chartex" xmlns:cx7="http://schemas.microsoft.com/office/drawing/2016/5/13/chartex" xmlns:cx8="http://schemas.microsoft.com/office/drawing/2016/5/14/chartex" xmlns:mc="http://schemas.openxmlformats.org/markup-compatibility/2006" xmlns:aink="http://schemas.microsoft.com/office/drawing/2016/ink" xmlns:am3d="http://schemas.microsoft.com/office/drawing/2017/model3d" xmlns:o="urn:schemas-microsoft-com:office:office" xmlns:r="http://schemas.openxmlformats.org/officeDocument/2006/relationships" xmlns:m="http://schemas.openxmlformats.org/officeDocument/2006/math" xmlns:v="urn:schemas-microsoft-com:vml" xmlns:wp14="http://schemas.microsoft.com/office/word/2010/wordprocessingDrawing" xmlns:wp="http://schemas.openxmlformats.org/drawingml/2006/wordprocessingDrawing" xmlns:w10="urn:schemas-microsoft-com:office:word" xmlns:w="http://schemas.openxmlformats.org/wordprocessingml/2006/main" xmlns:w14="http://schemas.microsoft.com/office/word/2010/wordml" xmlns:w15="http://schemas.microsoft.com/office/word/2012/wordml" xmlns:w16cid="http://schemas.microsoft.com/office/word/2016/wordml/cid" xmlns:w16se="http://schemas.microsoft.com/office/word/2015/wordml/symex" xmlns:wpg="http://schemas.microsoft.com/office/word/2010/wordprocessingGroup" xmlns:wpi="http://schemas.microsoft.com/office/word/2010/wordprocessingInk" xmlns:wne="http://schemas.microsoft.com/office/word/2006/wordml" xmlns:wps="http://schemas.microsoft.com/office/word/2010/wordprocessingShape" mc:Ignorable="w14 w15 w16se w16cid wp14">
   <w:p>
     <w:pPr>
-      <w:pStyle w:val="Pieddepage"/>
+      <w:pStyle w:val="Footer"/>
     </w:pPr>
   </w:p>
 </w:ftr>
@@ -4151,7 +4377,7 @@
         <w:sdtContent>
           <w:p>
             <w:pPr>
-              <w:pStyle w:val="Pieddepage"/>
+              <w:pStyle w:val="Footer"/>
               <w:pBdr>
                 <w:top w:val="single" w:sz="4" w:space="1" w:color="auto"/>
               </w:pBdr>
@@ -4289,7 +4515,7 @@
   </w:sdt>
   <w:p>
     <w:pPr>
-      <w:pStyle w:val="Pieddepage"/>
+      <w:pStyle w:val="Footer"/>
     </w:pPr>
   </w:p>
 </w:ftr>
@@ -4299,7 +4525,7 @@
 <w:ftr xmlns:wpc="http://schemas.microsoft.com/office/word/2010/wordprocessingCanvas" xmlns:cx="http://schemas.microsoft.com/office/drawing/2014/chartex" xmlns:cx1="http://schemas.microsoft.com/office/drawing/2015/9/8/chartex" xmlns:cx2="http://schemas.microsoft.com/office/drawing/2015/10/21/chartex" xmlns:cx3="http://schemas.microsoft.com/office/drawing/2016/5/9/chartex" xmlns:cx4="http://schemas.microsoft.com/office/drawing/2016/5/10/chartex" xmlns:cx5="http://schemas.microsoft.com/office/drawing/2016/5/11/chartex" xmlns:cx6="http://schemas.microsoft.com/office/drawing/2016/5/12/chartex" xmlns:cx7="http://schemas.microsoft.com/office/drawing/2016/5/13/chartex" xmlns:cx8="http://schemas.microsoft.com/office/drawing/2016/5/14/chartex" xmlns:mc="http://schemas.openxmlformats.org/markup-compatibility/2006" xmlns:aink="http://schemas.microsoft.com/office/drawing/2016/ink" xmlns:am3d="http://schemas.microsoft.com/office/drawing/2017/model3d" xmlns:o="urn:schemas-microsoft-com:office:office" xmlns:r="http://schemas.openxmlformats.org/officeDocument/2006/relationships" xmlns:m="http://schemas.openxmlformats.org/officeDocument/2006/math" xmlns:v="urn:schemas-microsoft-com:vml" xmlns:wp14="http://schemas.microsoft.com/office/word/2010/wordprocessingDrawing" xmlns:wp="http://schemas.openxmlformats.org/drawingml/2006/wordprocessingDrawing" xmlns:w10="urn:schemas-microsoft-com:office:word" xmlns:w="http://schemas.openxmlformats.org/wordprocessingml/2006/main" xmlns:w14="http://schemas.microsoft.com/office/word/2010/wordml" xmlns:w15="http://schemas.microsoft.com/office/word/2012/wordml" xmlns:w16cid="http://schemas.microsoft.com/office/word/2016/wordml/cid" xmlns:w16se="http://schemas.microsoft.com/office/word/2015/wordml/symex" xmlns:wpg="http://schemas.microsoft.com/office/word/2010/wordprocessingGroup" xmlns:wpi="http://schemas.microsoft.com/office/word/2010/wordprocessingInk" xmlns:wne="http://schemas.microsoft.com/office/word/2006/wordml" xmlns:wps="http://schemas.microsoft.com/office/word/2010/wordprocessingShape" mc:Ignorable="w14 w15 w16se w16cid wp14">
   <w:p>
     <w:pPr>
-      <w:pStyle w:val="Pieddepage"/>
+      <w:pStyle w:val="Footer"/>
     </w:pPr>
   </w:p>
 </w:ftr>
@@ -4330,11 +4556,11 @@
   <w:footnote w:id="1">
     <w:p>
       <w:pPr>
-        <w:pStyle w:val="Notedebasdepage"/>
-      </w:pPr>
-      <w:r>
-        <w:rPr>
-          <w:rStyle w:val="Appelnotedebasdep"/>
+        <w:pStyle w:val="FootnoteText"/>
+      </w:pPr>
+      <w:r>
+        <w:rPr>
+          <w:rStyle w:val="FootnoteReference"/>
         </w:rPr>
         <w:footnoteRef/>
       </w:r>
@@ -4346,11 +4572,11 @@
   <w:footnote w:id="2">
     <w:p>
       <w:pPr>
-        <w:pStyle w:val="Notedebasdepage"/>
-      </w:pPr>
-      <w:r>
-        <w:rPr>
-          <w:rStyle w:val="Appelnotedebasdep"/>
+        <w:pStyle w:val="FootnoteText"/>
+      </w:pPr>
+      <w:r>
+        <w:rPr>
+          <w:rStyle w:val="FootnoteReference"/>
         </w:rPr>
         <w:footnoteRef/>
       </w:r>
@@ -4368,11 +4594,11 @@
   <w:footnote w:id="3">
     <w:p>
       <w:pPr>
-        <w:pStyle w:val="Notedebasdepage"/>
-      </w:pPr>
-      <w:r>
-        <w:rPr>
-          <w:rStyle w:val="Appelnotedebasdep"/>
+        <w:pStyle w:val="FootnoteText"/>
+      </w:pPr>
+      <w:r>
+        <w:rPr>
+          <w:rStyle w:val="FootnoteReference"/>
         </w:rPr>
         <w:footnoteRef/>
       </w:r>
@@ -4397,7 +4623,7 @@
 <w:hdr xmlns:wpc="http://schemas.microsoft.com/office/word/2010/wordprocessingCanvas" xmlns:cx="http://schemas.microsoft.com/office/drawing/2014/chartex" xmlns:cx1="http://schemas.microsoft.com/office/drawing/2015/9/8/chartex" xmlns:cx2="http://schemas.microsoft.com/office/drawing/2015/10/21/chartex" xmlns:cx3="http://schemas.microsoft.com/office/drawing/2016/5/9/chartex" xmlns:cx4="http://schemas.microsoft.com/office/drawing/2016/5/10/chartex" xmlns:cx5="http://schemas.microsoft.com/office/drawing/2016/5/11/chartex" xmlns:cx6="http://schemas.microsoft.com/office/drawing/2016/5/12/chartex" xmlns:cx7="http://schemas.microsoft.com/office/drawing/2016/5/13/chartex" xmlns:cx8="http://schemas.microsoft.com/office/drawing/2016/5/14/chartex" xmlns:mc="http://schemas.openxmlformats.org/markup-compatibility/2006" xmlns:aink="http://schemas.microsoft.com/office/drawing/2016/ink" xmlns:am3d="http://schemas.microsoft.com/office/drawing/2017/model3d" xmlns:o="urn:schemas-microsoft-com:office:office" xmlns:r="http://schemas.openxmlformats.org/officeDocument/2006/relationships" xmlns:m="http://schemas.openxmlformats.org/officeDocument/2006/math" xmlns:v="urn:schemas-microsoft-com:vml" xmlns:wp14="http://schemas.microsoft.com/office/word/2010/wordprocessingDrawing" xmlns:wp="http://schemas.openxmlformats.org/drawingml/2006/wordprocessingDrawing" xmlns:w10="urn:schemas-microsoft-com:office:word" xmlns:w="http://schemas.openxmlformats.org/wordprocessingml/2006/main" xmlns:w14="http://schemas.microsoft.com/office/word/2010/wordml" xmlns:w15="http://schemas.microsoft.com/office/word/2012/wordml" xmlns:w16cid="http://schemas.microsoft.com/office/word/2016/wordml/cid" xmlns:w16se="http://schemas.microsoft.com/office/word/2015/wordml/symex" xmlns:wpg="http://schemas.microsoft.com/office/word/2010/wordprocessingGroup" xmlns:wpi="http://schemas.microsoft.com/office/word/2010/wordprocessingInk" xmlns:wne="http://schemas.microsoft.com/office/word/2006/wordml" xmlns:wps="http://schemas.microsoft.com/office/word/2010/wordprocessingShape" mc:Ignorable="w14 w15 w16se w16cid wp14">
   <w:p>
     <w:pPr>
-      <w:pStyle w:val="En-tte"/>
+      <w:pStyle w:val="Header"/>
     </w:pPr>
   </w:p>
 </w:hdr>
@@ -4407,7 +4633,7 @@
 <w:hdr xmlns:wpc="http://schemas.microsoft.com/office/word/2010/wordprocessingCanvas" xmlns:cx="http://schemas.microsoft.com/office/drawing/2014/chartex" xmlns:cx1="http://schemas.microsoft.com/office/drawing/2015/9/8/chartex" xmlns:cx2="http://schemas.microsoft.com/office/drawing/2015/10/21/chartex" xmlns:cx3="http://schemas.microsoft.com/office/drawing/2016/5/9/chartex" xmlns:cx4="http://schemas.microsoft.com/office/drawing/2016/5/10/chartex" xmlns:cx5="http://schemas.microsoft.com/office/drawing/2016/5/11/chartex" xmlns:cx6="http://schemas.microsoft.com/office/drawing/2016/5/12/chartex" xmlns:cx7="http://schemas.microsoft.com/office/drawing/2016/5/13/chartex" xmlns:cx8="http://schemas.microsoft.com/office/drawing/2016/5/14/chartex" xmlns:mc="http://schemas.openxmlformats.org/markup-compatibility/2006" xmlns:aink="http://schemas.microsoft.com/office/drawing/2016/ink" xmlns:am3d="http://schemas.microsoft.com/office/drawing/2017/model3d" xmlns:o="urn:schemas-microsoft-com:office:office" xmlns:r="http://schemas.openxmlformats.org/officeDocument/2006/relationships" xmlns:m="http://schemas.openxmlformats.org/officeDocument/2006/math" xmlns:v="urn:schemas-microsoft-com:vml" xmlns:wp14="http://schemas.microsoft.com/office/word/2010/wordprocessingDrawing" xmlns:wp="http://schemas.openxmlformats.org/drawingml/2006/wordprocessingDrawing" xmlns:w10="urn:schemas-microsoft-com:office:word" xmlns:w="http://schemas.openxmlformats.org/wordprocessingml/2006/main" xmlns:w14="http://schemas.microsoft.com/office/word/2010/wordml" xmlns:w15="http://schemas.microsoft.com/office/word/2012/wordml" xmlns:w16cid="http://schemas.microsoft.com/office/word/2016/wordml/cid" xmlns:w16se="http://schemas.microsoft.com/office/word/2015/wordml/symex" xmlns:wpg="http://schemas.microsoft.com/office/word/2010/wordprocessingGroup" xmlns:wpi="http://schemas.microsoft.com/office/word/2010/wordprocessingInk" xmlns:wne="http://schemas.microsoft.com/office/word/2006/wordml" xmlns:wps="http://schemas.microsoft.com/office/word/2010/wordprocessingShape" mc:Ignorable="w14 w15 w16se w16cid wp14">
   <w:p>
     <w:pPr>
-      <w:pStyle w:val="En-tte"/>
+      <w:pStyle w:val="Header"/>
     </w:pPr>
   </w:p>
 </w:hdr>
@@ -4417,7 +4643,7 @@
 <w:hdr xmlns:wpc="http://schemas.microsoft.com/office/word/2010/wordprocessingCanvas" xmlns:cx="http://schemas.microsoft.com/office/drawing/2014/chartex" xmlns:cx1="http://schemas.microsoft.com/office/drawing/2015/9/8/chartex" xmlns:cx2="http://schemas.microsoft.com/office/drawing/2015/10/21/chartex" xmlns:cx3="http://schemas.microsoft.com/office/drawing/2016/5/9/chartex" xmlns:cx4="http://schemas.microsoft.com/office/drawing/2016/5/10/chartex" xmlns:cx5="http://schemas.microsoft.com/office/drawing/2016/5/11/chartex" xmlns:cx6="http://schemas.microsoft.com/office/drawing/2016/5/12/chartex" xmlns:cx7="http://schemas.microsoft.com/office/drawing/2016/5/13/chartex" xmlns:cx8="http://schemas.microsoft.com/office/drawing/2016/5/14/chartex" xmlns:mc="http://schemas.openxmlformats.org/markup-compatibility/2006" xmlns:aink="http://schemas.microsoft.com/office/drawing/2016/ink" xmlns:am3d="http://schemas.microsoft.com/office/drawing/2017/model3d" xmlns:o="urn:schemas-microsoft-com:office:office" xmlns:r="http://schemas.openxmlformats.org/officeDocument/2006/relationships" xmlns:m="http://schemas.openxmlformats.org/officeDocument/2006/math" xmlns:v="urn:schemas-microsoft-com:vml" xmlns:wp14="http://schemas.microsoft.com/office/word/2010/wordprocessingDrawing" xmlns:wp="http://schemas.openxmlformats.org/drawingml/2006/wordprocessingDrawing" xmlns:w10="urn:schemas-microsoft-com:office:word" xmlns:w="http://schemas.openxmlformats.org/wordprocessingml/2006/main" xmlns:w14="http://schemas.microsoft.com/office/word/2010/wordml" xmlns:w15="http://schemas.microsoft.com/office/word/2012/wordml" xmlns:w16cid="http://schemas.microsoft.com/office/word/2016/wordml/cid" xmlns:w16se="http://schemas.microsoft.com/office/word/2015/wordml/symex" xmlns:wpg="http://schemas.microsoft.com/office/word/2010/wordprocessingGroup" xmlns:wpi="http://schemas.microsoft.com/office/word/2010/wordprocessingInk" xmlns:wne="http://schemas.microsoft.com/office/word/2006/wordml" xmlns:wps="http://schemas.microsoft.com/office/word/2010/wordprocessingShape" mc:Ignorable="w14 w15 w16se w16cid wp14">
   <w:p>
     <w:pPr>
-      <w:pStyle w:val="En-tte"/>
+      <w:pStyle w:val="Header"/>
     </w:pPr>
   </w:p>
 </w:hdr>
@@ -4999,7 +5225,7 @@
     <w:lvl w:ilvl="0">
       <w:start w:val="1"/>
       <w:numFmt w:val="decimal"/>
-      <w:pStyle w:val="Titre1"/>
+      <w:pStyle w:val="Heading1"/>
       <w:lvlText w:val="%1."/>
       <w:lvlJc w:val="left"/>
       <w:pPr>
@@ -5012,7 +5238,7 @@
     <w:lvl w:ilvl="1">
       <w:start w:val="1"/>
       <w:numFmt w:val="decimal"/>
-      <w:pStyle w:val="Titre2"/>
+      <w:pStyle w:val="Heading2"/>
       <w:lvlText w:val="%2."/>
       <w:lvlJc w:val="left"/>
       <w:pPr>
@@ -5025,7 +5251,7 @@
     <w:lvl w:ilvl="2">
       <w:start w:val="1"/>
       <w:numFmt w:val="decimal"/>
-      <w:pStyle w:val="Titre3"/>
+      <w:pStyle w:val="Heading3"/>
       <w:lvlText w:val="%3."/>
       <w:lvlJc w:val="left"/>
       <w:pPr>
@@ -5038,7 +5264,7 @@
     <w:lvl w:ilvl="3">
       <w:start w:val="1"/>
       <w:numFmt w:val="decimal"/>
-      <w:pStyle w:val="Titre4"/>
+      <w:pStyle w:val="Heading4"/>
       <w:lvlText w:val="%4."/>
       <w:lvlJc w:val="left"/>
       <w:pPr>
@@ -5051,7 +5277,7 @@
     <w:lvl w:ilvl="4">
       <w:start w:val="1"/>
       <w:numFmt w:val="decimal"/>
-      <w:pStyle w:val="Titre5"/>
+      <w:pStyle w:val="Heading5"/>
       <w:lvlText w:val="%5."/>
       <w:lvlJc w:val="left"/>
       <w:pPr>
@@ -5064,7 +5290,7 @@
     <w:lvl w:ilvl="5">
       <w:start w:val="1"/>
       <w:numFmt w:val="decimal"/>
-      <w:pStyle w:val="Titre6"/>
+      <w:pStyle w:val="Heading6"/>
       <w:lvlText w:val="%6."/>
       <w:lvlJc w:val="left"/>
       <w:pPr>
@@ -5077,7 +5303,7 @@
     <w:lvl w:ilvl="6">
       <w:start w:val="1"/>
       <w:numFmt w:val="decimal"/>
-      <w:pStyle w:val="Titre7"/>
+      <w:pStyle w:val="Heading7"/>
       <w:lvlText w:val="%7."/>
       <w:lvlJc w:val="left"/>
       <w:pPr>
@@ -5090,7 +5316,7 @@
     <w:lvl w:ilvl="7">
       <w:start w:val="1"/>
       <w:numFmt w:val="decimal"/>
-      <w:pStyle w:val="Titre8"/>
+      <w:pStyle w:val="Heading8"/>
       <w:lvlText w:val="%8."/>
       <w:lvlJc w:val="left"/>
       <w:pPr>
@@ -5103,7 +5329,7 @@
     <w:lvl w:ilvl="8">
       <w:start w:val="1"/>
       <w:numFmt w:val="decimal"/>
-      <w:pStyle w:val="Titre9"/>
+      <w:pStyle w:val="Heading9"/>
       <w:lvlText w:val="%9."/>
       <w:lvlJc w:val="left"/>
       <w:pPr>
@@ -5476,7 +5702,7 @@
       </w:pPr>
     </w:pPrDefault>
   </w:docDefaults>
-  <w:latentStyles w:defLockedState="0" w:defUIPriority="99" w:defSemiHidden="0" w:defUnhideWhenUsed="0" w:defQFormat="0" w:count="376">
+  <w:latentStyles w:defLockedState="0" w:defUIPriority="99" w:defSemiHidden="0" w:defUnhideWhenUsed="0" w:defQFormat="0" w:count="377">
     <w:lsdException w:name="Normal" w:uiPriority="0" w:qFormat="1"/>
     <w:lsdException w:name="heading 1" w:uiPriority="9" w:qFormat="1"/>
     <w:lsdException w:name="heading 2" w:semiHidden="1" w:uiPriority="9" w:unhideWhenUsed="1" w:qFormat="1"/>
@@ -5624,11 +5850,12 @@
     <w:lsdException w:name="Table Contemporary" w:semiHidden="1" w:unhideWhenUsed="1"/>
     <w:lsdException w:name="Table Elegant" w:semiHidden="1" w:unhideWhenUsed="1"/>
     <w:lsdException w:name="Table Professional" w:semiHidden="1" w:unhideWhenUsed="1"/>
+    <w:lsdException w:name="Table Subtle 1" w:semiHidden="1" w:unhideWhenUsed="1"/>
     <w:lsdException w:name="Table Subtle 2" w:semiHidden="1" w:unhideWhenUsed="1"/>
     <w:lsdException w:name="Table Web 1" w:semiHidden="1" w:unhideWhenUsed="1"/>
+    <w:lsdException w:name="Table Web 2" w:semiHidden="1" w:unhideWhenUsed="1"/>
     <w:lsdException w:name="Balloon Text" w:semiHidden="1" w:unhideWhenUsed="1"/>
     <w:lsdException w:name="Table Grid" w:uiPriority="39"/>
-    <w:lsdException w:name="Table Theme" w:semiHidden="1" w:unhideWhenUsed="1"/>
     <w:lsdException w:name="Placeholder Text" w:semiHidden="1"/>
     <w:lsdException w:name="No Spacing" w:uiPriority="1" w:qFormat="1"/>
     <w:lsdException w:name="Light Shading" w:uiPriority="60"/>
@@ -5849,16 +6076,17 @@
     <w:lsdException w:name="Hashtag" w:semiHidden="1" w:unhideWhenUsed="1"/>
     <w:lsdException w:name="Unresolved Mention" w:semiHidden="1" w:unhideWhenUsed="1"/>
     <w:lsdException w:name="Smart Link" w:semiHidden="1" w:unhideWhenUsed="1"/>
+    <w:lsdException w:name="Smart Link Error" w:semiHidden="1" w:unhideWhenUsed="1"/>
   </w:latentStyles>
   <w:style w:type="paragraph" w:default="1" w:styleId="Normal">
     <w:name w:val="Normal"/>
     <w:qFormat/>
   </w:style>
-  <w:style w:type="paragraph" w:styleId="Titre1">
+  <w:style w:type="paragraph" w:styleId="Heading1">
     <w:name w:val="heading 1"/>
     <w:basedOn w:val="Normal"/>
     <w:next w:val="Normal"/>
-    <w:link w:val="Titre1Car"/>
+    <w:link w:val="Heading1Char"/>
     <w:uiPriority w:val="9"/>
     <w:qFormat/>
     <w:rsid w:val="00620C20"/>
@@ -5880,11 +6108,11 @@
       <w:lang w:val="en-US" w:eastAsia="en-US"/>
     </w:rPr>
   </w:style>
-  <w:style w:type="paragraph" w:styleId="Titre2">
+  <w:style w:type="paragraph" w:styleId="Heading2">
     <w:name w:val="heading 2"/>
     <w:basedOn w:val="Normal"/>
     <w:next w:val="Normal"/>
-    <w:link w:val="Titre2Car"/>
+    <w:link w:val="Heading2Char"/>
     <w:uiPriority w:val="9"/>
     <w:semiHidden/>
     <w:unhideWhenUsed/>
@@ -5910,11 +6138,11 @@
       <w:lang w:val="en-US" w:eastAsia="en-US"/>
     </w:rPr>
   </w:style>
-  <w:style w:type="paragraph" w:styleId="Titre3">
+  <w:style w:type="paragraph" w:styleId="Heading3">
     <w:name w:val="heading 3"/>
     <w:basedOn w:val="Normal"/>
     <w:next w:val="Normal"/>
-    <w:link w:val="Titre3Car"/>
+    <w:link w:val="Heading3Char"/>
     <w:uiPriority w:val="9"/>
     <w:semiHidden/>
     <w:unhideWhenUsed/>
@@ -5938,11 +6166,11 @@
       <w:lang w:val="en-US" w:eastAsia="en-US"/>
     </w:rPr>
   </w:style>
-  <w:style w:type="paragraph" w:styleId="Titre4">
+  <w:style w:type="paragraph" w:styleId="Heading4">
     <w:name w:val="heading 4"/>
     <w:basedOn w:val="Normal"/>
     <w:next w:val="Normal"/>
-    <w:link w:val="Titre4Car"/>
+    <w:link w:val="Heading4Char"/>
     <w:uiPriority w:val="9"/>
     <w:semiHidden/>
     <w:unhideWhenUsed/>
@@ -5965,11 +6193,11 @@
       <w:lang w:val="en-US" w:eastAsia="en-US"/>
     </w:rPr>
   </w:style>
-  <w:style w:type="paragraph" w:styleId="Titre5">
+  <w:style w:type="paragraph" w:styleId="Heading5">
     <w:name w:val="heading 5"/>
     <w:basedOn w:val="Normal"/>
     <w:next w:val="Normal"/>
-    <w:link w:val="Titre5Car"/>
+    <w:link w:val="Heading5Char"/>
     <w:uiPriority w:val="9"/>
     <w:semiHidden/>
     <w:unhideWhenUsed/>
@@ -5993,11 +6221,11 @@
       <w:lang w:val="en-US" w:eastAsia="en-US"/>
     </w:rPr>
   </w:style>
-  <w:style w:type="paragraph" w:styleId="Titre6">
+  <w:style w:type="paragraph" w:styleId="Heading6">
     <w:name w:val="heading 6"/>
     <w:basedOn w:val="Normal"/>
     <w:next w:val="Normal"/>
-    <w:link w:val="Titre6Car"/>
+    <w:link w:val="Heading6Char"/>
     <w:qFormat/>
     <w:rsid w:val="00620C20"/>
     <w:pPr>
@@ -6015,11 +6243,11 @@
       <w:lang w:val="en-US" w:eastAsia="en-US"/>
     </w:rPr>
   </w:style>
-  <w:style w:type="paragraph" w:styleId="Titre7">
+  <w:style w:type="paragraph" w:styleId="Heading7">
     <w:name w:val="heading 7"/>
     <w:basedOn w:val="Normal"/>
     <w:next w:val="Normal"/>
-    <w:link w:val="Titre7Car"/>
+    <w:link w:val="Heading7Char"/>
     <w:uiPriority w:val="9"/>
     <w:semiHidden/>
     <w:unhideWhenUsed/>
@@ -6039,11 +6267,11 @@
       <w:lang w:val="en-US" w:eastAsia="en-US"/>
     </w:rPr>
   </w:style>
-  <w:style w:type="paragraph" w:styleId="Titre8">
+  <w:style w:type="paragraph" w:styleId="Heading8">
     <w:name w:val="heading 8"/>
     <w:basedOn w:val="Normal"/>
     <w:next w:val="Normal"/>
-    <w:link w:val="Titre8Car"/>
+    <w:link w:val="Heading8Char"/>
     <w:uiPriority w:val="9"/>
     <w:semiHidden/>
     <w:unhideWhenUsed/>
@@ -6065,11 +6293,11 @@
       <w:lang w:val="en-US" w:eastAsia="en-US"/>
     </w:rPr>
   </w:style>
-  <w:style w:type="paragraph" w:styleId="Titre9">
+  <w:style w:type="paragraph" w:styleId="Heading9">
     <w:name w:val="heading 9"/>
     <w:basedOn w:val="Normal"/>
     <w:next w:val="Normal"/>
-    <w:link w:val="Titre9Car"/>
+    <w:link w:val="Heading9Char"/>
     <w:uiPriority w:val="9"/>
     <w:semiHidden/>
     <w:unhideWhenUsed/>
@@ -6088,13 +6316,13 @@
       <w:lang w:val="en-US" w:eastAsia="en-US"/>
     </w:rPr>
   </w:style>
-  <w:style w:type="character" w:default="1" w:styleId="Policepardfaut">
+  <w:style w:type="character" w:default="1" w:styleId="DefaultParagraphFont">
     <w:name w:val="Default Paragraph Font"/>
     <w:uiPriority w:val="1"/>
     <w:semiHidden/>
     <w:unhideWhenUsed/>
   </w:style>
-  <w:style w:type="table" w:default="1" w:styleId="TableauNormal">
+  <w:style w:type="table" w:default="1" w:styleId="TableNormal">
     <w:name w:val="Normal Table"/>
     <w:uiPriority w:val="99"/>
     <w:semiHidden/>
@@ -6109,13 +6337,13 @@
       </w:tblCellMar>
     </w:tblPr>
   </w:style>
-  <w:style w:type="numbering" w:default="1" w:styleId="Aucuneliste">
+  <w:style w:type="numbering" w:default="1" w:styleId="NoList">
     <w:name w:val="No List"/>
     <w:uiPriority w:val="99"/>
     <w:semiHidden/>
     <w:unhideWhenUsed/>
   </w:style>
-  <w:style w:type="paragraph" w:styleId="Paragraphedeliste">
+  <w:style w:type="paragraph" w:styleId="ListParagraph">
     <w:name w:val="List Paragraph"/>
     <w:basedOn w:val="Normal"/>
     <w:uiPriority w:val="34"/>
@@ -6133,10 +6361,10 @@
       <w:lang w:val="en-US" w:eastAsia="en-US"/>
     </w:rPr>
   </w:style>
-  <w:style w:type="character" w:customStyle="1" w:styleId="Titre1Car">
-    <w:name w:val="Titre 1 Car"/>
-    <w:basedOn w:val="Policepardfaut"/>
-    <w:link w:val="Titre1"/>
+  <w:style w:type="character" w:customStyle="1" w:styleId="Heading1Char">
+    <w:name w:val="Heading 1 Char"/>
+    <w:basedOn w:val="DefaultParagraphFont"/>
+    <w:link w:val="Heading1"/>
     <w:uiPriority w:val="9"/>
     <w:rsid w:val="00620C20"/>
     <w:rPr>
@@ -6149,10 +6377,10 @@
       <w:lang w:val="en-US" w:eastAsia="en-US"/>
     </w:rPr>
   </w:style>
-  <w:style w:type="character" w:customStyle="1" w:styleId="Titre2Car">
-    <w:name w:val="Titre 2 Car"/>
-    <w:basedOn w:val="Policepardfaut"/>
-    <w:link w:val="Titre2"/>
+  <w:style w:type="character" w:customStyle="1" w:styleId="Heading2Char">
+    <w:name w:val="Heading 2 Char"/>
+    <w:basedOn w:val="DefaultParagraphFont"/>
+    <w:link w:val="Heading2"/>
     <w:uiPriority w:val="9"/>
     <w:semiHidden/>
     <w:rsid w:val="00620C20"/>
@@ -6167,10 +6395,10 @@
       <w:lang w:val="en-US" w:eastAsia="en-US"/>
     </w:rPr>
   </w:style>
-  <w:style w:type="character" w:customStyle="1" w:styleId="Titre3Car">
-    <w:name w:val="Titre 3 Car"/>
-    <w:basedOn w:val="Policepardfaut"/>
-    <w:link w:val="Titre3"/>
+  <w:style w:type="character" w:customStyle="1" w:styleId="Heading3Char">
+    <w:name w:val="Heading 3 Char"/>
+    <w:basedOn w:val="DefaultParagraphFont"/>
+    <w:link w:val="Heading3"/>
     <w:uiPriority w:val="9"/>
     <w:semiHidden/>
     <w:rsid w:val="00620C20"/>
@@ -6183,10 +6411,10 @@
       <w:lang w:val="en-US" w:eastAsia="en-US"/>
     </w:rPr>
   </w:style>
-  <w:style w:type="character" w:customStyle="1" w:styleId="Titre4Car">
-    <w:name w:val="Titre 4 Car"/>
-    <w:basedOn w:val="Policepardfaut"/>
-    <w:link w:val="Titre4"/>
+  <w:style w:type="character" w:customStyle="1" w:styleId="Heading4Char">
+    <w:name w:val="Heading 4 Char"/>
+    <w:basedOn w:val="DefaultParagraphFont"/>
+    <w:link w:val="Heading4"/>
     <w:uiPriority w:val="9"/>
     <w:semiHidden/>
     <w:rsid w:val="00620C20"/>
@@ -6198,10 +6426,10 @@
       <w:lang w:val="en-US" w:eastAsia="en-US"/>
     </w:rPr>
   </w:style>
-  <w:style w:type="character" w:customStyle="1" w:styleId="Titre5Car">
-    <w:name w:val="Titre 5 Car"/>
-    <w:basedOn w:val="Policepardfaut"/>
-    <w:link w:val="Titre5"/>
+  <w:style w:type="character" w:customStyle="1" w:styleId="Heading5Char">
+    <w:name w:val="Heading 5 Char"/>
+    <w:basedOn w:val="DefaultParagraphFont"/>
+    <w:link w:val="Heading5"/>
     <w:uiPriority w:val="9"/>
     <w:semiHidden/>
     <w:rsid w:val="00620C20"/>
@@ -6215,10 +6443,10 @@
       <w:lang w:val="en-US" w:eastAsia="en-US"/>
     </w:rPr>
   </w:style>
-  <w:style w:type="character" w:customStyle="1" w:styleId="Titre6Car">
-    <w:name w:val="Titre 6 Car"/>
-    <w:basedOn w:val="Policepardfaut"/>
-    <w:link w:val="Titre6"/>
+  <w:style w:type="character" w:customStyle="1" w:styleId="Heading6Char">
+    <w:name w:val="Heading 6 Char"/>
+    <w:basedOn w:val="DefaultParagraphFont"/>
+    <w:link w:val="Heading6"/>
     <w:rsid w:val="00620C20"/>
     <w:rPr>
       <w:rFonts w:ascii="Times New Roman" w:eastAsia="Times New Roman" w:hAnsi="Times New Roman" w:cs="Times New Roman"/>
@@ -6227,10 +6455,10 @@
       <w:lang w:val="en-US" w:eastAsia="en-US"/>
     </w:rPr>
   </w:style>
-  <w:style w:type="character" w:customStyle="1" w:styleId="Titre7Car">
-    <w:name w:val="Titre 7 Car"/>
-    <w:basedOn w:val="Policepardfaut"/>
-    <w:link w:val="Titre7"/>
+  <w:style w:type="character" w:customStyle="1" w:styleId="Heading7Char">
+    <w:name w:val="Heading 7 Char"/>
+    <w:basedOn w:val="DefaultParagraphFont"/>
+    <w:link w:val="Heading7"/>
     <w:uiPriority w:val="9"/>
     <w:semiHidden/>
     <w:rsid w:val="00620C20"/>
@@ -6240,10 +6468,10 @@
       <w:lang w:val="en-US" w:eastAsia="en-US"/>
     </w:rPr>
   </w:style>
-  <w:style w:type="character" w:customStyle="1" w:styleId="Titre8Car">
-    <w:name w:val="Titre 8 Car"/>
-    <w:basedOn w:val="Policepardfaut"/>
-    <w:link w:val="Titre8"/>
+  <w:style w:type="character" w:customStyle="1" w:styleId="Heading8Char">
+    <w:name w:val="Heading 8 Char"/>
+    <w:basedOn w:val="DefaultParagraphFont"/>
+    <w:link w:val="Heading8"/>
     <w:uiPriority w:val="9"/>
     <w:semiHidden/>
     <w:rsid w:val="00620C20"/>
@@ -6255,10 +6483,10 @@
       <w:lang w:val="en-US" w:eastAsia="en-US"/>
     </w:rPr>
   </w:style>
-  <w:style w:type="character" w:customStyle="1" w:styleId="Titre9Car">
-    <w:name w:val="Titre 9 Car"/>
-    <w:basedOn w:val="Policepardfaut"/>
-    <w:link w:val="Titre9"/>
+  <w:style w:type="character" w:customStyle="1" w:styleId="Heading9Char">
+    <w:name w:val="Heading 9 Char"/>
+    <w:basedOn w:val="DefaultParagraphFont"/>
+    <w:link w:val="Heading9"/>
     <w:uiPriority w:val="9"/>
     <w:semiHidden/>
     <w:rsid w:val="00620C20"/>
@@ -6267,10 +6495,10 @@
       <w:lang w:val="en-US" w:eastAsia="en-US"/>
     </w:rPr>
   </w:style>
-  <w:style w:type="paragraph" w:styleId="En-tte">
+  <w:style w:type="paragraph" w:styleId="Header">
     <w:name w:val="header"/>
     <w:basedOn w:val="Normal"/>
-    <w:link w:val="En-tteCar"/>
+    <w:link w:val="HeaderChar"/>
     <w:uiPriority w:val="99"/>
     <w:unhideWhenUsed/>
     <w:rsid w:val="0026212E"/>
@@ -6282,17 +6510,17 @@
       <w:spacing w:after="0" w:line="240" w:lineRule="auto"/>
     </w:pPr>
   </w:style>
-  <w:style w:type="character" w:customStyle="1" w:styleId="En-tteCar">
-    <w:name w:val="En-tête Car"/>
-    <w:basedOn w:val="Policepardfaut"/>
-    <w:link w:val="En-tte"/>
+  <w:style w:type="character" w:customStyle="1" w:styleId="HeaderChar">
+    <w:name w:val="Header Char"/>
+    <w:basedOn w:val="DefaultParagraphFont"/>
+    <w:link w:val="Header"/>
     <w:uiPriority w:val="99"/>
     <w:rsid w:val="0026212E"/>
   </w:style>
-  <w:style w:type="paragraph" w:styleId="Pieddepage">
+  <w:style w:type="paragraph" w:styleId="Footer">
     <w:name w:val="footer"/>
     <w:basedOn w:val="Normal"/>
-    <w:link w:val="PieddepageCar"/>
+    <w:link w:val="FooterChar"/>
     <w:uiPriority w:val="99"/>
     <w:unhideWhenUsed/>
     <w:rsid w:val="0026212E"/>
@@ -6304,16 +6532,16 @@
       <w:spacing w:after="0" w:line="240" w:lineRule="auto"/>
     </w:pPr>
   </w:style>
-  <w:style w:type="character" w:customStyle="1" w:styleId="PieddepageCar">
-    <w:name w:val="Pied de page Car"/>
-    <w:basedOn w:val="Policepardfaut"/>
-    <w:link w:val="Pieddepage"/>
+  <w:style w:type="character" w:customStyle="1" w:styleId="FooterChar">
+    <w:name w:val="Footer Char"/>
+    <w:basedOn w:val="DefaultParagraphFont"/>
+    <w:link w:val="Footer"/>
     <w:uiPriority w:val="99"/>
     <w:rsid w:val="0026212E"/>
   </w:style>
-  <w:style w:type="character" w:styleId="Lienhypertexte">
+  <w:style w:type="character" w:styleId="Hyperlink">
     <w:name w:val="Hyperlink"/>
-    <w:basedOn w:val="Policepardfaut"/>
+    <w:basedOn w:val="DefaultParagraphFont"/>
     <w:uiPriority w:val="99"/>
     <w:unhideWhenUsed/>
     <w:rsid w:val="0086273D"/>
@@ -6324,7 +6552,7 @@
   </w:style>
   <w:style w:type="character" w:customStyle="1" w:styleId="Mentionnonrsolue1">
     <w:name w:val="Mention non résolue1"/>
-    <w:basedOn w:val="Policepardfaut"/>
+    <w:basedOn w:val="DefaultParagraphFont"/>
     <w:uiPriority w:val="99"/>
     <w:semiHidden/>
     <w:unhideWhenUsed/>
@@ -6334,10 +6562,10 @@
       <w:shd w:val="clear" w:color="auto" w:fill="E1DFDD"/>
     </w:rPr>
   </w:style>
-  <w:style w:type="paragraph" w:styleId="Textedebulles">
+  <w:style w:type="paragraph" w:styleId="BalloonText">
     <w:name w:val="Balloon Text"/>
     <w:basedOn w:val="Normal"/>
-    <w:link w:val="TextedebullesCar"/>
+    <w:link w:val="BalloonTextChar"/>
     <w:uiPriority w:val="99"/>
     <w:semiHidden/>
     <w:unhideWhenUsed/>
@@ -6351,10 +6579,10 @@
       <w:szCs w:val="18"/>
     </w:rPr>
   </w:style>
-  <w:style w:type="character" w:customStyle="1" w:styleId="TextedebullesCar">
-    <w:name w:val="Texte de bulles Car"/>
-    <w:basedOn w:val="Policepardfaut"/>
-    <w:link w:val="Textedebulles"/>
+  <w:style w:type="character" w:customStyle="1" w:styleId="BalloonTextChar">
+    <w:name w:val="Balloon Text Char"/>
+    <w:basedOn w:val="DefaultParagraphFont"/>
+    <w:link w:val="BalloonText"/>
     <w:uiPriority w:val="99"/>
     <w:semiHidden/>
     <w:rsid w:val="00EC224C"/>
@@ -6364,9 +6592,9 @@
       <w:szCs w:val="18"/>
     </w:rPr>
   </w:style>
-  <w:style w:type="character" w:styleId="Marquedecommentaire">
+  <w:style w:type="character" w:styleId="CommentReference">
     <w:name w:val="annotation reference"/>
-    <w:basedOn w:val="Policepardfaut"/>
+    <w:basedOn w:val="DefaultParagraphFont"/>
     <w:uiPriority w:val="99"/>
     <w:semiHidden/>
     <w:unhideWhenUsed/>
@@ -6376,10 +6604,10 @@
       <w:szCs w:val="16"/>
     </w:rPr>
   </w:style>
-  <w:style w:type="paragraph" w:styleId="Commentaire">
+  <w:style w:type="paragraph" w:styleId="CommentText">
     <w:name w:val="annotation text"/>
     <w:basedOn w:val="Normal"/>
-    <w:link w:val="CommentaireCar"/>
+    <w:link w:val="CommentTextChar"/>
     <w:uiPriority w:val="99"/>
     <w:semiHidden/>
     <w:unhideWhenUsed/>
@@ -6392,10 +6620,10 @@
       <w:szCs w:val="20"/>
     </w:rPr>
   </w:style>
-  <w:style w:type="character" w:customStyle="1" w:styleId="CommentaireCar">
-    <w:name w:val="Commentaire Car"/>
-    <w:basedOn w:val="Policepardfaut"/>
-    <w:link w:val="Commentaire"/>
+  <w:style w:type="character" w:customStyle="1" w:styleId="CommentTextChar">
+    <w:name w:val="Comment Text Char"/>
+    <w:basedOn w:val="DefaultParagraphFont"/>
+    <w:link w:val="CommentText"/>
     <w:uiPriority w:val="99"/>
     <w:semiHidden/>
     <w:rsid w:val="00F778D5"/>
@@ -6404,11 +6632,11 @@
       <w:szCs w:val="20"/>
     </w:rPr>
   </w:style>
-  <w:style w:type="paragraph" w:styleId="Objetducommentaire">
+  <w:style w:type="paragraph" w:styleId="CommentSubject">
     <w:name w:val="annotation subject"/>
-    <w:basedOn w:val="Commentaire"/>
-    <w:next w:val="Commentaire"/>
-    <w:link w:val="ObjetducommentaireCar"/>
+    <w:basedOn w:val="CommentText"/>
+    <w:next w:val="CommentText"/>
+    <w:link w:val="CommentSubjectChar"/>
     <w:uiPriority w:val="99"/>
     <w:semiHidden/>
     <w:unhideWhenUsed/>
@@ -6418,10 +6646,10 @@
       <w:bCs/>
     </w:rPr>
   </w:style>
-  <w:style w:type="character" w:customStyle="1" w:styleId="ObjetducommentaireCar">
-    <w:name w:val="Objet du commentaire Car"/>
-    <w:basedOn w:val="CommentaireCar"/>
-    <w:link w:val="Objetducommentaire"/>
+  <w:style w:type="character" w:customStyle="1" w:styleId="CommentSubjectChar">
+    <w:name w:val="Comment Subject Char"/>
+    <w:basedOn w:val="CommentTextChar"/>
+    <w:link w:val="CommentSubject"/>
     <w:uiPriority w:val="99"/>
     <w:semiHidden/>
     <w:rsid w:val="00F778D5"/>
@@ -6432,9 +6660,9 @@
       <w:szCs w:val="20"/>
     </w:rPr>
   </w:style>
-  <w:style w:type="character" w:styleId="Lienhypertextesuivivisit">
+  <w:style w:type="character" w:styleId="FollowedHyperlink">
     <w:name w:val="FollowedHyperlink"/>
-    <w:basedOn w:val="Policepardfaut"/>
+    <w:basedOn w:val="DefaultParagraphFont"/>
     <w:uiPriority w:val="99"/>
     <w:semiHidden/>
     <w:unhideWhenUsed/>
@@ -6444,10 +6672,10 @@
       <w:u w:val="single"/>
     </w:rPr>
   </w:style>
-  <w:style w:type="paragraph" w:styleId="Notedebasdepage">
+  <w:style w:type="paragraph" w:styleId="FootnoteText">
     <w:name w:val="footnote text"/>
     <w:basedOn w:val="Normal"/>
-    <w:link w:val="NotedebasdepageCar"/>
+    <w:link w:val="FootnoteTextChar"/>
     <w:uiPriority w:val="99"/>
     <w:semiHidden/>
     <w:unhideWhenUsed/>
@@ -6460,10 +6688,10 @@
       <w:szCs w:val="20"/>
     </w:rPr>
   </w:style>
-  <w:style w:type="character" w:customStyle="1" w:styleId="NotedebasdepageCar">
-    <w:name w:val="Note de bas de page Car"/>
-    <w:basedOn w:val="Policepardfaut"/>
-    <w:link w:val="Notedebasdepage"/>
+  <w:style w:type="character" w:customStyle="1" w:styleId="FootnoteTextChar">
+    <w:name w:val="Footnote Text Char"/>
+    <w:basedOn w:val="DefaultParagraphFont"/>
+    <w:link w:val="FootnoteText"/>
     <w:uiPriority w:val="99"/>
     <w:semiHidden/>
     <w:rsid w:val="002C7EED"/>
@@ -6472,9 +6700,9 @@
       <w:szCs w:val="20"/>
     </w:rPr>
   </w:style>
-  <w:style w:type="character" w:styleId="Appelnotedebasdep">
+  <w:style w:type="character" w:styleId="FootnoteReference">
     <w:name w:val="footnote reference"/>
-    <w:basedOn w:val="Policepardfaut"/>
+    <w:basedOn w:val="DefaultParagraphFont"/>
     <w:uiPriority w:val="99"/>
     <w:semiHidden/>
     <w:unhideWhenUsed/>
@@ -6786,7 +7014,7 @@
 </file>
 
 <file path=customXml/itemProps1.xml><?xml version="1.0" encoding="utf-8"?>
-<ds:datastoreItem xmlns:ds="http://schemas.openxmlformats.org/officeDocument/2006/customXml" ds:itemID="{9DEF87B8-B257-40AE-A7AC-17557E493AB8}">
+<ds:datastoreItem xmlns:ds="http://schemas.openxmlformats.org/officeDocument/2006/customXml" ds:itemID="{5B647F97-1031-44B6-84E2-6F6533B5F081}">
   <ds:schemaRefs>
     <ds:schemaRef ds:uri="http://schemas.openxmlformats.org/officeDocument/2006/bibliography"/>
   </ds:schemaRefs>

</xml_diff>

<commit_message>
HP : Finish test_ContactNaming
</commit_message>
<xml_diff>
--- a/TP1/enonce/TP1_Log3430_201.docx
+++ b/TP1/enonce/TP1_Log3430_201.docx
@@ -3056,7 +3056,6 @@
         </w:rPr>
         <w:t xml:space="preserve"> </w:t>
       </w:r>
-      <w:proofErr w:type="gramStart"/>
       <w:r>
         <w:rPr>
           <w:rFonts w:asciiTheme="majorBidi" w:hAnsiTheme="majorBidi" w:cstheme="majorBidi"/>
@@ -3079,7 +3078,6 @@
         </w:rPr>
         <w:t>close</w:t>
       </w:r>
-      <w:proofErr w:type="gramEnd"/>
       <w:r>
         <w:rPr>
           <w:rFonts w:asciiTheme="majorBidi" w:hAnsiTheme="majorBidi" w:cstheme="majorBidi"/>
@@ -3160,7 +3158,6 @@
         </w:rPr>
         <w:t xml:space="preserve">. Il suffit de remplacer le </w:t>
       </w:r>
-      <w:proofErr w:type="gramStart"/>
       <w:r>
         <w:rPr>
           <w:rFonts w:asciiTheme="majorBidi" w:hAnsiTheme="majorBidi" w:cstheme="majorBidi"/>
@@ -3183,7 +3180,6 @@
         </w:rPr>
         <w:t>close</w:t>
       </w:r>
-      <w:proofErr w:type="gramEnd"/>
       <w:r>
         <w:rPr>
           <w:rFonts w:asciiTheme="majorBidi" w:hAnsiTheme="majorBidi" w:cstheme="majorBidi"/>
@@ -3246,26 +3242,17 @@
         </w:rPr>
         <w:t xml:space="preserve"> pour corriger l’erreur</w:t>
       </w:r>
-      <w:r>
-        <w:rPr>
-          <w:rFonts w:asciiTheme="majorBidi" w:hAnsiTheme="majorBidi" w:cstheme="majorBidi"/>
-          <w:sz w:val="24"/>
-          <w:szCs w:val="24"/>
-          <w:lang w:val="fr-FR"/>
-        </w:rPr>
-        <w:t xml:space="preserve"> (voir figure 1)</w:t>
-      </w:r>
-      <w:r>
-        <w:rPr>
-          <w:rFonts w:asciiTheme="majorBidi" w:hAnsiTheme="majorBidi" w:cstheme="majorBidi"/>
-          <w:sz w:val="24"/>
-          <w:szCs w:val="24"/>
-          <w:lang w:val="fr-FR"/>
-        </w:rPr>
-        <w:t>.</w:t>
-      </w:r>
       <w:bookmarkStart w:id="0" w:name="_GoBack"/>
       <w:bookmarkEnd w:id="0"/>
+      <w:r>
+        <w:rPr>
+          <w:rFonts w:asciiTheme="majorBidi" w:hAnsiTheme="majorBidi" w:cstheme="majorBidi"/>
+          <w:sz w:val="24"/>
+          <w:szCs w:val="24"/>
+          <w:lang w:val="fr-FR"/>
+        </w:rPr>
+        <w:t>.</w:t>
+      </w:r>
     </w:p>
     <w:p>
       <w:pPr>
@@ -5808,6 +5795,7 @@
     <w:lsdException w:name="HTML Sample" w:semiHidden="1" w:unhideWhenUsed="1"/>
     <w:lsdException w:name="HTML Typewriter" w:semiHidden="1" w:unhideWhenUsed="1"/>
     <w:lsdException w:name="HTML Variable" w:semiHidden="1" w:unhideWhenUsed="1"/>
+    <w:lsdException w:name="Normal Table" w:semiHidden="1" w:unhideWhenUsed="1"/>
     <w:lsdException w:name="annotation subject" w:semiHidden="1" w:unhideWhenUsed="1"/>
     <w:lsdException w:name="No List" w:semiHidden="1" w:unhideWhenUsed="1"/>
     <w:lsdException w:name="Outline List 1" w:semiHidden="1" w:unhideWhenUsed="1"/>
@@ -5854,8 +5842,10 @@
     <w:lsdException w:name="Table Subtle 2" w:semiHidden="1" w:unhideWhenUsed="1"/>
     <w:lsdException w:name="Table Web 1" w:semiHidden="1" w:unhideWhenUsed="1"/>
     <w:lsdException w:name="Table Web 2" w:semiHidden="1" w:unhideWhenUsed="1"/>
+    <w:lsdException w:name="Table Web 3" w:semiHidden="1" w:unhideWhenUsed="1"/>
     <w:lsdException w:name="Balloon Text" w:semiHidden="1" w:unhideWhenUsed="1"/>
     <w:lsdException w:name="Table Grid" w:uiPriority="39"/>
+    <w:lsdException w:name="Table Theme" w:semiHidden="1" w:unhideWhenUsed="1"/>
     <w:lsdException w:name="Placeholder Text" w:semiHidden="1"/>
     <w:lsdException w:name="No Spacing" w:uiPriority="1" w:qFormat="1"/>
     <w:lsdException w:name="Light Shading" w:uiPriority="60"/>
@@ -7014,7 +7004,7 @@
 </file>
 
 <file path=customXml/itemProps1.xml><?xml version="1.0" encoding="utf-8"?>
-<ds:datastoreItem xmlns:ds="http://schemas.openxmlformats.org/officeDocument/2006/customXml" ds:itemID="{5B647F97-1031-44B6-84E2-6F6533B5F081}">
+<ds:datastoreItem xmlns:ds="http://schemas.openxmlformats.org/officeDocument/2006/customXml" ds:itemID="{186B4D2B-BC71-435E-BB47-739C9C24C417}">
   <ds:schemaRefs>
     <ds:schemaRef ds:uri="http://schemas.openxmlformats.org/officeDocument/2006/bibliography"/>
   </ds:schemaRefs>

</xml_diff>

<commit_message>
RZ : Ajout des noms dans le rapport
</commit_message>
<xml_diff>
--- a/TP1/enonce/TP1_Log3430_201.docx
+++ b/TP1/enonce/TP1_Log3430_201.docx
@@ -1,6 +1,6 @@
 
 <file path=word/document.xml><?xml version="1.0" encoding="utf-8"?>
-<w:document xmlns:wpc="http://schemas.microsoft.com/office/word/2010/wordprocessingCanvas" xmlns:cx="http://schemas.microsoft.com/office/drawing/2014/chartex" xmlns:cx1="http://schemas.microsoft.com/office/drawing/2015/9/8/chartex" xmlns:cx2="http://schemas.microsoft.com/office/drawing/2015/10/21/chartex" xmlns:cx3="http://schemas.microsoft.com/office/drawing/2016/5/9/chartex" xmlns:cx4="http://schemas.microsoft.com/office/drawing/2016/5/10/chartex" xmlns:cx5="http://schemas.microsoft.com/office/drawing/2016/5/11/chartex" xmlns:cx6="http://schemas.microsoft.com/office/drawing/2016/5/12/chartex" xmlns:cx7="http://schemas.microsoft.com/office/drawing/2016/5/13/chartex" xmlns:cx8="http://schemas.microsoft.com/office/drawing/2016/5/14/chartex" xmlns:mc="http://schemas.openxmlformats.org/markup-compatibility/2006" xmlns:aink="http://schemas.microsoft.com/office/drawing/2016/ink" xmlns:am3d="http://schemas.microsoft.com/office/drawing/2017/model3d" xmlns:o="urn:schemas-microsoft-com:office:office" xmlns:r="http://schemas.openxmlformats.org/officeDocument/2006/relationships" xmlns:m="http://schemas.openxmlformats.org/officeDocument/2006/math" xmlns:v="urn:schemas-microsoft-com:vml" xmlns:wp14="http://schemas.microsoft.com/office/word/2010/wordprocessingDrawing" xmlns:wp="http://schemas.openxmlformats.org/drawingml/2006/wordprocessingDrawing" xmlns:w10="urn:schemas-microsoft-com:office:word" xmlns:w="http://schemas.openxmlformats.org/wordprocessingml/2006/main" xmlns:w14="http://schemas.microsoft.com/office/word/2010/wordml" xmlns:w15="http://schemas.microsoft.com/office/word/2012/wordml" xmlns:w16cid="http://schemas.microsoft.com/office/word/2016/wordml/cid" xmlns:w16se="http://schemas.microsoft.com/office/word/2015/wordml/symex" xmlns:wpg="http://schemas.microsoft.com/office/word/2010/wordprocessingGroup" xmlns:wpi="http://schemas.microsoft.com/office/word/2010/wordprocessingInk" xmlns:wne="http://schemas.microsoft.com/office/word/2006/wordml" xmlns:wps="http://schemas.microsoft.com/office/word/2010/wordprocessingShape" mc:Ignorable="w14 w15 w16se w16cid wp14">
+<w:document xmlns:wpc="http://schemas.microsoft.com/office/word/2010/wordprocessingCanvas" xmlns:cx="http://schemas.microsoft.com/office/drawing/2014/chartex" xmlns:mc="http://schemas.openxmlformats.org/markup-compatibility/2006" xmlns:o="urn:schemas-microsoft-com:office:office" xmlns:r="http://schemas.openxmlformats.org/officeDocument/2006/relationships" xmlns:m="http://schemas.openxmlformats.org/officeDocument/2006/math" xmlns:v="urn:schemas-microsoft-com:vml" xmlns:wp14="http://schemas.microsoft.com/office/word/2010/wordprocessingDrawing" xmlns:wp="http://schemas.openxmlformats.org/drawingml/2006/wordprocessingDrawing" xmlns:w10="urn:schemas-microsoft-com:office:word" xmlns:w="http://schemas.openxmlformats.org/wordprocessingml/2006/main" xmlns:w14="http://schemas.microsoft.com/office/word/2010/wordml" xmlns:w15="http://schemas.microsoft.com/office/word/2012/wordml" xmlns:w16se="http://schemas.microsoft.com/office/word/2015/wordml/symex" xmlns:wpg="http://schemas.microsoft.com/office/word/2010/wordprocessingGroup" xmlns:wpi="http://schemas.microsoft.com/office/word/2010/wordprocessingInk" xmlns:wne="http://schemas.microsoft.com/office/word/2006/wordml" xmlns:wps="http://schemas.microsoft.com/office/word/2010/wordprocessingShape" mc:Ignorable="w14 w15 w16se wp14">
   <w:body>
     <w:p>
       <w:pPr>
@@ -73,7 +73,7 @@
               </wp:anchor>
             </w:drawing>
           </mc:Choice>
-          <mc:Fallback>
+          <mc:Fallback xmlns:w16cid="http://schemas.microsoft.com/office/word/2016/wordml/cid" xmlns:am3d="http://schemas.microsoft.com/office/drawing/2017/model3d" xmlns:aink="http://schemas.microsoft.com/office/drawing/2016/ink" xmlns:cx8="http://schemas.microsoft.com/office/drawing/2016/5/14/chartex" xmlns:cx7="http://schemas.microsoft.com/office/drawing/2016/5/13/chartex" xmlns:cx6="http://schemas.microsoft.com/office/drawing/2016/5/12/chartex" xmlns:cx5="http://schemas.microsoft.com/office/drawing/2016/5/11/chartex" xmlns:cx4="http://schemas.microsoft.com/office/drawing/2016/5/10/chartex" xmlns:cx3="http://schemas.microsoft.com/office/drawing/2016/5/9/chartex" xmlns:cx2="http://schemas.microsoft.com/office/drawing/2015/10/21/chartex" xmlns:cx1="http://schemas.microsoft.com/office/drawing/2015/9/8/chartex">
             <w:pict>
               <v:line w14:anchorId="3D4CD247" id="Connecteur droit 2" o:spid="_x0000_s1026" style="position:absolute;flip:y;z-index:251659264;visibility:visible;mso-wrap-style:square;mso-wrap-distance-left:9pt;mso-wrap-distance-top:0;mso-wrap-distance-right:9pt;mso-wrap-distance-bottom:0;mso-position-horizontal:left;mso-position-horizontal-relative:margin;mso-position-vertical:absolute;mso-position-vertical-relative:text" from="0,74.65pt" to="463.15pt,77.35pt" o:gfxdata="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" strokecolor="black [3200]" strokeweight=".5pt">
                 <v:stroke joinstyle="miter"/>
@@ -258,16 +258,19 @@
         <w:jc w:val="center"/>
         <w:rPr>
           <w:rFonts w:ascii="Arial Rounded MT Bold" w:hAnsi="Arial Rounded MT Bold"/>
-          <w:spacing w:val="-8"/>
-          <w:sz w:val="28"/>
-          <w:szCs w:val="28"/>
-        </w:rPr>
-      </w:pPr>
-      <w:r>
-        <w:rPr>
-          <w:rFonts w:ascii="Arial Rounded MT Bold" w:hAnsi="Arial Rounded MT Bold"/>
-          <w:noProof/>
-          <w:lang w:eastAsia="fr-CA"/>
+          <w:spacing w:val="-7"/>
+          <w:w w:val="103"/>
+          <w:sz w:val="24"/>
+          <w:szCs w:val="24"/>
+        </w:rPr>
+      </w:pPr>
+      <w:r>
+        <w:rPr>
+          <w:rFonts w:ascii="Arial Rounded MT Bold" w:hAnsi="Arial Rounded MT Bold"/>
+          <w:spacing w:val="-7"/>
+          <w:w w:val="103"/>
+          <w:sz w:val="24"/>
+          <w:szCs w:val="24"/>
         </w:rPr>
         <w:drawing>
           <wp:inline distT="0" distB="0" distL="0" distR="0" wp14:anchorId="3FA1F060" wp14:editId="428F61A0">
@@ -313,9 +316,186 @@
         <w:jc w:val="center"/>
         <w:rPr>
           <w:rFonts w:ascii="Arial Rounded MT Bold" w:hAnsi="Arial Rounded MT Bold"/>
+          <w:spacing w:val="-7"/>
+          <w:w w:val="103"/>
+          <w:sz w:val="24"/>
+          <w:szCs w:val="24"/>
+        </w:rPr>
+      </w:pPr>
+      <w:bookmarkStart w:id="0" w:name="_GoBack"/>
+      <w:bookmarkEnd w:id="0"/>
+    </w:p>
+    <w:p>
+      <w:pPr>
+        <w:spacing w:before="66"/>
+        <w:ind w:left="2670" w:right="2670"/>
+        <w:jc w:val="center"/>
+        <w:rPr>
+          <w:rFonts w:ascii="Arial Rounded MT Bold" w:hAnsi="Arial Rounded MT Bold"/>
+          <w:spacing w:val="-7"/>
+          <w:w w:val="103"/>
+          <w:sz w:val="24"/>
+          <w:szCs w:val="24"/>
+        </w:rPr>
+      </w:pPr>
+      <w:r>
+        <w:rPr>
+          <w:rFonts w:ascii="Arial Rounded MT Bold" w:hAnsi="Arial Rounded MT Bold"/>
+          <w:spacing w:val="-7"/>
+          <w:w w:val="103"/>
+          <w:sz w:val="24"/>
+          <w:szCs w:val="24"/>
+        </w:rPr>
+        <w:t>Soumis par</w:t>
+      </w:r>
+    </w:p>
+    <w:p>
+      <w:pPr>
+        <w:spacing w:before="66"/>
+        <w:ind w:left="2670" w:right="2670"/>
+        <w:jc w:val="center"/>
+        <w:rPr>
+          <w:rFonts w:ascii="Arial Rounded MT Bold" w:hAnsi="Arial Rounded MT Bold"/>
+          <w:spacing w:val="-7"/>
+          <w:w w:val="103"/>
+          <w:sz w:val="24"/>
+          <w:szCs w:val="24"/>
+        </w:rPr>
+      </w:pPr>
+      <w:r>
+        <w:rPr>
+          <w:rFonts w:ascii="Arial Rounded MT Bold" w:hAnsi="Arial Rounded MT Bold"/>
+          <w:spacing w:val="-7"/>
+          <w:w w:val="103"/>
+          <w:sz w:val="24"/>
+          <w:szCs w:val="24"/>
+        </w:rPr>
+        <w:t>Roman Zhornytskiy (1899786)</w:t>
+      </w:r>
+    </w:p>
+    <w:p>
+      <w:pPr>
+        <w:spacing w:before="66"/>
+        <w:ind w:left="2670" w:right="2670"/>
+        <w:jc w:val="center"/>
+        <w:rPr>
+          <w:rFonts w:ascii="Arial Rounded MT Bold" w:hAnsi="Arial Rounded MT Bold"/>
+          <w:spacing w:val="-7"/>
+          <w:w w:val="103"/>
+          <w:sz w:val="24"/>
+          <w:szCs w:val="24"/>
+        </w:rPr>
+      </w:pPr>
+      <w:r>
+        <w:rPr>
+          <w:rFonts w:ascii="Arial Rounded MT Bold" w:hAnsi="Arial Rounded MT Bold"/>
+          <w:spacing w:val="-7"/>
+          <w:w w:val="103"/>
+          <w:sz w:val="24"/>
+          <w:szCs w:val="24"/>
+        </w:rPr>
+        <w:t xml:space="preserve">Hakim </w:t>
+      </w:r>
+      <w:proofErr w:type="spellStart"/>
+      <w:r>
+        <w:rPr>
+          <w:rFonts w:ascii="Arial Rounded MT Bold" w:hAnsi="Arial Rounded MT Bold"/>
+          <w:spacing w:val="-7"/>
+          <w:w w:val="103"/>
+          <w:sz w:val="24"/>
+          <w:szCs w:val="24"/>
+        </w:rPr>
+        <w:t>Payman</w:t>
+      </w:r>
+      <w:proofErr w:type="spellEnd"/>
+      <w:r>
+        <w:rPr>
+          <w:rFonts w:ascii="Arial Rounded MT Bold" w:hAnsi="Arial Rounded MT Bold"/>
+          <w:spacing w:val="-7"/>
+          <w:w w:val="103"/>
+          <w:sz w:val="24"/>
+          <w:szCs w:val="24"/>
+        </w:rPr>
+        <w:t xml:space="preserve"> (1938609)</w:t>
+      </w:r>
+    </w:p>
+    <w:p>
+      <w:pPr>
+        <w:spacing w:before="66"/>
+        <w:ind w:left="2670" w:right="2670"/>
+        <w:jc w:val="center"/>
+        <w:rPr>
+          <w:rFonts w:ascii="Arial Rounded MT Bold" w:hAnsi="Arial Rounded MT Bold"/>
+          <w:spacing w:val="-7"/>
+          <w:w w:val="103"/>
+          <w:sz w:val="24"/>
+          <w:szCs w:val="24"/>
+        </w:rPr>
+      </w:pPr>
+      <w:r>
+        <w:rPr>
+          <w:rFonts w:ascii="Arial Rounded MT Bold" w:hAnsi="Arial Rounded MT Bold"/>
+          <w:spacing w:val="-7"/>
+          <w:w w:val="103"/>
+          <w:sz w:val="24"/>
+          <w:szCs w:val="24"/>
+        </w:rPr>
+        <w:t xml:space="preserve">Gabriel </w:t>
+      </w:r>
+      <w:proofErr w:type="spellStart"/>
+      <w:r>
+        <w:rPr>
+          <w:rFonts w:ascii="Arial Rounded MT Bold" w:hAnsi="Arial Rounded MT Bold"/>
+          <w:spacing w:val="-7"/>
+          <w:w w:val="103"/>
+          <w:sz w:val="24"/>
+          <w:szCs w:val="24"/>
+        </w:rPr>
+        <w:t>Tagliabracci</w:t>
+      </w:r>
+      <w:proofErr w:type="spellEnd"/>
+      <w:r>
+        <w:rPr>
+          <w:rFonts w:ascii="Arial Rounded MT Bold" w:hAnsi="Arial Rounded MT Bold"/>
+          <w:spacing w:val="-7"/>
+          <w:w w:val="103"/>
+          <w:sz w:val="24"/>
+          <w:szCs w:val="24"/>
+        </w:rPr>
+        <w:t xml:space="preserve"> (</w:t>
+      </w:r>
+      <w:r>
+        <w:rPr>
+          <w:rFonts w:ascii="Arial Rounded MT Bold" w:hAnsi="Arial Rounded MT Bold"/>
+          <w:spacing w:val="-7"/>
+          <w:w w:val="103"/>
+          <w:sz w:val="24"/>
+          <w:szCs w:val="24"/>
+        </w:rPr>
+        <w:t>696969</w:t>
+      </w:r>
+      <w:r>
+        <w:rPr>
+          <w:rFonts w:ascii="Arial Rounded MT Bold" w:hAnsi="Arial Rounded MT Bold"/>
+          <w:spacing w:val="-7"/>
+          <w:w w:val="103"/>
+          <w:sz w:val="24"/>
+          <w:szCs w:val="24"/>
+        </w:rPr>
+        <w:t>)</w:t>
+      </w:r>
+    </w:p>
+    <w:p>
+      <w:pPr>
+        <w:spacing w:before="66"/>
+        <w:ind w:left="2670" w:right="2670"/>
+        <w:jc w:val="center"/>
+        <w:rPr>
+          <w:rFonts w:ascii="Arial Rounded MT Bold" w:hAnsi="Arial Rounded MT Bold"/>
           <w:spacing w:val="-8"/>
           <w:sz w:val="28"/>
           <w:szCs w:val="28"/>
+          <w:lang w:val="en-CA"/>
         </w:rPr>
       </w:pPr>
     </w:p>
@@ -329,6 +509,7 @@
           <w:spacing w:val="-8"/>
           <w:sz w:val="28"/>
           <w:szCs w:val="28"/>
+          <w:lang w:val="en-CA"/>
         </w:rPr>
       </w:pPr>
     </w:p>
@@ -342,6 +523,7 @@
           <w:spacing w:val="-8"/>
           <w:sz w:val="28"/>
           <w:szCs w:val="28"/>
+          <w:lang w:val="en-CA"/>
         </w:rPr>
       </w:pPr>
     </w:p>
@@ -355,6 +537,7 @@
           <w:spacing w:val="-8"/>
           <w:sz w:val="28"/>
           <w:szCs w:val="28"/>
+          <w:lang w:val="en-CA"/>
         </w:rPr>
       </w:pPr>
     </w:p>
@@ -368,6 +551,7 @@
           <w:spacing w:val="-8"/>
           <w:sz w:val="28"/>
           <w:szCs w:val="28"/>
+          <w:lang w:val="en-CA"/>
         </w:rPr>
       </w:pPr>
     </w:p>
@@ -381,6 +565,7 @@
           <w:spacing w:val="-8"/>
           <w:sz w:val="28"/>
           <w:szCs w:val="28"/>
+          <w:lang w:val="en-CA"/>
         </w:rPr>
       </w:pPr>
     </w:p>
@@ -394,6 +579,7 @@
           <w:spacing w:val="-8"/>
           <w:sz w:val="28"/>
           <w:szCs w:val="28"/>
+          <w:lang w:val="en-CA"/>
         </w:rPr>
       </w:pPr>
     </w:p>
@@ -409,6 +595,15 @@
           <w:szCs w:val="28"/>
         </w:rPr>
       </w:pPr>
+      <w:r>
+        <w:rPr>
+          <w:rFonts w:ascii="Arial Rounded MT Bold" w:hAnsi="Arial Rounded MT Bold"/>
+          <w:spacing w:val="-8"/>
+          <w:sz w:val="28"/>
+          <w:szCs w:val="28"/>
+        </w:rPr>
+        <w:t>Hiver 2020</w:t>
+      </w:r>
     </w:p>
     <w:p>
       <w:pPr>
@@ -438,68 +633,7 @@
     </w:p>
     <w:p>
       <w:pPr>
-        <w:spacing w:before="66"/>
-        <w:ind w:left="2670" w:right="2670"/>
-        <w:jc w:val="center"/>
-        <w:rPr>
-          <w:rFonts w:ascii="Arial Rounded MT Bold" w:hAnsi="Arial Rounded MT Bold"/>
-          <w:spacing w:val="-8"/>
-          <w:sz w:val="28"/>
-          <w:szCs w:val="28"/>
-        </w:rPr>
-      </w:pPr>
-    </w:p>
-    <w:p>
-      <w:pPr>
-        <w:spacing w:before="66"/>
-        <w:ind w:left="2670" w:right="2670"/>
-        <w:jc w:val="center"/>
-        <w:rPr>
-          <w:rFonts w:ascii="Arial Rounded MT Bold" w:hAnsi="Arial Rounded MT Bold"/>
-          <w:spacing w:val="-8"/>
-          <w:sz w:val="28"/>
-          <w:szCs w:val="28"/>
-        </w:rPr>
-      </w:pPr>
-      <w:r>
-        <w:rPr>
-          <w:rFonts w:ascii="Arial Rounded MT Bold" w:hAnsi="Arial Rounded MT Bold"/>
-          <w:spacing w:val="-8"/>
-          <w:sz w:val="28"/>
-          <w:szCs w:val="28"/>
-        </w:rPr>
-        <w:t>Hiver 2020</w:t>
-      </w:r>
-    </w:p>
-    <w:p>
-      <w:pPr>
-        <w:spacing w:before="66"/>
-        <w:ind w:left="2670" w:right="2670"/>
-        <w:jc w:val="center"/>
-        <w:rPr>
-          <w:rFonts w:ascii="Arial Rounded MT Bold" w:hAnsi="Arial Rounded MT Bold"/>
-          <w:spacing w:val="-8"/>
-          <w:sz w:val="28"/>
-          <w:szCs w:val="28"/>
-        </w:rPr>
-      </w:pPr>
-    </w:p>
-    <w:p>
-      <w:pPr>
-        <w:spacing w:before="66"/>
-        <w:ind w:left="2670" w:right="2670"/>
-        <w:jc w:val="center"/>
-        <w:rPr>
-          <w:rFonts w:ascii="Arial Rounded MT Bold" w:hAnsi="Arial Rounded MT Bold"/>
-          <w:spacing w:val="-8"/>
-          <w:sz w:val="28"/>
-          <w:szCs w:val="28"/>
-        </w:rPr>
-      </w:pPr>
-    </w:p>
-    <w:p>
-      <w:pPr>
-        <w:pStyle w:val="ListParagraph"/>
+        <w:pStyle w:val="Paragraphedeliste"/>
         <w:numPr>
           <w:ilvl w:val="0"/>
           <w:numId w:val="5"/>
@@ -530,7 +664,7 @@
     </w:p>
     <w:p>
       <w:pPr>
-        <w:pStyle w:val="ListParagraph"/>
+        <w:pStyle w:val="Paragraphedeliste"/>
         <w:spacing w:before="120" w:after="120"/>
         <w:ind w:right="102"/>
         <w:jc w:val="both"/>
@@ -544,7 +678,7 @@
     </w:p>
     <w:p>
       <w:pPr>
-        <w:pStyle w:val="ListParagraph"/>
+        <w:pStyle w:val="Paragraphedeliste"/>
         <w:spacing w:before="120" w:after="120"/>
         <w:ind w:right="102"/>
         <w:jc w:val="both"/>
@@ -586,7 +720,7 @@
     </w:p>
     <w:p>
       <w:pPr>
-        <w:pStyle w:val="ListParagraph"/>
+        <w:pStyle w:val="Paragraphedeliste"/>
         <w:spacing w:after="240"/>
         <w:ind w:right="102"/>
         <w:jc w:val="both"/>
@@ -600,7 +734,7 @@
     </w:p>
     <w:p>
       <w:pPr>
-        <w:pStyle w:val="ListParagraph"/>
+        <w:pStyle w:val="Paragraphedeliste"/>
         <w:spacing w:after="240"/>
         <w:ind w:right="102"/>
         <w:jc w:val="both"/>
@@ -678,7 +812,7 @@
     </w:p>
     <w:p>
       <w:pPr>
-        <w:pStyle w:val="ListParagraph"/>
+        <w:pStyle w:val="Paragraphedeliste"/>
         <w:spacing w:after="240"/>
         <w:ind w:right="102"/>
         <w:jc w:val="both"/>
@@ -692,7 +826,7 @@
     </w:p>
     <w:p>
       <w:pPr>
-        <w:pStyle w:val="ListParagraph"/>
+        <w:pStyle w:val="Paragraphedeliste"/>
         <w:spacing w:after="240"/>
         <w:ind w:right="102"/>
         <w:jc w:val="both"/>
@@ -730,6 +864,7 @@
         </w:rPr>
         <w:t xml:space="preserve"> dans les notes de cours, les </w:t>
       </w:r>
+      <w:proofErr w:type="spellStart"/>
       <w:r>
         <w:rPr>
           <w:rFonts w:ascii="Arial Rounded MT Bold" w:hAnsi="Arial Rounded MT Bold"/>
@@ -746,12 +881,62 @@
           <w:szCs w:val="24"/>
           <w:lang w:val="fr-CA"/>
         </w:rPr>
-        <w:t>rameworks des tests unitaires, les pilotes “Drivers”, les Stubs, Spies et les faux objets “Mocks” sont utilisés pour faciliter les tests unitaires.</w:t>
-      </w:r>
-    </w:p>
-    <w:p>
-      <w:pPr>
-        <w:pStyle w:val="ListParagraph"/>
+        <w:t>rameworks</w:t>
+      </w:r>
+      <w:proofErr w:type="spellEnd"/>
+      <w:r>
+        <w:rPr>
+          <w:rFonts w:ascii="Arial Rounded MT Bold" w:hAnsi="Arial Rounded MT Bold"/>
+          <w:sz w:val="24"/>
+          <w:szCs w:val="24"/>
+          <w:lang w:val="fr-CA"/>
+        </w:rPr>
+        <w:t xml:space="preserve"> des tests unitaires, les pilotes “Drivers”, les Stubs, </w:t>
+      </w:r>
+      <w:proofErr w:type="spellStart"/>
+      <w:r>
+        <w:rPr>
+          <w:rFonts w:ascii="Arial Rounded MT Bold" w:hAnsi="Arial Rounded MT Bold"/>
+          <w:sz w:val="24"/>
+          <w:szCs w:val="24"/>
+          <w:lang w:val="fr-CA"/>
+        </w:rPr>
+        <w:t>Spies</w:t>
+      </w:r>
+      <w:proofErr w:type="spellEnd"/>
+      <w:r>
+        <w:rPr>
+          <w:rFonts w:ascii="Arial Rounded MT Bold" w:hAnsi="Arial Rounded MT Bold"/>
+          <w:sz w:val="24"/>
+          <w:szCs w:val="24"/>
+          <w:lang w:val="fr-CA"/>
+        </w:rPr>
+        <w:t xml:space="preserve"> et les faux objets “</w:t>
+      </w:r>
+      <w:proofErr w:type="spellStart"/>
+      <w:r>
+        <w:rPr>
+          <w:rFonts w:ascii="Arial Rounded MT Bold" w:hAnsi="Arial Rounded MT Bold"/>
+          <w:sz w:val="24"/>
+          <w:szCs w:val="24"/>
+          <w:lang w:val="fr-CA"/>
+        </w:rPr>
+        <w:t>Mocks</w:t>
+      </w:r>
+      <w:proofErr w:type="spellEnd"/>
+      <w:r>
+        <w:rPr>
+          <w:rFonts w:ascii="Arial Rounded MT Bold" w:hAnsi="Arial Rounded MT Bold"/>
+          <w:sz w:val="24"/>
+          <w:szCs w:val="24"/>
+          <w:lang w:val="fr-CA"/>
+        </w:rPr>
+        <w:t>” sont utilisés pour faciliter les tests unitaires.</w:t>
+      </w:r>
+    </w:p>
+    <w:p>
+      <w:pPr>
+        <w:pStyle w:val="Paragraphedeliste"/>
         <w:spacing w:after="240"/>
         <w:ind w:right="102"/>
         <w:jc w:val="both"/>
@@ -765,7 +950,7 @@
     </w:p>
     <w:p>
       <w:pPr>
-        <w:pStyle w:val="ListParagraph"/>
+        <w:pStyle w:val="Paragraphedeliste"/>
         <w:spacing w:after="240"/>
         <w:ind w:right="102"/>
         <w:jc w:val="both"/>
@@ -783,7 +968,17 @@
           <w:szCs w:val="24"/>
           <w:lang w:val="fr-CA"/>
         </w:rPr>
-        <w:t>Il existe plusieurs Framework</w:t>
+        <w:t xml:space="preserve">Il existe plusieurs </w:t>
+      </w:r>
+      <w:proofErr w:type="spellStart"/>
+      <w:r>
+        <w:rPr>
+          <w:rFonts w:ascii="Arial Rounded MT Bold" w:hAnsi="Arial Rounded MT Bold"/>
+          <w:sz w:val="24"/>
+          <w:szCs w:val="24"/>
+          <w:lang w:val="fr-CA"/>
+        </w:rPr>
+        <w:t>Framework</w:t>
       </w:r>
       <w:r>
         <w:rPr>
@@ -794,6 +989,7 @@
         </w:rPr>
         <w:t>s</w:t>
       </w:r>
+      <w:proofErr w:type="spellEnd"/>
       <w:r>
         <w:rPr>
           <w:rFonts w:ascii="Arial Rounded MT Bold" w:hAnsi="Arial Rounded MT Bold"/>
@@ -803,6 +999,7 @@
         </w:rPr>
         <w:t xml:space="preserve"> de tests unitaires spécifiques à chaque langage. Parmi les </w:t>
       </w:r>
+      <w:proofErr w:type="spellStart"/>
       <w:r>
         <w:rPr>
           <w:rFonts w:ascii="Arial Rounded MT Bold" w:hAnsi="Arial Rounded MT Bold"/>
@@ -821,15 +1018,37 @@
         </w:rPr>
         <w:t>s</w:t>
       </w:r>
-      <w:r>
-        <w:rPr>
-          <w:rFonts w:ascii="Arial Rounded MT Bold" w:hAnsi="Arial Rounded MT Bold"/>
-          <w:sz w:val="24"/>
-          <w:szCs w:val="24"/>
-          <w:lang w:val="fr-CA"/>
-        </w:rPr>
-        <w:t xml:space="preserve"> les plus populaires on trouve JUnit pour Java, </w:t>
-      </w:r>
+      <w:proofErr w:type="spellEnd"/>
+      <w:r>
+        <w:rPr>
+          <w:rFonts w:ascii="Arial Rounded MT Bold" w:hAnsi="Arial Rounded MT Bold"/>
+          <w:sz w:val="24"/>
+          <w:szCs w:val="24"/>
+          <w:lang w:val="fr-CA"/>
+        </w:rPr>
+        <w:t xml:space="preserve"> les plus populaires on trouve </w:t>
+      </w:r>
+      <w:proofErr w:type="spellStart"/>
+      <w:r>
+        <w:rPr>
+          <w:rFonts w:ascii="Arial Rounded MT Bold" w:hAnsi="Arial Rounded MT Bold"/>
+          <w:sz w:val="24"/>
+          <w:szCs w:val="24"/>
+          <w:lang w:val="fr-CA"/>
+        </w:rPr>
+        <w:t>JUnit</w:t>
+      </w:r>
+      <w:proofErr w:type="spellEnd"/>
+      <w:r>
+        <w:rPr>
+          <w:rFonts w:ascii="Arial Rounded MT Bold" w:hAnsi="Arial Rounded MT Bold"/>
+          <w:sz w:val="24"/>
+          <w:szCs w:val="24"/>
+          <w:lang w:val="fr-CA"/>
+        </w:rPr>
+        <w:t xml:space="preserve"> pour Java, </w:t>
+      </w:r>
+      <w:proofErr w:type="spellStart"/>
       <w:r>
         <w:rPr>
           <w:rFonts w:ascii="Arial Rounded MT Bold" w:hAnsi="Arial Rounded MT Bold"/>
@@ -838,8 +1057,9 @@
           <w:szCs w:val="24"/>
           <w:lang w:val="fr-CA"/>
         </w:rPr>
-        <w:t xml:space="preserve">Unittest </w:t>
-      </w:r>
+        <w:t>Unittest</w:t>
+      </w:r>
+      <w:proofErr w:type="spellEnd"/>
       <w:r>
         <w:rPr>
           <w:rFonts w:ascii="Arial Rounded MT Bold" w:hAnsi="Arial Rounded MT Bold"/>
@@ -848,7 +1068,7 @@
           <w:szCs w:val="24"/>
           <w:lang w:val="fr-CA"/>
         </w:rPr>
-        <w:t xml:space="preserve">et Pytest </w:t>
+        <w:t xml:space="preserve"> </w:t>
       </w:r>
       <w:r>
         <w:rPr>
@@ -858,6 +1078,38 @@
           <w:szCs w:val="24"/>
           <w:lang w:val="fr-CA"/>
         </w:rPr>
+        <w:t xml:space="preserve">et </w:t>
+      </w:r>
+      <w:proofErr w:type="spellStart"/>
+      <w:r>
+        <w:rPr>
+          <w:rFonts w:ascii="Arial Rounded MT Bold" w:hAnsi="Arial Rounded MT Bold"/>
+          <w:bCs/>
+          <w:sz w:val="24"/>
+          <w:szCs w:val="24"/>
+          <w:lang w:val="fr-CA"/>
+        </w:rPr>
+        <w:t>Pytest</w:t>
+      </w:r>
+      <w:proofErr w:type="spellEnd"/>
+      <w:r>
+        <w:rPr>
+          <w:rFonts w:ascii="Arial Rounded MT Bold" w:hAnsi="Arial Rounded MT Bold"/>
+          <w:bCs/>
+          <w:sz w:val="24"/>
+          <w:szCs w:val="24"/>
+          <w:lang w:val="fr-CA"/>
+        </w:rPr>
+        <w:t xml:space="preserve"> </w:t>
+      </w:r>
+      <w:r>
+        <w:rPr>
+          <w:rFonts w:ascii="Arial Rounded MT Bold" w:hAnsi="Arial Rounded MT Bold"/>
+          <w:bCs/>
+          <w:sz w:val="24"/>
+          <w:szCs w:val="24"/>
+          <w:lang w:val="fr-CA"/>
+        </w:rPr>
         <w:t>pour Python</w:t>
       </w:r>
       <w:r>
@@ -867,7 +1119,27 @@
           <w:szCs w:val="24"/>
           <w:lang w:val="fr-CA"/>
         </w:rPr>
-        <w:t xml:space="preserve">, RSpec pour Ruby, Karma, Jasmine, Mocha, Chai et </w:t>
+        <w:t xml:space="preserve">, </w:t>
+      </w:r>
+      <w:proofErr w:type="spellStart"/>
+      <w:r>
+        <w:rPr>
+          <w:rFonts w:ascii="Arial Rounded MT Bold" w:hAnsi="Arial Rounded MT Bold"/>
+          <w:sz w:val="24"/>
+          <w:szCs w:val="24"/>
+          <w:lang w:val="fr-CA"/>
+        </w:rPr>
+        <w:t>RSpec</w:t>
+      </w:r>
+      <w:proofErr w:type="spellEnd"/>
+      <w:r>
+        <w:rPr>
+          <w:rFonts w:ascii="Arial Rounded MT Bold" w:hAnsi="Arial Rounded MT Bold"/>
+          <w:sz w:val="24"/>
+          <w:szCs w:val="24"/>
+          <w:lang w:val="fr-CA"/>
+        </w:rPr>
+        <w:t xml:space="preserve"> pour Ruby, Karma, Jasmine, Mocha, Chai et </w:t>
       </w:r>
       <w:r>
         <w:rPr>
@@ -890,7 +1162,7 @@
     </w:p>
     <w:p>
       <w:pPr>
-        <w:pStyle w:val="ListParagraph"/>
+        <w:pStyle w:val="Paragraphedeliste"/>
         <w:spacing w:after="240"/>
         <w:ind w:right="102"/>
         <w:jc w:val="both"/>
@@ -904,7 +1176,7 @@
     </w:p>
     <w:p>
       <w:pPr>
-        <w:pStyle w:val="ListParagraph"/>
+        <w:pStyle w:val="Paragraphedeliste"/>
         <w:spacing w:after="240"/>
         <w:ind w:right="102"/>
         <w:jc w:val="both"/>
@@ -927,7 +1199,7 @@
     </w:p>
     <w:p>
       <w:pPr>
-        <w:pStyle w:val="ListParagraph"/>
+        <w:pStyle w:val="Paragraphedeliste"/>
         <w:spacing w:after="240"/>
         <w:ind w:right="102"/>
         <w:jc w:val="both"/>
@@ -941,7 +1213,7 @@
     </w:p>
     <w:p>
       <w:pPr>
-        <w:pStyle w:val="ListParagraph"/>
+        <w:pStyle w:val="Paragraphedeliste"/>
         <w:numPr>
           <w:ilvl w:val="0"/>
           <w:numId w:val="6"/>
@@ -959,7 +1231,7 @@
       <w:hyperlink r:id="rId9" w:history="1">
         <w:r>
           <w:rPr>
-            <w:rStyle w:val="Hyperlink"/>
+            <w:rStyle w:val="Lienhypertexte"/>
             <w:rFonts w:ascii="Arial Rounded MT Bold" w:hAnsi="Arial Rounded MT Bold"/>
             <w:sz w:val="24"/>
             <w:szCs w:val="24"/>
@@ -971,7 +1243,7 @@
     </w:p>
     <w:p>
       <w:pPr>
-        <w:pStyle w:val="ListParagraph"/>
+        <w:pStyle w:val="Paragraphedeliste"/>
         <w:numPr>
           <w:ilvl w:val="0"/>
           <w:numId w:val="6"/>
@@ -980,7 +1252,7 @@
         <w:ind w:right="102"/>
         <w:jc w:val="both"/>
         <w:rPr>
-          <w:rStyle w:val="Hyperlink"/>
+          <w:rStyle w:val="Lienhypertexte"/>
           <w:rFonts w:ascii="Arial Rounded MT Bold" w:hAnsi="Arial Rounded MT Bold"/>
           <w:color w:val="auto"/>
           <w:sz w:val="24"/>
@@ -992,7 +1264,7 @@
       <w:hyperlink r:id="rId10" w:history="1">
         <w:r>
           <w:rPr>
-            <w:rStyle w:val="Hyperlink"/>
+            <w:rStyle w:val="Lienhypertexte"/>
             <w:rFonts w:ascii="Arial Rounded MT Bold" w:hAnsi="Arial Rounded MT Bold"/>
             <w:sz w:val="24"/>
             <w:szCs w:val="24"/>
@@ -1004,7 +1276,7 @@
     </w:p>
     <w:p>
       <w:pPr>
-        <w:pStyle w:val="ListParagraph"/>
+        <w:pStyle w:val="Paragraphedeliste"/>
         <w:numPr>
           <w:ilvl w:val="0"/>
           <w:numId w:val="6"/>
@@ -1022,7 +1294,7 @@
       <w:hyperlink r:id="rId11" w:anchor="unittest.TestCase.debug" w:history="1">
         <w:r>
           <w:rPr>
-            <w:rStyle w:val="Hyperlink"/>
+            <w:rStyle w:val="Lienhypertexte"/>
             <w:rFonts w:ascii="Arial Rounded MT Bold" w:hAnsi="Arial Rounded MT Bold"/>
             <w:sz w:val="24"/>
             <w:szCs w:val="24"/>
@@ -1034,7 +1306,7 @@
     </w:p>
     <w:p>
       <w:pPr>
-        <w:pStyle w:val="ListParagraph"/>
+        <w:pStyle w:val="Paragraphedeliste"/>
         <w:spacing w:after="240"/>
         <w:ind w:right="102"/>
         <w:jc w:val="both"/>
@@ -1048,7 +1320,7 @@
     </w:p>
     <w:p>
       <w:pPr>
-        <w:pStyle w:val="ListParagraph"/>
+        <w:pStyle w:val="Paragraphedeliste"/>
         <w:numPr>
           <w:ilvl w:val="0"/>
           <w:numId w:val="5"/>
@@ -1077,7 +1349,7 @@
     </w:p>
     <w:p>
       <w:pPr>
-        <w:pStyle w:val="ListParagraph"/>
+        <w:pStyle w:val="Paragraphedeliste"/>
         <w:spacing w:after="240"/>
         <w:ind w:right="102"/>
         <w:jc w:val="both"/>
@@ -1091,7 +1363,7 @@
     </w:p>
     <w:p>
       <w:pPr>
-        <w:pStyle w:val="ListParagraph"/>
+        <w:pStyle w:val="Paragraphedeliste"/>
         <w:numPr>
           <w:ilvl w:val="0"/>
           <w:numId w:val="8"/>
@@ -1118,7 +1390,7 @@
     </w:p>
     <w:p>
       <w:pPr>
-        <w:pStyle w:val="ListParagraph"/>
+        <w:pStyle w:val="Paragraphedeliste"/>
         <w:numPr>
           <w:ilvl w:val="0"/>
           <w:numId w:val="8"/>
@@ -1145,7 +1417,7 @@
     </w:p>
     <w:p>
       <w:pPr>
-        <w:pStyle w:val="ListParagraph"/>
+        <w:pStyle w:val="Paragraphedeliste"/>
         <w:numPr>
           <w:ilvl w:val="0"/>
           <w:numId w:val="8"/>
@@ -1172,7 +1444,7 @@
     </w:p>
     <w:p>
       <w:pPr>
-        <w:pStyle w:val="ListParagraph"/>
+        <w:pStyle w:val="Paragraphedeliste"/>
         <w:numPr>
           <w:ilvl w:val="0"/>
           <w:numId w:val="8"/>
@@ -1208,7 +1480,7 @@
     </w:p>
     <w:p>
       <w:pPr>
-        <w:pStyle w:val="ListParagraph"/>
+        <w:pStyle w:val="Paragraphedeliste"/>
         <w:spacing w:after="240"/>
         <w:ind w:right="102"/>
         <w:jc w:val="both"/>
@@ -1222,7 +1494,7 @@
     </w:p>
     <w:p>
       <w:pPr>
-        <w:pStyle w:val="ListParagraph"/>
+        <w:pStyle w:val="Paragraphedeliste"/>
         <w:spacing w:after="240"/>
         <w:ind w:right="102"/>
         <w:jc w:val="both"/>
@@ -1236,7 +1508,7 @@
     </w:p>
     <w:p>
       <w:pPr>
-        <w:pStyle w:val="ListParagraph"/>
+        <w:pStyle w:val="Paragraphedeliste"/>
         <w:spacing w:after="240"/>
         <w:ind w:right="102"/>
         <w:jc w:val="both"/>
@@ -1250,7 +1522,7 @@
     </w:p>
     <w:p>
       <w:pPr>
-        <w:pStyle w:val="ListParagraph"/>
+        <w:pStyle w:val="Paragraphedeliste"/>
         <w:spacing w:after="240"/>
         <w:ind w:right="102"/>
         <w:jc w:val="both"/>
@@ -1264,7 +1536,7 @@
     </w:p>
     <w:p>
       <w:pPr>
-        <w:pStyle w:val="ListParagraph"/>
+        <w:pStyle w:val="Paragraphedeliste"/>
         <w:numPr>
           <w:ilvl w:val="0"/>
           <w:numId w:val="5"/>
@@ -1293,7 +1565,7 @@
     </w:p>
     <w:p>
       <w:pPr>
-        <w:pStyle w:val="ListParagraph"/>
+        <w:pStyle w:val="Paragraphedeliste"/>
         <w:spacing w:after="240"/>
         <w:ind w:right="102"/>
         <w:jc w:val="both"/>
@@ -1307,7 +1579,7 @@
     </w:p>
     <w:p>
       <w:pPr>
-        <w:pStyle w:val="ListParagraph"/>
+        <w:pStyle w:val="Paragraphedeliste"/>
         <w:spacing w:after="240"/>
         <w:ind w:right="102"/>
         <w:jc w:val="both"/>
@@ -1397,7 +1669,27 @@
           <w:szCs w:val="24"/>
           <w:lang w:val="fr-CA"/>
         </w:rPr>
-        <w:t xml:space="preserve"> SQLite (un entier qui s’auto-incrémente </w:t>
+        <w:t xml:space="preserve"> </w:t>
+      </w:r>
+      <w:proofErr w:type="spellStart"/>
+      <w:r>
+        <w:rPr>
+          <w:rFonts w:ascii="Arial Rounded MT Bold" w:hAnsi="Arial Rounded MT Bold"/>
+          <w:sz w:val="24"/>
+          <w:szCs w:val="24"/>
+          <w:lang w:val="fr-CA"/>
+        </w:rPr>
+        <w:t>SQLite</w:t>
+      </w:r>
+      <w:proofErr w:type="spellEnd"/>
+      <w:r>
+        <w:rPr>
+          <w:rFonts w:ascii="Arial Rounded MT Bold" w:hAnsi="Arial Rounded MT Bold"/>
+          <w:sz w:val="24"/>
+          <w:szCs w:val="24"/>
+          <w:lang w:val="fr-CA"/>
+        </w:rPr>
+        <w:t xml:space="preserve"> (un entier qui s’auto-incrémente </w:t>
       </w:r>
       <w:r>
         <w:rPr>
@@ -1528,7 +1820,7 @@
     </w:p>
     <w:p>
       <w:pPr>
-        <w:pStyle w:val="ListParagraph"/>
+        <w:pStyle w:val="Paragraphedeliste"/>
         <w:spacing w:after="240"/>
         <w:ind w:right="102"/>
         <w:jc w:val="both"/>
@@ -1542,7 +1834,7 @@
     </w:p>
     <w:p>
       <w:pPr>
-        <w:pStyle w:val="ListParagraph"/>
+        <w:pStyle w:val="Paragraphedeliste"/>
         <w:spacing w:after="240"/>
         <w:ind w:right="102"/>
         <w:jc w:val="both"/>
@@ -1565,7 +1857,7 @@
     </w:p>
     <w:p>
       <w:pPr>
-        <w:pStyle w:val="ListParagraph"/>
+        <w:pStyle w:val="Paragraphedeliste"/>
         <w:spacing w:after="240"/>
         <w:ind w:right="102"/>
         <w:jc w:val="both"/>
@@ -1579,7 +1871,7 @@
     </w:p>
     <w:p>
       <w:pPr>
-        <w:pStyle w:val="ListParagraph"/>
+        <w:pStyle w:val="Paragraphedeliste"/>
         <w:spacing w:after="240"/>
         <w:ind w:left="709" w:right="102" w:firstLine="284"/>
         <w:jc w:val="both"/>
@@ -1620,7 +1912,7 @@
     </w:p>
     <w:p>
       <w:pPr>
-        <w:pStyle w:val="ListParagraph"/>
+        <w:pStyle w:val="Paragraphedeliste"/>
         <w:spacing w:after="240"/>
         <w:ind w:right="102"/>
         <w:jc w:val="both"/>
@@ -1636,7 +1928,7 @@
     </w:p>
     <w:p>
       <w:pPr>
-        <w:pStyle w:val="ListParagraph"/>
+        <w:pStyle w:val="Paragraphedeliste"/>
         <w:spacing w:after="240"/>
         <w:ind w:right="102"/>
         <w:jc w:val="both"/>
@@ -1683,7 +1975,17 @@
           <w:szCs w:val="24"/>
           <w:lang w:val="fr-CA"/>
         </w:rPr>
-        <w:t xml:space="preserve"> les attributs suivants (id, first</w:t>
+        <w:t xml:space="preserve"> les attributs suivants (id, </w:t>
+      </w:r>
+      <w:proofErr w:type="spellStart"/>
+      <w:r>
+        <w:rPr>
+          <w:rFonts w:ascii="Arial Rounded MT Bold" w:hAnsi="Arial Rounded MT Bold"/>
+          <w:sz w:val="24"/>
+          <w:szCs w:val="24"/>
+          <w:lang w:val="fr-CA"/>
+        </w:rPr>
+        <w:t>first</w:t>
       </w:r>
       <w:r>
         <w:rPr>
@@ -1701,7 +2003,27 @@
           <w:szCs w:val="24"/>
           <w:lang w:val="fr-CA"/>
         </w:rPr>
-        <w:t>name, last</w:t>
+        <w:t>name</w:t>
+      </w:r>
+      <w:proofErr w:type="spellEnd"/>
+      <w:r>
+        <w:rPr>
+          <w:rFonts w:ascii="Arial Rounded MT Bold" w:hAnsi="Arial Rounded MT Bold"/>
+          <w:sz w:val="24"/>
+          <w:szCs w:val="24"/>
+          <w:lang w:val="fr-CA"/>
+        </w:rPr>
+        <w:t xml:space="preserve">, </w:t>
+      </w:r>
+      <w:proofErr w:type="spellStart"/>
+      <w:r>
+        <w:rPr>
+          <w:rFonts w:ascii="Arial Rounded MT Bold" w:hAnsi="Arial Rounded MT Bold"/>
+          <w:sz w:val="24"/>
+          <w:szCs w:val="24"/>
+          <w:lang w:val="fr-CA"/>
+        </w:rPr>
+        <w:t>last</w:t>
       </w:r>
       <w:r>
         <w:rPr>
@@ -1719,7 +2041,47 @@
           <w:szCs w:val="24"/>
           <w:lang w:val="fr-CA"/>
         </w:rPr>
-        <w:t>name, phone, mail, updated, updated</w:t>
+        <w:t>name</w:t>
+      </w:r>
+      <w:proofErr w:type="spellEnd"/>
+      <w:r>
+        <w:rPr>
+          <w:rFonts w:ascii="Arial Rounded MT Bold" w:hAnsi="Arial Rounded MT Bold"/>
+          <w:sz w:val="24"/>
+          <w:szCs w:val="24"/>
+          <w:lang w:val="fr-CA"/>
+        </w:rPr>
+        <w:t xml:space="preserve">, phone, mail, </w:t>
+      </w:r>
+      <w:proofErr w:type="spellStart"/>
+      <w:r>
+        <w:rPr>
+          <w:rFonts w:ascii="Arial Rounded MT Bold" w:hAnsi="Arial Rounded MT Bold"/>
+          <w:sz w:val="24"/>
+          <w:szCs w:val="24"/>
+          <w:lang w:val="fr-CA"/>
+        </w:rPr>
+        <w:t>updated</w:t>
+      </w:r>
+      <w:proofErr w:type="spellEnd"/>
+      <w:r>
+        <w:rPr>
+          <w:rFonts w:ascii="Arial Rounded MT Bold" w:hAnsi="Arial Rounded MT Bold"/>
+          <w:sz w:val="24"/>
+          <w:szCs w:val="24"/>
+          <w:lang w:val="fr-CA"/>
+        </w:rPr>
+        <w:t xml:space="preserve">, </w:t>
+      </w:r>
+      <w:proofErr w:type="spellStart"/>
+      <w:r>
+        <w:rPr>
+          <w:rFonts w:ascii="Arial Rounded MT Bold" w:hAnsi="Arial Rounded MT Bold"/>
+          <w:sz w:val="24"/>
+          <w:szCs w:val="24"/>
+          <w:lang w:val="fr-CA"/>
+        </w:rPr>
+        <w:t>updated</w:t>
       </w:r>
       <w:r>
         <w:rPr>
@@ -1737,7 +2099,17 @@
           <w:szCs w:val="24"/>
           <w:lang w:val="fr-CA"/>
         </w:rPr>
-        <w:t xml:space="preserve">date). Vous la trouvez dans le fichier </w:t>
+        <w:t>date</w:t>
+      </w:r>
+      <w:proofErr w:type="spellEnd"/>
+      <w:r>
+        <w:rPr>
+          <w:rFonts w:ascii="Arial Rounded MT Bold" w:hAnsi="Arial Rounded MT Bold"/>
+          <w:sz w:val="24"/>
+          <w:szCs w:val="24"/>
+          <w:lang w:val="fr-CA"/>
+        </w:rPr>
+        <w:t xml:space="preserve">). Vous la trouvez dans le fichier </w:t>
       </w:r>
       <w:r>
         <w:rPr>
@@ -1763,7 +2135,7 @@
     </w:p>
     <w:p>
       <w:pPr>
-        <w:pStyle w:val="ListParagraph"/>
+        <w:pStyle w:val="Paragraphedeliste"/>
         <w:spacing w:after="240"/>
         <w:ind w:right="102"/>
         <w:jc w:val="both"/>
@@ -1777,7 +2149,7 @@
     </w:p>
     <w:p>
       <w:pPr>
-        <w:pStyle w:val="ListParagraph"/>
+        <w:pStyle w:val="Paragraphedeliste"/>
         <w:spacing w:after="240"/>
         <w:ind w:right="102"/>
         <w:jc w:val="both"/>
@@ -1788,6 +2160,7 @@
           <w:lang w:val="fr-CA"/>
         </w:rPr>
       </w:pPr>
+      <w:proofErr w:type="spellStart"/>
       <w:r>
         <w:rPr>
           <w:rFonts w:ascii="Arial Rounded MT Bold" w:hAnsi="Arial Rounded MT Bold"/>
@@ -1799,6 +2172,7 @@
         </w:rPr>
         <w:t>ContactDAO</w:t>
       </w:r>
+      <w:proofErr w:type="spellEnd"/>
       <w:r>
         <w:rPr>
           <w:rFonts w:ascii="Arial Rounded MT Bold" w:hAnsi="Arial Rounded MT Bold"/>
@@ -1994,7 +2368,7 @@
     </w:p>
     <w:p>
       <w:pPr>
-        <w:pStyle w:val="ListParagraph"/>
+        <w:pStyle w:val="Paragraphedeliste"/>
         <w:spacing w:after="240"/>
         <w:ind w:right="102"/>
         <w:jc w:val="both"/>
@@ -2008,7 +2382,7 @@
     </w:p>
     <w:p>
       <w:pPr>
-        <w:pStyle w:val="ListParagraph"/>
+        <w:pStyle w:val="Paragraphedeliste"/>
         <w:spacing w:after="240"/>
         <w:ind w:right="102"/>
         <w:jc w:val="both"/>
@@ -2019,6 +2393,7 @@
           <w:lang w:val="fr-CA"/>
         </w:rPr>
       </w:pPr>
+      <w:proofErr w:type="spellStart"/>
       <w:r>
         <w:rPr>
           <w:rFonts w:ascii="Arial Rounded MT Bold" w:hAnsi="Arial Rounded MT Bold"/>
@@ -2030,6 +2405,7 @@
         </w:rPr>
         <w:t>ContactService</w:t>
       </w:r>
+      <w:proofErr w:type="spellEnd"/>
       <w:r>
         <w:rPr>
           <w:rFonts w:ascii="Arial Rounded MT Bold" w:hAnsi="Arial Rounded MT Bold"/>
@@ -2091,7 +2467,27 @@
           <w:szCs w:val="24"/>
           <w:lang w:val="fr-CA"/>
         </w:rPr>
-        <w:t xml:space="preserve">es directement par une interface graphique (par exemple). Elle dépend de la classe ContactDAO pour sauvegarder les traitements dans la base des données. Vous la trouvez dans le fichier </w:t>
+        <w:t xml:space="preserve">es directement par une interface graphique (par exemple). Elle dépend de la classe </w:t>
+      </w:r>
+      <w:proofErr w:type="spellStart"/>
+      <w:r>
+        <w:rPr>
+          <w:rFonts w:ascii="Arial Rounded MT Bold" w:hAnsi="Arial Rounded MT Bold"/>
+          <w:sz w:val="24"/>
+          <w:szCs w:val="24"/>
+          <w:lang w:val="fr-CA"/>
+        </w:rPr>
+        <w:t>ContactDAO</w:t>
+      </w:r>
+      <w:proofErr w:type="spellEnd"/>
+      <w:r>
+        <w:rPr>
+          <w:rFonts w:ascii="Arial Rounded MT Bold" w:hAnsi="Arial Rounded MT Bold"/>
+          <w:sz w:val="24"/>
+          <w:szCs w:val="24"/>
+          <w:lang w:val="fr-CA"/>
+        </w:rPr>
+        <w:t xml:space="preserve"> pour sauvegarder les traitements dans la base des données. Vous la trouvez dans le fichier </w:t>
       </w:r>
       <w:r>
         <w:rPr>
@@ -2117,7 +2513,7 @@
     </w:p>
     <w:p>
       <w:pPr>
-        <w:pStyle w:val="ListParagraph"/>
+        <w:pStyle w:val="Paragraphedeliste"/>
         <w:spacing w:after="240"/>
         <w:ind w:right="102"/>
         <w:jc w:val="both"/>
@@ -2131,7 +2527,7 @@
     </w:p>
     <w:p>
       <w:pPr>
-        <w:pStyle w:val="ListParagraph"/>
+        <w:pStyle w:val="Paragraphedeliste"/>
         <w:spacing w:after="240"/>
         <w:ind w:right="102"/>
         <w:jc w:val="both"/>
@@ -2154,7 +2550,7 @@
     </w:p>
     <w:p>
       <w:pPr>
-        <w:pStyle w:val="ListParagraph"/>
+        <w:pStyle w:val="Paragraphedeliste"/>
         <w:spacing w:after="240"/>
         <w:ind w:right="102"/>
         <w:jc w:val="both"/>
@@ -2168,7 +2564,7 @@
     </w:p>
     <w:p>
       <w:pPr>
-        <w:pStyle w:val="ListParagraph"/>
+        <w:pStyle w:val="Paragraphedeliste"/>
         <w:spacing w:after="240"/>
         <w:ind w:right="102"/>
         <w:jc w:val="both"/>
@@ -2179,6 +2575,7 @@
           <w:lang w:val="fr-CA"/>
         </w:rPr>
       </w:pPr>
+      <w:proofErr w:type="spellStart"/>
       <w:r>
         <w:rPr>
           <w:rFonts w:ascii="Arial Rounded MT Bold" w:hAnsi="Arial Rounded MT Bold"/>
@@ -2190,6 +2587,7 @@
         </w:rPr>
         <w:t>TestContactDAO</w:t>
       </w:r>
+      <w:proofErr w:type="spellEnd"/>
       <w:r>
         <w:rPr>
           <w:rFonts w:ascii="Arial Rounded MT Bold" w:hAnsi="Arial Rounded MT Bold"/>
@@ -2215,11 +2613,22 @@
           <w:szCs w:val="24"/>
           <w:lang w:val="fr-CA"/>
         </w:rPr>
-        <w:t xml:space="preserve"> de la classe ContactDAO</w:t>
-      </w:r>
-      <w:r>
-        <w:rPr>
-          <w:rStyle w:val="FootnoteReference"/>
+        <w:t xml:space="preserve"> de la classe </w:t>
+      </w:r>
+      <w:proofErr w:type="spellStart"/>
+      <w:r>
+        <w:rPr>
+          <w:rFonts w:ascii="Arial Rounded MT Bold" w:hAnsi="Arial Rounded MT Bold"/>
+          <w:sz w:val="24"/>
+          <w:szCs w:val="24"/>
+          <w:lang w:val="fr-CA"/>
+        </w:rPr>
+        <w:t>ContactDAO</w:t>
+      </w:r>
+      <w:proofErr w:type="spellEnd"/>
+      <w:r>
+        <w:rPr>
+          <w:rStyle w:val="Appelnotedebasdep"/>
           <w:rFonts w:ascii="Arial Rounded MT Bold" w:hAnsi="Arial Rounded MT Bold"/>
           <w:sz w:val="24"/>
           <w:szCs w:val="24"/>
@@ -2254,6 +2663,7 @@
         </w:rPr>
         <w:t xml:space="preserve"> </w:t>
       </w:r>
+      <w:proofErr w:type="spellStart"/>
       <w:r>
         <w:rPr>
           <w:rFonts w:ascii="Arial Rounded MT Bold" w:hAnsi="Arial Rounded MT Bold"/>
@@ -2266,6 +2676,7 @@
         </w:rPr>
         <w:t>setUp</w:t>
       </w:r>
+      <w:proofErr w:type="spellEnd"/>
       <w:r>
         <w:rPr>
           <w:rFonts w:ascii="Arial Rounded MT Bold" w:hAnsi="Arial Rounded MT Bold"/>
@@ -2285,6 +2696,7 @@
         </w:rPr>
         <w:t xml:space="preserve">et </w:t>
       </w:r>
+      <w:proofErr w:type="spellStart"/>
       <w:r>
         <w:rPr>
           <w:rFonts w:ascii="Arial Rounded MT Bold" w:hAnsi="Arial Rounded MT Bold"/>
@@ -2297,6 +2709,7 @@
         </w:rPr>
         <w:t>tearDown</w:t>
       </w:r>
+      <w:proofErr w:type="spellEnd"/>
       <w:r>
         <w:rPr>
           <w:rFonts w:ascii="Arial Rounded MT Bold" w:hAnsi="Arial Rounded MT Bold"/>
@@ -2387,6 +2800,7 @@
         </w:rPr>
         <w:t xml:space="preserve"> </w:t>
       </w:r>
+      <w:proofErr w:type="spellStart"/>
       <w:r>
         <w:rPr>
           <w:rFonts w:ascii="Arial Rounded MT Bold" w:hAnsi="Arial Rounded MT Bold"/>
@@ -2399,6 +2813,7 @@
         </w:rPr>
         <w:t>setUp</w:t>
       </w:r>
+      <w:proofErr w:type="spellEnd"/>
       <w:r>
         <w:rPr>
           <w:rFonts w:ascii="Arial Rounded MT Bold" w:hAnsi="Arial Rounded MT Bold"/>
@@ -2454,6 +2869,7 @@
         <w:lastRenderedPageBreak/>
         <w:t xml:space="preserve">table de données. En deuxième lieu, la méthode </w:t>
       </w:r>
+      <w:proofErr w:type="spellStart"/>
       <w:r>
         <w:rPr>
           <w:rFonts w:ascii="Arial Rounded MT Bold" w:hAnsi="Arial Rounded MT Bold"/>
@@ -2466,6 +2882,7 @@
         </w:rPr>
         <w:t>tearDown</w:t>
       </w:r>
+      <w:proofErr w:type="spellEnd"/>
       <w:r>
         <w:rPr>
           <w:rFonts w:ascii="Arial Rounded MT Bold" w:hAnsi="Arial Rounded MT Bold"/>
@@ -2559,6 +2976,7 @@
         </w:rPr>
         <w:t xml:space="preserve">-m </w:t>
       </w:r>
+      <w:proofErr w:type="spellStart"/>
       <w:r>
         <w:rPr>
           <w:rFonts w:ascii="Arial Rounded MT Bold" w:hAnsi="Arial Rounded MT Bold"/>
@@ -2570,6 +2988,7 @@
         </w:rPr>
         <w:t>unittest</w:t>
       </w:r>
+      <w:proofErr w:type="spellEnd"/>
       <w:r>
         <w:rPr>
           <w:rFonts w:ascii="Arial Rounded MT Bold" w:hAnsi="Arial Rounded MT Bold"/>
@@ -2604,7 +3023,7 @@
     </w:p>
     <w:p>
       <w:pPr>
-        <w:pStyle w:val="ListParagraph"/>
+        <w:pStyle w:val="Paragraphedeliste"/>
         <w:spacing w:after="240"/>
         <w:ind w:right="102"/>
         <w:jc w:val="both"/>
@@ -2620,7 +3039,7 @@
     </w:p>
     <w:p>
       <w:pPr>
-        <w:pStyle w:val="ListParagraph"/>
+        <w:pStyle w:val="Paragraphedeliste"/>
         <w:spacing w:after="240"/>
         <w:ind w:right="102"/>
         <w:jc w:val="both"/>
@@ -2631,6 +3050,7 @@
           <w:lang w:val="fr-CA"/>
         </w:rPr>
       </w:pPr>
+      <w:proofErr w:type="spellStart"/>
       <w:r>
         <w:rPr>
           <w:rFonts w:ascii="Arial Rounded MT Bold" w:hAnsi="Arial Rounded MT Bold"/>
@@ -2642,9 +3062,10 @@
         </w:rPr>
         <w:t>TestContactService</w:t>
       </w:r>
-      <w:r>
-        <w:rPr>
-          <w:rStyle w:val="FootnoteReference"/>
+      <w:proofErr w:type="spellEnd"/>
+      <w:r>
+        <w:rPr>
+          <w:rStyle w:val="Appelnotedebasdep"/>
           <w:rFonts w:ascii="Arial Rounded MT Bold" w:hAnsi="Arial Rounded MT Bold"/>
           <w:b/>
           <w:bCs/>
@@ -2661,11 +3082,22 @@
           <w:szCs w:val="24"/>
           <w:lang w:val="fr-CA"/>
         </w:rPr>
-        <w:t xml:space="preserve"> est la classe de test qui contient les tests unitaires pour les méthodes de la classe ContactService</w:t>
-      </w:r>
-      <w:r>
-        <w:rPr>
-          <w:rStyle w:val="FootnoteReference"/>
+        <w:t xml:space="preserve"> est la classe de test qui contient les tests unitaires pour les méthodes de la classe </w:t>
+      </w:r>
+      <w:proofErr w:type="spellStart"/>
+      <w:r>
+        <w:rPr>
+          <w:rFonts w:ascii="Arial Rounded MT Bold" w:hAnsi="Arial Rounded MT Bold"/>
+          <w:sz w:val="24"/>
+          <w:szCs w:val="24"/>
+          <w:lang w:val="fr-CA"/>
+        </w:rPr>
+        <w:t>ContactService</w:t>
+      </w:r>
+      <w:proofErr w:type="spellEnd"/>
+      <w:r>
+        <w:rPr>
+          <w:rStyle w:val="Appelnotedebasdep"/>
           <w:rFonts w:ascii="Arial Rounded MT Bold" w:hAnsi="Arial Rounded MT Bold"/>
           <w:sz w:val="24"/>
           <w:szCs w:val="24"/>
@@ -2700,6 +3132,7 @@
         </w:rPr>
         <w:t xml:space="preserve"> </w:t>
       </w:r>
+      <w:proofErr w:type="spellStart"/>
       <w:r>
         <w:rPr>
           <w:rFonts w:ascii="Arial Rounded MT Bold" w:hAnsi="Arial Rounded MT Bold"/>
@@ -2712,14 +3145,75 @@
         </w:rPr>
         <w:t>setUp</w:t>
       </w:r>
-      <w:r>
-        <w:rPr>
-          <w:rFonts w:ascii="Arial Rounded MT Bold" w:hAnsi="Arial Rounded MT Bold"/>
-          <w:sz w:val="24"/>
-          <w:szCs w:val="24"/>
-          <w:lang w:val="fr-CA"/>
-        </w:rPr>
-        <w:t xml:space="preserve"> qui va permettre de créer un mock pour l’objet ContactDAO et le connecter à la classe ContactService sous test pour pouvoir isoler la logique de la classe de </w:t>
+      <w:proofErr w:type="spellEnd"/>
+      <w:r>
+        <w:rPr>
+          <w:rFonts w:ascii="Arial Rounded MT Bold" w:hAnsi="Arial Rounded MT Bold"/>
+          <w:sz w:val="24"/>
+          <w:szCs w:val="24"/>
+          <w:lang w:val="fr-CA"/>
+        </w:rPr>
+        <w:t xml:space="preserve"> qui va permettre de créer un </w:t>
+      </w:r>
+      <w:proofErr w:type="spellStart"/>
+      <w:r>
+        <w:rPr>
+          <w:rFonts w:ascii="Arial Rounded MT Bold" w:hAnsi="Arial Rounded MT Bold"/>
+          <w:sz w:val="24"/>
+          <w:szCs w:val="24"/>
+          <w:lang w:val="fr-CA"/>
+        </w:rPr>
+        <w:t>mock</w:t>
+      </w:r>
+      <w:proofErr w:type="spellEnd"/>
+      <w:r>
+        <w:rPr>
+          <w:rFonts w:ascii="Arial Rounded MT Bold" w:hAnsi="Arial Rounded MT Bold"/>
+          <w:sz w:val="24"/>
+          <w:szCs w:val="24"/>
+          <w:lang w:val="fr-CA"/>
+        </w:rPr>
+        <w:t xml:space="preserve"> pour l’objet </w:t>
+      </w:r>
+      <w:proofErr w:type="spellStart"/>
+      <w:r>
+        <w:rPr>
+          <w:rFonts w:ascii="Arial Rounded MT Bold" w:hAnsi="Arial Rounded MT Bold"/>
+          <w:sz w:val="24"/>
+          <w:szCs w:val="24"/>
+          <w:lang w:val="fr-CA"/>
+        </w:rPr>
+        <w:t>ContactDAO</w:t>
+      </w:r>
+      <w:proofErr w:type="spellEnd"/>
+      <w:r>
+        <w:rPr>
+          <w:rFonts w:ascii="Arial Rounded MT Bold" w:hAnsi="Arial Rounded MT Bold"/>
+          <w:sz w:val="24"/>
+          <w:szCs w:val="24"/>
+          <w:lang w:val="fr-CA"/>
+        </w:rPr>
+        <w:t xml:space="preserve"> et le connecter à la classe </w:t>
+      </w:r>
+      <w:proofErr w:type="spellStart"/>
+      <w:r>
+        <w:rPr>
+          <w:rFonts w:ascii="Arial Rounded MT Bold" w:hAnsi="Arial Rounded MT Bold"/>
+          <w:sz w:val="24"/>
+          <w:szCs w:val="24"/>
+          <w:lang w:val="fr-CA"/>
+        </w:rPr>
+        <w:t>ContactService</w:t>
+      </w:r>
+      <w:proofErr w:type="spellEnd"/>
+      <w:r>
+        <w:rPr>
+          <w:rFonts w:ascii="Arial Rounded MT Bold" w:hAnsi="Arial Rounded MT Bold"/>
+          <w:sz w:val="24"/>
+          <w:szCs w:val="24"/>
+          <w:lang w:val="fr-CA"/>
+        </w:rPr>
+        <w:t xml:space="preserve"> sous test pour pouvoir isoler la logique de la classe de </w:t>
       </w:r>
       <w:r>
         <w:rPr>
@@ -2763,7 +3257,7 @@
     </w:p>
     <w:p>
       <w:pPr>
-        <w:pStyle w:val="ListParagraph"/>
+        <w:pStyle w:val="Paragraphedeliste"/>
         <w:spacing w:after="240"/>
         <w:ind w:right="102"/>
         <w:jc w:val="both"/>
@@ -2825,8 +3319,9 @@
           <w:szCs w:val="24"/>
           <w:lang w:val="en-CA"/>
         </w:rPr>
-        <w:t xml:space="preserve">-m unittest </w:t>
-      </w:r>
+        <w:t xml:space="preserve">-m </w:t>
+      </w:r>
+      <w:proofErr w:type="spellStart"/>
       <w:r>
         <w:rPr>
           <w:rFonts w:ascii="Arial Rounded MT Bold" w:hAnsi="Arial Rounded MT Bold"/>
@@ -2836,6 +3331,29 @@
           <w:szCs w:val="24"/>
           <w:lang w:val="en-CA"/>
         </w:rPr>
+        <w:t>unittest</w:t>
+      </w:r>
+      <w:proofErr w:type="spellEnd"/>
+      <w:r>
+        <w:rPr>
+          <w:rFonts w:ascii="Arial Rounded MT Bold" w:hAnsi="Arial Rounded MT Bold"/>
+          <w:i/>
+          <w:iCs/>
+          <w:sz w:val="24"/>
+          <w:szCs w:val="24"/>
+          <w:lang w:val="en-CA"/>
+        </w:rPr>
+        <w:t xml:space="preserve"> </w:t>
+      </w:r>
+      <w:r>
+        <w:rPr>
+          <w:rFonts w:ascii="Arial Rounded MT Bold" w:hAnsi="Arial Rounded MT Bold"/>
+          <w:i/>
+          <w:iCs/>
+          <w:sz w:val="24"/>
+          <w:szCs w:val="24"/>
+          <w:lang w:val="en-CA"/>
+        </w:rPr>
         <w:t>testServices.py</w:t>
       </w:r>
       <w:r>
@@ -2850,7 +3368,7 @@
     </w:p>
     <w:p>
       <w:pPr>
-        <w:pStyle w:val="ListParagraph"/>
+        <w:pStyle w:val="Paragraphedeliste"/>
         <w:spacing w:after="240"/>
         <w:ind w:right="102"/>
         <w:jc w:val="both"/>
@@ -2864,7 +3382,7 @@
     </w:p>
     <w:p>
       <w:pPr>
-        <w:pStyle w:val="ListParagraph"/>
+        <w:pStyle w:val="Paragraphedeliste"/>
         <w:numPr>
           <w:ilvl w:val="0"/>
           <w:numId w:val="5"/>
@@ -2895,7 +3413,7 @@
     </w:p>
     <w:p>
       <w:pPr>
-        <w:pStyle w:val="ListParagraph"/>
+        <w:pStyle w:val="Paragraphedeliste"/>
         <w:spacing w:after="240"/>
         <w:ind w:right="102"/>
         <w:jc w:val="both"/>
@@ -2909,7 +3427,7 @@
     </w:p>
     <w:p>
       <w:pPr>
-        <w:pStyle w:val="ListParagraph"/>
+        <w:pStyle w:val="Paragraphedeliste"/>
         <w:numPr>
           <w:ilvl w:val="1"/>
           <w:numId w:val="5"/>
@@ -2944,6 +3462,7 @@
         </w:rPr>
         <w:t xml:space="preserve"> la classe </w:t>
       </w:r>
+      <w:proofErr w:type="spellStart"/>
       <w:r>
         <w:rPr>
           <w:rFonts w:ascii="Arial Rounded MT Bold" w:hAnsi="Arial Rounded MT Bold"/>
@@ -2955,6 +3474,7 @@
         </w:rPr>
         <w:t>TestContactDAO</w:t>
       </w:r>
+      <w:proofErr w:type="spellEnd"/>
       <w:r>
         <w:rPr>
           <w:rFonts w:ascii="Arial Rounded MT Bold" w:hAnsi="Arial Rounded MT Bold"/>
@@ -2977,7 +3497,7 @@
     </w:p>
     <w:p>
       <w:pPr>
-        <w:pStyle w:val="ListParagraph"/>
+        <w:pStyle w:val="Paragraphedeliste"/>
         <w:spacing w:after="240"/>
         <w:ind w:left="993" w:right="102"/>
         <w:jc w:val="both"/>
@@ -2995,7 +3515,37 @@
           <w:szCs w:val="24"/>
           <w:lang w:val="fr-CA"/>
         </w:rPr>
-        <w:t>Y a-t-il un test qui a échoué, si oui proposez une correction du code</w:t>
+        <w:t xml:space="preserve">Y </w:t>
+      </w:r>
+      <w:proofErr w:type="spellStart"/>
+      <w:r>
+        <w:rPr>
+          <w:rFonts w:ascii="Arial Rounded MT Bold" w:hAnsi="Arial Rounded MT Bold"/>
+          <w:sz w:val="24"/>
+          <w:szCs w:val="24"/>
+          <w:lang w:val="fr-CA"/>
+        </w:rPr>
+        <w:t>a-t-il</w:t>
+      </w:r>
+      <w:proofErr w:type="spellEnd"/>
+      <w:r>
+        <w:rPr>
+          <w:rFonts w:ascii="Arial Rounded MT Bold" w:hAnsi="Arial Rounded MT Bold"/>
+          <w:sz w:val="24"/>
+          <w:szCs w:val="24"/>
+          <w:lang w:val="fr-CA"/>
+        </w:rPr>
+        <w:t xml:space="preserve"> un test qui a échoué, si oui proposez une correction du </w:t>
+      </w:r>
+      <w:proofErr w:type="gramStart"/>
+      <w:r>
+        <w:rPr>
+          <w:rFonts w:ascii="Arial Rounded MT Bold" w:hAnsi="Arial Rounded MT Bold"/>
+          <w:sz w:val="24"/>
+          <w:szCs w:val="24"/>
+          <w:lang w:val="fr-CA"/>
+        </w:rPr>
+        <w:t>code</w:t>
       </w:r>
       <w:r>
         <w:rPr>
@@ -3006,10 +3556,11 @@
         </w:rPr>
         <w:t>?</w:t>
       </w:r>
-    </w:p>
-    <w:p>
-      <w:pPr>
-        <w:pStyle w:val="ListParagraph"/>
+      <w:proofErr w:type="gramEnd"/>
+    </w:p>
+    <w:p>
+      <w:pPr>
+        <w:pStyle w:val="Paragraphedeliste"/>
         <w:spacing w:after="240"/>
         <w:ind w:left="993" w:right="102"/>
         <w:jc w:val="both"/>
@@ -3036,8 +3587,9 @@
           <w:szCs w:val="24"/>
           <w:lang w:val="fr-FR"/>
         </w:rPr>
-        <w:t xml:space="preserve"> le test de la méthode delete_by_names échouait tout le temps. Cela était dû au fait que, dans le code source, la requête SQL qui devait effectuer la suppression était suivi d</w:t>
-      </w:r>
+        <w:t xml:space="preserve"> le test de la méthode </w:t>
+      </w:r>
+      <w:proofErr w:type="spellStart"/>
       <w:r>
         <w:rPr>
           <w:rFonts w:asciiTheme="majorBidi" w:hAnsiTheme="majorBidi" w:cstheme="majorBidi"/>
@@ -3045,6 +3597,25 @@
           <w:szCs w:val="24"/>
           <w:lang w:val="fr-FR"/>
         </w:rPr>
+        <w:t>delete_by_names</w:t>
+      </w:r>
+      <w:proofErr w:type="spellEnd"/>
+      <w:r>
+        <w:rPr>
+          <w:rFonts w:asciiTheme="majorBidi" w:hAnsiTheme="majorBidi" w:cstheme="majorBidi"/>
+          <w:sz w:val="24"/>
+          <w:szCs w:val="24"/>
+          <w:lang w:val="fr-FR"/>
+        </w:rPr>
+        <w:t xml:space="preserve"> échouait tout le temps. Cela était dû au fait que, dans le code source, la requête SQL qui devait effectuer la suppression était suivi d</w:t>
+      </w:r>
+      <w:r>
+        <w:rPr>
+          <w:rFonts w:asciiTheme="majorBidi" w:hAnsiTheme="majorBidi" w:cstheme="majorBidi"/>
+          <w:sz w:val="24"/>
+          <w:szCs w:val="24"/>
+          <w:lang w:val="fr-FR"/>
+        </w:rPr>
         <w:t>e</w:t>
       </w:r>
       <w:r>
@@ -3056,6 +3627,8 @@
         </w:rPr>
         <w:t xml:space="preserve"> </w:t>
       </w:r>
+      <w:proofErr w:type="spellStart"/>
+      <w:proofErr w:type="gramStart"/>
       <w:r>
         <w:rPr>
           <w:rFonts w:asciiTheme="majorBidi" w:hAnsiTheme="majorBidi" w:cstheme="majorBidi"/>
@@ -3078,6 +3651,8 @@
         </w:rPr>
         <w:t>close</w:t>
       </w:r>
+      <w:proofErr w:type="spellEnd"/>
+      <w:proofErr w:type="gramEnd"/>
       <w:r>
         <w:rPr>
           <w:rFonts w:asciiTheme="majorBidi" w:hAnsiTheme="majorBidi" w:cstheme="majorBidi"/>
@@ -3116,6 +3691,7 @@
         </w:rPr>
         <w:t xml:space="preserve"> </w:t>
       </w:r>
+      <w:proofErr w:type="spellStart"/>
       <w:r>
         <w:rPr>
           <w:rFonts w:asciiTheme="majorBidi" w:hAnsiTheme="majorBidi" w:cstheme="majorBidi"/>
@@ -3138,6 +3714,7 @@
         </w:rPr>
         <w:t>commit</w:t>
       </w:r>
+      <w:proofErr w:type="spellEnd"/>
       <w:r>
         <w:rPr>
           <w:rFonts w:asciiTheme="majorBidi" w:hAnsiTheme="majorBidi" w:cstheme="majorBidi"/>
@@ -3158,6 +3735,8 @@
         </w:rPr>
         <w:t xml:space="preserve">. Il suffit de remplacer le </w:t>
       </w:r>
+      <w:proofErr w:type="spellStart"/>
+      <w:proofErr w:type="gramStart"/>
       <w:r>
         <w:rPr>
           <w:rFonts w:asciiTheme="majorBidi" w:hAnsiTheme="majorBidi" w:cstheme="majorBidi"/>
@@ -3180,6 +3759,8 @@
         </w:rPr>
         <w:t>close</w:t>
       </w:r>
+      <w:proofErr w:type="spellEnd"/>
+      <w:proofErr w:type="gramEnd"/>
       <w:r>
         <w:rPr>
           <w:rFonts w:asciiTheme="majorBidi" w:hAnsiTheme="majorBidi" w:cstheme="majorBidi"/>
@@ -3200,6 +3781,7 @@
         </w:rPr>
         <w:t xml:space="preserve"> par </w:t>
       </w:r>
+      <w:proofErr w:type="spellStart"/>
       <w:r>
         <w:rPr>
           <w:rFonts w:asciiTheme="majorBidi" w:hAnsiTheme="majorBidi" w:cstheme="majorBidi"/>
@@ -3222,6 +3804,7 @@
         </w:rPr>
         <w:t>commit</w:t>
       </w:r>
+      <w:proofErr w:type="spellEnd"/>
       <w:r>
         <w:rPr>
           <w:rFonts w:asciiTheme="majorBidi" w:hAnsiTheme="majorBidi" w:cstheme="majorBidi"/>
@@ -3240,23 +3823,12 @@
           <w:szCs w:val="24"/>
           <w:lang w:val="fr-FR"/>
         </w:rPr>
-        <w:t xml:space="preserve"> pour corriger l’erreur</w:t>
-      </w:r>
-      <w:bookmarkStart w:id="0" w:name="_GoBack"/>
-      <w:bookmarkEnd w:id="0"/>
-      <w:r>
-        <w:rPr>
-          <w:rFonts w:asciiTheme="majorBidi" w:hAnsiTheme="majorBidi" w:cstheme="majorBidi"/>
-          <w:sz w:val="24"/>
-          <w:szCs w:val="24"/>
-          <w:lang w:val="fr-FR"/>
-        </w:rPr>
-        <w:t>.</w:t>
-      </w:r>
-    </w:p>
-    <w:p>
-      <w:pPr>
-        <w:pStyle w:val="ListParagraph"/>
+        <w:t xml:space="preserve"> pour corriger l’erreur.</w:t>
+      </w:r>
+    </w:p>
+    <w:p>
+      <w:pPr>
+        <w:pStyle w:val="Paragraphedeliste"/>
         <w:spacing w:after="240"/>
         <w:ind w:right="102"/>
         <w:jc w:val="both"/>
@@ -3270,7 +3842,7 @@
     </w:p>
     <w:p>
       <w:pPr>
-        <w:pStyle w:val="ListParagraph"/>
+        <w:pStyle w:val="Paragraphedeliste"/>
         <w:numPr>
           <w:ilvl w:val="1"/>
           <w:numId w:val="5"/>
@@ -3292,7 +3864,27 @@
           <w:szCs w:val="24"/>
           <w:lang w:val="fr-CA"/>
         </w:rPr>
-        <w:t xml:space="preserve">Complétez la classe TestContactService. </w:t>
+        <w:t xml:space="preserve">Complétez la classe </w:t>
+      </w:r>
+      <w:proofErr w:type="spellStart"/>
+      <w:r>
+        <w:rPr>
+          <w:rFonts w:ascii="Arial Rounded MT Bold" w:hAnsi="Arial Rounded MT Bold"/>
+          <w:sz w:val="24"/>
+          <w:szCs w:val="24"/>
+          <w:lang w:val="fr-CA"/>
+        </w:rPr>
+        <w:t>TestContactService</w:t>
+      </w:r>
+      <w:proofErr w:type="spellEnd"/>
+      <w:r>
+        <w:rPr>
+          <w:rFonts w:ascii="Arial Rounded MT Bold" w:hAnsi="Arial Rounded MT Bold"/>
+          <w:sz w:val="24"/>
+          <w:szCs w:val="24"/>
+          <w:lang w:val="fr-CA"/>
+        </w:rPr>
+        <w:t xml:space="preserve">. </w:t>
       </w:r>
       <w:r>
         <w:rPr>
@@ -3307,7 +3899,7 @@
     </w:p>
     <w:p>
       <w:pPr>
-        <w:pStyle w:val="ListParagraph"/>
+        <w:pStyle w:val="Paragraphedeliste"/>
         <w:spacing w:after="240"/>
         <w:ind w:left="993" w:right="102"/>
         <w:jc w:val="both"/>
@@ -3327,6 +3919,7 @@
         </w:rPr>
         <w:t xml:space="preserve">En suivant la même logique, proposez un ou plusieurs tests unitaires pour la méthode </w:t>
       </w:r>
+      <w:proofErr w:type="spellStart"/>
       <w:r>
         <w:rPr>
           <w:rFonts w:ascii="Arial Rounded MT Bold" w:hAnsi="Arial Rounded MT Bold"/>
@@ -3382,6 +3975,7 @@
         </w:rPr>
         <w:t>status</w:t>
       </w:r>
+      <w:proofErr w:type="spellEnd"/>
       <w:r>
         <w:rPr>
           <w:rFonts w:ascii="Arial Rounded MT Bold" w:hAnsi="Arial Rounded MT Bold"/>
@@ -3391,6 +3985,7 @@
         </w:rPr>
         <w:t xml:space="preserve"> en l’ajoutant à la classe </w:t>
       </w:r>
+      <w:proofErr w:type="spellStart"/>
       <w:r>
         <w:rPr>
           <w:rFonts w:ascii="Arial Rounded MT Bold" w:hAnsi="Arial Rounded MT Bold"/>
@@ -3402,6 +3997,7 @@
         </w:rPr>
         <w:t>TestContactService</w:t>
       </w:r>
+      <w:proofErr w:type="spellEnd"/>
       <w:r>
         <w:rPr>
           <w:rFonts w:ascii="Arial Rounded MT Bold" w:hAnsi="Arial Rounded MT Bold"/>
@@ -3414,7 +4010,7 @@
     </w:p>
     <w:p>
       <w:pPr>
-        <w:pStyle w:val="ListParagraph"/>
+        <w:pStyle w:val="Paragraphedeliste"/>
         <w:spacing w:after="240"/>
         <w:ind w:right="102"/>
         <w:jc w:val="both"/>
@@ -3428,7 +4024,7 @@
     </w:p>
     <w:p>
       <w:pPr>
-        <w:pStyle w:val="ListParagraph"/>
+        <w:pStyle w:val="Paragraphedeliste"/>
         <w:numPr>
           <w:ilvl w:val="1"/>
           <w:numId w:val="5"/>
@@ -3452,6 +4048,7 @@
         </w:rPr>
         <w:t xml:space="preserve">Complétez les deux fonctions de la classe </w:t>
       </w:r>
+      <w:proofErr w:type="spellStart"/>
       <w:r>
         <w:rPr>
           <w:rFonts w:ascii="Arial Rounded MT Bold" w:hAnsi="Arial Rounded MT Bold"/>
@@ -3463,6 +4060,7 @@
         </w:rPr>
         <w:t>TestContactService</w:t>
       </w:r>
+      <w:proofErr w:type="spellEnd"/>
       <w:r>
         <w:rPr>
           <w:rFonts w:ascii="Arial Rounded MT Bold" w:hAnsi="Arial Rounded MT Bold"/>
@@ -3472,6 +4070,7 @@
         </w:rPr>
         <w:t xml:space="preserve"> : </w:t>
       </w:r>
+      <w:proofErr w:type="spellStart"/>
       <w:r>
         <w:rPr>
           <w:rFonts w:ascii="Arial Rounded MT Bold" w:hAnsi="Arial Rounded MT Bold"/>
@@ -3505,6 +4104,7 @@
         </w:rPr>
         <w:t>phone</w:t>
       </w:r>
+      <w:proofErr w:type="spellEnd"/>
       <w:r>
         <w:rPr>
           <w:rFonts w:ascii="Arial Rounded MT Bold" w:hAnsi="Arial Rounded MT Bold"/>
@@ -3514,6 +4114,7 @@
         </w:rPr>
         <w:t xml:space="preserve"> et </w:t>
       </w:r>
+      <w:proofErr w:type="spellStart"/>
       <w:r>
         <w:rPr>
           <w:rFonts w:ascii="Arial Rounded MT Bold" w:hAnsi="Arial Rounded MT Bold"/>
@@ -3547,6 +4148,7 @@
         </w:rPr>
         <w:t>mail</w:t>
       </w:r>
+      <w:proofErr w:type="spellEnd"/>
       <w:r>
         <w:rPr>
           <w:rFonts w:ascii="Arial Rounded MT Bold" w:hAnsi="Arial Rounded MT Bold"/>
@@ -3641,7 +4243,7 @@
     </w:p>
     <w:p>
       <w:pPr>
-        <w:pStyle w:val="ListParagraph"/>
+        <w:pStyle w:val="Paragraphedeliste"/>
         <w:spacing w:after="240"/>
         <w:ind w:right="102"/>
         <w:jc w:val="both"/>
@@ -3655,7 +4257,7 @@
     </w:p>
     <w:p>
       <w:pPr>
-        <w:pStyle w:val="ListParagraph"/>
+        <w:pStyle w:val="Paragraphedeliste"/>
         <w:numPr>
           <w:ilvl w:val="1"/>
           <w:numId w:val="5"/>
@@ -3711,7 +4313,7 @@
     </w:p>
     <w:p>
       <w:pPr>
-        <w:pStyle w:val="ListParagraph"/>
+        <w:pStyle w:val="Paragraphedeliste"/>
         <w:spacing w:before="240" w:after="240"/>
         <w:ind w:left="1134" w:right="102"/>
         <w:jc w:val="both"/>
@@ -3767,7 +4369,7 @@
     </w:p>
     <w:p>
       <w:pPr>
-        <w:pStyle w:val="ListParagraph"/>
+        <w:pStyle w:val="Paragraphedeliste"/>
         <w:spacing w:after="240"/>
         <w:ind w:right="102"/>
         <w:jc w:val="both"/>
@@ -3781,7 +4383,7 @@
     </w:p>
     <w:p>
       <w:pPr>
-        <w:pStyle w:val="ListParagraph"/>
+        <w:pStyle w:val="Paragraphedeliste"/>
         <w:numPr>
           <w:ilvl w:val="1"/>
           <w:numId w:val="5"/>
@@ -3923,7 +4525,7 @@
     </w:p>
     <w:p>
       <w:pPr>
-        <w:pStyle w:val="ListParagraph"/>
+        <w:pStyle w:val="Paragraphedeliste"/>
         <w:spacing w:after="240"/>
         <w:ind w:right="102"/>
         <w:jc w:val="both"/>
@@ -3937,7 +4539,7 @@
     </w:p>
     <w:p>
       <w:pPr>
-        <w:pStyle w:val="ListParagraph"/>
+        <w:pStyle w:val="Paragraphedeliste"/>
         <w:numPr>
           <w:ilvl w:val="0"/>
           <w:numId w:val="5"/>
@@ -3968,7 +4570,7 @@
     </w:p>
     <w:p>
       <w:pPr>
-        <w:pStyle w:val="ListParagraph"/>
+        <w:pStyle w:val="Paragraphedeliste"/>
         <w:spacing w:after="240"/>
         <w:ind w:right="102"/>
         <w:jc w:val="both"/>
@@ -3982,7 +4584,7 @@
     </w:p>
     <w:p>
       <w:pPr>
-        <w:pStyle w:val="ListParagraph"/>
+        <w:pStyle w:val="Paragraphedeliste"/>
         <w:spacing w:before="120" w:after="120"/>
         <w:ind w:right="102"/>
         <w:jc w:val="both"/>
@@ -4005,7 +4607,7 @@
     </w:p>
     <w:p>
       <w:pPr>
-        <w:pStyle w:val="ListParagraph"/>
+        <w:pStyle w:val="Paragraphedeliste"/>
         <w:spacing w:before="120" w:after="120"/>
         <w:ind w:right="102"/>
         <w:jc w:val="both"/>
@@ -4019,7 +4621,7 @@
     </w:p>
     <w:p>
       <w:pPr>
-        <w:pStyle w:val="ListParagraph"/>
+        <w:pStyle w:val="Paragraphedeliste"/>
         <w:numPr>
           <w:ilvl w:val="0"/>
           <w:numId w:val="7"/>
@@ -4065,7 +4667,7 @@
     </w:p>
     <w:p>
       <w:pPr>
-        <w:pStyle w:val="ListParagraph"/>
+        <w:pStyle w:val="Paragraphedeliste"/>
         <w:numPr>
           <w:ilvl w:val="0"/>
           <w:numId w:val="7"/>
@@ -4092,7 +4694,7 @@
     </w:p>
     <w:p>
       <w:pPr>
-        <w:pStyle w:val="ListParagraph"/>
+        <w:pStyle w:val="Paragraphedeliste"/>
         <w:spacing w:after="240"/>
         <w:ind w:right="102"/>
         <w:jc w:val="both"/>
@@ -4106,7 +4708,7 @@
     </w:p>
     <w:p>
       <w:pPr>
-        <w:pStyle w:val="ListParagraph"/>
+        <w:pStyle w:val="Paragraphedeliste"/>
         <w:spacing w:after="240"/>
         <w:ind w:right="102"/>
         <w:jc w:val="both"/>
@@ -4178,12 +4780,32 @@
           <w:szCs w:val="24"/>
           <w:lang w:val="fr-CA"/>
         </w:rPr>
-        <w:t xml:space="preserve"> téléverser sur Moodle.</w:t>
-      </w:r>
-    </w:p>
-    <w:p>
-      <w:pPr>
-        <w:pStyle w:val="ListParagraph"/>
+        <w:t xml:space="preserve"> </w:t>
+      </w:r>
+      <w:proofErr w:type="spellStart"/>
+      <w:r>
+        <w:rPr>
+          <w:rFonts w:ascii="Arial Rounded MT Bold" w:hAnsi="Arial Rounded MT Bold"/>
+          <w:sz w:val="24"/>
+          <w:szCs w:val="24"/>
+          <w:lang w:val="fr-CA"/>
+        </w:rPr>
+        <w:t>téléverser</w:t>
+      </w:r>
+      <w:proofErr w:type="spellEnd"/>
+      <w:r>
+        <w:rPr>
+          <w:rFonts w:ascii="Arial Rounded MT Bold" w:hAnsi="Arial Rounded MT Bold"/>
+          <w:sz w:val="24"/>
+          <w:szCs w:val="24"/>
+          <w:lang w:val="fr-CA"/>
+        </w:rPr>
+        <w:t xml:space="preserve"> sur Moodle.</w:t>
+      </w:r>
+    </w:p>
+    <w:p>
+      <w:pPr>
+        <w:pStyle w:val="Paragraphedeliste"/>
         <w:spacing w:after="240"/>
         <w:ind w:right="102"/>
         <w:jc w:val="both"/>
@@ -4197,7 +4819,7 @@
     </w:p>
     <w:p>
       <w:pPr>
-        <w:pStyle w:val="ListParagraph"/>
+        <w:pStyle w:val="Paragraphedeliste"/>
         <w:spacing w:after="240"/>
         <w:ind w:right="102"/>
         <w:jc w:val="both"/>
@@ -4220,7 +4842,7 @@
     </w:p>
     <w:p>
       <w:pPr>
-        <w:pStyle w:val="ListParagraph"/>
+        <w:pStyle w:val="Paragraphedeliste"/>
         <w:spacing w:after="240"/>
         <w:ind w:right="102"/>
         <w:jc w:val="both"/>
@@ -4234,7 +4856,7 @@
     </w:p>
     <w:p>
       <w:pPr>
-        <w:pStyle w:val="ListParagraph"/>
+        <w:pStyle w:val="Paragraphedeliste"/>
         <w:spacing w:after="240"/>
         <w:ind w:right="102"/>
         <w:jc w:val="both"/>
@@ -4267,7 +4889,7 @@
     </w:p>
     <w:p>
       <w:pPr>
-        <w:pStyle w:val="ListParagraph"/>
+        <w:pStyle w:val="Paragraphedeliste"/>
         <w:spacing w:after="240"/>
         <w:ind w:left="0" w:right="102"/>
         <w:jc w:val="both"/>
@@ -4296,7 +4918,7 @@
 </file>
 
 <file path=word/endnotes.xml><?xml version="1.0" encoding="utf-8"?>
-<w:endnotes xmlns:wpc="http://schemas.microsoft.com/office/word/2010/wordprocessingCanvas" xmlns:cx="http://schemas.microsoft.com/office/drawing/2014/chartex" xmlns:cx1="http://schemas.microsoft.com/office/drawing/2015/9/8/chartex" xmlns:cx2="http://schemas.microsoft.com/office/drawing/2015/10/21/chartex" xmlns:cx3="http://schemas.microsoft.com/office/drawing/2016/5/9/chartex" xmlns:cx4="http://schemas.microsoft.com/office/drawing/2016/5/10/chartex" xmlns:cx5="http://schemas.microsoft.com/office/drawing/2016/5/11/chartex" xmlns:cx6="http://schemas.microsoft.com/office/drawing/2016/5/12/chartex" xmlns:cx7="http://schemas.microsoft.com/office/drawing/2016/5/13/chartex" xmlns:cx8="http://schemas.microsoft.com/office/drawing/2016/5/14/chartex" xmlns:mc="http://schemas.openxmlformats.org/markup-compatibility/2006" xmlns:aink="http://schemas.microsoft.com/office/drawing/2016/ink" xmlns:am3d="http://schemas.microsoft.com/office/drawing/2017/model3d" xmlns:o="urn:schemas-microsoft-com:office:office" xmlns:r="http://schemas.openxmlformats.org/officeDocument/2006/relationships" xmlns:m="http://schemas.openxmlformats.org/officeDocument/2006/math" xmlns:v="urn:schemas-microsoft-com:vml" xmlns:wp14="http://schemas.microsoft.com/office/word/2010/wordprocessingDrawing" xmlns:wp="http://schemas.openxmlformats.org/drawingml/2006/wordprocessingDrawing" xmlns:w10="urn:schemas-microsoft-com:office:word" xmlns:w="http://schemas.openxmlformats.org/wordprocessingml/2006/main" xmlns:w14="http://schemas.microsoft.com/office/word/2010/wordml" xmlns:w15="http://schemas.microsoft.com/office/word/2012/wordml" xmlns:w16cid="http://schemas.microsoft.com/office/word/2016/wordml/cid" xmlns:w16se="http://schemas.microsoft.com/office/word/2015/wordml/symex" xmlns:wpg="http://schemas.microsoft.com/office/word/2010/wordprocessingGroup" xmlns:wpi="http://schemas.microsoft.com/office/word/2010/wordprocessingInk" xmlns:wne="http://schemas.microsoft.com/office/word/2006/wordml" xmlns:wps="http://schemas.microsoft.com/office/word/2010/wordprocessingShape" mc:Ignorable="w14 w15 w16se w16cid wp14">
+<w:endnotes xmlns:wpc="http://schemas.microsoft.com/office/word/2010/wordprocessingCanvas" xmlns:cx="http://schemas.microsoft.com/office/drawing/2014/chartex" xmlns:mc="http://schemas.openxmlformats.org/markup-compatibility/2006" xmlns:o="urn:schemas-microsoft-com:office:office" xmlns:r="http://schemas.openxmlformats.org/officeDocument/2006/relationships" xmlns:m="http://schemas.openxmlformats.org/officeDocument/2006/math" xmlns:v="urn:schemas-microsoft-com:vml" xmlns:wp14="http://schemas.microsoft.com/office/word/2010/wordprocessingDrawing" xmlns:wp="http://schemas.openxmlformats.org/drawingml/2006/wordprocessingDrawing" xmlns:w10="urn:schemas-microsoft-com:office:word" xmlns:w="http://schemas.openxmlformats.org/wordprocessingml/2006/main" xmlns:w14="http://schemas.microsoft.com/office/word/2010/wordml" xmlns:w15="http://schemas.microsoft.com/office/word/2012/wordml" xmlns:w16se="http://schemas.microsoft.com/office/word/2015/wordml/symex" xmlns:wpg="http://schemas.microsoft.com/office/word/2010/wordprocessingGroup" xmlns:wpi="http://schemas.microsoft.com/office/word/2010/wordprocessingInk" xmlns:wne="http://schemas.microsoft.com/office/word/2006/wordml" xmlns:wps="http://schemas.microsoft.com/office/word/2010/wordprocessingShape" mc:Ignorable="w14 w15 w16se wp14">
   <w:endnote w:type="separator" w:id="-1">
     <w:p>
       <w:pPr>
@@ -4321,17 +4943,17 @@
 </file>
 
 <file path=word/footer1.xml><?xml version="1.0" encoding="utf-8"?>
-<w:ftr xmlns:wpc="http://schemas.microsoft.com/office/word/2010/wordprocessingCanvas" xmlns:cx="http://schemas.microsoft.com/office/drawing/2014/chartex" xmlns:cx1="http://schemas.microsoft.com/office/drawing/2015/9/8/chartex" xmlns:cx2="http://schemas.microsoft.com/office/drawing/2015/10/21/chartex" xmlns:cx3="http://schemas.microsoft.com/office/drawing/2016/5/9/chartex" xmlns:cx4="http://schemas.microsoft.com/office/drawing/2016/5/10/chartex" xmlns:cx5="http://schemas.microsoft.com/office/drawing/2016/5/11/chartex" xmlns:cx6="http://schemas.microsoft.com/office/drawing/2016/5/12/chartex" xmlns:cx7="http://schemas.microsoft.com/office/drawing/2016/5/13/chartex" xmlns:cx8="http://schemas.microsoft.com/office/drawing/2016/5/14/chartex" xmlns:mc="http://schemas.openxmlformats.org/markup-compatibility/2006" xmlns:aink="http://schemas.microsoft.com/office/drawing/2016/ink" xmlns:am3d="http://schemas.microsoft.com/office/drawing/2017/model3d" xmlns:o="urn:schemas-microsoft-com:office:office" xmlns:r="http://schemas.openxmlformats.org/officeDocument/2006/relationships" xmlns:m="http://schemas.openxmlformats.org/officeDocument/2006/math" xmlns:v="urn:schemas-microsoft-com:vml" xmlns:wp14="http://schemas.microsoft.com/office/word/2010/wordprocessingDrawing" xmlns:wp="http://schemas.openxmlformats.org/drawingml/2006/wordprocessingDrawing" xmlns:w10="urn:schemas-microsoft-com:office:word" xmlns:w="http://schemas.openxmlformats.org/wordprocessingml/2006/main" xmlns:w14="http://schemas.microsoft.com/office/word/2010/wordml" xmlns:w15="http://schemas.microsoft.com/office/word/2012/wordml" xmlns:w16cid="http://schemas.microsoft.com/office/word/2016/wordml/cid" xmlns:w16se="http://schemas.microsoft.com/office/word/2015/wordml/symex" xmlns:wpg="http://schemas.microsoft.com/office/word/2010/wordprocessingGroup" xmlns:wpi="http://schemas.microsoft.com/office/word/2010/wordprocessingInk" xmlns:wne="http://schemas.microsoft.com/office/word/2006/wordml" xmlns:wps="http://schemas.microsoft.com/office/word/2010/wordprocessingShape" mc:Ignorable="w14 w15 w16se w16cid wp14">
+<w:ftr xmlns:wpc="http://schemas.microsoft.com/office/word/2010/wordprocessingCanvas" xmlns:cx="http://schemas.microsoft.com/office/drawing/2014/chartex" xmlns:mc="http://schemas.openxmlformats.org/markup-compatibility/2006" xmlns:o="urn:schemas-microsoft-com:office:office" xmlns:r="http://schemas.openxmlformats.org/officeDocument/2006/relationships" xmlns:m="http://schemas.openxmlformats.org/officeDocument/2006/math" xmlns:v="urn:schemas-microsoft-com:vml" xmlns:wp14="http://schemas.microsoft.com/office/word/2010/wordprocessingDrawing" xmlns:wp="http://schemas.openxmlformats.org/drawingml/2006/wordprocessingDrawing" xmlns:w10="urn:schemas-microsoft-com:office:word" xmlns:w="http://schemas.openxmlformats.org/wordprocessingml/2006/main" xmlns:w14="http://schemas.microsoft.com/office/word/2010/wordml" xmlns:w15="http://schemas.microsoft.com/office/word/2012/wordml" xmlns:w16se="http://schemas.microsoft.com/office/word/2015/wordml/symex" xmlns:wpg="http://schemas.microsoft.com/office/word/2010/wordprocessingGroup" xmlns:wpi="http://schemas.microsoft.com/office/word/2010/wordprocessingInk" xmlns:wne="http://schemas.microsoft.com/office/word/2006/wordml" xmlns:wps="http://schemas.microsoft.com/office/word/2010/wordprocessingShape" mc:Ignorable="w14 w15 w16se wp14">
   <w:p>
     <w:pPr>
-      <w:pStyle w:val="Footer"/>
+      <w:pStyle w:val="Pieddepage"/>
     </w:pPr>
   </w:p>
 </w:ftr>
 </file>
 
 <file path=word/footer2.xml><?xml version="1.0" encoding="utf-8"?>
-<w:ftr xmlns:wpc="http://schemas.microsoft.com/office/word/2010/wordprocessingCanvas" xmlns:cx="http://schemas.microsoft.com/office/drawing/2014/chartex" xmlns:cx1="http://schemas.microsoft.com/office/drawing/2015/9/8/chartex" xmlns:cx2="http://schemas.microsoft.com/office/drawing/2015/10/21/chartex" xmlns:cx3="http://schemas.microsoft.com/office/drawing/2016/5/9/chartex" xmlns:cx4="http://schemas.microsoft.com/office/drawing/2016/5/10/chartex" xmlns:cx5="http://schemas.microsoft.com/office/drawing/2016/5/11/chartex" xmlns:cx6="http://schemas.microsoft.com/office/drawing/2016/5/12/chartex" xmlns:cx7="http://schemas.microsoft.com/office/drawing/2016/5/13/chartex" xmlns:cx8="http://schemas.microsoft.com/office/drawing/2016/5/14/chartex" xmlns:mc="http://schemas.openxmlformats.org/markup-compatibility/2006" xmlns:aink="http://schemas.microsoft.com/office/drawing/2016/ink" xmlns:am3d="http://schemas.microsoft.com/office/drawing/2017/model3d" xmlns:o="urn:schemas-microsoft-com:office:office" xmlns:r="http://schemas.openxmlformats.org/officeDocument/2006/relationships" xmlns:m="http://schemas.openxmlformats.org/officeDocument/2006/math" xmlns:v="urn:schemas-microsoft-com:vml" xmlns:wp14="http://schemas.microsoft.com/office/word/2010/wordprocessingDrawing" xmlns:wp="http://schemas.openxmlformats.org/drawingml/2006/wordprocessingDrawing" xmlns:w10="urn:schemas-microsoft-com:office:word" xmlns:w="http://schemas.openxmlformats.org/wordprocessingml/2006/main" xmlns:w14="http://schemas.microsoft.com/office/word/2010/wordml" xmlns:w15="http://schemas.microsoft.com/office/word/2012/wordml" xmlns:w16cid="http://schemas.microsoft.com/office/word/2016/wordml/cid" xmlns:w16se="http://schemas.microsoft.com/office/word/2015/wordml/symex" xmlns:wpg="http://schemas.microsoft.com/office/word/2010/wordprocessingGroup" xmlns:wpi="http://schemas.microsoft.com/office/word/2010/wordprocessingInk" xmlns:wne="http://schemas.microsoft.com/office/word/2006/wordml" xmlns:wps="http://schemas.microsoft.com/office/word/2010/wordprocessingShape" mc:Ignorable="w14 w15 w16se w16cid wp14">
+<w:ftr xmlns:wpc="http://schemas.microsoft.com/office/word/2010/wordprocessingCanvas" xmlns:cx="http://schemas.microsoft.com/office/drawing/2014/chartex" xmlns:mc="http://schemas.openxmlformats.org/markup-compatibility/2006" xmlns:o="urn:schemas-microsoft-com:office:office" xmlns:r="http://schemas.openxmlformats.org/officeDocument/2006/relationships" xmlns:m="http://schemas.openxmlformats.org/officeDocument/2006/math" xmlns:v="urn:schemas-microsoft-com:vml" xmlns:wp14="http://schemas.microsoft.com/office/word/2010/wordprocessingDrawing" xmlns:wp="http://schemas.openxmlformats.org/drawingml/2006/wordprocessingDrawing" xmlns:w10="urn:schemas-microsoft-com:office:word" xmlns:w="http://schemas.openxmlformats.org/wordprocessingml/2006/main" xmlns:w14="http://schemas.microsoft.com/office/word/2010/wordml" xmlns:w15="http://schemas.microsoft.com/office/word/2012/wordml" xmlns:w16se="http://schemas.microsoft.com/office/word/2015/wordml/symex" xmlns:wpg="http://schemas.microsoft.com/office/word/2010/wordprocessingGroup" xmlns:wpi="http://schemas.microsoft.com/office/word/2010/wordprocessingInk" xmlns:wne="http://schemas.microsoft.com/office/word/2006/wordml" xmlns:wps="http://schemas.microsoft.com/office/word/2010/wordprocessingShape" mc:Ignorable="w14 w15 w16se wp14">
   <w:sdt>
     <w:sdtPr>
       <w:rPr>
@@ -4364,7 +4986,7 @@
         <w:sdtContent>
           <w:p>
             <w:pPr>
-              <w:pStyle w:val="Footer"/>
+              <w:pStyle w:val="Pieddepage"/>
               <w:pBdr>
                 <w:top w:val="single" w:sz="4" w:space="1" w:color="auto"/>
               </w:pBdr>
@@ -4423,7 +5045,7 @@
                 <w:sz w:val="16"/>
                 <w:szCs w:val="16"/>
               </w:rPr>
-              <w:t>7</w:t>
+              <w:t>2</w:t>
             </w:r>
             <w:r>
               <w:rPr>
@@ -4502,24 +5124,24 @@
   </w:sdt>
   <w:p>
     <w:pPr>
-      <w:pStyle w:val="Footer"/>
+      <w:pStyle w:val="Pieddepage"/>
     </w:pPr>
   </w:p>
 </w:ftr>
 </file>
 
 <file path=word/footer3.xml><?xml version="1.0" encoding="utf-8"?>
-<w:ftr xmlns:wpc="http://schemas.microsoft.com/office/word/2010/wordprocessingCanvas" xmlns:cx="http://schemas.microsoft.com/office/drawing/2014/chartex" xmlns:cx1="http://schemas.microsoft.com/office/drawing/2015/9/8/chartex" xmlns:cx2="http://schemas.microsoft.com/office/drawing/2015/10/21/chartex" xmlns:cx3="http://schemas.microsoft.com/office/drawing/2016/5/9/chartex" xmlns:cx4="http://schemas.microsoft.com/office/drawing/2016/5/10/chartex" xmlns:cx5="http://schemas.microsoft.com/office/drawing/2016/5/11/chartex" xmlns:cx6="http://schemas.microsoft.com/office/drawing/2016/5/12/chartex" xmlns:cx7="http://schemas.microsoft.com/office/drawing/2016/5/13/chartex" xmlns:cx8="http://schemas.microsoft.com/office/drawing/2016/5/14/chartex" xmlns:mc="http://schemas.openxmlformats.org/markup-compatibility/2006" xmlns:aink="http://schemas.microsoft.com/office/drawing/2016/ink" xmlns:am3d="http://schemas.microsoft.com/office/drawing/2017/model3d" xmlns:o="urn:schemas-microsoft-com:office:office" xmlns:r="http://schemas.openxmlformats.org/officeDocument/2006/relationships" xmlns:m="http://schemas.openxmlformats.org/officeDocument/2006/math" xmlns:v="urn:schemas-microsoft-com:vml" xmlns:wp14="http://schemas.microsoft.com/office/word/2010/wordprocessingDrawing" xmlns:wp="http://schemas.openxmlformats.org/drawingml/2006/wordprocessingDrawing" xmlns:w10="urn:schemas-microsoft-com:office:word" xmlns:w="http://schemas.openxmlformats.org/wordprocessingml/2006/main" xmlns:w14="http://schemas.microsoft.com/office/word/2010/wordml" xmlns:w15="http://schemas.microsoft.com/office/word/2012/wordml" xmlns:w16cid="http://schemas.microsoft.com/office/word/2016/wordml/cid" xmlns:w16se="http://schemas.microsoft.com/office/word/2015/wordml/symex" xmlns:wpg="http://schemas.microsoft.com/office/word/2010/wordprocessingGroup" xmlns:wpi="http://schemas.microsoft.com/office/word/2010/wordprocessingInk" xmlns:wne="http://schemas.microsoft.com/office/word/2006/wordml" xmlns:wps="http://schemas.microsoft.com/office/word/2010/wordprocessingShape" mc:Ignorable="w14 w15 w16se w16cid wp14">
+<w:ftr xmlns:wpc="http://schemas.microsoft.com/office/word/2010/wordprocessingCanvas" xmlns:cx="http://schemas.microsoft.com/office/drawing/2014/chartex" xmlns:mc="http://schemas.openxmlformats.org/markup-compatibility/2006" xmlns:o="urn:schemas-microsoft-com:office:office" xmlns:r="http://schemas.openxmlformats.org/officeDocument/2006/relationships" xmlns:m="http://schemas.openxmlformats.org/officeDocument/2006/math" xmlns:v="urn:schemas-microsoft-com:vml" xmlns:wp14="http://schemas.microsoft.com/office/word/2010/wordprocessingDrawing" xmlns:wp="http://schemas.openxmlformats.org/drawingml/2006/wordprocessingDrawing" xmlns:w10="urn:schemas-microsoft-com:office:word" xmlns:w="http://schemas.openxmlformats.org/wordprocessingml/2006/main" xmlns:w14="http://schemas.microsoft.com/office/word/2010/wordml" xmlns:w15="http://schemas.microsoft.com/office/word/2012/wordml" xmlns:w16se="http://schemas.microsoft.com/office/word/2015/wordml/symex" xmlns:wpg="http://schemas.microsoft.com/office/word/2010/wordprocessingGroup" xmlns:wpi="http://schemas.microsoft.com/office/word/2010/wordprocessingInk" xmlns:wne="http://schemas.microsoft.com/office/word/2006/wordml" xmlns:wps="http://schemas.microsoft.com/office/word/2010/wordprocessingShape" mc:Ignorable="w14 w15 w16se wp14">
   <w:p>
     <w:pPr>
-      <w:pStyle w:val="Footer"/>
+      <w:pStyle w:val="Pieddepage"/>
     </w:pPr>
   </w:p>
 </w:ftr>
 </file>
 
 <file path=word/footnotes.xml><?xml version="1.0" encoding="utf-8"?>
-<w:footnotes xmlns:wpc="http://schemas.microsoft.com/office/word/2010/wordprocessingCanvas" xmlns:cx="http://schemas.microsoft.com/office/drawing/2014/chartex" xmlns:cx1="http://schemas.microsoft.com/office/drawing/2015/9/8/chartex" xmlns:cx2="http://schemas.microsoft.com/office/drawing/2015/10/21/chartex" xmlns:cx3="http://schemas.microsoft.com/office/drawing/2016/5/9/chartex" xmlns:cx4="http://schemas.microsoft.com/office/drawing/2016/5/10/chartex" xmlns:cx5="http://schemas.microsoft.com/office/drawing/2016/5/11/chartex" xmlns:cx6="http://schemas.microsoft.com/office/drawing/2016/5/12/chartex" xmlns:cx7="http://schemas.microsoft.com/office/drawing/2016/5/13/chartex" xmlns:cx8="http://schemas.microsoft.com/office/drawing/2016/5/14/chartex" xmlns:mc="http://schemas.openxmlformats.org/markup-compatibility/2006" xmlns:aink="http://schemas.microsoft.com/office/drawing/2016/ink" xmlns:am3d="http://schemas.microsoft.com/office/drawing/2017/model3d" xmlns:o="urn:schemas-microsoft-com:office:office" xmlns:r="http://schemas.openxmlformats.org/officeDocument/2006/relationships" xmlns:m="http://schemas.openxmlformats.org/officeDocument/2006/math" xmlns:v="urn:schemas-microsoft-com:vml" xmlns:wp14="http://schemas.microsoft.com/office/word/2010/wordprocessingDrawing" xmlns:wp="http://schemas.openxmlformats.org/drawingml/2006/wordprocessingDrawing" xmlns:w10="urn:schemas-microsoft-com:office:word" xmlns:w="http://schemas.openxmlformats.org/wordprocessingml/2006/main" xmlns:w14="http://schemas.microsoft.com/office/word/2010/wordml" xmlns:w15="http://schemas.microsoft.com/office/word/2012/wordml" xmlns:w16cid="http://schemas.microsoft.com/office/word/2016/wordml/cid" xmlns:w16se="http://schemas.microsoft.com/office/word/2015/wordml/symex" xmlns:wpg="http://schemas.microsoft.com/office/word/2010/wordprocessingGroup" xmlns:wpi="http://schemas.microsoft.com/office/word/2010/wordprocessingInk" xmlns:wne="http://schemas.microsoft.com/office/word/2006/wordml" xmlns:wps="http://schemas.microsoft.com/office/word/2010/wordprocessingShape" mc:Ignorable="w14 w15 w16se w16cid wp14">
+<w:footnotes xmlns:wpc="http://schemas.microsoft.com/office/word/2010/wordprocessingCanvas" xmlns:cx="http://schemas.microsoft.com/office/drawing/2014/chartex" xmlns:mc="http://schemas.openxmlformats.org/markup-compatibility/2006" xmlns:o="urn:schemas-microsoft-com:office:office" xmlns:r="http://schemas.openxmlformats.org/officeDocument/2006/relationships" xmlns:m="http://schemas.openxmlformats.org/officeDocument/2006/math" xmlns:v="urn:schemas-microsoft-com:vml" xmlns:wp14="http://schemas.microsoft.com/office/word/2010/wordprocessingDrawing" xmlns:wp="http://schemas.openxmlformats.org/drawingml/2006/wordprocessingDrawing" xmlns:w10="urn:schemas-microsoft-com:office:word" xmlns:w="http://schemas.openxmlformats.org/wordprocessingml/2006/main" xmlns:w14="http://schemas.microsoft.com/office/word/2010/wordml" xmlns:w15="http://schemas.microsoft.com/office/word/2012/wordml" xmlns:w16se="http://schemas.microsoft.com/office/word/2015/wordml/symex" xmlns:wpg="http://schemas.microsoft.com/office/word/2010/wordprocessingGroup" xmlns:wpi="http://schemas.microsoft.com/office/word/2010/wordprocessingInk" xmlns:wne="http://schemas.microsoft.com/office/word/2006/wordml" xmlns:wps="http://schemas.microsoft.com/office/word/2010/wordprocessingShape" mc:Ignorable="w14 w15 w16se wp14">
   <w:footnote w:type="separator" w:id="-1">
     <w:p>
       <w:pPr>
@@ -4543,11 +5165,11 @@
   <w:footnote w:id="1">
     <w:p>
       <w:pPr>
-        <w:pStyle w:val="FootnoteText"/>
-      </w:pPr>
-      <w:r>
-        <w:rPr>
-          <w:rStyle w:val="FootnoteReference"/>
+        <w:pStyle w:val="Notedebasdepage"/>
+      </w:pPr>
+      <w:r>
+        <w:rPr>
+          <w:rStyle w:val="Appelnotedebasdep"/>
         </w:rPr>
         <w:footnoteRef/>
       </w:r>
@@ -4559,11 +5181,11 @@
   <w:footnote w:id="2">
     <w:p>
       <w:pPr>
-        <w:pStyle w:val="FootnoteText"/>
-      </w:pPr>
-      <w:r>
-        <w:rPr>
-          <w:rStyle w:val="FootnoteReference"/>
+        <w:pStyle w:val="Notedebasdepage"/>
+      </w:pPr>
+      <w:r>
+        <w:rPr>
+          <w:rStyle w:val="Appelnotedebasdep"/>
         </w:rPr>
         <w:footnoteRef/>
       </w:r>
@@ -4581,11 +5203,11 @@
   <w:footnote w:id="3">
     <w:p>
       <w:pPr>
-        <w:pStyle w:val="FootnoteText"/>
-      </w:pPr>
-      <w:r>
-        <w:rPr>
-          <w:rStyle w:val="FootnoteReference"/>
+        <w:pStyle w:val="Notedebasdepage"/>
+      </w:pPr>
+      <w:r>
+        <w:rPr>
+          <w:rStyle w:val="Appelnotedebasdep"/>
         </w:rPr>
         <w:footnoteRef/>
       </w:r>
@@ -4607,37 +5229,37 @@
 </file>
 
 <file path=word/header1.xml><?xml version="1.0" encoding="utf-8"?>
-<w:hdr xmlns:wpc="http://schemas.microsoft.com/office/word/2010/wordprocessingCanvas" xmlns:cx="http://schemas.microsoft.com/office/drawing/2014/chartex" xmlns:cx1="http://schemas.microsoft.com/office/drawing/2015/9/8/chartex" xmlns:cx2="http://schemas.microsoft.com/office/drawing/2015/10/21/chartex" xmlns:cx3="http://schemas.microsoft.com/office/drawing/2016/5/9/chartex" xmlns:cx4="http://schemas.microsoft.com/office/drawing/2016/5/10/chartex" xmlns:cx5="http://schemas.microsoft.com/office/drawing/2016/5/11/chartex" xmlns:cx6="http://schemas.microsoft.com/office/drawing/2016/5/12/chartex" xmlns:cx7="http://schemas.microsoft.com/office/drawing/2016/5/13/chartex" xmlns:cx8="http://schemas.microsoft.com/office/drawing/2016/5/14/chartex" xmlns:mc="http://schemas.openxmlformats.org/markup-compatibility/2006" xmlns:aink="http://schemas.microsoft.com/office/drawing/2016/ink" xmlns:am3d="http://schemas.microsoft.com/office/drawing/2017/model3d" xmlns:o="urn:schemas-microsoft-com:office:office" xmlns:r="http://schemas.openxmlformats.org/officeDocument/2006/relationships" xmlns:m="http://schemas.openxmlformats.org/officeDocument/2006/math" xmlns:v="urn:schemas-microsoft-com:vml" xmlns:wp14="http://schemas.microsoft.com/office/word/2010/wordprocessingDrawing" xmlns:wp="http://schemas.openxmlformats.org/drawingml/2006/wordprocessingDrawing" xmlns:w10="urn:schemas-microsoft-com:office:word" xmlns:w="http://schemas.openxmlformats.org/wordprocessingml/2006/main" xmlns:w14="http://schemas.microsoft.com/office/word/2010/wordml" xmlns:w15="http://schemas.microsoft.com/office/word/2012/wordml" xmlns:w16cid="http://schemas.microsoft.com/office/word/2016/wordml/cid" xmlns:w16se="http://schemas.microsoft.com/office/word/2015/wordml/symex" xmlns:wpg="http://schemas.microsoft.com/office/word/2010/wordprocessingGroup" xmlns:wpi="http://schemas.microsoft.com/office/word/2010/wordprocessingInk" xmlns:wne="http://schemas.microsoft.com/office/word/2006/wordml" xmlns:wps="http://schemas.microsoft.com/office/word/2010/wordprocessingShape" mc:Ignorable="w14 w15 w16se w16cid wp14">
+<w:hdr xmlns:wpc="http://schemas.microsoft.com/office/word/2010/wordprocessingCanvas" xmlns:cx="http://schemas.microsoft.com/office/drawing/2014/chartex" xmlns:mc="http://schemas.openxmlformats.org/markup-compatibility/2006" xmlns:o="urn:schemas-microsoft-com:office:office" xmlns:r="http://schemas.openxmlformats.org/officeDocument/2006/relationships" xmlns:m="http://schemas.openxmlformats.org/officeDocument/2006/math" xmlns:v="urn:schemas-microsoft-com:vml" xmlns:wp14="http://schemas.microsoft.com/office/word/2010/wordprocessingDrawing" xmlns:wp="http://schemas.openxmlformats.org/drawingml/2006/wordprocessingDrawing" xmlns:w10="urn:schemas-microsoft-com:office:word" xmlns:w="http://schemas.openxmlformats.org/wordprocessingml/2006/main" xmlns:w14="http://schemas.microsoft.com/office/word/2010/wordml" xmlns:w15="http://schemas.microsoft.com/office/word/2012/wordml" xmlns:w16se="http://schemas.microsoft.com/office/word/2015/wordml/symex" xmlns:wpg="http://schemas.microsoft.com/office/word/2010/wordprocessingGroup" xmlns:wpi="http://schemas.microsoft.com/office/word/2010/wordprocessingInk" xmlns:wne="http://schemas.microsoft.com/office/word/2006/wordml" xmlns:wps="http://schemas.microsoft.com/office/word/2010/wordprocessingShape" mc:Ignorable="w14 w15 w16se wp14">
   <w:p>
     <w:pPr>
-      <w:pStyle w:val="Header"/>
+      <w:pStyle w:val="En-tte"/>
     </w:pPr>
   </w:p>
 </w:hdr>
 </file>
 
 <file path=word/header2.xml><?xml version="1.0" encoding="utf-8"?>
-<w:hdr xmlns:wpc="http://schemas.microsoft.com/office/word/2010/wordprocessingCanvas" xmlns:cx="http://schemas.microsoft.com/office/drawing/2014/chartex" xmlns:cx1="http://schemas.microsoft.com/office/drawing/2015/9/8/chartex" xmlns:cx2="http://schemas.microsoft.com/office/drawing/2015/10/21/chartex" xmlns:cx3="http://schemas.microsoft.com/office/drawing/2016/5/9/chartex" xmlns:cx4="http://schemas.microsoft.com/office/drawing/2016/5/10/chartex" xmlns:cx5="http://schemas.microsoft.com/office/drawing/2016/5/11/chartex" xmlns:cx6="http://schemas.microsoft.com/office/drawing/2016/5/12/chartex" xmlns:cx7="http://schemas.microsoft.com/office/drawing/2016/5/13/chartex" xmlns:cx8="http://schemas.microsoft.com/office/drawing/2016/5/14/chartex" xmlns:mc="http://schemas.openxmlformats.org/markup-compatibility/2006" xmlns:aink="http://schemas.microsoft.com/office/drawing/2016/ink" xmlns:am3d="http://schemas.microsoft.com/office/drawing/2017/model3d" xmlns:o="urn:schemas-microsoft-com:office:office" xmlns:r="http://schemas.openxmlformats.org/officeDocument/2006/relationships" xmlns:m="http://schemas.openxmlformats.org/officeDocument/2006/math" xmlns:v="urn:schemas-microsoft-com:vml" xmlns:wp14="http://schemas.microsoft.com/office/word/2010/wordprocessingDrawing" xmlns:wp="http://schemas.openxmlformats.org/drawingml/2006/wordprocessingDrawing" xmlns:w10="urn:schemas-microsoft-com:office:word" xmlns:w="http://schemas.openxmlformats.org/wordprocessingml/2006/main" xmlns:w14="http://schemas.microsoft.com/office/word/2010/wordml" xmlns:w15="http://schemas.microsoft.com/office/word/2012/wordml" xmlns:w16cid="http://schemas.microsoft.com/office/word/2016/wordml/cid" xmlns:w16se="http://schemas.microsoft.com/office/word/2015/wordml/symex" xmlns:wpg="http://schemas.microsoft.com/office/word/2010/wordprocessingGroup" xmlns:wpi="http://schemas.microsoft.com/office/word/2010/wordprocessingInk" xmlns:wne="http://schemas.microsoft.com/office/word/2006/wordml" xmlns:wps="http://schemas.microsoft.com/office/word/2010/wordprocessingShape" mc:Ignorable="w14 w15 w16se w16cid wp14">
+<w:hdr xmlns:wpc="http://schemas.microsoft.com/office/word/2010/wordprocessingCanvas" xmlns:cx="http://schemas.microsoft.com/office/drawing/2014/chartex" xmlns:mc="http://schemas.openxmlformats.org/markup-compatibility/2006" xmlns:o="urn:schemas-microsoft-com:office:office" xmlns:r="http://schemas.openxmlformats.org/officeDocument/2006/relationships" xmlns:m="http://schemas.openxmlformats.org/officeDocument/2006/math" xmlns:v="urn:schemas-microsoft-com:vml" xmlns:wp14="http://schemas.microsoft.com/office/word/2010/wordprocessingDrawing" xmlns:wp="http://schemas.openxmlformats.org/drawingml/2006/wordprocessingDrawing" xmlns:w10="urn:schemas-microsoft-com:office:word" xmlns:w="http://schemas.openxmlformats.org/wordprocessingml/2006/main" xmlns:w14="http://schemas.microsoft.com/office/word/2010/wordml" xmlns:w15="http://schemas.microsoft.com/office/word/2012/wordml" xmlns:w16se="http://schemas.microsoft.com/office/word/2015/wordml/symex" xmlns:wpg="http://schemas.microsoft.com/office/word/2010/wordprocessingGroup" xmlns:wpi="http://schemas.microsoft.com/office/word/2010/wordprocessingInk" xmlns:wne="http://schemas.microsoft.com/office/word/2006/wordml" xmlns:wps="http://schemas.microsoft.com/office/word/2010/wordprocessingShape" mc:Ignorable="w14 w15 w16se wp14">
   <w:p>
     <w:pPr>
-      <w:pStyle w:val="Header"/>
+      <w:pStyle w:val="En-tte"/>
     </w:pPr>
   </w:p>
 </w:hdr>
 </file>
 
 <file path=word/header3.xml><?xml version="1.0" encoding="utf-8"?>
-<w:hdr xmlns:wpc="http://schemas.microsoft.com/office/word/2010/wordprocessingCanvas" xmlns:cx="http://schemas.microsoft.com/office/drawing/2014/chartex" xmlns:cx1="http://schemas.microsoft.com/office/drawing/2015/9/8/chartex" xmlns:cx2="http://schemas.microsoft.com/office/drawing/2015/10/21/chartex" xmlns:cx3="http://schemas.microsoft.com/office/drawing/2016/5/9/chartex" xmlns:cx4="http://schemas.microsoft.com/office/drawing/2016/5/10/chartex" xmlns:cx5="http://schemas.microsoft.com/office/drawing/2016/5/11/chartex" xmlns:cx6="http://schemas.microsoft.com/office/drawing/2016/5/12/chartex" xmlns:cx7="http://schemas.microsoft.com/office/drawing/2016/5/13/chartex" xmlns:cx8="http://schemas.microsoft.com/office/drawing/2016/5/14/chartex" xmlns:mc="http://schemas.openxmlformats.org/markup-compatibility/2006" xmlns:aink="http://schemas.microsoft.com/office/drawing/2016/ink" xmlns:am3d="http://schemas.microsoft.com/office/drawing/2017/model3d" xmlns:o="urn:schemas-microsoft-com:office:office" xmlns:r="http://schemas.openxmlformats.org/officeDocument/2006/relationships" xmlns:m="http://schemas.openxmlformats.org/officeDocument/2006/math" xmlns:v="urn:schemas-microsoft-com:vml" xmlns:wp14="http://schemas.microsoft.com/office/word/2010/wordprocessingDrawing" xmlns:wp="http://schemas.openxmlformats.org/drawingml/2006/wordprocessingDrawing" xmlns:w10="urn:schemas-microsoft-com:office:word" xmlns:w="http://schemas.openxmlformats.org/wordprocessingml/2006/main" xmlns:w14="http://schemas.microsoft.com/office/word/2010/wordml" xmlns:w15="http://schemas.microsoft.com/office/word/2012/wordml" xmlns:w16cid="http://schemas.microsoft.com/office/word/2016/wordml/cid" xmlns:w16se="http://schemas.microsoft.com/office/word/2015/wordml/symex" xmlns:wpg="http://schemas.microsoft.com/office/word/2010/wordprocessingGroup" xmlns:wpi="http://schemas.microsoft.com/office/word/2010/wordprocessingInk" xmlns:wne="http://schemas.microsoft.com/office/word/2006/wordml" xmlns:wps="http://schemas.microsoft.com/office/word/2010/wordprocessingShape" mc:Ignorable="w14 w15 w16se w16cid wp14">
+<w:hdr xmlns:wpc="http://schemas.microsoft.com/office/word/2010/wordprocessingCanvas" xmlns:cx="http://schemas.microsoft.com/office/drawing/2014/chartex" xmlns:mc="http://schemas.openxmlformats.org/markup-compatibility/2006" xmlns:o="urn:schemas-microsoft-com:office:office" xmlns:r="http://schemas.openxmlformats.org/officeDocument/2006/relationships" xmlns:m="http://schemas.openxmlformats.org/officeDocument/2006/math" xmlns:v="urn:schemas-microsoft-com:vml" xmlns:wp14="http://schemas.microsoft.com/office/word/2010/wordprocessingDrawing" xmlns:wp="http://schemas.openxmlformats.org/drawingml/2006/wordprocessingDrawing" xmlns:w10="urn:schemas-microsoft-com:office:word" xmlns:w="http://schemas.openxmlformats.org/wordprocessingml/2006/main" xmlns:w14="http://schemas.microsoft.com/office/word/2010/wordml" xmlns:w15="http://schemas.microsoft.com/office/word/2012/wordml" xmlns:w16se="http://schemas.microsoft.com/office/word/2015/wordml/symex" xmlns:wpg="http://schemas.microsoft.com/office/word/2010/wordprocessingGroup" xmlns:wpi="http://schemas.microsoft.com/office/word/2010/wordprocessingInk" xmlns:wne="http://schemas.microsoft.com/office/word/2006/wordml" xmlns:wps="http://schemas.microsoft.com/office/word/2010/wordprocessingShape" mc:Ignorable="w14 w15 w16se wp14">
   <w:p>
     <w:pPr>
-      <w:pStyle w:val="Header"/>
+      <w:pStyle w:val="En-tte"/>
     </w:pPr>
   </w:p>
 </w:hdr>
 </file>
 
 <file path=word/numbering.xml><?xml version="1.0" encoding="utf-8"?>
-<w:numbering xmlns:wpc="http://schemas.microsoft.com/office/word/2010/wordprocessingCanvas" xmlns:cx="http://schemas.microsoft.com/office/drawing/2014/chartex" xmlns:cx1="http://schemas.microsoft.com/office/drawing/2015/9/8/chartex" xmlns:cx2="http://schemas.microsoft.com/office/drawing/2015/10/21/chartex" xmlns:cx3="http://schemas.microsoft.com/office/drawing/2016/5/9/chartex" xmlns:cx4="http://schemas.microsoft.com/office/drawing/2016/5/10/chartex" xmlns:cx5="http://schemas.microsoft.com/office/drawing/2016/5/11/chartex" xmlns:cx6="http://schemas.microsoft.com/office/drawing/2016/5/12/chartex" xmlns:cx7="http://schemas.microsoft.com/office/drawing/2016/5/13/chartex" xmlns:cx8="http://schemas.microsoft.com/office/drawing/2016/5/14/chartex" xmlns:mc="http://schemas.openxmlformats.org/markup-compatibility/2006" xmlns:aink="http://schemas.microsoft.com/office/drawing/2016/ink" xmlns:am3d="http://schemas.microsoft.com/office/drawing/2017/model3d" xmlns:o="urn:schemas-microsoft-com:office:office" xmlns:r="http://schemas.openxmlformats.org/officeDocument/2006/relationships" xmlns:m="http://schemas.openxmlformats.org/officeDocument/2006/math" xmlns:v="urn:schemas-microsoft-com:vml" xmlns:wp14="http://schemas.microsoft.com/office/word/2010/wordprocessingDrawing" xmlns:wp="http://schemas.openxmlformats.org/drawingml/2006/wordprocessingDrawing" xmlns:w10="urn:schemas-microsoft-com:office:word" xmlns:w="http://schemas.openxmlformats.org/wordprocessingml/2006/main" xmlns:w14="http://schemas.microsoft.com/office/word/2010/wordml" xmlns:w15="http://schemas.microsoft.com/office/word/2012/wordml" xmlns:w16cid="http://schemas.microsoft.com/office/word/2016/wordml/cid" xmlns:w16se="http://schemas.microsoft.com/office/word/2015/wordml/symex" xmlns:wpg="http://schemas.microsoft.com/office/word/2010/wordprocessingGroup" xmlns:wpi="http://schemas.microsoft.com/office/word/2010/wordprocessingInk" xmlns:wne="http://schemas.microsoft.com/office/word/2006/wordml" xmlns:wps="http://schemas.microsoft.com/office/word/2010/wordprocessingShape" mc:Ignorable="w14 w15 w16se w16cid wp14">
+<w:numbering xmlns:wpc="http://schemas.microsoft.com/office/word/2010/wordprocessingCanvas" xmlns:cx="http://schemas.microsoft.com/office/drawing/2014/chartex" xmlns:mc="http://schemas.openxmlformats.org/markup-compatibility/2006" xmlns:o="urn:schemas-microsoft-com:office:office" xmlns:r="http://schemas.openxmlformats.org/officeDocument/2006/relationships" xmlns:m="http://schemas.openxmlformats.org/officeDocument/2006/math" xmlns:v="urn:schemas-microsoft-com:vml" xmlns:wp14="http://schemas.microsoft.com/office/word/2010/wordprocessingDrawing" xmlns:wp="http://schemas.openxmlformats.org/drawingml/2006/wordprocessingDrawing" xmlns:w10="urn:schemas-microsoft-com:office:word" xmlns:w="http://schemas.openxmlformats.org/wordprocessingml/2006/main" xmlns:w14="http://schemas.microsoft.com/office/word/2010/wordml" xmlns:w15="http://schemas.microsoft.com/office/word/2012/wordml" xmlns:w16se="http://schemas.microsoft.com/office/word/2015/wordml/symex" xmlns:wpg="http://schemas.microsoft.com/office/word/2010/wordprocessingGroup" xmlns:wpi="http://schemas.microsoft.com/office/word/2010/wordprocessingInk" xmlns:wne="http://schemas.microsoft.com/office/word/2006/wordml" xmlns:wps="http://schemas.microsoft.com/office/word/2010/wordprocessingShape" mc:Ignorable="w14 w15 w16se wp14">
   <w:abstractNum w:abstractNumId="0" w15:restartNumberingAfterBreak="0">
     <w:nsid w:val="04C408B5"/>
     <w:multiLevelType w:val="hybridMultilevel"/>
@@ -5212,7 +5834,7 @@
     <w:lvl w:ilvl="0">
       <w:start w:val="1"/>
       <w:numFmt w:val="decimal"/>
-      <w:pStyle w:val="Heading1"/>
+      <w:pStyle w:val="Titre1"/>
       <w:lvlText w:val="%1."/>
       <w:lvlJc w:val="left"/>
       <w:pPr>
@@ -5225,7 +5847,7 @@
     <w:lvl w:ilvl="1">
       <w:start w:val="1"/>
       <w:numFmt w:val="decimal"/>
-      <w:pStyle w:val="Heading2"/>
+      <w:pStyle w:val="Titre2"/>
       <w:lvlText w:val="%2."/>
       <w:lvlJc w:val="left"/>
       <w:pPr>
@@ -5238,7 +5860,7 @@
     <w:lvl w:ilvl="2">
       <w:start w:val="1"/>
       <w:numFmt w:val="decimal"/>
-      <w:pStyle w:val="Heading3"/>
+      <w:pStyle w:val="Titre3"/>
       <w:lvlText w:val="%3."/>
       <w:lvlJc w:val="left"/>
       <w:pPr>
@@ -5251,7 +5873,7 @@
     <w:lvl w:ilvl="3">
       <w:start w:val="1"/>
       <w:numFmt w:val="decimal"/>
-      <w:pStyle w:val="Heading4"/>
+      <w:pStyle w:val="Titre4"/>
       <w:lvlText w:val="%4."/>
       <w:lvlJc w:val="left"/>
       <w:pPr>
@@ -5264,7 +5886,7 @@
     <w:lvl w:ilvl="4">
       <w:start w:val="1"/>
       <w:numFmt w:val="decimal"/>
-      <w:pStyle w:val="Heading5"/>
+      <w:pStyle w:val="Titre5"/>
       <w:lvlText w:val="%5."/>
       <w:lvlJc w:val="left"/>
       <w:pPr>
@@ -5277,7 +5899,7 @@
     <w:lvl w:ilvl="5">
       <w:start w:val="1"/>
       <w:numFmt w:val="decimal"/>
-      <w:pStyle w:val="Heading6"/>
+      <w:pStyle w:val="Titre6"/>
       <w:lvlText w:val="%6."/>
       <w:lvlJc w:val="left"/>
       <w:pPr>
@@ -5290,7 +5912,7 @@
     <w:lvl w:ilvl="6">
       <w:start w:val="1"/>
       <w:numFmt w:val="decimal"/>
-      <w:pStyle w:val="Heading7"/>
+      <w:pStyle w:val="Titre7"/>
       <w:lvlText w:val="%7."/>
       <w:lvlJc w:val="left"/>
       <w:pPr>
@@ -5303,7 +5925,7 @@
     <w:lvl w:ilvl="7">
       <w:start w:val="1"/>
       <w:numFmt w:val="decimal"/>
-      <w:pStyle w:val="Heading8"/>
+      <w:pStyle w:val="Titre8"/>
       <w:lvlText w:val="%8."/>
       <w:lvlJc w:val="left"/>
       <w:pPr>
@@ -5316,7 +5938,7 @@
     <w:lvl w:ilvl="8">
       <w:start w:val="1"/>
       <w:numFmt w:val="decimal"/>
-      <w:pStyle w:val="Heading9"/>
+      <w:pStyle w:val="Titre9"/>
       <w:lvlText w:val="%9."/>
       <w:lvlJc w:val="left"/>
       <w:pPr>
@@ -5673,7 +6295,7 @@
 </file>
 
 <file path=word/styles.xml><?xml version="1.0" encoding="utf-8"?>
-<w:styles xmlns:mc="http://schemas.openxmlformats.org/markup-compatibility/2006" xmlns:r="http://schemas.openxmlformats.org/officeDocument/2006/relationships" xmlns:w="http://schemas.openxmlformats.org/wordprocessingml/2006/main" xmlns:w14="http://schemas.microsoft.com/office/word/2010/wordml" xmlns:w15="http://schemas.microsoft.com/office/word/2012/wordml" xmlns:w16cid="http://schemas.microsoft.com/office/word/2016/wordml/cid" xmlns:w16se="http://schemas.microsoft.com/office/word/2015/wordml/symex" mc:Ignorable="w14 w15 w16se w16cid">
+<w:styles xmlns:mc="http://schemas.openxmlformats.org/markup-compatibility/2006" xmlns:r="http://schemas.openxmlformats.org/officeDocument/2006/relationships" xmlns:w="http://schemas.openxmlformats.org/wordprocessingml/2006/main" xmlns:w14="http://schemas.microsoft.com/office/word/2010/wordml" xmlns:w15="http://schemas.microsoft.com/office/word/2012/wordml" xmlns:w16se="http://schemas.microsoft.com/office/word/2015/wordml/symex" mc:Ignorable="w14 w15 w16se">
   <w:docDefaults>
     <w:rPrDefault>
       <w:rPr>
@@ -5689,7 +6311,7 @@
       </w:pPr>
     </w:pPrDefault>
   </w:docDefaults>
-  <w:latentStyles w:defLockedState="0" w:defUIPriority="99" w:defSemiHidden="0" w:defUnhideWhenUsed="0" w:defQFormat="0" w:count="377">
+  <w:latentStyles w:defLockedState="0" w:defUIPriority="99" w:defSemiHidden="0" w:defUnhideWhenUsed="0" w:defQFormat="0" w:count="371">
     <w:lsdException w:name="Normal" w:uiPriority="0" w:qFormat="1"/>
     <w:lsdException w:name="heading 1" w:uiPriority="9" w:qFormat="1"/>
     <w:lsdException w:name="heading 2" w:semiHidden="1" w:uiPriority="9" w:unhideWhenUsed="1" w:qFormat="1"/>
@@ -6061,22 +6683,16 @@
     <w:lsdException w:name="List Table 5 Dark Accent 6" w:uiPriority="50"/>
     <w:lsdException w:name="List Table 6 Colorful Accent 6" w:uiPriority="51"/>
     <w:lsdException w:name="List Table 7 Colorful Accent 6" w:uiPriority="52"/>
-    <w:lsdException w:name="Mention" w:semiHidden="1" w:unhideWhenUsed="1"/>
-    <w:lsdException w:name="Smart Hyperlink" w:semiHidden="1" w:unhideWhenUsed="1"/>
-    <w:lsdException w:name="Hashtag" w:semiHidden="1" w:unhideWhenUsed="1"/>
-    <w:lsdException w:name="Unresolved Mention" w:semiHidden="1" w:unhideWhenUsed="1"/>
-    <w:lsdException w:name="Smart Link" w:semiHidden="1" w:unhideWhenUsed="1"/>
-    <w:lsdException w:name="Smart Link Error" w:semiHidden="1" w:unhideWhenUsed="1"/>
   </w:latentStyles>
   <w:style w:type="paragraph" w:default="1" w:styleId="Normal">
     <w:name w:val="Normal"/>
     <w:qFormat/>
   </w:style>
-  <w:style w:type="paragraph" w:styleId="Heading1">
+  <w:style w:type="paragraph" w:styleId="Titre1">
     <w:name w:val="heading 1"/>
     <w:basedOn w:val="Normal"/>
     <w:next w:val="Normal"/>
-    <w:link w:val="Heading1Char"/>
+    <w:link w:val="Titre1Car"/>
     <w:uiPriority w:val="9"/>
     <w:qFormat/>
     <w:rsid w:val="00620C20"/>
@@ -6098,11 +6714,11 @@
       <w:lang w:val="en-US" w:eastAsia="en-US"/>
     </w:rPr>
   </w:style>
-  <w:style w:type="paragraph" w:styleId="Heading2">
+  <w:style w:type="paragraph" w:styleId="Titre2">
     <w:name w:val="heading 2"/>
     <w:basedOn w:val="Normal"/>
     <w:next w:val="Normal"/>
-    <w:link w:val="Heading2Char"/>
+    <w:link w:val="Titre2Car"/>
     <w:uiPriority w:val="9"/>
     <w:semiHidden/>
     <w:unhideWhenUsed/>
@@ -6128,11 +6744,11 @@
       <w:lang w:val="en-US" w:eastAsia="en-US"/>
     </w:rPr>
   </w:style>
-  <w:style w:type="paragraph" w:styleId="Heading3">
+  <w:style w:type="paragraph" w:styleId="Titre3">
     <w:name w:val="heading 3"/>
     <w:basedOn w:val="Normal"/>
     <w:next w:val="Normal"/>
-    <w:link w:val="Heading3Char"/>
+    <w:link w:val="Titre3Car"/>
     <w:uiPriority w:val="9"/>
     <w:semiHidden/>
     <w:unhideWhenUsed/>
@@ -6156,11 +6772,11 @@
       <w:lang w:val="en-US" w:eastAsia="en-US"/>
     </w:rPr>
   </w:style>
-  <w:style w:type="paragraph" w:styleId="Heading4">
+  <w:style w:type="paragraph" w:styleId="Titre4">
     <w:name w:val="heading 4"/>
     <w:basedOn w:val="Normal"/>
     <w:next w:val="Normal"/>
-    <w:link w:val="Heading4Char"/>
+    <w:link w:val="Titre4Car"/>
     <w:uiPriority w:val="9"/>
     <w:semiHidden/>
     <w:unhideWhenUsed/>
@@ -6183,11 +6799,11 @@
       <w:lang w:val="en-US" w:eastAsia="en-US"/>
     </w:rPr>
   </w:style>
-  <w:style w:type="paragraph" w:styleId="Heading5">
+  <w:style w:type="paragraph" w:styleId="Titre5">
     <w:name w:val="heading 5"/>
     <w:basedOn w:val="Normal"/>
     <w:next w:val="Normal"/>
-    <w:link w:val="Heading5Char"/>
+    <w:link w:val="Titre5Car"/>
     <w:uiPriority w:val="9"/>
     <w:semiHidden/>
     <w:unhideWhenUsed/>
@@ -6211,11 +6827,11 @@
       <w:lang w:val="en-US" w:eastAsia="en-US"/>
     </w:rPr>
   </w:style>
-  <w:style w:type="paragraph" w:styleId="Heading6">
+  <w:style w:type="paragraph" w:styleId="Titre6">
     <w:name w:val="heading 6"/>
     <w:basedOn w:val="Normal"/>
     <w:next w:val="Normal"/>
-    <w:link w:val="Heading6Char"/>
+    <w:link w:val="Titre6Car"/>
     <w:qFormat/>
     <w:rsid w:val="00620C20"/>
     <w:pPr>
@@ -6233,11 +6849,11 @@
       <w:lang w:val="en-US" w:eastAsia="en-US"/>
     </w:rPr>
   </w:style>
-  <w:style w:type="paragraph" w:styleId="Heading7">
+  <w:style w:type="paragraph" w:styleId="Titre7">
     <w:name w:val="heading 7"/>
     <w:basedOn w:val="Normal"/>
     <w:next w:val="Normal"/>
-    <w:link w:val="Heading7Char"/>
+    <w:link w:val="Titre7Car"/>
     <w:uiPriority w:val="9"/>
     <w:semiHidden/>
     <w:unhideWhenUsed/>
@@ -6257,11 +6873,11 @@
       <w:lang w:val="en-US" w:eastAsia="en-US"/>
     </w:rPr>
   </w:style>
-  <w:style w:type="paragraph" w:styleId="Heading8">
+  <w:style w:type="paragraph" w:styleId="Titre8">
     <w:name w:val="heading 8"/>
     <w:basedOn w:val="Normal"/>
     <w:next w:val="Normal"/>
-    <w:link w:val="Heading8Char"/>
+    <w:link w:val="Titre8Car"/>
     <w:uiPriority w:val="9"/>
     <w:semiHidden/>
     <w:unhideWhenUsed/>
@@ -6283,11 +6899,11 @@
       <w:lang w:val="en-US" w:eastAsia="en-US"/>
     </w:rPr>
   </w:style>
-  <w:style w:type="paragraph" w:styleId="Heading9">
+  <w:style w:type="paragraph" w:styleId="Titre9">
     <w:name w:val="heading 9"/>
     <w:basedOn w:val="Normal"/>
     <w:next w:val="Normal"/>
-    <w:link w:val="Heading9Char"/>
+    <w:link w:val="Titre9Car"/>
     <w:uiPriority w:val="9"/>
     <w:semiHidden/>
     <w:unhideWhenUsed/>
@@ -6306,13 +6922,13 @@
       <w:lang w:val="en-US" w:eastAsia="en-US"/>
     </w:rPr>
   </w:style>
-  <w:style w:type="character" w:default="1" w:styleId="DefaultParagraphFont">
+  <w:style w:type="character" w:default="1" w:styleId="Policepardfaut">
     <w:name w:val="Default Paragraph Font"/>
     <w:uiPriority w:val="1"/>
     <w:semiHidden/>
     <w:unhideWhenUsed/>
   </w:style>
-  <w:style w:type="table" w:default="1" w:styleId="TableNormal">
+  <w:style w:type="table" w:default="1" w:styleId="TableauNormal">
     <w:name w:val="Normal Table"/>
     <w:uiPriority w:val="99"/>
     <w:semiHidden/>
@@ -6327,13 +6943,13 @@
       </w:tblCellMar>
     </w:tblPr>
   </w:style>
-  <w:style w:type="numbering" w:default="1" w:styleId="NoList">
+  <w:style w:type="numbering" w:default="1" w:styleId="Aucuneliste">
     <w:name w:val="No List"/>
     <w:uiPriority w:val="99"/>
     <w:semiHidden/>
     <w:unhideWhenUsed/>
   </w:style>
-  <w:style w:type="paragraph" w:styleId="ListParagraph">
+  <w:style w:type="paragraph" w:styleId="Paragraphedeliste">
     <w:name w:val="List Paragraph"/>
     <w:basedOn w:val="Normal"/>
     <w:uiPriority w:val="34"/>
@@ -6351,10 +6967,10 @@
       <w:lang w:val="en-US" w:eastAsia="en-US"/>
     </w:rPr>
   </w:style>
-  <w:style w:type="character" w:customStyle="1" w:styleId="Heading1Char">
-    <w:name w:val="Heading 1 Char"/>
-    <w:basedOn w:val="DefaultParagraphFont"/>
-    <w:link w:val="Heading1"/>
+  <w:style w:type="character" w:customStyle="1" w:styleId="Titre1Car">
+    <w:name w:val="Titre 1 Car"/>
+    <w:basedOn w:val="Policepardfaut"/>
+    <w:link w:val="Titre1"/>
     <w:uiPriority w:val="9"/>
     <w:rsid w:val="00620C20"/>
     <w:rPr>
@@ -6367,10 +6983,10 @@
       <w:lang w:val="en-US" w:eastAsia="en-US"/>
     </w:rPr>
   </w:style>
-  <w:style w:type="character" w:customStyle="1" w:styleId="Heading2Char">
-    <w:name w:val="Heading 2 Char"/>
-    <w:basedOn w:val="DefaultParagraphFont"/>
-    <w:link w:val="Heading2"/>
+  <w:style w:type="character" w:customStyle="1" w:styleId="Titre2Car">
+    <w:name w:val="Titre 2 Car"/>
+    <w:basedOn w:val="Policepardfaut"/>
+    <w:link w:val="Titre2"/>
     <w:uiPriority w:val="9"/>
     <w:semiHidden/>
     <w:rsid w:val="00620C20"/>
@@ -6385,10 +7001,10 @@
       <w:lang w:val="en-US" w:eastAsia="en-US"/>
     </w:rPr>
   </w:style>
-  <w:style w:type="character" w:customStyle="1" w:styleId="Heading3Char">
-    <w:name w:val="Heading 3 Char"/>
-    <w:basedOn w:val="DefaultParagraphFont"/>
-    <w:link w:val="Heading3"/>
+  <w:style w:type="character" w:customStyle="1" w:styleId="Titre3Car">
+    <w:name w:val="Titre 3 Car"/>
+    <w:basedOn w:val="Policepardfaut"/>
+    <w:link w:val="Titre3"/>
     <w:uiPriority w:val="9"/>
     <w:semiHidden/>
     <w:rsid w:val="00620C20"/>
@@ -6401,10 +7017,10 @@
       <w:lang w:val="en-US" w:eastAsia="en-US"/>
     </w:rPr>
   </w:style>
-  <w:style w:type="character" w:customStyle="1" w:styleId="Heading4Char">
-    <w:name w:val="Heading 4 Char"/>
-    <w:basedOn w:val="DefaultParagraphFont"/>
-    <w:link w:val="Heading4"/>
+  <w:style w:type="character" w:customStyle="1" w:styleId="Titre4Car">
+    <w:name w:val="Titre 4 Car"/>
+    <w:basedOn w:val="Policepardfaut"/>
+    <w:link w:val="Titre4"/>
     <w:uiPriority w:val="9"/>
     <w:semiHidden/>
     <w:rsid w:val="00620C20"/>
@@ -6416,10 +7032,10 @@
       <w:lang w:val="en-US" w:eastAsia="en-US"/>
     </w:rPr>
   </w:style>
-  <w:style w:type="character" w:customStyle="1" w:styleId="Heading5Char">
-    <w:name w:val="Heading 5 Char"/>
-    <w:basedOn w:val="DefaultParagraphFont"/>
-    <w:link w:val="Heading5"/>
+  <w:style w:type="character" w:customStyle="1" w:styleId="Titre5Car">
+    <w:name w:val="Titre 5 Car"/>
+    <w:basedOn w:val="Policepardfaut"/>
+    <w:link w:val="Titre5"/>
     <w:uiPriority w:val="9"/>
     <w:semiHidden/>
     <w:rsid w:val="00620C20"/>
@@ -6433,10 +7049,10 @@
       <w:lang w:val="en-US" w:eastAsia="en-US"/>
     </w:rPr>
   </w:style>
-  <w:style w:type="character" w:customStyle="1" w:styleId="Heading6Char">
-    <w:name w:val="Heading 6 Char"/>
-    <w:basedOn w:val="DefaultParagraphFont"/>
-    <w:link w:val="Heading6"/>
+  <w:style w:type="character" w:customStyle="1" w:styleId="Titre6Car">
+    <w:name w:val="Titre 6 Car"/>
+    <w:basedOn w:val="Policepardfaut"/>
+    <w:link w:val="Titre6"/>
     <w:rsid w:val="00620C20"/>
     <w:rPr>
       <w:rFonts w:ascii="Times New Roman" w:eastAsia="Times New Roman" w:hAnsi="Times New Roman" w:cs="Times New Roman"/>
@@ -6445,10 +7061,10 @@
       <w:lang w:val="en-US" w:eastAsia="en-US"/>
     </w:rPr>
   </w:style>
-  <w:style w:type="character" w:customStyle="1" w:styleId="Heading7Char">
-    <w:name w:val="Heading 7 Char"/>
-    <w:basedOn w:val="DefaultParagraphFont"/>
-    <w:link w:val="Heading7"/>
+  <w:style w:type="character" w:customStyle="1" w:styleId="Titre7Car">
+    <w:name w:val="Titre 7 Car"/>
+    <w:basedOn w:val="Policepardfaut"/>
+    <w:link w:val="Titre7"/>
     <w:uiPriority w:val="9"/>
     <w:semiHidden/>
     <w:rsid w:val="00620C20"/>
@@ -6458,10 +7074,10 @@
       <w:lang w:val="en-US" w:eastAsia="en-US"/>
     </w:rPr>
   </w:style>
-  <w:style w:type="character" w:customStyle="1" w:styleId="Heading8Char">
-    <w:name w:val="Heading 8 Char"/>
-    <w:basedOn w:val="DefaultParagraphFont"/>
-    <w:link w:val="Heading8"/>
+  <w:style w:type="character" w:customStyle="1" w:styleId="Titre8Car">
+    <w:name w:val="Titre 8 Car"/>
+    <w:basedOn w:val="Policepardfaut"/>
+    <w:link w:val="Titre8"/>
     <w:uiPriority w:val="9"/>
     <w:semiHidden/>
     <w:rsid w:val="00620C20"/>
@@ -6473,10 +7089,10 @@
       <w:lang w:val="en-US" w:eastAsia="en-US"/>
     </w:rPr>
   </w:style>
-  <w:style w:type="character" w:customStyle="1" w:styleId="Heading9Char">
-    <w:name w:val="Heading 9 Char"/>
-    <w:basedOn w:val="DefaultParagraphFont"/>
-    <w:link w:val="Heading9"/>
+  <w:style w:type="character" w:customStyle="1" w:styleId="Titre9Car">
+    <w:name w:val="Titre 9 Car"/>
+    <w:basedOn w:val="Policepardfaut"/>
+    <w:link w:val="Titre9"/>
     <w:uiPriority w:val="9"/>
     <w:semiHidden/>
     <w:rsid w:val="00620C20"/>
@@ -6485,10 +7101,10 @@
       <w:lang w:val="en-US" w:eastAsia="en-US"/>
     </w:rPr>
   </w:style>
-  <w:style w:type="paragraph" w:styleId="Header">
+  <w:style w:type="paragraph" w:styleId="En-tte">
     <w:name w:val="header"/>
     <w:basedOn w:val="Normal"/>
-    <w:link w:val="HeaderChar"/>
+    <w:link w:val="En-tteCar"/>
     <w:uiPriority w:val="99"/>
     <w:unhideWhenUsed/>
     <w:rsid w:val="0026212E"/>
@@ -6500,17 +7116,17 @@
       <w:spacing w:after="0" w:line="240" w:lineRule="auto"/>
     </w:pPr>
   </w:style>
-  <w:style w:type="character" w:customStyle="1" w:styleId="HeaderChar">
-    <w:name w:val="Header Char"/>
-    <w:basedOn w:val="DefaultParagraphFont"/>
-    <w:link w:val="Header"/>
+  <w:style w:type="character" w:customStyle="1" w:styleId="En-tteCar">
+    <w:name w:val="En-tête Car"/>
+    <w:basedOn w:val="Policepardfaut"/>
+    <w:link w:val="En-tte"/>
     <w:uiPriority w:val="99"/>
     <w:rsid w:val="0026212E"/>
   </w:style>
-  <w:style w:type="paragraph" w:styleId="Footer">
+  <w:style w:type="paragraph" w:styleId="Pieddepage">
     <w:name w:val="footer"/>
     <w:basedOn w:val="Normal"/>
-    <w:link w:val="FooterChar"/>
+    <w:link w:val="PieddepageCar"/>
     <w:uiPriority w:val="99"/>
     <w:unhideWhenUsed/>
     <w:rsid w:val="0026212E"/>
@@ -6522,16 +7138,16 @@
       <w:spacing w:after="0" w:line="240" w:lineRule="auto"/>
     </w:pPr>
   </w:style>
-  <w:style w:type="character" w:customStyle="1" w:styleId="FooterChar">
-    <w:name w:val="Footer Char"/>
-    <w:basedOn w:val="DefaultParagraphFont"/>
-    <w:link w:val="Footer"/>
+  <w:style w:type="character" w:customStyle="1" w:styleId="PieddepageCar">
+    <w:name w:val="Pied de page Car"/>
+    <w:basedOn w:val="Policepardfaut"/>
+    <w:link w:val="Pieddepage"/>
     <w:uiPriority w:val="99"/>
     <w:rsid w:val="0026212E"/>
   </w:style>
-  <w:style w:type="character" w:styleId="Hyperlink">
+  <w:style w:type="character" w:styleId="Lienhypertexte">
     <w:name w:val="Hyperlink"/>
-    <w:basedOn w:val="DefaultParagraphFont"/>
+    <w:basedOn w:val="Policepardfaut"/>
     <w:uiPriority w:val="99"/>
     <w:unhideWhenUsed/>
     <w:rsid w:val="0086273D"/>
@@ -6542,7 +7158,7 @@
   </w:style>
   <w:style w:type="character" w:customStyle="1" w:styleId="Mentionnonrsolue1">
     <w:name w:val="Mention non résolue1"/>
-    <w:basedOn w:val="DefaultParagraphFont"/>
+    <w:basedOn w:val="Policepardfaut"/>
     <w:uiPriority w:val="99"/>
     <w:semiHidden/>
     <w:unhideWhenUsed/>
@@ -6552,10 +7168,10 @@
       <w:shd w:val="clear" w:color="auto" w:fill="E1DFDD"/>
     </w:rPr>
   </w:style>
-  <w:style w:type="paragraph" w:styleId="BalloonText">
+  <w:style w:type="paragraph" w:styleId="Textedebulles">
     <w:name w:val="Balloon Text"/>
     <w:basedOn w:val="Normal"/>
-    <w:link w:val="BalloonTextChar"/>
+    <w:link w:val="TextedebullesCar"/>
     <w:uiPriority w:val="99"/>
     <w:semiHidden/>
     <w:unhideWhenUsed/>
@@ -6569,10 +7185,10 @@
       <w:szCs w:val="18"/>
     </w:rPr>
   </w:style>
-  <w:style w:type="character" w:customStyle="1" w:styleId="BalloonTextChar">
-    <w:name w:val="Balloon Text Char"/>
-    <w:basedOn w:val="DefaultParagraphFont"/>
-    <w:link w:val="BalloonText"/>
+  <w:style w:type="character" w:customStyle="1" w:styleId="TextedebullesCar">
+    <w:name w:val="Texte de bulles Car"/>
+    <w:basedOn w:val="Policepardfaut"/>
+    <w:link w:val="Textedebulles"/>
     <w:uiPriority w:val="99"/>
     <w:semiHidden/>
     <w:rsid w:val="00EC224C"/>
@@ -6582,9 +7198,9 @@
       <w:szCs w:val="18"/>
     </w:rPr>
   </w:style>
-  <w:style w:type="character" w:styleId="CommentReference">
+  <w:style w:type="character" w:styleId="Marquedecommentaire">
     <w:name w:val="annotation reference"/>
-    <w:basedOn w:val="DefaultParagraphFont"/>
+    <w:basedOn w:val="Policepardfaut"/>
     <w:uiPriority w:val="99"/>
     <w:semiHidden/>
     <w:unhideWhenUsed/>
@@ -6594,10 +7210,10 @@
       <w:szCs w:val="16"/>
     </w:rPr>
   </w:style>
-  <w:style w:type="paragraph" w:styleId="CommentText">
+  <w:style w:type="paragraph" w:styleId="Commentaire">
     <w:name w:val="annotation text"/>
     <w:basedOn w:val="Normal"/>
-    <w:link w:val="CommentTextChar"/>
+    <w:link w:val="CommentaireCar"/>
     <w:uiPriority w:val="99"/>
     <w:semiHidden/>
     <w:unhideWhenUsed/>
@@ -6610,10 +7226,10 @@
       <w:szCs w:val="20"/>
     </w:rPr>
   </w:style>
-  <w:style w:type="character" w:customStyle="1" w:styleId="CommentTextChar">
-    <w:name w:val="Comment Text Char"/>
-    <w:basedOn w:val="DefaultParagraphFont"/>
-    <w:link w:val="CommentText"/>
+  <w:style w:type="character" w:customStyle="1" w:styleId="CommentaireCar">
+    <w:name w:val="Commentaire Car"/>
+    <w:basedOn w:val="Policepardfaut"/>
+    <w:link w:val="Commentaire"/>
     <w:uiPriority w:val="99"/>
     <w:semiHidden/>
     <w:rsid w:val="00F778D5"/>
@@ -6622,11 +7238,11 @@
       <w:szCs w:val="20"/>
     </w:rPr>
   </w:style>
-  <w:style w:type="paragraph" w:styleId="CommentSubject">
+  <w:style w:type="paragraph" w:styleId="Objetducommentaire">
     <w:name w:val="annotation subject"/>
-    <w:basedOn w:val="CommentText"/>
-    <w:next w:val="CommentText"/>
-    <w:link w:val="CommentSubjectChar"/>
+    <w:basedOn w:val="Commentaire"/>
+    <w:next w:val="Commentaire"/>
+    <w:link w:val="ObjetducommentaireCar"/>
     <w:uiPriority w:val="99"/>
     <w:semiHidden/>
     <w:unhideWhenUsed/>
@@ -6636,10 +7252,10 @@
       <w:bCs/>
     </w:rPr>
   </w:style>
-  <w:style w:type="character" w:customStyle="1" w:styleId="CommentSubjectChar">
-    <w:name w:val="Comment Subject Char"/>
-    <w:basedOn w:val="CommentTextChar"/>
-    <w:link w:val="CommentSubject"/>
+  <w:style w:type="character" w:customStyle="1" w:styleId="ObjetducommentaireCar">
+    <w:name w:val="Objet du commentaire Car"/>
+    <w:basedOn w:val="CommentaireCar"/>
+    <w:link w:val="Objetducommentaire"/>
     <w:uiPriority w:val="99"/>
     <w:semiHidden/>
     <w:rsid w:val="00F778D5"/>
@@ -6650,9 +7266,9 @@
       <w:szCs w:val="20"/>
     </w:rPr>
   </w:style>
-  <w:style w:type="character" w:styleId="FollowedHyperlink">
+  <w:style w:type="character" w:styleId="Lienhypertextesuivivisit">
     <w:name w:val="FollowedHyperlink"/>
-    <w:basedOn w:val="DefaultParagraphFont"/>
+    <w:basedOn w:val="Policepardfaut"/>
     <w:uiPriority w:val="99"/>
     <w:semiHidden/>
     <w:unhideWhenUsed/>
@@ -6662,10 +7278,10 @@
       <w:u w:val="single"/>
     </w:rPr>
   </w:style>
-  <w:style w:type="paragraph" w:styleId="FootnoteText">
+  <w:style w:type="paragraph" w:styleId="Notedebasdepage">
     <w:name w:val="footnote text"/>
     <w:basedOn w:val="Normal"/>
-    <w:link w:val="FootnoteTextChar"/>
+    <w:link w:val="NotedebasdepageCar"/>
     <w:uiPriority w:val="99"/>
     <w:semiHidden/>
     <w:unhideWhenUsed/>
@@ -6678,10 +7294,10 @@
       <w:szCs w:val="20"/>
     </w:rPr>
   </w:style>
-  <w:style w:type="character" w:customStyle="1" w:styleId="FootnoteTextChar">
-    <w:name w:val="Footnote Text Char"/>
-    <w:basedOn w:val="DefaultParagraphFont"/>
-    <w:link w:val="FootnoteText"/>
+  <w:style w:type="character" w:customStyle="1" w:styleId="NotedebasdepageCar">
+    <w:name w:val="Note de bas de page Car"/>
+    <w:basedOn w:val="Policepardfaut"/>
+    <w:link w:val="Notedebasdepage"/>
     <w:uiPriority w:val="99"/>
     <w:semiHidden/>
     <w:rsid w:val="002C7EED"/>
@@ -6690,9 +7306,9 @@
       <w:szCs w:val="20"/>
     </w:rPr>
   </w:style>
-  <w:style w:type="character" w:styleId="FootnoteReference">
+  <w:style w:type="character" w:styleId="Appelnotedebasdep">
     <w:name w:val="footnote reference"/>
-    <w:basedOn w:val="DefaultParagraphFont"/>
+    <w:basedOn w:val="Policepardfaut"/>
     <w:uiPriority w:val="99"/>
     <w:semiHidden/>
     <w:unhideWhenUsed/>
@@ -7004,7 +7620,7 @@
 </file>
 
 <file path=customXml/itemProps1.xml><?xml version="1.0" encoding="utf-8"?>
-<ds:datastoreItem xmlns:ds="http://schemas.openxmlformats.org/officeDocument/2006/customXml" ds:itemID="{186B4D2B-BC71-435E-BB47-739C9C24C417}">
+<ds:datastoreItem xmlns:ds="http://schemas.openxmlformats.org/officeDocument/2006/customXml" ds:itemID="{40AEFCB5-E2E0-409F-88BF-C02655652CB9}">
   <ds:schemaRefs>
     <ds:schemaRef ds:uri="http://schemas.openxmlformats.org/officeDocument/2006/bibliography"/>
   </ds:schemaRefs>

</xml_diff>

<commit_message>
RZ & HP :Finition du rapport et test login
</commit_message>
<xml_diff>
--- a/TP1/enonce/TP1_Log3430_201.docx
+++ b/TP1/enonce/TP1_Log3430_201.docx
@@ -73,7 +73,7 @@
               </wp:anchor>
             </w:drawing>
           </mc:Choice>
-          <mc:Fallback xmlns:w16cid="http://schemas.microsoft.com/office/word/2016/wordml/cid" xmlns:am3d="http://schemas.microsoft.com/office/drawing/2017/model3d" xmlns:aink="http://schemas.microsoft.com/office/drawing/2016/ink" xmlns:cx8="http://schemas.microsoft.com/office/drawing/2016/5/14/chartex" xmlns:cx7="http://schemas.microsoft.com/office/drawing/2016/5/13/chartex" xmlns:cx6="http://schemas.microsoft.com/office/drawing/2016/5/12/chartex" xmlns:cx5="http://schemas.microsoft.com/office/drawing/2016/5/11/chartex" xmlns:cx4="http://schemas.microsoft.com/office/drawing/2016/5/10/chartex" xmlns:cx3="http://schemas.microsoft.com/office/drawing/2016/5/9/chartex" xmlns:cx2="http://schemas.microsoft.com/office/drawing/2015/10/21/chartex" xmlns:cx1="http://schemas.microsoft.com/office/drawing/2015/9/8/chartex">
+          <mc:Fallback xmlns:cx1="http://schemas.microsoft.com/office/drawing/2015/9/8/chartex" xmlns:cx2="http://schemas.microsoft.com/office/drawing/2015/10/21/chartex" xmlns:cx3="http://schemas.microsoft.com/office/drawing/2016/5/9/chartex" xmlns:cx4="http://schemas.microsoft.com/office/drawing/2016/5/10/chartex" xmlns:cx5="http://schemas.microsoft.com/office/drawing/2016/5/11/chartex" xmlns:cx6="http://schemas.microsoft.com/office/drawing/2016/5/12/chartex" xmlns:cx7="http://schemas.microsoft.com/office/drawing/2016/5/13/chartex" xmlns:cx8="http://schemas.microsoft.com/office/drawing/2016/5/14/chartex" xmlns:aink="http://schemas.microsoft.com/office/drawing/2016/ink" xmlns:am3d="http://schemas.microsoft.com/office/drawing/2017/model3d" xmlns:w16cid="http://schemas.microsoft.com/office/word/2016/wordml/cid">
             <w:pict>
               <v:line w14:anchorId="3D4CD247" id="Connecteur droit 2" o:spid="_x0000_s1026" style="position:absolute;flip:y;z-index:251659264;visibility:visible;mso-wrap-style:square;mso-wrap-distance-left:9pt;mso-wrap-distance-top:0;mso-wrap-distance-right:9pt;mso-wrap-distance-bottom:0;mso-position-horizontal:left;mso-position-horizontal-relative:margin;mso-position-vertical:absolute;mso-position-vertical-relative:text" from="0,74.65pt" to="463.15pt,77.35pt" o:gfxdata="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" strokecolor="black [3200]" strokeweight=".5pt">
                 <v:stroke joinstyle="miter"/>
@@ -267,10 +267,12 @@
       <w:r>
         <w:rPr>
           <w:rFonts w:ascii="Arial Rounded MT Bold" w:hAnsi="Arial Rounded MT Bold"/>
+          <w:noProof/>
           <w:spacing w:val="-7"/>
           <w:w w:val="103"/>
           <w:sz w:val="24"/>
           <w:szCs w:val="24"/>
+          <w:lang w:eastAsia="fr-CA"/>
         </w:rPr>
         <w:drawing>
           <wp:inline distT="0" distB="0" distL="0" distR="0" wp14:anchorId="3FA1F060" wp14:editId="428F61A0">
@@ -322,8 +324,6 @@
           <w:szCs w:val="24"/>
         </w:rPr>
       </w:pPr>
-      <w:bookmarkStart w:id="0" w:name="_GoBack"/>
-      <w:bookmarkEnd w:id="0"/>
     </w:p>
     <w:p>
       <w:pPr>
@@ -472,7 +472,7 @@
           <w:sz w:val="24"/>
           <w:szCs w:val="24"/>
         </w:rPr>
-        <w:t>696969</w:t>
+        <w:t>1935775</w:t>
       </w:r>
       <w:r>
         <w:rPr>
@@ -492,10 +492,10 @@
         <w:jc w:val="center"/>
         <w:rPr>
           <w:rFonts w:ascii="Arial Rounded MT Bold" w:hAnsi="Arial Rounded MT Bold"/>
-          <w:spacing w:val="-8"/>
-          <w:sz w:val="28"/>
-          <w:szCs w:val="28"/>
-          <w:lang w:val="en-CA"/>
+          <w:spacing w:val="-7"/>
+          <w:w w:val="103"/>
+          <w:sz w:val="24"/>
+          <w:szCs w:val="24"/>
         </w:rPr>
       </w:pPr>
     </w:p>
@@ -506,10 +506,10 @@
         <w:jc w:val="center"/>
         <w:rPr>
           <w:rFonts w:ascii="Arial Rounded MT Bold" w:hAnsi="Arial Rounded MT Bold"/>
-          <w:spacing w:val="-8"/>
-          <w:sz w:val="28"/>
-          <w:szCs w:val="28"/>
-          <w:lang w:val="en-CA"/>
+          <w:spacing w:val="-7"/>
+          <w:w w:val="103"/>
+          <w:sz w:val="24"/>
+          <w:szCs w:val="24"/>
         </w:rPr>
       </w:pPr>
     </w:p>
@@ -520,12 +520,42 @@
         <w:jc w:val="center"/>
         <w:rPr>
           <w:rFonts w:ascii="Arial Rounded MT Bold" w:hAnsi="Arial Rounded MT Bold"/>
-          <w:spacing w:val="-8"/>
-          <w:sz w:val="28"/>
-          <w:szCs w:val="28"/>
-          <w:lang w:val="en-CA"/>
-        </w:rPr>
-      </w:pPr>
+          <w:spacing w:val="-7"/>
+          <w:w w:val="103"/>
+          <w:sz w:val="24"/>
+          <w:szCs w:val="24"/>
+        </w:rPr>
+      </w:pPr>
+      <w:r>
+        <w:rPr>
+          <w:rFonts w:ascii="Arial Rounded MT Bold" w:hAnsi="Arial Rounded MT Bold"/>
+          <w:spacing w:val="-7"/>
+          <w:w w:val="103"/>
+          <w:sz w:val="24"/>
+          <w:szCs w:val="24"/>
+        </w:rPr>
+        <w:t>Groupe :</w:t>
+      </w:r>
+      <w:r>
+        <w:rPr>
+          <w:rFonts w:ascii="Arial Rounded MT Bold" w:hAnsi="Arial Rounded MT Bold"/>
+          <w:spacing w:val="-7"/>
+          <w:w w:val="103"/>
+          <w:sz w:val="24"/>
+          <w:szCs w:val="24"/>
+        </w:rPr>
+        <w:t xml:space="preserve"> </w:t>
+      </w:r>
+      <w:r>
+        <w:rPr>
+          <w:rFonts w:ascii="Arial Rounded MT Bold" w:hAnsi="Arial Rounded MT Bold"/>
+          <w:spacing w:val="-7"/>
+          <w:w w:val="103"/>
+          <w:sz w:val="24"/>
+          <w:szCs w:val="24"/>
+        </w:rPr>
+        <w:t>02</w:t>
+      </w:r>
     </w:p>
     <w:p>
       <w:pPr>
@@ -534,10 +564,10 @@
         <w:jc w:val="center"/>
         <w:rPr>
           <w:rFonts w:ascii="Arial Rounded MT Bold" w:hAnsi="Arial Rounded MT Bold"/>
-          <w:spacing w:val="-8"/>
-          <w:sz w:val="28"/>
-          <w:szCs w:val="28"/>
-          <w:lang w:val="en-CA"/>
+          <w:spacing w:val="-7"/>
+          <w:w w:val="103"/>
+          <w:sz w:val="24"/>
+          <w:szCs w:val="24"/>
         </w:rPr>
       </w:pPr>
     </w:p>
@@ -548,12 +578,44 @@
         <w:jc w:val="center"/>
         <w:rPr>
           <w:rFonts w:ascii="Arial Rounded MT Bold" w:hAnsi="Arial Rounded MT Bold"/>
-          <w:spacing w:val="-8"/>
-          <w:sz w:val="28"/>
-          <w:szCs w:val="28"/>
-          <w:lang w:val="en-CA"/>
-        </w:rPr>
-      </w:pPr>
+          <w:spacing w:val="-7"/>
+          <w:w w:val="103"/>
+          <w:sz w:val="24"/>
+          <w:szCs w:val="24"/>
+        </w:rPr>
+      </w:pPr>
+      <w:r>
+        <w:rPr>
+          <w:rFonts w:ascii="Arial Rounded MT Bold" w:hAnsi="Arial Rounded MT Bold"/>
+          <w:spacing w:val="-7"/>
+          <w:w w:val="103"/>
+          <w:sz w:val="24"/>
+          <w:szCs w:val="24"/>
+        </w:rPr>
+        <w:t xml:space="preserve">Soumis à </w:t>
+      </w:r>
+      <w:r>
+        <w:rPr>
+          <w:rFonts w:ascii="Arial Rounded MT Bold" w:hAnsi="Arial Rounded MT Bold"/>
+          <w:spacing w:val="-7"/>
+          <w:w w:val="103"/>
+          <w:sz w:val="24"/>
+          <w:szCs w:val="24"/>
+        </w:rPr>
+        <w:t xml:space="preserve">Noureddine </w:t>
+      </w:r>
+      <w:proofErr w:type="spellStart"/>
+      <w:r>
+        <w:rPr>
+          <w:rFonts w:ascii="Arial Rounded MT Bold" w:hAnsi="Arial Rounded MT Bold"/>
+          <w:spacing w:val="-7"/>
+          <w:w w:val="103"/>
+          <w:sz w:val="24"/>
+          <w:szCs w:val="24"/>
+        </w:rPr>
+        <w:t>Kerzazi</w:t>
+      </w:r>
+      <w:proofErr w:type="spellEnd"/>
     </w:p>
     <w:p>
       <w:pPr>
@@ -562,10 +624,10 @@
         <w:jc w:val="center"/>
         <w:rPr>
           <w:rFonts w:ascii="Arial Rounded MT Bold" w:hAnsi="Arial Rounded MT Bold"/>
-          <w:spacing w:val="-8"/>
-          <w:sz w:val="28"/>
-          <w:szCs w:val="28"/>
-          <w:lang w:val="en-CA"/>
+          <w:spacing w:val="-7"/>
+          <w:w w:val="103"/>
+          <w:sz w:val="24"/>
+          <w:szCs w:val="24"/>
         </w:rPr>
       </w:pPr>
     </w:p>
@@ -576,10 +638,10 @@
         <w:jc w:val="center"/>
         <w:rPr>
           <w:rFonts w:ascii="Arial Rounded MT Bold" w:hAnsi="Arial Rounded MT Bold"/>
-          <w:spacing w:val="-8"/>
-          <w:sz w:val="28"/>
-          <w:szCs w:val="28"/>
-          <w:lang w:val="en-CA"/>
+          <w:spacing w:val="-7"/>
+          <w:w w:val="103"/>
+          <w:sz w:val="24"/>
+          <w:szCs w:val="24"/>
         </w:rPr>
       </w:pPr>
     </w:p>
@@ -590,17 +652,33 @@
         <w:jc w:val="center"/>
         <w:rPr>
           <w:rFonts w:ascii="Arial Rounded MT Bold" w:hAnsi="Arial Rounded MT Bold"/>
-          <w:spacing w:val="-8"/>
-          <w:sz w:val="28"/>
-          <w:szCs w:val="28"/>
-        </w:rPr>
-      </w:pPr>
-      <w:r>
-        <w:rPr>
-          <w:rFonts w:ascii="Arial Rounded MT Bold" w:hAnsi="Arial Rounded MT Bold"/>
-          <w:spacing w:val="-8"/>
-          <w:sz w:val="28"/>
-          <w:szCs w:val="28"/>
+          <w:spacing w:val="-7"/>
+          <w:w w:val="103"/>
+          <w:sz w:val="24"/>
+          <w:szCs w:val="24"/>
+        </w:rPr>
+      </w:pPr>
+    </w:p>
+    <w:p>
+      <w:pPr>
+        <w:spacing w:before="66"/>
+        <w:ind w:left="2670" w:right="2670"/>
+        <w:jc w:val="center"/>
+        <w:rPr>
+          <w:rFonts w:ascii="Arial Rounded MT Bold" w:hAnsi="Arial Rounded MT Bold"/>
+          <w:spacing w:val="-7"/>
+          <w:w w:val="103"/>
+          <w:sz w:val="24"/>
+          <w:szCs w:val="24"/>
+        </w:rPr>
+      </w:pPr>
+      <w:r>
+        <w:rPr>
+          <w:rFonts w:ascii="Arial Rounded MT Bold" w:hAnsi="Arial Rounded MT Bold"/>
+          <w:spacing w:val="-7"/>
+          <w:w w:val="103"/>
+          <w:sz w:val="24"/>
+          <w:szCs w:val="24"/>
         </w:rPr>
         <w:t>Hiver 2020</w:t>
       </w:r>
@@ -3537,7 +3615,6 @@
         </w:rPr>
         <w:t xml:space="preserve"> un test qui a échoué, si oui proposez une correction du </w:t>
       </w:r>
-      <w:proofErr w:type="gramStart"/>
       <w:r>
         <w:rPr>
           <w:rFonts w:ascii="Arial Rounded MT Bold" w:hAnsi="Arial Rounded MT Bold"/>
@@ -3554,9 +3631,8 @@
           <w:szCs w:val="24"/>
           <w:lang w:val="fr-CA"/>
         </w:rPr>
-        <w:t>?</w:t>
-      </w:r>
-      <w:proofErr w:type="gramEnd"/>
+        <w:t xml:space="preserve"> ?</w:t>
+      </w:r>
     </w:p>
     <w:p>
       <w:pPr>
@@ -3607,7 +3683,25 @@
           <w:szCs w:val="24"/>
           <w:lang w:val="fr-FR"/>
         </w:rPr>
-        <w:t xml:space="preserve"> échouait tout le temps. Cela était dû au fait que, dans le code source, la requête SQL qui devait effectuer la suppression était suivi d</w:t>
+        <w:t xml:space="preserve"> échouait tout le temps</w:t>
+      </w:r>
+      <w:r>
+        <w:rPr>
+          <w:rFonts w:asciiTheme="majorBidi" w:hAnsiTheme="majorBidi" w:cstheme="majorBidi"/>
+          <w:sz w:val="24"/>
+          <w:szCs w:val="24"/>
+          <w:lang w:val="fr-FR"/>
+        </w:rPr>
+        <w:t> : elle me donnait des faux positives (le test passait alors que la méthode ne faisait pas son travail)</w:t>
+      </w:r>
+      <w:r>
+        <w:rPr>
+          <w:rFonts w:asciiTheme="majorBidi" w:hAnsiTheme="majorBidi" w:cstheme="majorBidi"/>
+          <w:sz w:val="24"/>
+          <w:szCs w:val="24"/>
+          <w:lang w:val="fr-FR"/>
+        </w:rPr>
+        <w:t>. Cela était dû au fait que, dans le code source, la requête SQL qui devait effectuer la suppression était suivi d</w:t>
       </w:r>
       <w:r>
         <w:rPr>
@@ -3824,6 +3918,29 @@
           <w:lang w:val="fr-FR"/>
         </w:rPr>
         <w:t xml:space="preserve"> pour corriger l’erreur.</w:t>
+      </w:r>
+    </w:p>
+    <w:p>
+      <w:pPr>
+        <w:pStyle w:val="Paragraphedeliste"/>
+        <w:spacing w:after="240"/>
+        <w:ind w:left="993" w:right="102"/>
+        <w:jc w:val="both"/>
+        <w:rPr>
+          <w:rFonts w:asciiTheme="majorBidi" w:hAnsiTheme="majorBidi" w:cstheme="majorBidi"/>
+          <w:sz w:val="24"/>
+          <w:szCs w:val="24"/>
+          <w:lang w:val="fr-FR"/>
+        </w:rPr>
+      </w:pPr>
+      <w:r>
+        <w:rPr>
+          <w:rFonts w:asciiTheme="majorBidi" w:hAnsiTheme="majorBidi" w:cstheme="majorBidi"/>
+          <w:sz w:val="24"/>
+          <w:szCs w:val="24"/>
+          <w:lang w:val="fr-FR"/>
+        </w:rPr>
+        <w:t>Voir les fichiers test_DAOs.py et DAOs.py.</w:t>
       </w:r>
     </w:p>
     <w:p>
@@ -4012,6 +4129,27 @@
       <w:pPr>
         <w:pStyle w:val="Paragraphedeliste"/>
         <w:spacing w:after="240"/>
+        <w:ind w:left="993" w:right="102"/>
+        <w:jc w:val="both"/>
+        <w:rPr>
+          <w:sz w:val="24"/>
+          <w:szCs w:val="24"/>
+          <w:lang w:val="fr-CA"/>
+        </w:rPr>
+      </w:pPr>
+      <w:r>
+        <w:rPr>
+          <w:sz w:val="24"/>
+          <w:szCs w:val="24"/>
+          <w:lang w:val="fr-CA"/>
+        </w:rPr>
+        <w:t>Voir le fichier test_services.py.</w:t>
+      </w:r>
+    </w:p>
+    <w:p>
+      <w:pPr>
+        <w:pStyle w:val="Paragraphedeliste"/>
+        <w:spacing w:after="240"/>
         <w:ind w:right="102"/>
         <w:jc w:val="both"/>
         <w:rPr>
@@ -4245,6 +4383,127 @@
       <w:pPr>
         <w:pStyle w:val="Paragraphedeliste"/>
         <w:spacing w:after="240"/>
+        <w:ind w:left="992" w:right="102"/>
+        <w:jc w:val="both"/>
+        <w:rPr>
+          <w:sz w:val="24"/>
+          <w:szCs w:val="24"/>
+          <w:lang w:val="fr-CA"/>
+        </w:rPr>
+      </w:pPr>
+      <w:r>
+        <w:rPr>
+          <w:sz w:val="24"/>
+          <w:szCs w:val="24"/>
+          <w:lang w:val="fr-CA"/>
+        </w:rPr>
+        <w:t>Voir le</w:t>
+      </w:r>
+      <w:r>
+        <w:rPr>
+          <w:sz w:val="24"/>
+          <w:szCs w:val="24"/>
+          <w:lang w:val="fr-CA"/>
+        </w:rPr>
+        <w:t>s</w:t>
+      </w:r>
+      <w:r>
+        <w:rPr>
+          <w:sz w:val="24"/>
+          <w:szCs w:val="24"/>
+          <w:lang w:val="fr-CA"/>
+        </w:rPr>
+        <w:t xml:space="preserve"> fichier test_services.py et services.py.</w:t>
+      </w:r>
+    </w:p>
+    <w:p>
+      <w:pPr>
+        <w:pStyle w:val="Paragraphedeliste"/>
+        <w:spacing w:after="240"/>
+        <w:ind w:right="102"/>
+        <w:jc w:val="both"/>
+        <w:rPr>
+          <w:rFonts w:ascii="Arial Rounded MT Bold" w:hAnsi="Arial Rounded MT Bold"/>
+          <w:sz w:val="24"/>
+          <w:szCs w:val="24"/>
+          <w:lang w:val="fr-CA"/>
+        </w:rPr>
+      </w:pPr>
+    </w:p>
+    <w:p>
+      <w:pPr>
+        <w:pStyle w:val="Paragraphedeliste"/>
+        <w:spacing w:after="240"/>
+        <w:ind w:right="102"/>
+        <w:jc w:val="both"/>
+        <w:rPr>
+          <w:rFonts w:ascii="Arial Rounded MT Bold" w:hAnsi="Arial Rounded MT Bold"/>
+          <w:sz w:val="24"/>
+          <w:szCs w:val="24"/>
+          <w:lang w:val="fr-CA"/>
+        </w:rPr>
+      </w:pPr>
+    </w:p>
+    <w:p>
+      <w:pPr>
+        <w:pStyle w:val="Paragraphedeliste"/>
+        <w:spacing w:after="240"/>
+        <w:ind w:right="102"/>
+        <w:jc w:val="both"/>
+        <w:rPr>
+          <w:rFonts w:ascii="Arial Rounded MT Bold" w:hAnsi="Arial Rounded MT Bold"/>
+          <w:sz w:val="24"/>
+          <w:szCs w:val="24"/>
+          <w:lang w:val="fr-CA"/>
+        </w:rPr>
+      </w:pPr>
+    </w:p>
+    <w:p>
+      <w:pPr>
+        <w:pStyle w:val="Paragraphedeliste"/>
+        <w:spacing w:after="240"/>
+        <w:ind w:right="102"/>
+        <w:jc w:val="both"/>
+        <w:rPr>
+          <w:rFonts w:ascii="Arial Rounded MT Bold" w:hAnsi="Arial Rounded MT Bold"/>
+          <w:sz w:val="24"/>
+          <w:szCs w:val="24"/>
+          <w:lang w:val="fr-CA"/>
+        </w:rPr>
+      </w:pPr>
+    </w:p>
+    <w:p>
+      <w:pPr>
+        <w:pStyle w:val="Paragraphedeliste"/>
+        <w:spacing w:after="240"/>
+        <w:ind w:right="102"/>
+        <w:jc w:val="both"/>
+        <w:rPr>
+          <w:rFonts w:ascii="Arial Rounded MT Bold" w:hAnsi="Arial Rounded MT Bold"/>
+          <w:sz w:val="24"/>
+          <w:szCs w:val="24"/>
+          <w:lang w:val="fr-CA"/>
+        </w:rPr>
+      </w:pPr>
+    </w:p>
+    <w:p>
+      <w:pPr>
+        <w:pStyle w:val="Paragraphedeliste"/>
+        <w:spacing w:after="240"/>
+        <w:ind w:right="102"/>
+        <w:jc w:val="both"/>
+        <w:rPr>
+          <w:rFonts w:ascii="Arial Rounded MT Bold" w:hAnsi="Arial Rounded MT Bold"/>
+          <w:sz w:val="24"/>
+          <w:szCs w:val="24"/>
+          <w:lang w:val="fr-CA"/>
+        </w:rPr>
+      </w:pPr>
+    </w:p>
+    <w:p>
+      <w:pPr>
+        <w:pStyle w:val="Paragraphedeliste"/>
+        <w:spacing w:after="240"/>
         <w:ind w:right="102"/>
         <w:jc w:val="both"/>
         <w:rPr>
@@ -4279,6 +4538,7 @@
           <w:szCs w:val="24"/>
           <w:lang w:val="fr-CA"/>
         </w:rPr>
+        <w:lastRenderedPageBreak/>
         <w:t>Testez la fonction de login suivante :</w:t>
       </w:r>
       <w:r>
@@ -4329,7 +4589,6 @@
           <w:noProof/>
           <w:lang w:val="fr-CA" w:eastAsia="fr-CA"/>
         </w:rPr>
-        <w:lastRenderedPageBreak/>
         <w:drawing>
           <wp:inline distT="0" distB="0" distL="0" distR="0" wp14:anchorId="6A4FA164" wp14:editId="0BEF5F75">
             <wp:extent cx="5509155" cy="4621442"/>
@@ -4374,7 +4633,235 @@
         <w:ind w:right="102"/>
         <w:jc w:val="both"/>
         <w:rPr>
-          <w:rFonts w:ascii="Arial Rounded MT Bold" w:hAnsi="Arial Rounded MT Bold"/>
+          <w:sz w:val="24"/>
+          <w:szCs w:val="24"/>
+          <w:lang w:val="fr-CA"/>
+        </w:rPr>
+      </w:pPr>
+      <w:r>
+        <w:rPr>
+          <w:sz w:val="24"/>
+          <w:szCs w:val="24"/>
+          <w:lang w:val="fr-CA"/>
+        </w:rPr>
+        <w:t>Voir les fichiers login.py et test_login.py.</w:t>
+      </w:r>
+    </w:p>
+    <w:p>
+      <w:pPr>
+        <w:pStyle w:val="Paragraphedeliste"/>
+        <w:spacing w:after="240"/>
+        <w:ind w:right="102"/>
+        <w:jc w:val="both"/>
+        <w:rPr>
+          <w:sz w:val="24"/>
+          <w:szCs w:val="24"/>
+          <w:lang w:val="fr-CA"/>
+        </w:rPr>
+      </w:pPr>
+    </w:p>
+    <w:p>
+      <w:pPr>
+        <w:pStyle w:val="Paragraphedeliste"/>
+        <w:spacing w:after="240"/>
+        <w:ind w:right="102"/>
+        <w:jc w:val="both"/>
+        <w:rPr>
+          <w:sz w:val="24"/>
+          <w:szCs w:val="24"/>
+          <w:lang w:val="fr-CA"/>
+        </w:rPr>
+      </w:pPr>
+    </w:p>
+    <w:p>
+      <w:pPr>
+        <w:pStyle w:val="Paragraphedeliste"/>
+        <w:spacing w:after="240"/>
+        <w:ind w:right="102"/>
+        <w:jc w:val="both"/>
+        <w:rPr>
+          <w:sz w:val="24"/>
+          <w:szCs w:val="24"/>
+          <w:lang w:val="fr-CA"/>
+        </w:rPr>
+      </w:pPr>
+    </w:p>
+    <w:p>
+      <w:pPr>
+        <w:pStyle w:val="Paragraphedeliste"/>
+        <w:spacing w:after="240"/>
+        <w:ind w:right="102"/>
+        <w:jc w:val="both"/>
+        <w:rPr>
+          <w:sz w:val="24"/>
+          <w:szCs w:val="24"/>
+          <w:lang w:val="fr-CA"/>
+        </w:rPr>
+      </w:pPr>
+    </w:p>
+    <w:p>
+      <w:pPr>
+        <w:pStyle w:val="Paragraphedeliste"/>
+        <w:spacing w:after="240"/>
+        <w:ind w:right="102"/>
+        <w:jc w:val="both"/>
+        <w:rPr>
+          <w:sz w:val="24"/>
+          <w:szCs w:val="24"/>
+          <w:lang w:val="fr-CA"/>
+        </w:rPr>
+      </w:pPr>
+    </w:p>
+    <w:p>
+      <w:pPr>
+        <w:pStyle w:val="Paragraphedeliste"/>
+        <w:spacing w:after="240"/>
+        <w:ind w:right="102"/>
+        <w:jc w:val="both"/>
+        <w:rPr>
+          <w:sz w:val="24"/>
+          <w:szCs w:val="24"/>
+          <w:lang w:val="fr-CA"/>
+        </w:rPr>
+      </w:pPr>
+    </w:p>
+    <w:p>
+      <w:pPr>
+        <w:pStyle w:val="Paragraphedeliste"/>
+        <w:spacing w:after="240"/>
+        <w:ind w:right="102"/>
+        <w:jc w:val="both"/>
+        <w:rPr>
+          <w:sz w:val="24"/>
+          <w:szCs w:val="24"/>
+          <w:lang w:val="fr-CA"/>
+        </w:rPr>
+      </w:pPr>
+    </w:p>
+    <w:p>
+      <w:pPr>
+        <w:pStyle w:val="Paragraphedeliste"/>
+        <w:spacing w:after="240"/>
+        <w:ind w:right="102"/>
+        <w:jc w:val="both"/>
+        <w:rPr>
+          <w:sz w:val="24"/>
+          <w:szCs w:val="24"/>
+          <w:lang w:val="fr-CA"/>
+        </w:rPr>
+      </w:pPr>
+    </w:p>
+    <w:p>
+      <w:pPr>
+        <w:pStyle w:val="Paragraphedeliste"/>
+        <w:spacing w:after="240"/>
+        <w:ind w:right="102"/>
+        <w:jc w:val="both"/>
+        <w:rPr>
+          <w:sz w:val="24"/>
+          <w:szCs w:val="24"/>
+          <w:lang w:val="fr-CA"/>
+        </w:rPr>
+      </w:pPr>
+    </w:p>
+    <w:p>
+      <w:pPr>
+        <w:pStyle w:val="Paragraphedeliste"/>
+        <w:spacing w:after="240"/>
+        <w:ind w:right="102"/>
+        <w:jc w:val="both"/>
+        <w:rPr>
+          <w:sz w:val="24"/>
+          <w:szCs w:val="24"/>
+          <w:lang w:val="fr-CA"/>
+        </w:rPr>
+      </w:pPr>
+    </w:p>
+    <w:p>
+      <w:pPr>
+        <w:pStyle w:val="Paragraphedeliste"/>
+        <w:spacing w:after="240"/>
+        <w:ind w:right="102"/>
+        <w:jc w:val="both"/>
+        <w:rPr>
+          <w:sz w:val="24"/>
+          <w:szCs w:val="24"/>
+          <w:lang w:val="fr-CA"/>
+        </w:rPr>
+      </w:pPr>
+    </w:p>
+    <w:p>
+      <w:pPr>
+        <w:pStyle w:val="Paragraphedeliste"/>
+        <w:spacing w:after="240"/>
+        <w:ind w:right="102"/>
+        <w:jc w:val="both"/>
+        <w:rPr>
+          <w:sz w:val="24"/>
+          <w:szCs w:val="24"/>
+          <w:lang w:val="fr-CA"/>
+        </w:rPr>
+      </w:pPr>
+    </w:p>
+    <w:p>
+      <w:pPr>
+        <w:pStyle w:val="Paragraphedeliste"/>
+        <w:spacing w:after="240"/>
+        <w:ind w:right="102"/>
+        <w:jc w:val="both"/>
+        <w:rPr>
+          <w:sz w:val="24"/>
+          <w:szCs w:val="24"/>
+          <w:lang w:val="fr-CA"/>
+        </w:rPr>
+      </w:pPr>
+    </w:p>
+    <w:p>
+      <w:pPr>
+        <w:pStyle w:val="Paragraphedeliste"/>
+        <w:spacing w:after="240"/>
+        <w:ind w:right="102"/>
+        <w:jc w:val="both"/>
+        <w:rPr>
+          <w:sz w:val="24"/>
+          <w:szCs w:val="24"/>
+          <w:lang w:val="fr-CA"/>
+        </w:rPr>
+      </w:pPr>
+    </w:p>
+    <w:p>
+      <w:pPr>
+        <w:pStyle w:val="Paragraphedeliste"/>
+        <w:spacing w:after="240"/>
+        <w:ind w:right="102"/>
+        <w:jc w:val="both"/>
+        <w:rPr>
+          <w:sz w:val="24"/>
+          <w:szCs w:val="24"/>
+          <w:lang w:val="fr-CA"/>
+        </w:rPr>
+      </w:pPr>
+    </w:p>
+    <w:p>
+      <w:pPr>
+        <w:pStyle w:val="Paragraphedeliste"/>
+        <w:spacing w:after="240"/>
+        <w:ind w:right="102"/>
+        <w:jc w:val="both"/>
+        <w:rPr>
+          <w:sz w:val="24"/>
+          <w:szCs w:val="24"/>
+          <w:lang w:val="fr-CA"/>
+        </w:rPr>
+      </w:pPr>
+    </w:p>
+    <w:p>
+      <w:pPr>
+        <w:pStyle w:val="Paragraphedeliste"/>
+        <w:spacing w:after="240"/>
+        <w:ind w:right="102"/>
+        <w:jc w:val="both"/>
+        <w:rPr>
           <w:sz w:val="24"/>
           <w:szCs w:val="24"/>
           <w:lang w:val="fr-CA"/>
@@ -4405,6 +4892,7 @@
           <w:szCs w:val="24"/>
           <w:lang w:val="fr-CA"/>
         </w:rPr>
+        <w:lastRenderedPageBreak/>
         <w:t xml:space="preserve">L’équipe souhaite adopter une approche de développement </w:t>
       </w:r>
       <w:r>
@@ -4472,7 +4960,6 @@
           <w:szCs w:val="24"/>
           <w:lang w:eastAsia="fr-CA"/>
         </w:rPr>
-        <w:lastRenderedPageBreak/>
         <w:drawing>
           <wp:inline distT="0" distB="0" distL="0" distR="0" wp14:anchorId="11A10D4C" wp14:editId="6A87CBBD">
             <wp:extent cx="6093460" cy="7280910"/>
@@ -4530,12 +5017,19 @@
         <w:ind w:right="102"/>
         <w:jc w:val="both"/>
         <w:rPr>
-          <w:rFonts w:ascii="Arial Rounded MT Bold" w:hAnsi="Arial Rounded MT Bold"/>
-          <w:sz w:val="24"/>
-          <w:szCs w:val="24"/>
-          <w:lang w:val="fr-CA"/>
-        </w:rPr>
-      </w:pPr>
+          <w:sz w:val="24"/>
+          <w:szCs w:val="24"/>
+          <w:lang w:val="fr-CA"/>
+        </w:rPr>
+      </w:pPr>
+      <w:r>
+        <w:rPr>
+          <w:sz w:val="24"/>
+          <w:szCs w:val="24"/>
+          <w:lang w:val="fr-CA"/>
+        </w:rPr>
+        <w:t>Voir le fichier models.py.</w:t>
+      </w:r>
     </w:p>
     <w:p>
       <w:pPr>
@@ -4565,6 +5059,7 @@
           <w:szCs w:val="24"/>
           <w:lang w:val="fr-CA"/>
         </w:rPr>
+        <w:lastRenderedPageBreak/>
         <w:t>Livrables attendus</w:t>
       </w:r>
     </w:p>
@@ -4643,7 +5138,6 @@
           <w:szCs w:val="24"/>
           <w:lang w:val="fr-CA"/>
         </w:rPr>
-        <w:lastRenderedPageBreak/>
         <w:t>Un rapport pour le laboratoire</w:t>
       </w:r>
       <w:r>
@@ -4900,6 +5394,8 @@
           <w:lang w:val="fr-CA"/>
         </w:rPr>
       </w:pPr>
+      <w:bookmarkStart w:id="0" w:name="_GoBack"/>
+      <w:bookmarkEnd w:id="0"/>
     </w:p>
     <w:sectPr>
       <w:headerReference w:type="even" r:id="rId14"/>
@@ -5045,7 +5541,7 @@
                 <w:sz w:val="16"/>
                 <w:szCs w:val="16"/>
               </w:rPr>
-              <w:t>2</w:t>
+              <w:t>6</w:t>
             </w:r>
             <w:r>
               <w:rPr>
@@ -7620,7 +8116,7 @@
 </file>
 
 <file path=customXml/itemProps1.xml><?xml version="1.0" encoding="utf-8"?>
-<ds:datastoreItem xmlns:ds="http://schemas.openxmlformats.org/officeDocument/2006/customXml" ds:itemID="{40AEFCB5-E2E0-409F-88BF-C02655652CB9}">
+<ds:datastoreItem xmlns:ds="http://schemas.openxmlformats.org/officeDocument/2006/customXml" ds:itemID="{21C23FE4-1672-419F-BC2C-24811AB35D9C}">
   <ds:schemaRefs>
     <ds:schemaRef ds:uri="http://schemas.openxmlformats.org/officeDocument/2006/bibliography"/>
   </ds:schemaRefs>

</xml_diff>